<commit_message>
Edited font size of table
</commit_message>
<xml_diff>
--- a/doc/Project Plan/ProjPlan.docx
+++ b/doc/Project Plan/ProjPlan.docx
@@ -778,8 +778,6 @@
             <w:r>
               <w:t>jfs1g10</w:t>
             </w:r>
-            <w:bookmarkStart w:id="2" w:name="_GoBack"/>
-            <w:bookmarkEnd w:id="2"/>
           </w:p>
         </w:tc>
         <w:tc>
@@ -1163,7 +1161,7 @@
       <w:pPr>
         <w:pStyle w:val="Heading2"/>
       </w:pPr>
-      <w:bookmarkStart w:id="3" w:name="_Toc316308043"/>
+      <w:bookmarkStart w:id="2" w:name="_Toc316308043"/>
       <w:r>
         <w:lastRenderedPageBreak/>
         <w:t xml:space="preserve">0.2 </w:t>
@@ -1171,7 +1169,7 @@
       <w:r>
         <w:t>Table of Contents</w:t>
       </w:r>
-      <w:bookmarkEnd w:id="3"/>
+      <w:bookmarkEnd w:id="2"/>
     </w:p>
     <w:p/>
     <w:p>
@@ -2155,28 +2153,25 @@
       <w:pPr>
         <w:pStyle w:val="Heading1"/>
       </w:pPr>
-      <w:bookmarkStart w:id="4" w:name="_Toc316308044"/>
+      <w:bookmarkStart w:id="3" w:name="_Toc316308044"/>
       <w:r>
         <w:lastRenderedPageBreak/>
-        <w:t xml:space="preserve">1 </w:t>
-      </w:r>
-      <w:r>
-        <w:t>Work Breakdown &amp; Allocation</w:t>
+        <w:t>1 Work Breakdown &amp; Allocation</w:t>
+      </w:r>
+      <w:bookmarkEnd w:id="3"/>
+    </w:p>
+    <w:p>
+      <w:pPr>
+        <w:pStyle w:val="Heading2"/>
+      </w:pPr>
+      <w:bookmarkStart w:id="4" w:name="_Toc316308045"/>
+      <w:r>
+        <w:t xml:space="preserve">1.1 </w:t>
+      </w:r>
+      <w:r>
+        <w:t>Gantt Chart</w:t>
       </w:r>
       <w:bookmarkEnd w:id="4"/>
-    </w:p>
-    <w:p>
-      <w:pPr>
-        <w:pStyle w:val="Heading2"/>
-      </w:pPr>
-      <w:bookmarkStart w:id="5" w:name="_Toc316308045"/>
-      <w:r>
-        <w:t xml:space="preserve">1.1 </w:t>
-      </w:r>
-      <w:r>
-        <w:t>Gantt Chart</w:t>
-      </w:r>
-      <w:bookmarkEnd w:id="5"/>
       <w:r>
         <w:t xml:space="preserve"> </w:t>
       </w:r>
@@ -2248,7 +2243,7 @@
       <w:pPr>
         <w:pStyle w:val="Heading2"/>
       </w:pPr>
-      <w:bookmarkStart w:id="6" w:name="_Toc316308046"/>
+      <w:bookmarkStart w:id="5" w:name="_Toc316308046"/>
       <w:r>
         <w:lastRenderedPageBreak/>
         <w:t xml:space="preserve">1.2 </w:t>
@@ -2256,7 +2251,7 @@
       <w:r>
         <w:t>Description</w:t>
       </w:r>
-      <w:bookmarkEnd w:id="6"/>
+      <w:bookmarkEnd w:id="5"/>
     </w:p>
     <w:p>
       <w:pPr>
@@ -2843,7 +2838,6 @@
           <w:rFonts w:eastAsia="Times New Roman" w:cs="Times New Roman"/>
           <w:szCs w:val="24"/>
         </w:rPr>
-        <w:lastRenderedPageBreak/>
         <w:t>Rehearsal (5hrs)</w:t>
       </w:r>
     </w:p>
@@ -2860,6 +2854,7 @@
           <w:rFonts w:eastAsia="Times New Roman" w:cs="Times New Roman"/>
           <w:szCs w:val="24"/>
         </w:rPr>
+        <w:lastRenderedPageBreak/>
         <w:t>Final report</w:t>
       </w:r>
     </w:p>
@@ -2914,7 +2909,7 @@
       <w:pPr>
         <w:pStyle w:val="Heading1"/>
       </w:pPr>
-      <w:bookmarkStart w:id="7" w:name="_Toc316308047"/>
+      <w:bookmarkStart w:id="6" w:name="_Toc316308047"/>
       <w:r>
         <w:lastRenderedPageBreak/>
         <w:t>2</w:t>
@@ -2925,7 +2920,7 @@
       <w:r>
         <w:t>Risk Analysis</w:t>
       </w:r>
-      <w:bookmarkEnd w:id="7"/>
+      <w:bookmarkEnd w:id="6"/>
     </w:p>
     <w:tbl>
       <w:tblPr>
@@ -2936,20 +2931,20 @@
         <w:tblLook w:val="0000" w:firstRow="0" w:lastRow="0" w:firstColumn="0" w:lastColumn="0" w:noHBand="0" w:noVBand="0"/>
       </w:tblPr>
       <w:tblGrid>
-        <w:gridCol w:w="2024"/>
-        <w:gridCol w:w="1662"/>
-        <w:gridCol w:w="2301"/>
-        <w:gridCol w:w="4645"/>
+        <w:gridCol w:w="1985"/>
+        <w:gridCol w:w="1418"/>
+        <w:gridCol w:w="2835"/>
+        <w:gridCol w:w="4394"/>
       </w:tblGrid>
       <w:tr>
         <w:trPr>
           <w:cantSplit/>
-          <w:trHeight w:val="173"/>
+          <w:trHeight w:val="22"/>
           <w:tblHeader/>
         </w:trPr>
         <w:tc>
           <w:tcPr>
-            <w:tcW w:w="2024" w:type="dxa"/>
+            <w:tcW w:w="1985" w:type="dxa"/>
             <w:tcBorders>
               <w:top w:val="single" w:sz="8" w:space="0" w:color="000000"/>
               <w:left w:val="single" w:sz="8" w:space="0" w:color="000000"/>
@@ -2970,8 +2965,8 @@
                 <w:rStyle w:val="Strong"/>
               </w:rPr>
             </w:pPr>
-            <w:bookmarkStart w:id="8" w:name="__DdeLink__461_1807746357"/>
-            <w:bookmarkEnd w:id="8"/>
+            <w:bookmarkStart w:id="7" w:name="__DdeLink__461_1807746357"/>
+            <w:bookmarkEnd w:id="7"/>
             <w:r>
               <w:rPr>
                 <w:rStyle w:val="Strong"/>
@@ -2982,7 +2977,7 @@
         </w:tc>
         <w:tc>
           <w:tcPr>
-            <w:tcW w:w="1662" w:type="dxa"/>
+            <w:tcW w:w="1418" w:type="dxa"/>
             <w:tcBorders>
               <w:top w:val="single" w:sz="8" w:space="0" w:color="000000"/>
               <w:left w:val="single" w:sz="8" w:space="0" w:color="000000"/>
@@ -3013,7 +3008,7 @@
         </w:tc>
         <w:tc>
           <w:tcPr>
-            <w:tcW w:w="2301" w:type="dxa"/>
+            <w:tcW w:w="2835" w:type="dxa"/>
             <w:tcBorders>
               <w:top w:val="single" w:sz="8" w:space="0" w:color="000000"/>
               <w:left w:val="single" w:sz="8" w:space="0" w:color="000000"/>
@@ -3044,7 +3039,7 @@
         </w:tc>
         <w:tc>
           <w:tcPr>
-            <w:tcW w:w="4645" w:type="dxa"/>
+            <w:tcW w:w="4394" w:type="dxa"/>
             <w:tcBorders>
               <w:top w:val="single" w:sz="8" w:space="0" w:color="000000"/>
               <w:left w:val="single" w:sz="8" w:space="0" w:color="000000"/>
@@ -3077,11 +3072,11 @@
       <w:tr>
         <w:trPr>
           <w:cantSplit/>
-          <w:trHeight w:val="1621"/>
+          <w:trHeight w:val="22"/>
         </w:trPr>
         <w:tc>
           <w:tcPr>
-            <w:tcW w:w="2024" w:type="dxa"/>
+            <w:tcW w:w="1985" w:type="dxa"/>
             <w:tcBorders>
               <w:top w:val="single" w:sz="8" w:space="0" w:color="000000"/>
               <w:left w:val="single" w:sz="8" w:space="0" w:color="000000"/>
@@ -3104,7 +3099,7 @@
         </w:tc>
         <w:tc>
           <w:tcPr>
-            <w:tcW w:w="1662" w:type="dxa"/>
+            <w:tcW w:w="1418" w:type="dxa"/>
             <w:tcBorders>
               <w:top w:val="single" w:sz="8" w:space="0" w:color="000000"/>
               <w:left w:val="single" w:sz="8" w:space="0" w:color="000000"/>
@@ -3127,7 +3122,7 @@
         </w:tc>
         <w:tc>
           <w:tcPr>
-            <w:tcW w:w="2301" w:type="dxa"/>
+            <w:tcW w:w="2835" w:type="dxa"/>
             <w:tcBorders>
               <w:top w:val="single" w:sz="8" w:space="0" w:color="000000"/>
               <w:left w:val="single" w:sz="8" w:space="0" w:color="000000"/>
@@ -3150,7 +3145,7 @@
         </w:tc>
         <w:tc>
           <w:tcPr>
-            <w:tcW w:w="4645" w:type="dxa"/>
+            <w:tcW w:w="4394" w:type="dxa"/>
             <w:tcBorders>
               <w:top w:val="single" w:sz="8" w:space="0" w:color="000000"/>
               <w:left w:val="single" w:sz="8" w:space="0" w:color="000000"/>
@@ -3171,15 +3166,17 @@
             </w:r>
           </w:p>
         </w:tc>
+        <w:bookmarkStart w:id="8" w:name="_GoBack"/>
+        <w:bookmarkEnd w:id="8"/>
       </w:tr>
       <w:tr>
         <w:trPr>
           <w:cantSplit/>
-          <w:trHeight w:val="2315"/>
+          <w:trHeight w:val="1814"/>
         </w:trPr>
         <w:tc>
           <w:tcPr>
-            <w:tcW w:w="2024" w:type="dxa"/>
+            <w:tcW w:w="1985" w:type="dxa"/>
             <w:tcBorders>
               <w:top w:val="single" w:sz="8" w:space="0" w:color="000000"/>
               <w:left w:val="single" w:sz="8" w:space="0" w:color="000000"/>
@@ -3202,7 +3199,7 @@
         </w:tc>
         <w:tc>
           <w:tcPr>
-            <w:tcW w:w="1662" w:type="dxa"/>
+            <w:tcW w:w="1418" w:type="dxa"/>
             <w:tcBorders>
               <w:top w:val="single" w:sz="8" w:space="0" w:color="000000"/>
               <w:left w:val="single" w:sz="8" w:space="0" w:color="000000"/>
@@ -3225,7 +3222,7 @@
         </w:tc>
         <w:tc>
           <w:tcPr>
-            <w:tcW w:w="2301" w:type="dxa"/>
+            <w:tcW w:w="2835" w:type="dxa"/>
             <w:tcBorders>
               <w:top w:val="single" w:sz="8" w:space="0" w:color="000000"/>
               <w:left w:val="single" w:sz="8" w:space="0" w:color="000000"/>
@@ -3248,7 +3245,7 @@
         </w:tc>
         <w:tc>
           <w:tcPr>
-            <w:tcW w:w="4645" w:type="dxa"/>
+            <w:tcW w:w="4394" w:type="dxa"/>
             <w:tcBorders>
               <w:top w:val="single" w:sz="8" w:space="0" w:color="000000"/>
               <w:left w:val="single" w:sz="8" w:space="0" w:color="000000"/>
@@ -3277,7 +3274,7 @@
         </w:trPr>
         <w:tc>
           <w:tcPr>
-            <w:tcW w:w="2024" w:type="dxa"/>
+            <w:tcW w:w="1985" w:type="dxa"/>
             <w:tcBorders>
               <w:top w:val="single" w:sz="8" w:space="0" w:color="000000"/>
               <w:left w:val="single" w:sz="8" w:space="0" w:color="000000"/>
@@ -3300,7 +3297,7 @@
         </w:tc>
         <w:tc>
           <w:tcPr>
-            <w:tcW w:w="1662" w:type="dxa"/>
+            <w:tcW w:w="1418" w:type="dxa"/>
             <w:tcBorders>
               <w:top w:val="single" w:sz="8" w:space="0" w:color="000000"/>
               <w:left w:val="single" w:sz="8" w:space="0" w:color="000000"/>
@@ -3316,19 +3313,20 @@
             </w:tcMar>
           </w:tcPr>
           <w:p>
-            <w:proofErr w:type="spellStart"/>
             <w:r>
-              <w:t>HIgh</w:t>
+              <w:t>H</w:t>
             </w:r>
-            <w:proofErr w:type="spellEnd"/>
             <w:r>
-              <w:t xml:space="preserve"> to Medium</w:t>
+              <w:t>i</w:t>
+            </w:r>
+            <w:r>
+              <w:t>gh to Medium</w:t>
             </w:r>
           </w:p>
         </w:tc>
         <w:tc>
           <w:tcPr>
-            <w:tcW w:w="2301" w:type="dxa"/>
+            <w:tcW w:w="2835" w:type="dxa"/>
             <w:tcBorders>
               <w:top w:val="single" w:sz="8" w:space="0" w:color="000000"/>
               <w:left w:val="single" w:sz="8" w:space="0" w:color="000000"/>
@@ -3354,7 +3352,7 @@
         </w:tc>
         <w:tc>
           <w:tcPr>
-            <w:tcW w:w="4645" w:type="dxa"/>
+            <w:tcW w:w="4394" w:type="dxa"/>
             <w:tcBorders>
               <w:top w:val="single" w:sz="8" w:space="0" w:color="000000"/>
               <w:left w:val="single" w:sz="8" w:space="0" w:color="000000"/>
@@ -3383,7 +3381,7 @@
         </w:trPr>
         <w:tc>
           <w:tcPr>
-            <w:tcW w:w="2024" w:type="dxa"/>
+            <w:tcW w:w="1985" w:type="dxa"/>
             <w:tcBorders>
               <w:top w:val="single" w:sz="8" w:space="0" w:color="000000"/>
               <w:left w:val="single" w:sz="8" w:space="0" w:color="000000"/>
@@ -3406,7 +3404,7 @@
         </w:tc>
         <w:tc>
           <w:tcPr>
-            <w:tcW w:w="1662" w:type="dxa"/>
+            <w:tcW w:w="1418" w:type="dxa"/>
             <w:tcBorders>
               <w:top w:val="single" w:sz="8" w:space="0" w:color="000000"/>
               <w:left w:val="single" w:sz="8" w:space="0" w:color="000000"/>
@@ -3429,7 +3427,7 @@
         </w:tc>
         <w:tc>
           <w:tcPr>
-            <w:tcW w:w="2301" w:type="dxa"/>
+            <w:tcW w:w="2835" w:type="dxa"/>
             <w:tcBorders>
               <w:top w:val="single" w:sz="8" w:space="0" w:color="000000"/>
               <w:left w:val="single" w:sz="8" w:space="0" w:color="000000"/>
@@ -3452,7 +3450,7 @@
         </w:tc>
         <w:tc>
           <w:tcPr>
-            <w:tcW w:w="4645" w:type="dxa"/>
+            <w:tcW w:w="4394" w:type="dxa"/>
             <w:tcBorders>
               <w:top w:val="single" w:sz="8" w:space="0" w:color="000000"/>
               <w:left w:val="single" w:sz="8" w:space="0" w:color="000000"/>
@@ -3481,7 +3479,7 @@
         </w:trPr>
         <w:tc>
           <w:tcPr>
-            <w:tcW w:w="2024" w:type="dxa"/>
+            <w:tcW w:w="1985" w:type="dxa"/>
             <w:tcBorders>
               <w:top w:val="single" w:sz="8" w:space="0" w:color="000000"/>
               <w:left w:val="single" w:sz="8" w:space="0" w:color="000000"/>
@@ -3498,14 +3496,13 @@
           </w:tcPr>
           <w:p>
             <w:r>
-              <w:lastRenderedPageBreak/>
               <w:t>Team member absent for a period of time because of illness or dropping out</w:t>
             </w:r>
           </w:p>
         </w:tc>
         <w:tc>
           <w:tcPr>
-            <w:tcW w:w="1662" w:type="dxa"/>
+            <w:tcW w:w="1418" w:type="dxa"/>
             <w:tcBorders>
               <w:top w:val="single" w:sz="8" w:space="0" w:color="000000"/>
               <w:left w:val="single" w:sz="8" w:space="0" w:color="000000"/>
@@ -3528,7 +3525,7 @@
         </w:tc>
         <w:tc>
           <w:tcPr>
-            <w:tcW w:w="2301" w:type="dxa"/>
+            <w:tcW w:w="2835" w:type="dxa"/>
             <w:tcBorders>
               <w:top w:val="single" w:sz="8" w:space="0" w:color="000000"/>
               <w:left w:val="single" w:sz="8" w:space="0" w:color="000000"/>
@@ -3551,7 +3548,7 @@
         </w:tc>
         <w:tc>
           <w:tcPr>
-            <w:tcW w:w="4645" w:type="dxa"/>
+            <w:tcW w:w="4394" w:type="dxa"/>
             <w:tcBorders>
               <w:top w:val="single" w:sz="8" w:space="0" w:color="000000"/>
               <w:left w:val="single" w:sz="8" w:space="0" w:color="000000"/>
@@ -4273,11 +4270,7 @@
       </w:r>
       <w:proofErr w:type="spellEnd"/>
       <w:r>
-        <w:t xml:space="preserve">. In addition to recording the minutes of the meetings, each member </w:t>
-      </w:r>
-      <w:r>
-        <w:lastRenderedPageBreak/>
-        <w:t>will log their individual progress in their own log book – each entry will be dated and signed off by the team supervisor.</w:t>
+        <w:t>. In addition to recording the minutes of the meetings, each member will log their individual progress in their own log book – each entry will be dated and signed off by the team supervisor.</w:t>
       </w:r>
     </w:p>
     <w:p/>
@@ -4350,7 +4343,7 @@
       <w:rPr>
         <w:noProof/>
       </w:rPr>
-      <w:t>2</w:t>
+      <w:t>7</w:t>
     </w:r>
     <w:r>
       <w:fldChar w:fldCharType="end"/>
@@ -5951,7 +5944,7 @@
     </w:rPrDefault>
     <w:pPrDefault>
       <w:pPr>
-        <w:spacing w:after="200" w:line="276" w:lineRule="auto"/>
+        <w:spacing w:after="120" w:line="276" w:lineRule="auto"/>
       </w:pPr>
     </w:pPrDefault>
   </w:docDefaults>
@@ -6335,7 +6328,7 @@
     <w:next w:val="Textbody"/>
     <w:pPr>
       <w:keepNext/>
-      <w:spacing w:before="240" w:after="120"/>
+      <w:spacing w:before="240"/>
     </w:pPr>
     <w:rPr>
       <w:rFonts w:ascii="Arial" w:eastAsia="PMingLiU" w:hAnsi="Arial" w:cs="Mangal"/>
@@ -6346,9 +6339,6 @@
   <w:style w:type="paragraph" w:customStyle="1" w:styleId="Textbody">
     <w:name w:val="Text body"/>
     <w:basedOn w:val="Normal"/>
-    <w:pPr>
-      <w:spacing w:after="120"/>
-    </w:pPr>
   </w:style>
   <w:style w:type="paragraph" w:styleId="List">
     <w:name w:val="List"/>
@@ -6363,7 +6353,7 @@
     <w:basedOn w:val="Normal"/>
     <w:pPr>
       <w:suppressLineNumbers/>
-      <w:spacing w:before="120" w:after="120"/>
+      <w:spacing w:before="120"/>
     </w:pPr>
     <w:rPr>
       <w:rFonts w:ascii="Arial" w:hAnsi="Arial" w:cs="Mangal"/>
@@ -7465,7 +7455,7 @@
 </file>
 
 <file path=customXml/itemProps1.xml><?xml version="1.0" encoding="utf-8"?>
-<ds:datastoreItem xmlns:ds="http://schemas.openxmlformats.org/officeDocument/2006/customXml" ds:itemID="{504C70B2-CC4D-42A9-B8F4-E260A7DF4C2D}">
+<ds:datastoreItem xmlns:ds="http://schemas.openxmlformats.org/officeDocument/2006/customXml" ds:itemID="{0E156696-FBCA-4934-B8F3-BEC16958906D}">
   <ds:schemaRefs>
     <ds:schemaRef ds:uri="http://schemas.openxmlformats.org/officeDocument/2006/bibliography"/>
   </ds:schemaRefs>

</xml_diff>

<commit_message>
Added work breakdown table to project plan
</commit_message>
<xml_diff>
--- a/doc/Project Plan/ProjPlan.docx
+++ b/doc/Project Plan/ProjPlan.docx
@@ -536,7 +536,6 @@
     <w:tbl>
       <w:tblPr>
         <w:tblW w:w="0" w:type="auto"/>
-        <w:tblInd w:w="-108" w:type="dxa"/>
         <w:tblBorders>
           <w:top w:val="single" w:sz="2" w:space="0" w:color="000001"/>
           <w:left w:val="single" w:sz="2" w:space="0" w:color="000001"/>
@@ -1046,6 +1045,8 @@
             </w:r>
           </w:p>
         </w:tc>
+        <w:bookmarkStart w:id="2" w:name="_GoBack"/>
+        <w:bookmarkEnd w:id="2"/>
       </w:tr>
       <w:tr>
         <w:tc>
@@ -1127,6 +1128,86 @@
           </w:p>
         </w:tc>
       </w:tr>
+      <w:tr>
+        <w:tc>
+          <w:tcPr>
+            <w:tcW w:w="1281" w:type="dxa"/>
+            <w:tcBorders>
+              <w:top w:val="single" w:sz="4" w:space="0" w:color="auto"/>
+              <w:left w:val="single" w:sz="4" w:space="0" w:color="auto"/>
+              <w:bottom w:val="single" w:sz="4" w:space="0" w:color="auto"/>
+              <w:right w:val="single" w:sz="4" w:space="0" w:color="auto"/>
+            </w:tcBorders>
+            <w:shd w:val="clear" w:color="auto" w:fill="FFFFFF"/>
+            <w:tcMar>
+              <w:top w:w="0" w:type="dxa"/>
+              <w:left w:w="108" w:type="dxa"/>
+              <w:bottom w:w="0" w:type="dxa"/>
+              <w:right w:w="108" w:type="dxa"/>
+            </w:tcMar>
+          </w:tcPr>
+          <w:p>
+            <w:pPr>
+              <w:pStyle w:val="TableContents"/>
+            </w:pPr>
+            <w:r>
+              <w:t>7</w:t>
+            </w:r>
+          </w:p>
+        </w:tc>
+        <w:tc>
+          <w:tcPr>
+            <w:tcW w:w="3115" w:type="dxa"/>
+            <w:tcBorders>
+              <w:top w:val="single" w:sz="4" w:space="0" w:color="auto"/>
+              <w:left w:val="single" w:sz="4" w:space="0" w:color="auto"/>
+              <w:bottom w:val="single" w:sz="4" w:space="0" w:color="auto"/>
+              <w:right w:val="single" w:sz="4" w:space="0" w:color="auto"/>
+            </w:tcBorders>
+            <w:shd w:val="clear" w:color="auto" w:fill="FFFFFF"/>
+            <w:tcMar>
+              <w:top w:w="0" w:type="dxa"/>
+              <w:left w:w="108" w:type="dxa"/>
+              <w:bottom w:w="0" w:type="dxa"/>
+              <w:right w:w="108" w:type="dxa"/>
+            </w:tcMar>
+          </w:tcPr>
+          <w:p>
+            <w:pPr>
+              <w:pStyle w:val="TableContents"/>
+            </w:pPr>
+            <w:r>
+              <w:t>ke1g10</w:t>
+            </w:r>
+          </w:p>
+        </w:tc>
+        <w:tc>
+          <w:tcPr>
+            <w:tcW w:w="5237" w:type="dxa"/>
+            <w:tcBorders>
+              <w:top w:val="single" w:sz="4" w:space="0" w:color="auto"/>
+              <w:left w:val="single" w:sz="4" w:space="0" w:color="auto"/>
+              <w:bottom w:val="single" w:sz="4" w:space="0" w:color="auto"/>
+              <w:right w:val="single" w:sz="4" w:space="0" w:color="auto"/>
+            </w:tcBorders>
+            <w:shd w:val="clear" w:color="auto" w:fill="FFFFFF"/>
+            <w:tcMar>
+              <w:top w:w="0" w:type="dxa"/>
+              <w:left w:w="108" w:type="dxa"/>
+              <w:bottom w:w="0" w:type="dxa"/>
+              <w:right w:w="108" w:type="dxa"/>
+            </w:tcMar>
+          </w:tcPr>
+          <w:p>
+            <w:pPr>
+              <w:pStyle w:val="TableContents"/>
+            </w:pPr>
+            <w:r>
+              <w:t>Added work breakdown table</w:t>
+            </w:r>
+          </w:p>
+        </w:tc>
+      </w:tr>
     </w:tbl>
     <w:p/>
     <w:p>
@@ -1161,7 +1242,7 @@
       <w:pPr>
         <w:pStyle w:val="Heading2"/>
       </w:pPr>
-      <w:bookmarkStart w:id="2" w:name="_Toc316308043"/>
+      <w:bookmarkStart w:id="3" w:name="_Toc316308043"/>
       <w:r>
         <w:lastRenderedPageBreak/>
         <w:t xml:space="preserve">0.2 </w:t>
@@ -1169,7 +1250,7 @@
       <w:r>
         <w:t>Table of Contents</w:t>
       </w:r>
-      <w:bookmarkEnd w:id="2"/>
+      <w:bookmarkEnd w:id="3"/>
     </w:p>
     <w:p/>
     <w:p>
@@ -2153,25 +2234,25 @@
       <w:pPr>
         <w:pStyle w:val="Heading1"/>
       </w:pPr>
-      <w:bookmarkStart w:id="3" w:name="_Toc316308044"/>
+      <w:bookmarkStart w:id="4" w:name="_Toc316308044"/>
       <w:r>
         <w:lastRenderedPageBreak/>
         <w:t>1 Work Breakdown &amp; Allocation</w:t>
       </w:r>
-      <w:bookmarkEnd w:id="3"/>
+      <w:bookmarkEnd w:id="4"/>
     </w:p>
     <w:p>
       <w:pPr>
         <w:pStyle w:val="Heading2"/>
       </w:pPr>
-      <w:bookmarkStart w:id="4" w:name="_Toc316308045"/>
+      <w:bookmarkStart w:id="5" w:name="_Toc316308045"/>
       <w:r>
         <w:t xml:space="preserve">1.1 </w:t>
       </w:r>
       <w:r>
         <w:t>Gantt Chart</w:t>
       </w:r>
-      <w:bookmarkEnd w:id="4"/>
+      <w:bookmarkEnd w:id="5"/>
       <w:r>
         <w:t xml:space="preserve"> </w:t>
       </w:r>
@@ -2243,7 +2324,7 @@
       <w:pPr>
         <w:pStyle w:val="Heading2"/>
       </w:pPr>
-      <w:bookmarkStart w:id="5" w:name="_Toc316308046"/>
+      <w:bookmarkStart w:id="6" w:name="_Toc316308046"/>
       <w:r>
         <w:lastRenderedPageBreak/>
         <w:t xml:space="preserve">1.2 </w:t>
@@ -2251,8 +2332,2269 @@
       <w:r>
         <w:t>Description</w:t>
       </w:r>
-      <w:bookmarkEnd w:id="5"/>
+      <w:bookmarkEnd w:id="6"/>
     </w:p>
+    <w:tbl>
+      <w:tblPr>
+        <w:tblStyle w:val="TableGrid"/>
+        <w:tblpPr w:leftFromText="180" w:rightFromText="180" w:vertAnchor="page" w:horzAnchor="margin" w:tblpXSpec="center" w:tblpY="4212"/>
+        <w:tblW w:w="0" w:type="auto"/>
+        <w:tblLook w:val="04A0" w:firstRow="1" w:lastRow="0" w:firstColumn="1" w:lastColumn="0" w:noHBand="0" w:noVBand="1"/>
+      </w:tblPr>
+      <w:tblGrid>
+        <w:gridCol w:w="4033"/>
+        <w:gridCol w:w="1751"/>
+        <w:gridCol w:w="3458"/>
+      </w:tblGrid>
+      <w:tr>
+        <w:tc>
+          <w:tcPr>
+            <w:tcW w:w="4033" w:type="dxa"/>
+            <w:tcBorders>
+              <w:top w:val="single" w:sz="4" w:space="0" w:color="auto"/>
+              <w:left w:val="single" w:sz="4" w:space="0" w:color="auto"/>
+              <w:bottom w:val="single" w:sz="4" w:space="0" w:color="auto"/>
+              <w:right w:val="single" w:sz="4" w:space="0" w:color="auto"/>
+            </w:tcBorders>
+            <w:hideMark/>
+          </w:tcPr>
+          <w:p>
+            <w:pPr>
+              <w:rPr>
+                <w:rFonts w:eastAsia="Times New Roman" w:cs="Times New Roman"/>
+                <w:b/>
+                <w:sz w:val="24"/>
+                <w:szCs w:val="24"/>
+              </w:rPr>
+            </w:pPr>
+            <w:r>
+              <w:rPr>
+                <w:rFonts w:eastAsia="Times New Roman" w:cs="Times New Roman"/>
+                <w:b/>
+                <w:sz w:val="24"/>
+                <w:szCs w:val="24"/>
+              </w:rPr>
+              <w:t>Name</w:t>
+            </w:r>
+          </w:p>
+        </w:tc>
+        <w:tc>
+          <w:tcPr>
+            <w:tcW w:w="1751" w:type="dxa"/>
+            <w:tcBorders>
+              <w:top w:val="single" w:sz="4" w:space="0" w:color="auto"/>
+              <w:left w:val="single" w:sz="4" w:space="0" w:color="auto"/>
+              <w:bottom w:val="single" w:sz="4" w:space="0" w:color="auto"/>
+              <w:right w:val="single" w:sz="4" w:space="0" w:color="auto"/>
+            </w:tcBorders>
+            <w:hideMark/>
+          </w:tcPr>
+          <w:p>
+            <w:pPr>
+              <w:rPr>
+                <w:rFonts w:eastAsia="Times New Roman" w:cs="Times New Roman"/>
+                <w:b/>
+                <w:sz w:val="24"/>
+                <w:szCs w:val="24"/>
+              </w:rPr>
+            </w:pPr>
+            <w:r>
+              <w:rPr>
+                <w:rFonts w:eastAsia="Times New Roman" w:cs="Times New Roman"/>
+                <w:b/>
+                <w:sz w:val="24"/>
+                <w:szCs w:val="24"/>
+              </w:rPr>
+              <w:t>Time Estimation</w:t>
+            </w:r>
+          </w:p>
+        </w:tc>
+        <w:tc>
+          <w:tcPr>
+            <w:tcW w:w="3458" w:type="dxa"/>
+            <w:tcBorders>
+              <w:top w:val="single" w:sz="4" w:space="0" w:color="auto"/>
+              <w:left w:val="single" w:sz="4" w:space="0" w:color="auto"/>
+              <w:bottom w:val="single" w:sz="4" w:space="0" w:color="auto"/>
+              <w:right w:val="single" w:sz="4" w:space="0" w:color="auto"/>
+            </w:tcBorders>
+            <w:hideMark/>
+          </w:tcPr>
+          <w:p>
+            <w:pPr>
+              <w:rPr>
+                <w:rFonts w:eastAsia="Times New Roman" w:cs="Times New Roman"/>
+                <w:b/>
+                <w:sz w:val="24"/>
+                <w:szCs w:val="24"/>
+              </w:rPr>
+            </w:pPr>
+            <w:r>
+              <w:rPr>
+                <w:rFonts w:eastAsia="Times New Roman" w:cs="Times New Roman"/>
+                <w:b/>
+                <w:sz w:val="24"/>
+                <w:szCs w:val="24"/>
+              </w:rPr>
+              <w:t>Assignment</w:t>
+            </w:r>
+          </w:p>
+        </w:tc>
+      </w:tr>
+      <w:tr>
+        <w:tc>
+          <w:tcPr>
+            <w:tcW w:w="9242" w:type="dxa"/>
+            <w:gridSpan w:val="3"/>
+            <w:tcBorders>
+              <w:top w:val="single" w:sz="4" w:space="0" w:color="auto"/>
+              <w:left w:val="single" w:sz="4" w:space="0" w:color="auto"/>
+              <w:bottom w:val="single" w:sz="4" w:space="0" w:color="auto"/>
+              <w:right w:val="single" w:sz="4" w:space="0" w:color="auto"/>
+            </w:tcBorders>
+            <w:hideMark/>
+          </w:tcPr>
+          <w:p>
+            <w:pPr>
+              <w:rPr>
+                <w:rFonts w:eastAsia="Times New Roman" w:cs="Times New Roman"/>
+                <w:b/>
+                <w:sz w:val="24"/>
+                <w:szCs w:val="24"/>
+              </w:rPr>
+            </w:pPr>
+            <w:r>
+              <w:rPr>
+                <w:rFonts w:eastAsia="Times New Roman" w:cs="Times New Roman"/>
+                <w:b/>
+                <w:sz w:val="24"/>
+                <w:szCs w:val="24"/>
+              </w:rPr>
+              <w:t>Project Plan</w:t>
+            </w:r>
+          </w:p>
+        </w:tc>
+      </w:tr>
+      <w:tr>
+        <w:tc>
+          <w:tcPr>
+            <w:tcW w:w="4033" w:type="dxa"/>
+            <w:tcBorders>
+              <w:top w:val="single" w:sz="4" w:space="0" w:color="auto"/>
+              <w:left w:val="single" w:sz="4" w:space="0" w:color="auto"/>
+              <w:bottom w:val="single" w:sz="4" w:space="0" w:color="auto"/>
+              <w:right w:val="single" w:sz="4" w:space="0" w:color="auto"/>
+            </w:tcBorders>
+            <w:hideMark/>
+          </w:tcPr>
+          <w:p>
+            <w:pPr>
+              <w:rPr>
+                <w:rFonts w:eastAsia="Times New Roman" w:cs="Times New Roman"/>
+                <w:sz w:val="24"/>
+                <w:szCs w:val="24"/>
+              </w:rPr>
+            </w:pPr>
+            <w:r>
+              <w:rPr>
+                <w:rFonts w:eastAsia="Times New Roman" w:cs="Times New Roman"/>
+                <w:sz w:val="24"/>
+                <w:szCs w:val="24"/>
+              </w:rPr>
+              <w:t>Gantt Chart and Work Breakdown</w:t>
+            </w:r>
+          </w:p>
+        </w:tc>
+        <w:tc>
+          <w:tcPr>
+            <w:tcW w:w="1751" w:type="dxa"/>
+            <w:tcBorders>
+              <w:top w:val="single" w:sz="4" w:space="0" w:color="auto"/>
+              <w:left w:val="single" w:sz="4" w:space="0" w:color="auto"/>
+              <w:bottom w:val="single" w:sz="4" w:space="0" w:color="auto"/>
+              <w:right w:val="single" w:sz="4" w:space="0" w:color="auto"/>
+            </w:tcBorders>
+            <w:hideMark/>
+          </w:tcPr>
+          <w:p>
+            <w:pPr>
+              <w:rPr>
+                <w:rFonts w:eastAsia="Times New Roman" w:cs="Times New Roman"/>
+                <w:sz w:val="24"/>
+                <w:szCs w:val="24"/>
+              </w:rPr>
+            </w:pPr>
+            <w:r>
+              <w:rPr>
+                <w:rFonts w:eastAsia="Times New Roman" w:cs="Times New Roman"/>
+                <w:sz w:val="24"/>
+                <w:szCs w:val="24"/>
+              </w:rPr>
+              <w:t>6 hours</w:t>
+            </w:r>
+          </w:p>
+        </w:tc>
+        <w:tc>
+          <w:tcPr>
+            <w:tcW w:w="3458" w:type="dxa"/>
+            <w:tcBorders>
+              <w:top w:val="single" w:sz="4" w:space="0" w:color="auto"/>
+              <w:left w:val="single" w:sz="4" w:space="0" w:color="auto"/>
+              <w:bottom w:val="single" w:sz="4" w:space="0" w:color="auto"/>
+              <w:right w:val="single" w:sz="4" w:space="0" w:color="auto"/>
+            </w:tcBorders>
+            <w:hideMark/>
+          </w:tcPr>
+          <w:p>
+            <w:pPr>
+              <w:rPr>
+                <w:rFonts w:eastAsia="Times New Roman" w:cs="Times New Roman"/>
+                <w:sz w:val="24"/>
+                <w:szCs w:val="24"/>
+              </w:rPr>
+            </w:pPr>
+            <w:r>
+              <w:rPr>
+                <w:rFonts w:eastAsia="Times New Roman" w:cs="Times New Roman"/>
+                <w:sz w:val="24"/>
+                <w:szCs w:val="24"/>
+              </w:rPr>
+              <w:t xml:space="preserve">Edward, </w:t>
+            </w:r>
+            <w:proofErr w:type="spellStart"/>
+            <w:r>
+              <w:rPr>
+                <w:rFonts w:eastAsia="Times New Roman" w:cs="Times New Roman"/>
+                <w:sz w:val="24"/>
+                <w:szCs w:val="24"/>
+              </w:rPr>
+              <w:t>Kristian</w:t>
+            </w:r>
+            <w:proofErr w:type="spellEnd"/>
+          </w:p>
+        </w:tc>
+      </w:tr>
+      <w:tr>
+        <w:tc>
+          <w:tcPr>
+            <w:tcW w:w="4033" w:type="dxa"/>
+            <w:tcBorders>
+              <w:top w:val="single" w:sz="4" w:space="0" w:color="auto"/>
+              <w:left w:val="single" w:sz="4" w:space="0" w:color="auto"/>
+              <w:bottom w:val="single" w:sz="4" w:space="0" w:color="auto"/>
+              <w:right w:val="single" w:sz="4" w:space="0" w:color="auto"/>
+            </w:tcBorders>
+            <w:hideMark/>
+          </w:tcPr>
+          <w:p>
+            <w:pPr>
+              <w:rPr>
+                <w:rFonts w:eastAsia="Times New Roman" w:cs="Times New Roman"/>
+                <w:sz w:val="24"/>
+                <w:szCs w:val="24"/>
+              </w:rPr>
+            </w:pPr>
+            <w:r>
+              <w:rPr>
+                <w:rFonts w:eastAsia="Times New Roman" w:cs="Times New Roman"/>
+                <w:sz w:val="24"/>
+                <w:szCs w:val="24"/>
+              </w:rPr>
+              <w:t>Risk Analysis</w:t>
+            </w:r>
+          </w:p>
+        </w:tc>
+        <w:tc>
+          <w:tcPr>
+            <w:tcW w:w="1751" w:type="dxa"/>
+            <w:tcBorders>
+              <w:top w:val="single" w:sz="4" w:space="0" w:color="auto"/>
+              <w:left w:val="single" w:sz="4" w:space="0" w:color="auto"/>
+              <w:bottom w:val="single" w:sz="4" w:space="0" w:color="auto"/>
+              <w:right w:val="single" w:sz="4" w:space="0" w:color="auto"/>
+            </w:tcBorders>
+            <w:hideMark/>
+          </w:tcPr>
+          <w:p>
+            <w:pPr>
+              <w:rPr>
+                <w:rFonts w:eastAsia="Times New Roman" w:cs="Times New Roman"/>
+                <w:sz w:val="24"/>
+                <w:szCs w:val="24"/>
+              </w:rPr>
+            </w:pPr>
+            <w:r>
+              <w:rPr>
+                <w:rFonts w:eastAsia="Times New Roman" w:cs="Times New Roman"/>
+                <w:sz w:val="24"/>
+                <w:szCs w:val="24"/>
+              </w:rPr>
+              <w:t>2 hours</w:t>
+            </w:r>
+          </w:p>
+        </w:tc>
+        <w:tc>
+          <w:tcPr>
+            <w:tcW w:w="3458" w:type="dxa"/>
+            <w:tcBorders>
+              <w:top w:val="single" w:sz="4" w:space="0" w:color="auto"/>
+              <w:left w:val="single" w:sz="4" w:space="0" w:color="auto"/>
+              <w:bottom w:val="single" w:sz="4" w:space="0" w:color="auto"/>
+              <w:right w:val="single" w:sz="4" w:space="0" w:color="auto"/>
+            </w:tcBorders>
+            <w:hideMark/>
+          </w:tcPr>
+          <w:p>
+            <w:pPr>
+              <w:rPr>
+                <w:rFonts w:eastAsia="Times New Roman" w:cs="Times New Roman"/>
+                <w:sz w:val="24"/>
+                <w:szCs w:val="24"/>
+              </w:rPr>
+            </w:pPr>
+            <w:r>
+              <w:rPr>
+                <w:rFonts w:eastAsia="Times New Roman" w:cs="Times New Roman"/>
+                <w:sz w:val="24"/>
+                <w:szCs w:val="24"/>
+              </w:rPr>
+              <w:t>Oscar</w:t>
+            </w:r>
+          </w:p>
+        </w:tc>
+      </w:tr>
+      <w:tr>
+        <w:tc>
+          <w:tcPr>
+            <w:tcW w:w="4033" w:type="dxa"/>
+            <w:tcBorders>
+              <w:top w:val="single" w:sz="4" w:space="0" w:color="auto"/>
+              <w:left w:val="single" w:sz="4" w:space="0" w:color="auto"/>
+              <w:bottom w:val="single" w:sz="4" w:space="0" w:color="auto"/>
+              <w:right w:val="single" w:sz="4" w:space="0" w:color="auto"/>
+            </w:tcBorders>
+            <w:hideMark/>
+          </w:tcPr>
+          <w:p>
+            <w:pPr>
+              <w:rPr>
+                <w:rFonts w:eastAsia="Times New Roman" w:cs="Times New Roman"/>
+                <w:sz w:val="24"/>
+                <w:szCs w:val="24"/>
+              </w:rPr>
+            </w:pPr>
+            <w:r>
+              <w:rPr>
+                <w:rFonts w:eastAsia="Times New Roman" w:cs="Times New Roman"/>
+                <w:sz w:val="24"/>
+                <w:szCs w:val="24"/>
+              </w:rPr>
+              <w:t>Budget</w:t>
+            </w:r>
+          </w:p>
+        </w:tc>
+        <w:tc>
+          <w:tcPr>
+            <w:tcW w:w="1751" w:type="dxa"/>
+            <w:tcBorders>
+              <w:top w:val="single" w:sz="4" w:space="0" w:color="auto"/>
+              <w:left w:val="single" w:sz="4" w:space="0" w:color="auto"/>
+              <w:bottom w:val="single" w:sz="4" w:space="0" w:color="auto"/>
+              <w:right w:val="single" w:sz="4" w:space="0" w:color="auto"/>
+            </w:tcBorders>
+            <w:hideMark/>
+          </w:tcPr>
+          <w:p>
+            <w:pPr>
+              <w:rPr>
+                <w:rFonts w:eastAsia="Times New Roman" w:cs="Times New Roman"/>
+                <w:sz w:val="24"/>
+                <w:szCs w:val="24"/>
+              </w:rPr>
+            </w:pPr>
+            <w:r>
+              <w:rPr>
+                <w:rFonts w:eastAsia="Times New Roman" w:cs="Times New Roman"/>
+                <w:sz w:val="24"/>
+                <w:szCs w:val="24"/>
+              </w:rPr>
+              <w:t>2 hours</w:t>
+            </w:r>
+          </w:p>
+        </w:tc>
+        <w:tc>
+          <w:tcPr>
+            <w:tcW w:w="3458" w:type="dxa"/>
+            <w:tcBorders>
+              <w:top w:val="single" w:sz="4" w:space="0" w:color="auto"/>
+              <w:left w:val="single" w:sz="4" w:space="0" w:color="auto"/>
+              <w:bottom w:val="single" w:sz="4" w:space="0" w:color="auto"/>
+              <w:right w:val="single" w:sz="4" w:space="0" w:color="auto"/>
+            </w:tcBorders>
+            <w:hideMark/>
+          </w:tcPr>
+          <w:p>
+            <w:pPr>
+              <w:rPr>
+                <w:rFonts w:eastAsia="Times New Roman" w:cs="Times New Roman"/>
+                <w:sz w:val="24"/>
+                <w:szCs w:val="24"/>
+              </w:rPr>
+            </w:pPr>
+            <w:r>
+              <w:rPr>
+                <w:rFonts w:eastAsia="Times New Roman" w:cs="Times New Roman"/>
+                <w:sz w:val="24"/>
+                <w:szCs w:val="24"/>
+              </w:rPr>
+              <w:t>Kelvin</w:t>
+            </w:r>
+          </w:p>
+        </w:tc>
+      </w:tr>
+      <w:tr>
+        <w:tc>
+          <w:tcPr>
+            <w:tcW w:w="4033" w:type="dxa"/>
+            <w:tcBorders>
+              <w:top w:val="single" w:sz="4" w:space="0" w:color="auto"/>
+              <w:left w:val="single" w:sz="4" w:space="0" w:color="auto"/>
+              <w:bottom w:val="single" w:sz="4" w:space="0" w:color="auto"/>
+              <w:right w:val="single" w:sz="4" w:space="0" w:color="auto"/>
+            </w:tcBorders>
+            <w:hideMark/>
+          </w:tcPr>
+          <w:p>
+            <w:pPr>
+              <w:rPr>
+                <w:rFonts w:eastAsia="Times New Roman" w:cs="Times New Roman"/>
+                <w:sz w:val="24"/>
+                <w:szCs w:val="24"/>
+              </w:rPr>
+            </w:pPr>
+            <w:r>
+              <w:rPr>
+                <w:rFonts w:eastAsia="Times New Roman" w:cs="Times New Roman"/>
+                <w:sz w:val="24"/>
+                <w:szCs w:val="24"/>
+              </w:rPr>
+              <w:t>Project Management</w:t>
+            </w:r>
+          </w:p>
+        </w:tc>
+        <w:tc>
+          <w:tcPr>
+            <w:tcW w:w="1751" w:type="dxa"/>
+            <w:tcBorders>
+              <w:top w:val="single" w:sz="4" w:space="0" w:color="auto"/>
+              <w:left w:val="single" w:sz="4" w:space="0" w:color="auto"/>
+              <w:bottom w:val="single" w:sz="4" w:space="0" w:color="auto"/>
+              <w:right w:val="single" w:sz="4" w:space="0" w:color="auto"/>
+            </w:tcBorders>
+            <w:hideMark/>
+          </w:tcPr>
+          <w:p>
+            <w:pPr>
+              <w:rPr>
+                <w:rFonts w:eastAsia="Times New Roman" w:cs="Times New Roman"/>
+                <w:sz w:val="24"/>
+                <w:szCs w:val="24"/>
+              </w:rPr>
+            </w:pPr>
+            <w:r>
+              <w:rPr>
+                <w:rFonts w:eastAsia="Times New Roman" w:cs="Times New Roman"/>
+                <w:sz w:val="24"/>
+                <w:szCs w:val="24"/>
+              </w:rPr>
+              <w:t>3 hours</w:t>
+            </w:r>
+          </w:p>
+        </w:tc>
+        <w:tc>
+          <w:tcPr>
+            <w:tcW w:w="3458" w:type="dxa"/>
+            <w:tcBorders>
+              <w:top w:val="single" w:sz="4" w:space="0" w:color="auto"/>
+              <w:left w:val="single" w:sz="4" w:space="0" w:color="auto"/>
+              <w:bottom w:val="single" w:sz="4" w:space="0" w:color="auto"/>
+              <w:right w:val="single" w:sz="4" w:space="0" w:color="auto"/>
+            </w:tcBorders>
+            <w:hideMark/>
+          </w:tcPr>
+          <w:p>
+            <w:pPr>
+              <w:rPr>
+                <w:rFonts w:eastAsia="Times New Roman" w:cs="Times New Roman"/>
+                <w:sz w:val="24"/>
+                <w:szCs w:val="24"/>
+              </w:rPr>
+            </w:pPr>
+            <w:r>
+              <w:rPr>
+                <w:rFonts w:eastAsia="Times New Roman" w:cs="Times New Roman"/>
+                <w:sz w:val="24"/>
+                <w:szCs w:val="24"/>
+              </w:rPr>
+              <w:t>Brian</w:t>
+            </w:r>
+          </w:p>
+        </w:tc>
+      </w:tr>
+      <w:tr>
+        <w:tc>
+          <w:tcPr>
+            <w:tcW w:w="4033" w:type="dxa"/>
+            <w:tcBorders>
+              <w:top w:val="single" w:sz="4" w:space="0" w:color="auto"/>
+              <w:left w:val="single" w:sz="4" w:space="0" w:color="auto"/>
+              <w:bottom w:val="single" w:sz="4" w:space="0" w:color="auto"/>
+              <w:right w:val="single" w:sz="4" w:space="0" w:color="auto"/>
+            </w:tcBorders>
+            <w:hideMark/>
+          </w:tcPr>
+          <w:p>
+            <w:pPr>
+              <w:rPr>
+                <w:rFonts w:eastAsia="Times New Roman" w:cs="Times New Roman"/>
+                <w:sz w:val="24"/>
+                <w:szCs w:val="24"/>
+              </w:rPr>
+            </w:pPr>
+            <w:r>
+              <w:rPr>
+                <w:rFonts w:eastAsia="Times New Roman" w:cs="Times New Roman"/>
+                <w:sz w:val="24"/>
+                <w:szCs w:val="24"/>
+              </w:rPr>
+              <w:t>Reviewing</w:t>
+            </w:r>
+          </w:p>
+        </w:tc>
+        <w:tc>
+          <w:tcPr>
+            <w:tcW w:w="1751" w:type="dxa"/>
+            <w:tcBorders>
+              <w:top w:val="single" w:sz="4" w:space="0" w:color="auto"/>
+              <w:left w:val="single" w:sz="4" w:space="0" w:color="auto"/>
+              <w:bottom w:val="single" w:sz="4" w:space="0" w:color="auto"/>
+              <w:right w:val="single" w:sz="4" w:space="0" w:color="auto"/>
+            </w:tcBorders>
+            <w:hideMark/>
+          </w:tcPr>
+          <w:p>
+            <w:pPr>
+              <w:rPr>
+                <w:rFonts w:eastAsia="Times New Roman" w:cs="Times New Roman"/>
+                <w:sz w:val="24"/>
+                <w:szCs w:val="24"/>
+              </w:rPr>
+            </w:pPr>
+            <w:r>
+              <w:rPr>
+                <w:rFonts w:eastAsia="Times New Roman" w:cs="Times New Roman"/>
+                <w:sz w:val="24"/>
+                <w:szCs w:val="24"/>
+              </w:rPr>
+              <w:t>5 hours</w:t>
+            </w:r>
+          </w:p>
+        </w:tc>
+        <w:tc>
+          <w:tcPr>
+            <w:tcW w:w="3458" w:type="dxa"/>
+            <w:tcBorders>
+              <w:top w:val="single" w:sz="4" w:space="0" w:color="auto"/>
+              <w:left w:val="single" w:sz="4" w:space="0" w:color="auto"/>
+              <w:bottom w:val="single" w:sz="4" w:space="0" w:color="auto"/>
+              <w:right w:val="single" w:sz="4" w:space="0" w:color="auto"/>
+            </w:tcBorders>
+            <w:hideMark/>
+          </w:tcPr>
+          <w:p>
+            <w:pPr>
+              <w:rPr>
+                <w:rFonts w:eastAsia="Times New Roman" w:cs="Times New Roman"/>
+                <w:sz w:val="24"/>
+                <w:szCs w:val="24"/>
+              </w:rPr>
+            </w:pPr>
+            <w:r>
+              <w:rPr>
+                <w:rFonts w:eastAsia="Times New Roman" w:cs="Times New Roman"/>
+                <w:sz w:val="24"/>
+                <w:szCs w:val="24"/>
+              </w:rPr>
+              <w:t>All</w:t>
+            </w:r>
+          </w:p>
+        </w:tc>
+      </w:tr>
+      <w:tr>
+        <w:tc>
+          <w:tcPr>
+            <w:tcW w:w="9242" w:type="dxa"/>
+            <w:gridSpan w:val="3"/>
+            <w:tcBorders>
+              <w:top w:val="single" w:sz="4" w:space="0" w:color="auto"/>
+              <w:left w:val="single" w:sz="4" w:space="0" w:color="auto"/>
+              <w:bottom w:val="single" w:sz="4" w:space="0" w:color="auto"/>
+              <w:right w:val="single" w:sz="4" w:space="0" w:color="auto"/>
+            </w:tcBorders>
+            <w:hideMark/>
+          </w:tcPr>
+          <w:p>
+            <w:pPr>
+              <w:rPr>
+                <w:rFonts w:eastAsia="Times New Roman" w:cs="Times New Roman"/>
+                <w:b/>
+                <w:sz w:val="24"/>
+                <w:szCs w:val="24"/>
+              </w:rPr>
+            </w:pPr>
+            <w:r>
+              <w:rPr>
+                <w:rFonts w:eastAsia="Times New Roman" w:cs="Times New Roman"/>
+                <w:b/>
+                <w:sz w:val="24"/>
+                <w:szCs w:val="24"/>
+              </w:rPr>
+              <w:t>Analysis, Design and Testing</w:t>
+            </w:r>
+          </w:p>
+        </w:tc>
+      </w:tr>
+      <w:tr>
+        <w:tc>
+          <w:tcPr>
+            <w:tcW w:w="4033" w:type="dxa"/>
+            <w:tcBorders>
+              <w:top w:val="single" w:sz="4" w:space="0" w:color="auto"/>
+              <w:left w:val="single" w:sz="4" w:space="0" w:color="auto"/>
+              <w:bottom w:val="single" w:sz="4" w:space="0" w:color="auto"/>
+              <w:right w:val="single" w:sz="4" w:space="0" w:color="auto"/>
+            </w:tcBorders>
+            <w:hideMark/>
+          </w:tcPr>
+          <w:p>
+            <w:pPr>
+              <w:rPr>
+                <w:rFonts w:eastAsia="Times New Roman" w:cs="Times New Roman"/>
+                <w:sz w:val="24"/>
+                <w:szCs w:val="24"/>
+              </w:rPr>
+            </w:pPr>
+            <w:r>
+              <w:rPr>
+                <w:rFonts w:eastAsia="Times New Roman" w:cs="Times New Roman"/>
+                <w:sz w:val="24"/>
+                <w:szCs w:val="24"/>
+              </w:rPr>
+              <w:t>UML, Use Case diagrams</w:t>
+            </w:r>
+          </w:p>
+        </w:tc>
+        <w:tc>
+          <w:tcPr>
+            <w:tcW w:w="1751" w:type="dxa"/>
+            <w:tcBorders>
+              <w:top w:val="single" w:sz="4" w:space="0" w:color="auto"/>
+              <w:left w:val="single" w:sz="4" w:space="0" w:color="auto"/>
+              <w:bottom w:val="single" w:sz="4" w:space="0" w:color="auto"/>
+              <w:right w:val="single" w:sz="4" w:space="0" w:color="auto"/>
+            </w:tcBorders>
+            <w:hideMark/>
+          </w:tcPr>
+          <w:p>
+            <w:pPr>
+              <w:rPr>
+                <w:rFonts w:eastAsia="Times New Roman" w:cs="Times New Roman"/>
+                <w:sz w:val="24"/>
+                <w:szCs w:val="24"/>
+              </w:rPr>
+            </w:pPr>
+            <w:r>
+              <w:rPr>
+                <w:rFonts w:eastAsia="Times New Roman" w:cs="Times New Roman"/>
+                <w:sz w:val="24"/>
+                <w:szCs w:val="24"/>
+              </w:rPr>
+              <w:t>2 hours</w:t>
+            </w:r>
+          </w:p>
+        </w:tc>
+        <w:tc>
+          <w:tcPr>
+            <w:tcW w:w="3458" w:type="dxa"/>
+            <w:tcBorders>
+              <w:top w:val="single" w:sz="4" w:space="0" w:color="auto"/>
+              <w:left w:val="single" w:sz="4" w:space="0" w:color="auto"/>
+              <w:bottom w:val="single" w:sz="4" w:space="0" w:color="auto"/>
+              <w:right w:val="single" w:sz="4" w:space="0" w:color="auto"/>
+            </w:tcBorders>
+          </w:tcPr>
+          <w:p>
+            <w:pPr>
+              <w:rPr>
+                <w:rFonts w:eastAsia="Times New Roman" w:cs="Times New Roman"/>
+                <w:sz w:val="24"/>
+                <w:szCs w:val="24"/>
+              </w:rPr>
+            </w:pPr>
+          </w:p>
+        </w:tc>
+      </w:tr>
+      <w:tr>
+        <w:tc>
+          <w:tcPr>
+            <w:tcW w:w="4033" w:type="dxa"/>
+            <w:tcBorders>
+              <w:top w:val="single" w:sz="4" w:space="0" w:color="auto"/>
+              <w:left w:val="single" w:sz="4" w:space="0" w:color="auto"/>
+              <w:bottom w:val="single" w:sz="4" w:space="0" w:color="auto"/>
+              <w:right w:val="single" w:sz="4" w:space="0" w:color="auto"/>
+            </w:tcBorders>
+            <w:hideMark/>
+          </w:tcPr>
+          <w:p>
+            <w:pPr>
+              <w:rPr>
+                <w:rFonts w:eastAsia="Times New Roman" w:cs="Times New Roman"/>
+                <w:sz w:val="24"/>
+                <w:szCs w:val="24"/>
+              </w:rPr>
+            </w:pPr>
+            <w:r>
+              <w:rPr>
+                <w:rFonts w:eastAsia="Times New Roman" w:cs="Times New Roman"/>
+                <w:sz w:val="24"/>
+                <w:szCs w:val="24"/>
+              </w:rPr>
+              <w:t>Description of Approach</w:t>
+            </w:r>
+          </w:p>
+        </w:tc>
+        <w:tc>
+          <w:tcPr>
+            <w:tcW w:w="1751" w:type="dxa"/>
+            <w:tcBorders>
+              <w:top w:val="single" w:sz="4" w:space="0" w:color="auto"/>
+              <w:left w:val="single" w:sz="4" w:space="0" w:color="auto"/>
+              <w:bottom w:val="single" w:sz="4" w:space="0" w:color="auto"/>
+              <w:right w:val="single" w:sz="4" w:space="0" w:color="auto"/>
+            </w:tcBorders>
+            <w:hideMark/>
+          </w:tcPr>
+          <w:p>
+            <w:pPr>
+              <w:rPr>
+                <w:rFonts w:eastAsia="Times New Roman" w:cs="Times New Roman"/>
+                <w:sz w:val="24"/>
+                <w:szCs w:val="24"/>
+              </w:rPr>
+            </w:pPr>
+            <w:r>
+              <w:rPr>
+                <w:rFonts w:eastAsia="Times New Roman" w:cs="Times New Roman"/>
+                <w:sz w:val="24"/>
+                <w:szCs w:val="24"/>
+              </w:rPr>
+              <w:t>3 hours</w:t>
+            </w:r>
+          </w:p>
+        </w:tc>
+        <w:tc>
+          <w:tcPr>
+            <w:tcW w:w="3458" w:type="dxa"/>
+            <w:tcBorders>
+              <w:top w:val="single" w:sz="4" w:space="0" w:color="auto"/>
+              <w:left w:val="single" w:sz="4" w:space="0" w:color="auto"/>
+              <w:bottom w:val="single" w:sz="4" w:space="0" w:color="auto"/>
+              <w:right w:val="single" w:sz="4" w:space="0" w:color="auto"/>
+            </w:tcBorders>
+          </w:tcPr>
+          <w:p>
+            <w:pPr>
+              <w:rPr>
+                <w:rFonts w:eastAsia="Times New Roman" w:cs="Times New Roman"/>
+                <w:sz w:val="24"/>
+                <w:szCs w:val="24"/>
+              </w:rPr>
+            </w:pPr>
+          </w:p>
+        </w:tc>
+      </w:tr>
+      <w:tr>
+        <w:tc>
+          <w:tcPr>
+            <w:tcW w:w="4033" w:type="dxa"/>
+            <w:tcBorders>
+              <w:top w:val="single" w:sz="4" w:space="0" w:color="auto"/>
+              <w:left w:val="single" w:sz="4" w:space="0" w:color="auto"/>
+              <w:bottom w:val="single" w:sz="4" w:space="0" w:color="auto"/>
+              <w:right w:val="single" w:sz="4" w:space="0" w:color="auto"/>
+            </w:tcBorders>
+            <w:hideMark/>
+          </w:tcPr>
+          <w:p>
+            <w:pPr>
+              <w:rPr>
+                <w:rFonts w:eastAsia="Times New Roman" w:cs="Times New Roman"/>
+                <w:sz w:val="24"/>
+                <w:szCs w:val="24"/>
+              </w:rPr>
+            </w:pPr>
+            <w:r>
+              <w:rPr>
+                <w:rFonts w:eastAsia="Times New Roman" w:cs="Times New Roman"/>
+                <w:sz w:val="24"/>
+                <w:szCs w:val="24"/>
+              </w:rPr>
+              <w:t>UML, Class and Sequence</w:t>
+            </w:r>
+          </w:p>
+        </w:tc>
+        <w:tc>
+          <w:tcPr>
+            <w:tcW w:w="1751" w:type="dxa"/>
+            <w:tcBorders>
+              <w:top w:val="single" w:sz="4" w:space="0" w:color="auto"/>
+              <w:left w:val="single" w:sz="4" w:space="0" w:color="auto"/>
+              <w:bottom w:val="single" w:sz="4" w:space="0" w:color="auto"/>
+              <w:right w:val="single" w:sz="4" w:space="0" w:color="auto"/>
+            </w:tcBorders>
+            <w:hideMark/>
+          </w:tcPr>
+          <w:p>
+            <w:pPr>
+              <w:rPr>
+                <w:rFonts w:eastAsia="Times New Roman" w:cs="Times New Roman"/>
+                <w:sz w:val="24"/>
+                <w:szCs w:val="24"/>
+              </w:rPr>
+            </w:pPr>
+            <w:r>
+              <w:rPr>
+                <w:rFonts w:eastAsia="Times New Roman" w:cs="Times New Roman"/>
+                <w:sz w:val="24"/>
+                <w:szCs w:val="24"/>
+              </w:rPr>
+              <w:t>5 hours</w:t>
+            </w:r>
+          </w:p>
+        </w:tc>
+        <w:tc>
+          <w:tcPr>
+            <w:tcW w:w="3458" w:type="dxa"/>
+            <w:tcBorders>
+              <w:top w:val="single" w:sz="4" w:space="0" w:color="auto"/>
+              <w:left w:val="single" w:sz="4" w:space="0" w:color="auto"/>
+              <w:bottom w:val="single" w:sz="4" w:space="0" w:color="auto"/>
+              <w:right w:val="single" w:sz="4" w:space="0" w:color="auto"/>
+            </w:tcBorders>
+          </w:tcPr>
+          <w:p>
+            <w:pPr>
+              <w:rPr>
+                <w:rFonts w:eastAsia="Times New Roman" w:cs="Times New Roman"/>
+                <w:sz w:val="24"/>
+                <w:szCs w:val="24"/>
+              </w:rPr>
+            </w:pPr>
+          </w:p>
+        </w:tc>
+      </w:tr>
+      <w:tr>
+        <w:tc>
+          <w:tcPr>
+            <w:tcW w:w="4033" w:type="dxa"/>
+            <w:tcBorders>
+              <w:top w:val="single" w:sz="4" w:space="0" w:color="auto"/>
+              <w:left w:val="single" w:sz="4" w:space="0" w:color="auto"/>
+              <w:bottom w:val="single" w:sz="4" w:space="0" w:color="auto"/>
+              <w:right w:val="single" w:sz="4" w:space="0" w:color="auto"/>
+            </w:tcBorders>
+            <w:hideMark/>
+          </w:tcPr>
+          <w:p>
+            <w:pPr>
+              <w:rPr>
+                <w:rFonts w:eastAsia="Times New Roman" w:cs="Times New Roman"/>
+                <w:sz w:val="24"/>
+                <w:szCs w:val="24"/>
+              </w:rPr>
+            </w:pPr>
+            <w:r>
+              <w:rPr>
+                <w:rFonts w:eastAsia="Times New Roman" w:cs="Times New Roman"/>
+                <w:sz w:val="24"/>
+                <w:szCs w:val="24"/>
+              </w:rPr>
+              <w:t>Wireframes and UI flow diagrams</w:t>
+            </w:r>
+          </w:p>
+        </w:tc>
+        <w:tc>
+          <w:tcPr>
+            <w:tcW w:w="1751" w:type="dxa"/>
+            <w:tcBorders>
+              <w:top w:val="single" w:sz="4" w:space="0" w:color="auto"/>
+              <w:left w:val="single" w:sz="4" w:space="0" w:color="auto"/>
+              <w:bottom w:val="single" w:sz="4" w:space="0" w:color="auto"/>
+              <w:right w:val="single" w:sz="4" w:space="0" w:color="auto"/>
+            </w:tcBorders>
+            <w:hideMark/>
+          </w:tcPr>
+          <w:p>
+            <w:pPr>
+              <w:rPr>
+                <w:rFonts w:eastAsia="Times New Roman" w:cs="Times New Roman"/>
+                <w:sz w:val="24"/>
+                <w:szCs w:val="24"/>
+              </w:rPr>
+            </w:pPr>
+            <w:r>
+              <w:rPr>
+                <w:rFonts w:eastAsia="Times New Roman" w:cs="Times New Roman"/>
+                <w:sz w:val="24"/>
+                <w:szCs w:val="24"/>
+              </w:rPr>
+              <w:t>5 hours</w:t>
+            </w:r>
+          </w:p>
+        </w:tc>
+        <w:tc>
+          <w:tcPr>
+            <w:tcW w:w="3458" w:type="dxa"/>
+            <w:tcBorders>
+              <w:top w:val="single" w:sz="4" w:space="0" w:color="auto"/>
+              <w:left w:val="single" w:sz="4" w:space="0" w:color="auto"/>
+              <w:bottom w:val="single" w:sz="4" w:space="0" w:color="auto"/>
+              <w:right w:val="single" w:sz="4" w:space="0" w:color="auto"/>
+            </w:tcBorders>
+          </w:tcPr>
+          <w:p>
+            <w:pPr>
+              <w:rPr>
+                <w:rFonts w:eastAsia="Times New Roman" w:cs="Times New Roman"/>
+                <w:sz w:val="24"/>
+                <w:szCs w:val="24"/>
+              </w:rPr>
+            </w:pPr>
+          </w:p>
+        </w:tc>
+      </w:tr>
+      <w:tr>
+        <w:tc>
+          <w:tcPr>
+            <w:tcW w:w="4033" w:type="dxa"/>
+            <w:tcBorders>
+              <w:top w:val="single" w:sz="4" w:space="0" w:color="auto"/>
+              <w:left w:val="single" w:sz="4" w:space="0" w:color="auto"/>
+              <w:bottom w:val="single" w:sz="4" w:space="0" w:color="auto"/>
+              <w:right w:val="single" w:sz="4" w:space="0" w:color="auto"/>
+            </w:tcBorders>
+            <w:hideMark/>
+          </w:tcPr>
+          <w:p>
+            <w:pPr>
+              <w:rPr>
+                <w:rFonts w:eastAsia="Times New Roman" w:cs="Times New Roman"/>
+                <w:sz w:val="24"/>
+                <w:szCs w:val="24"/>
+              </w:rPr>
+            </w:pPr>
+            <w:r>
+              <w:rPr>
+                <w:rFonts w:eastAsia="Times New Roman" w:cs="Times New Roman"/>
+                <w:sz w:val="24"/>
+                <w:szCs w:val="24"/>
+              </w:rPr>
+              <w:t>Title, Introduction and Revision History</w:t>
+            </w:r>
+          </w:p>
+        </w:tc>
+        <w:tc>
+          <w:tcPr>
+            <w:tcW w:w="1751" w:type="dxa"/>
+            <w:tcBorders>
+              <w:top w:val="single" w:sz="4" w:space="0" w:color="auto"/>
+              <w:left w:val="single" w:sz="4" w:space="0" w:color="auto"/>
+              <w:bottom w:val="single" w:sz="4" w:space="0" w:color="auto"/>
+              <w:right w:val="single" w:sz="4" w:space="0" w:color="auto"/>
+            </w:tcBorders>
+            <w:hideMark/>
+          </w:tcPr>
+          <w:p>
+            <w:pPr>
+              <w:rPr>
+                <w:rFonts w:eastAsia="Times New Roman" w:cs="Times New Roman"/>
+                <w:sz w:val="24"/>
+                <w:szCs w:val="24"/>
+              </w:rPr>
+            </w:pPr>
+            <w:r>
+              <w:rPr>
+                <w:rFonts w:eastAsia="Times New Roman" w:cs="Times New Roman"/>
+                <w:sz w:val="24"/>
+                <w:szCs w:val="24"/>
+              </w:rPr>
+              <w:t>3 hours</w:t>
+            </w:r>
+          </w:p>
+        </w:tc>
+        <w:tc>
+          <w:tcPr>
+            <w:tcW w:w="3458" w:type="dxa"/>
+            <w:tcBorders>
+              <w:top w:val="single" w:sz="4" w:space="0" w:color="auto"/>
+              <w:left w:val="single" w:sz="4" w:space="0" w:color="auto"/>
+              <w:bottom w:val="single" w:sz="4" w:space="0" w:color="auto"/>
+              <w:right w:val="single" w:sz="4" w:space="0" w:color="auto"/>
+            </w:tcBorders>
+          </w:tcPr>
+          <w:p>
+            <w:pPr>
+              <w:rPr>
+                <w:rFonts w:eastAsia="Times New Roman" w:cs="Times New Roman"/>
+                <w:sz w:val="24"/>
+                <w:szCs w:val="24"/>
+              </w:rPr>
+            </w:pPr>
+          </w:p>
+        </w:tc>
+      </w:tr>
+      <w:tr>
+        <w:tc>
+          <w:tcPr>
+            <w:tcW w:w="4033" w:type="dxa"/>
+            <w:tcBorders>
+              <w:top w:val="single" w:sz="4" w:space="0" w:color="auto"/>
+              <w:left w:val="single" w:sz="4" w:space="0" w:color="auto"/>
+              <w:bottom w:val="single" w:sz="4" w:space="0" w:color="auto"/>
+              <w:right w:val="single" w:sz="4" w:space="0" w:color="auto"/>
+            </w:tcBorders>
+            <w:hideMark/>
+          </w:tcPr>
+          <w:p>
+            <w:pPr>
+              <w:rPr>
+                <w:rFonts w:eastAsia="Times New Roman" w:cs="Times New Roman"/>
+                <w:sz w:val="24"/>
+                <w:szCs w:val="24"/>
+              </w:rPr>
+            </w:pPr>
+            <w:r>
+              <w:rPr>
+                <w:rFonts w:eastAsia="Times New Roman" w:cs="Times New Roman"/>
+                <w:sz w:val="24"/>
+                <w:szCs w:val="24"/>
+              </w:rPr>
+              <w:t>Test Plan</w:t>
+            </w:r>
+          </w:p>
+        </w:tc>
+        <w:tc>
+          <w:tcPr>
+            <w:tcW w:w="1751" w:type="dxa"/>
+            <w:tcBorders>
+              <w:top w:val="single" w:sz="4" w:space="0" w:color="auto"/>
+              <w:left w:val="single" w:sz="4" w:space="0" w:color="auto"/>
+              <w:bottom w:val="single" w:sz="4" w:space="0" w:color="auto"/>
+              <w:right w:val="single" w:sz="4" w:space="0" w:color="auto"/>
+            </w:tcBorders>
+            <w:hideMark/>
+          </w:tcPr>
+          <w:p>
+            <w:pPr>
+              <w:rPr>
+                <w:rFonts w:eastAsia="Times New Roman" w:cs="Times New Roman"/>
+                <w:sz w:val="24"/>
+                <w:szCs w:val="24"/>
+              </w:rPr>
+            </w:pPr>
+            <w:r>
+              <w:rPr>
+                <w:rFonts w:eastAsia="Times New Roman" w:cs="Times New Roman"/>
+                <w:sz w:val="24"/>
+                <w:szCs w:val="24"/>
+              </w:rPr>
+              <w:t>5 hours</w:t>
+            </w:r>
+          </w:p>
+        </w:tc>
+        <w:tc>
+          <w:tcPr>
+            <w:tcW w:w="3458" w:type="dxa"/>
+            <w:tcBorders>
+              <w:top w:val="single" w:sz="4" w:space="0" w:color="auto"/>
+              <w:left w:val="single" w:sz="4" w:space="0" w:color="auto"/>
+              <w:bottom w:val="single" w:sz="4" w:space="0" w:color="auto"/>
+              <w:right w:val="single" w:sz="4" w:space="0" w:color="auto"/>
+            </w:tcBorders>
+          </w:tcPr>
+          <w:p>
+            <w:pPr>
+              <w:rPr>
+                <w:rFonts w:eastAsia="Times New Roman" w:cs="Times New Roman"/>
+                <w:sz w:val="24"/>
+                <w:szCs w:val="24"/>
+              </w:rPr>
+            </w:pPr>
+          </w:p>
+        </w:tc>
+      </w:tr>
+      <w:tr>
+        <w:tc>
+          <w:tcPr>
+            <w:tcW w:w="4033" w:type="dxa"/>
+            <w:tcBorders>
+              <w:top w:val="single" w:sz="4" w:space="0" w:color="auto"/>
+              <w:left w:val="single" w:sz="4" w:space="0" w:color="auto"/>
+              <w:bottom w:val="single" w:sz="4" w:space="0" w:color="auto"/>
+              <w:right w:val="single" w:sz="4" w:space="0" w:color="auto"/>
+            </w:tcBorders>
+            <w:hideMark/>
+          </w:tcPr>
+          <w:p>
+            <w:pPr>
+              <w:rPr>
+                <w:rFonts w:eastAsia="Times New Roman" w:cs="Times New Roman"/>
+                <w:sz w:val="24"/>
+                <w:szCs w:val="24"/>
+              </w:rPr>
+            </w:pPr>
+            <w:r>
+              <w:rPr>
+                <w:rFonts w:eastAsia="Times New Roman" w:cs="Times New Roman"/>
+                <w:sz w:val="24"/>
+                <w:szCs w:val="24"/>
+              </w:rPr>
+              <w:t>Partial Test Report</w:t>
+            </w:r>
+          </w:p>
+        </w:tc>
+        <w:tc>
+          <w:tcPr>
+            <w:tcW w:w="1751" w:type="dxa"/>
+            <w:tcBorders>
+              <w:top w:val="single" w:sz="4" w:space="0" w:color="auto"/>
+              <w:left w:val="single" w:sz="4" w:space="0" w:color="auto"/>
+              <w:bottom w:val="single" w:sz="4" w:space="0" w:color="auto"/>
+              <w:right w:val="single" w:sz="4" w:space="0" w:color="auto"/>
+            </w:tcBorders>
+            <w:hideMark/>
+          </w:tcPr>
+          <w:p>
+            <w:pPr>
+              <w:rPr>
+                <w:rFonts w:eastAsia="Times New Roman" w:cs="Times New Roman"/>
+                <w:sz w:val="24"/>
+                <w:szCs w:val="24"/>
+              </w:rPr>
+            </w:pPr>
+            <w:r>
+              <w:rPr>
+                <w:rFonts w:eastAsia="Times New Roman" w:cs="Times New Roman"/>
+                <w:sz w:val="24"/>
+                <w:szCs w:val="24"/>
+              </w:rPr>
+              <w:t>10 hours</w:t>
+            </w:r>
+          </w:p>
+        </w:tc>
+        <w:tc>
+          <w:tcPr>
+            <w:tcW w:w="3458" w:type="dxa"/>
+            <w:tcBorders>
+              <w:top w:val="single" w:sz="4" w:space="0" w:color="auto"/>
+              <w:left w:val="single" w:sz="4" w:space="0" w:color="auto"/>
+              <w:bottom w:val="single" w:sz="4" w:space="0" w:color="auto"/>
+              <w:right w:val="single" w:sz="4" w:space="0" w:color="auto"/>
+            </w:tcBorders>
+          </w:tcPr>
+          <w:p>
+            <w:pPr>
+              <w:rPr>
+                <w:rFonts w:eastAsia="Times New Roman" w:cs="Times New Roman"/>
+                <w:sz w:val="24"/>
+                <w:szCs w:val="24"/>
+              </w:rPr>
+            </w:pPr>
+          </w:p>
+        </w:tc>
+      </w:tr>
+      <w:tr>
+        <w:tc>
+          <w:tcPr>
+            <w:tcW w:w="4033" w:type="dxa"/>
+            <w:tcBorders>
+              <w:top w:val="single" w:sz="4" w:space="0" w:color="auto"/>
+              <w:left w:val="single" w:sz="4" w:space="0" w:color="auto"/>
+              <w:bottom w:val="single" w:sz="4" w:space="0" w:color="auto"/>
+              <w:right w:val="single" w:sz="4" w:space="0" w:color="auto"/>
+            </w:tcBorders>
+            <w:hideMark/>
+          </w:tcPr>
+          <w:p>
+            <w:pPr>
+              <w:rPr>
+                <w:rFonts w:eastAsia="Times New Roman" w:cs="Times New Roman"/>
+                <w:sz w:val="24"/>
+                <w:szCs w:val="24"/>
+              </w:rPr>
+            </w:pPr>
+            <w:r>
+              <w:rPr>
+                <w:rFonts w:eastAsia="Times New Roman" w:cs="Times New Roman"/>
+                <w:sz w:val="24"/>
+                <w:szCs w:val="24"/>
+              </w:rPr>
+              <w:t>Reviewing</w:t>
+            </w:r>
+          </w:p>
+        </w:tc>
+        <w:tc>
+          <w:tcPr>
+            <w:tcW w:w="1751" w:type="dxa"/>
+            <w:tcBorders>
+              <w:top w:val="single" w:sz="4" w:space="0" w:color="auto"/>
+              <w:left w:val="single" w:sz="4" w:space="0" w:color="auto"/>
+              <w:bottom w:val="single" w:sz="4" w:space="0" w:color="auto"/>
+              <w:right w:val="single" w:sz="4" w:space="0" w:color="auto"/>
+            </w:tcBorders>
+            <w:hideMark/>
+          </w:tcPr>
+          <w:p>
+            <w:pPr>
+              <w:rPr>
+                <w:rFonts w:eastAsia="Times New Roman" w:cs="Times New Roman"/>
+                <w:sz w:val="24"/>
+                <w:szCs w:val="24"/>
+              </w:rPr>
+            </w:pPr>
+            <w:r>
+              <w:rPr>
+                <w:rFonts w:eastAsia="Times New Roman" w:cs="Times New Roman"/>
+                <w:sz w:val="24"/>
+                <w:szCs w:val="24"/>
+              </w:rPr>
+              <w:t>5 hours</w:t>
+            </w:r>
+          </w:p>
+        </w:tc>
+        <w:tc>
+          <w:tcPr>
+            <w:tcW w:w="3458" w:type="dxa"/>
+            <w:tcBorders>
+              <w:top w:val="single" w:sz="4" w:space="0" w:color="auto"/>
+              <w:left w:val="single" w:sz="4" w:space="0" w:color="auto"/>
+              <w:bottom w:val="single" w:sz="4" w:space="0" w:color="auto"/>
+              <w:right w:val="single" w:sz="4" w:space="0" w:color="auto"/>
+            </w:tcBorders>
+            <w:hideMark/>
+          </w:tcPr>
+          <w:p>
+            <w:pPr>
+              <w:rPr>
+                <w:rFonts w:eastAsia="Times New Roman" w:cs="Times New Roman"/>
+                <w:sz w:val="24"/>
+                <w:szCs w:val="24"/>
+              </w:rPr>
+            </w:pPr>
+            <w:r>
+              <w:rPr>
+                <w:rFonts w:eastAsia="Times New Roman" w:cs="Times New Roman"/>
+                <w:sz w:val="24"/>
+                <w:szCs w:val="24"/>
+              </w:rPr>
+              <w:t>All</w:t>
+            </w:r>
+          </w:p>
+        </w:tc>
+      </w:tr>
+      <w:tr>
+        <w:tc>
+          <w:tcPr>
+            <w:tcW w:w="9242" w:type="dxa"/>
+            <w:gridSpan w:val="3"/>
+            <w:tcBorders>
+              <w:top w:val="single" w:sz="4" w:space="0" w:color="auto"/>
+              <w:left w:val="single" w:sz="4" w:space="0" w:color="auto"/>
+              <w:bottom w:val="single" w:sz="4" w:space="0" w:color="auto"/>
+              <w:right w:val="single" w:sz="4" w:space="0" w:color="auto"/>
+            </w:tcBorders>
+            <w:hideMark/>
+          </w:tcPr>
+          <w:p>
+            <w:pPr>
+              <w:rPr>
+                <w:rFonts w:eastAsia="Times New Roman" w:cs="Times New Roman"/>
+                <w:b/>
+                <w:sz w:val="24"/>
+                <w:szCs w:val="24"/>
+              </w:rPr>
+            </w:pPr>
+            <w:r>
+              <w:rPr>
+                <w:rFonts w:eastAsia="Times New Roman" w:cs="Times New Roman"/>
+                <w:b/>
+                <w:sz w:val="24"/>
+                <w:szCs w:val="24"/>
+              </w:rPr>
+              <w:t>Programming</w:t>
+            </w:r>
+          </w:p>
+        </w:tc>
+      </w:tr>
+      <w:tr>
+        <w:tc>
+          <w:tcPr>
+            <w:tcW w:w="4033" w:type="dxa"/>
+            <w:tcBorders>
+              <w:top w:val="single" w:sz="4" w:space="0" w:color="auto"/>
+              <w:left w:val="single" w:sz="4" w:space="0" w:color="auto"/>
+              <w:bottom w:val="single" w:sz="4" w:space="0" w:color="auto"/>
+              <w:right w:val="single" w:sz="4" w:space="0" w:color="auto"/>
+            </w:tcBorders>
+            <w:hideMark/>
+          </w:tcPr>
+          <w:p>
+            <w:pPr>
+              <w:rPr>
+                <w:rFonts w:eastAsia="Times New Roman" w:cs="Times New Roman"/>
+                <w:sz w:val="24"/>
+                <w:szCs w:val="24"/>
+              </w:rPr>
+            </w:pPr>
+            <w:r>
+              <w:rPr>
+                <w:rFonts w:eastAsia="Times New Roman" w:cs="Times New Roman"/>
+                <w:sz w:val="24"/>
+                <w:szCs w:val="24"/>
+              </w:rPr>
+              <w:t>Model</w:t>
+            </w:r>
+          </w:p>
+        </w:tc>
+        <w:tc>
+          <w:tcPr>
+            <w:tcW w:w="1751" w:type="dxa"/>
+            <w:tcBorders>
+              <w:top w:val="single" w:sz="4" w:space="0" w:color="auto"/>
+              <w:left w:val="single" w:sz="4" w:space="0" w:color="auto"/>
+              <w:bottom w:val="single" w:sz="4" w:space="0" w:color="auto"/>
+              <w:right w:val="single" w:sz="4" w:space="0" w:color="auto"/>
+            </w:tcBorders>
+            <w:hideMark/>
+          </w:tcPr>
+          <w:p>
+            <w:pPr>
+              <w:rPr>
+                <w:rFonts w:eastAsia="Times New Roman" w:cs="Times New Roman"/>
+                <w:sz w:val="24"/>
+                <w:szCs w:val="24"/>
+              </w:rPr>
+            </w:pPr>
+            <w:r>
+              <w:rPr>
+                <w:rFonts w:eastAsia="Times New Roman" w:cs="Times New Roman"/>
+                <w:sz w:val="24"/>
+                <w:szCs w:val="24"/>
+              </w:rPr>
+              <w:t>40 hours</w:t>
+            </w:r>
+          </w:p>
+        </w:tc>
+        <w:tc>
+          <w:tcPr>
+            <w:tcW w:w="3458" w:type="dxa"/>
+            <w:tcBorders>
+              <w:top w:val="single" w:sz="4" w:space="0" w:color="auto"/>
+              <w:left w:val="single" w:sz="4" w:space="0" w:color="auto"/>
+              <w:bottom w:val="single" w:sz="4" w:space="0" w:color="auto"/>
+              <w:right w:val="single" w:sz="4" w:space="0" w:color="auto"/>
+            </w:tcBorders>
+          </w:tcPr>
+          <w:p>
+            <w:pPr>
+              <w:rPr>
+                <w:rFonts w:eastAsia="Times New Roman" w:cs="Times New Roman"/>
+                <w:sz w:val="24"/>
+                <w:szCs w:val="24"/>
+              </w:rPr>
+            </w:pPr>
+          </w:p>
+        </w:tc>
+      </w:tr>
+      <w:tr>
+        <w:tc>
+          <w:tcPr>
+            <w:tcW w:w="4033" w:type="dxa"/>
+            <w:tcBorders>
+              <w:top w:val="single" w:sz="4" w:space="0" w:color="auto"/>
+              <w:left w:val="single" w:sz="4" w:space="0" w:color="auto"/>
+              <w:bottom w:val="single" w:sz="4" w:space="0" w:color="auto"/>
+              <w:right w:val="single" w:sz="4" w:space="0" w:color="auto"/>
+            </w:tcBorders>
+            <w:hideMark/>
+          </w:tcPr>
+          <w:p>
+            <w:pPr>
+              <w:rPr>
+                <w:rFonts w:eastAsia="Times New Roman" w:cs="Times New Roman"/>
+                <w:sz w:val="24"/>
+                <w:szCs w:val="24"/>
+              </w:rPr>
+            </w:pPr>
+            <w:r>
+              <w:rPr>
+                <w:rFonts w:eastAsia="Times New Roman" w:cs="Times New Roman"/>
+                <w:sz w:val="24"/>
+                <w:szCs w:val="24"/>
+              </w:rPr>
+              <w:t>View</w:t>
+            </w:r>
+          </w:p>
+        </w:tc>
+        <w:tc>
+          <w:tcPr>
+            <w:tcW w:w="1751" w:type="dxa"/>
+            <w:tcBorders>
+              <w:top w:val="single" w:sz="4" w:space="0" w:color="auto"/>
+              <w:left w:val="single" w:sz="4" w:space="0" w:color="auto"/>
+              <w:bottom w:val="single" w:sz="4" w:space="0" w:color="auto"/>
+              <w:right w:val="single" w:sz="4" w:space="0" w:color="auto"/>
+            </w:tcBorders>
+            <w:hideMark/>
+          </w:tcPr>
+          <w:p>
+            <w:pPr>
+              <w:rPr>
+                <w:rFonts w:eastAsia="Times New Roman" w:cs="Times New Roman"/>
+                <w:sz w:val="24"/>
+                <w:szCs w:val="24"/>
+              </w:rPr>
+            </w:pPr>
+            <w:r>
+              <w:rPr>
+                <w:rFonts w:eastAsia="Times New Roman" w:cs="Times New Roman"/>
+                <w:sz w:val="24"/>
+                <w:szCs w:val="24"/>
+              </w:rPr>
+              <w:t>60 hours</w:t>
+            </w:r>
+          </w:p>
+        </w:tc>
+        <w:tc>
+          <w:tcPr>
+            <w:tcW w:w="3458" w:type="dxa"/>
+            <w:tcBorders>
+              <w:top w:val="single" w:sz="4" w:space="0" w:color="auto"/>
+              <w:left w:val="single" w:sz="4" w:space="0" w:color="auto"/>
+              <w:bottom w:val="single" w:sz="4" w:space="0" w:color="auto"/>
+              <w:right w:val="single" w:sz="4" w:space="0" w:color="auto"/>
+            </w:tcBorders>
+          </w:tcPr>
+          <w:p>
+            <w:pPr>
+              <w:rPr>
+                <w:rFonts w:eastAsia="Times New Roman" w:cs="Times New Roman"/>
+                <w:sz w:val="24"/>
+                <w:szCs w:val="24"/>
+              </w:rPr>
+            </w:pPr>
+          </w:p>
+        </w:tc>
+      </w:tr>
+      <w:tr>
+        <w:tc>
+          <w:tcPr>
+            <w:tcW w:w="4033" w:type="dxa"/>
+            <w:tcBorders>
+              <w:top w:val="single" w:sz="4" w:space="0" w:color="auto"/>
+              <w:left w:val="single" w:sz="4" w:space="0" w:color="auto"/>
+              <w:bottom w:val="single" w:sz="4" w:space="0" w:color="auto"/>
+              <w:right w:val="single" w:sz="4" w:space="0" w:color="auto"/>
+            </w:tcBorders>
+            <w:hideMark/>
+          </w:tcPr>
+          <w:p>
+            <w:pPr>
+              <w:rPr>
+                <w:rFonts w:eastAsia="Times New Roman" w:cs="Times New Roman"/>
+                <w:sz w:val="24"/>
+                <w:szCs w:val="24"/>
+              </w:rPr>
+            </w:pPr>
+            <w:r>
+              <w:rPr>
+                <w:rFonts w:eastAsia="Times New Roman" w:cs="Times New Roman"/>
+                <w:sz w:val="24"/>
+                <w:szCs w:val="24"/>
+              </w:rPr>
+              <w:t>Controller</w:t>
+            </w:r>
+          </w:p>
+        </w:tc>
+        <w:tc>
+          <w:tcPr>
+            <w:tcW w:w="1751" w:type="dxa"/>
+            <w:tcBorders>
+              <w:top w:val="single" w:sz="4" w:space="0" w:color="auto"/>
+              <w:left w:val="single" w:sz="4" w:space="0" w:color="auto"/>
+              <w:bottom w:val="single" w:sz="4" w:space="0" w:color="auto"/>
+              <w:right w:val="single" w:sz="4" w:space="0" w:color="auto"/>
+            </w:tcBorders>
+            <w:hideMark/>
+          </w:tcPr>
+          <w:p>
+            <w:pPr>
+              <w:rPr>
+                <w:rFonts w:eastAsia="Times New Roman" w:cs="Times New Roman"/>
+                <w:sz w:val="24"/>
+                <w:szCs w:val="24"/>
+              </w:rPr>
+            </w:pPr>
+            <w:r>
+              <w:rPr>
+                <w:rFonts w:eastAsia="Times New Roman" w:cs="Times New Roman"/>
+                <w:sz w:val="24"/>
+                <w:szCs w:val="24"/>
+              </w:rPr>
+              <w:t>40 hours</w:t>
+            </w:r>
+          </w:p>
+        </w:tc>
+        <w:tc>
+          <w:tcPr>
+            <w:tcW w:w="3458" w:type="dxa"/>
+            <w:tcBorders>
+              <w:top w:val="single" w:sz="4" w:space="0" w:color="auto"/>
+              <w:left w:val="single" w:sz="4" w:space="0" w:color="auto"/>
+              <w:bottom w:val="single" w:sz="4" w:space="0" w:color="auto"/>
+              <w:right w:val="single" w:sz="4" w:space="0" w:color="auto"/>
+            </w:tcBorders>
+          </w:tcPr>
+          <w:p>
+            <w:pPr>
+              <w:rPr>
+                <w:rFonts w:eastAsia="Times New Roman" w:cs="Times New Roman"/>
+                <w:sz w:val="24"/>
+                <w:szCs w:val="24"/>
+              </w:rPr>
+            </w:pPr>
+          </w:p>
+        </w:tc>
+      </w:tr>
+      <w:tr>
+        <w:tc>
+          <w:tcPr>
+            <w:tcW w:w="4033" w:type="dxa"/>
+            <w:tcBorders>
+              <w:top w:val="single" w:sz="4" w:space="0" w:color="auto"/>
+              <w:left w:val="single" w:sz="4" w:space="0" w:color="auto"/>
+              <w:bottom w:val="single" w:sz="4" w:space="0" w:color="auto"/>
+              <w:right w:val="single" w:sz="4" w:space="0" w:color="auto"/>
+            </w:tcBorders>
+            <w:hideMark/>
+          </w:tcPr>
+          <w:p>
+            <w:pPr>
+              <w:rPr>
+                <w:rFonts w:eastAsia="Times New Roman" w:cs="Times New Roman"/>
+                <w:sz w:val="24"/>
+                <w:szCs w:val="24"/>
+              </w:rPr>
+            </w:pPr>
+            <w:r>
+              <w:rPr>
+                <w:rFonts w:eastAsia="Times New Roman" w:cs="Times New Roman"/>
+                <w:sz w:val="24"/>
+                <w:szCs w:val="24"/>
+              </w:rPr>
+              <w:t>Integration</w:t>
+            </w:r>
+          </w:p>
+        </w:tc>
+        <w:tc>
+          <w:tcPr>
+            <w:tcW w:w="1751" w:type="dxa"/>
+            <w:tcBorders>
+              <w:top w:val="single" w:sz="4" w:space="0" w:color="auto"/>
+              <w:left w:val="single" w:sz="4" w:space="0" w:color="auto"/>
+              <w:bottom w:val="single" w:sz="4" w:space="0" w:color="auto"/>
+              <w:right w:val="single" w:sz="4" w:space="0" w:color="auto"/>
+            </w:tcBorders>
+            <w:hideMark/>
+          </w:tcPr>
+          <w:p>
+            <w:pPr>
+              <w:rPr>
+                <w:rFonts w:eastAsia="Times New Roman" w:cs="Times New Roman"/>
+                <w:sz w:val="24"/>
+                <w:szCs w:val="24"/>
+              </w:rPr>
+            </w:pPr>
+            <w:r>
+              <w:rPr>
+                <w:rFonts w:eastAsia="Times New Roman" w:cs="Times New Roman"/>
+                <w:sz w:val="24"/>
+                <w:szCs w:val="24"/>
+              </w:rPr>
+              <w:t>40 hours</w:t>
+            </w:r>
+          </w:p>
+        </w:tc>
+        <w:tc>
+          <w:tcPr>
+            <w:tcW w:w="3458" w:type="dxa"/>
+            <w:tcBorders>
+              <w:top w:val="single" w:sz="4" w:space="0" w:color="auto"/>
+              <w:left w:val="single" w:sz="4" w:space="0" w:color="auto"/>
+              <w:bottom w:val="single" w:sz="4" w:space="0" w:color="auto"/>
+              <w:right w:val="single" w:sz="4" w:space="0" w:color="auto"/>
+            </w:tcBorders>
+            <w:hideMark/>
+          </w:tcPr>
+          <w:p>
+            <w:pPr>
+              <w:rPr>
+                <w:rFonts w:eastAsia="Times New Roman" w:cs="Times New Roman"/>
+                <w:sz w:val="24"/>
+                <w:szCs w:val="24"/>
+              </w:rPr>
+            </w:pPr>
+            <w:r>
+              <w:rPr>
+                <w:rFonts w:eastAsia="Times New Roman" w:cs="Times New Roman"/>
+                <w:sz w:val="24"/>
+                <w:szCs w:val="24"/>
+              </w:rPr>
+              <w:t>All</w:t>
+            </w:r>
+          </w:p>
+        </w:tc>
+      </w:tr>
+      <w:tr>
+        <w:tc>
+          <w:tcPr>
+            <w:tcW w:w="9242" w:type="dxa"/>
+            <w:gridSpan w:val="3"/>
+            <w:tcBorders>
+              <w:top w:val="single" w:sz="4" w:space="0" w:color="auto"/>
+              <w:left w:val="single" w:sz="4" w:space="0" w:color="auto"/>
+              <w:bottom w:val="single" w:sz="4" w:space="0" w:color="auto"/>
+              <w:right w:val="single" w:sz="4" w:space="0" w:color="auto"/>
+            </w:tcBorders>
+            <w:hideMark/>
+          </w:tcPr>
+          <w:p>
+            <w:pPr>
+              <w:rPr>
+                <w:rFonts w:eastAsia="Times New Roman" w:cs="Times New Roman"/>
+                <w:b/>
+                <w:sz w:val="24"/>
+                <w:szCs w:val="24"/>
+              </w:rPr>
+            </w:pPr>
+            <w:r>
+              <w:rPr>
+                <w:rFonts w:eastAsia="Times New Roman" w:cs="Times New Roman"/>
+                <w:b/>
+                <w:sz w:val="24"/>
+                <w:szCs w:val="24"/>
+              </w:rPr>
+              <w:t>Testing</w:t>
+            </w:r>
+          </w:p>
+        </w:tc>
+      </w:tr>
+      <w:tr>
+        <w:tc>
+          <w:tcPr>
+            <w:tcW w:w="4033" w:type="dxa"/>
+            <w:tcBorders>
+              <w:top w:val="single" w:sz="4" w:space="0" w:color="auto"/>
+              <w:left w:val="single" w:sz="4" w:space="0" w:color="auto"/>
+              <w:bottom w:val="single" w:sz="4" w:space="0" w:color="auto"/>
+              <w:right w:val="single" w:sz="4" w:space="0" w:color="auto"/>
+            </w:tcBorders>
+            <w:hideMark/>
+          </w:tcPr>
+          <w:p>
+            <w:pPr>
+              <w:rPr>
+                <w:rFonts w:eastAsia="Times New Roman" w:cs="Times New Roman"/>
+                <w:sz w:val="24"/>
+                <w:szCs w:val="24"/>
+              </w:rPr>
+            </w:pPr>
+            <w:r>
+              <w:rPr>
+                <w:rFonts w:eastAsia="Times New Roman" w:cs="Times New Roman"/>
+                <w:sz w:val="24"/>
+                <w:szCs w:val="24"/>
+              </w:rPr>
+              <w:t>Unit</w:t>
+            </w:r>
+          </w:p>
+        </w:tc>
+        <w:tc>
+          <w:tcPr>
+            <w:tcW w:w="1751" w:type="dxa"/>
+            <w:tcBorders>
+              <w:top w:val="single" w:sz="4" w:space="0" w:color="auto"/>
+              <w:left w:val="single" w:sz="4" w:space="0" w:color="auto"/>
+              <w:bottom w:val="single" w:sz="4" w:space="0" w:color="auto"/>
+              <w:right w:val="single" w:sz="4" w:space="0" w:color="auto"/>
+            </w:tcBorders>
+          </w:tcPr>
+          <w:p>
+            <w:pPr>
+              <w:rPr>
+                <w:rFonts w:eastAsia="Times New Roman" w:cs="Times New Roman"/>
+                <w:sz w:val="24"/>
+                <w:szCs w:val="24"/>
+              </w:rPr>
+            </w:pPr>
+          </w:p>
+        </w:tc>
+        <w:tc>
+          <w:tcPr>
+            <w:tcW w:w="3458" w:type="dxa"/>
+            <w:tcBorders>
+              <w:top w:val="single" w:sz="4" w:space="0" w:color="auto"/>
+              <w:left w:val="single" w:sz="4" w:space="0" w:color="auto"/>
+              <w:bottom w:val="single" w:sz="4" w:space="0" w:color="auto"/>
+              <w:right w:val="single" w:sz="4" w:space="0" w:color="auto"/>
+            </w:tcBorders>
+          </w:tcPr>
+          <w:p>
+            <w:pPr>
+              <w:rPr>
+                <w:rFonts w:eastAsia="Times New Roman" w:cs="Times New Roman"/>
+                <w:sz w:val="24"/>
+                <w:szCs w:val="24"/>
+              </w:rPr>
+            </w:pPr>
+          </w:p>
+        </w:tc>
+      </w:tr>
+      <w:tr>
+        <w:tc>
+          <w:tcPr>
+            <w:tcW w:w="4033" w:type="dxa"/>
+            <w:tcBorders>
+              <w:top w:val="single" w:sz="4" w:space="0" w:color="auto"/>
+              <w:left w:val="single" w:sz="4" w:space="0" w:color="auto"/>
+              <w:bottom w:val="single" w:sz="4" w:space="0" w:color="auto"/>
+              <w:right w:val="single" w:sz="4" w:space="0" w:color="auto"/>
+            </w:tcBorders>
+            <w:hideMark/>
+          </w:tcPr>
+          <w:p>
+            <w:pPr>
+              <w:rPr>
+                <w:rFonts w:eastAsia="Times New Roman" w:cs="Times New Roman"/>
+                <w:sz w:val="24"/>
+                <w:szCs w:val="24"/>
+              </w:rPr>
+            </w:pPr>
+            <w:r>
+              <w:rPr>
+                <w:rFonts w:eastAsia="Times New Roman" w:cs="Times New Roman"/>
+                <w:sz w:val="24"/>
+                <w:szCs w:val="24"/>
+              </w:rPr>
+              <w:t>Integration</w:t>
+            </w:r>
+          </w:p>
+        </w:tc>
+        <w:tc>
+          <w:tcPr>
+            <w:tcW w:w="1751" w:type="dxa"/>
+            <w:tcBorders>
+              <w:top w:val="single" w:sz="4" w:space="0" w:color="auto"/>
+              <w:left w:val="single" w:sz="4" w:space="0" w:color="auto"/>
+              <w:bottom w:val="single" w:sz="4" w:space="0" w:color="auto"/>
+              <w:right w:val="single" w:sz="4" w:space="0" w:color="auto"/>
+            </w:tcBorders>
+          </w:tcPr>
+          <w:p>
+            <w:pPr>
+              <w:rPr>
+                <w:rFonts w:eastAsia="Times New Roman" w:cs="Times New Roman"/>
+                <w:sz w:val="24"/>
+                <w:szCs w:val="24"/>
+              </w:rPr>
+            </w:pPr>
+          </w:p>
+        </w:tc>
+        <w:tc>
+          <w:tcPr>
+            <w:tcW w:w="3458" w:type="dxa"/>
+            <w:tcBorders>
+              <w:top w:val="single" w:sz="4" w:space="0" w:color="auto"/>
+              <w:left w:val="single" w:sz="4" w:space="0" w:color="auto"/>
+              <w:bottom w:val="single" w:sz="4" w:space="0" w:color="auto"/>
+              <w:right w:val="single" w:sz="4" w:space="0" w:color="auto"/>
+            </w:tcBorders>
+          </w:tcPr>
+          <w:p>
+            <w:pPr>
+              <w:rPr>
+                <w:rFonts w:eastAsia="Times New Roman" w:cs="Times New Roman"/>
+                <w:sz w:val="24"/>
+                <w:szCs w:val="24"/>
+              </w:rPr>
+            </w:pPr>
+          </w:p>
+        </w:tc>
+      </w:tr>
+      <w:tr>
+        <w:tc>
+          <w:tcPr>
+            <w:tcW w:w="9242" w:type="dxa"/>
+            <w:gridSpan w:val="3"/>
+            <w:tcBorders>
+              <w:top w:val="single" w:sz="4" w:space="0" w:color="auto"/>
+              <w:left w:val="single" w:sz="4" w:space="0" w:color="auto"/>
+              <w:bottom w:val="single" w:sz="4" w:space="0" w:color="auto"/>
+              <w:right w:val="single" w:sz="4" w:space="0" w:color="auto"/>
+            </w:tcBorders>
+            <w:hideMark/>
+          </w:tcPr>
+          <w:p>
+            <w:pPr>
+              <w:rPr>
+                <w:rFonts w:eastAsia="Times New Roman" w:cs="Times New Roman"/>
+                <w:b/>
+                <w:sz w:val="24"/>
+                <w:szCs w:val="24"/>
+              </w:rPr>
+            </w:pPr>
+            <w:r>
+              <w:rPr>
+                <w:rFonts w:eastAsia="Times New Roman" w:cs="Times New Roman"/>
+                <w:b/>
+                <w:sz w:val="24"/>
+                <w:szCs w:val="24"/>
+              </w:rPr>
+              <w:t xml:space="preserve">Presentation </w:t>
+            </w:r>
+            <w:r>
+              <w:rPr>
+                <w:rFonts w:eastAsia="Times New Roman" w:cs="Times New Roman"/>
+                <w:b/>
+                <w:sz w:val="24"/>
+                <w:szCs w:val="24"/>
+              </w:rPr>
+              <w:t>(</w:t>
+            </w:r>
+            <w:r>
+              <w:rPr>
+                <w:rFonts w:eastAsia="Times New Roman" w:cs="Times New Roman"/>
+                <w:b/>
+                <w:sz w:val="24"/>
+                <w:szCs w:val="24"/>
+              </w:rPr>
+              <w:t>x2</w:t>
+            </w:r>
+            <w:r>
+              <w:rPr>
+                <w:rFonts w:eastAsia="Times New Roman" w:cs="Times New Roman"/>
+                <w:b/>
+                <w:sz w:val="24"/>
+                <w:szCs w:val="24"/>
+              </w:rPr>
+              <w:t>)</w:t>
+            </w:r>
+          </w:p>
+        </w:tc>
+      </w:tr>
+      <w:tr>
+        <w:tc>
+          <w:tcPr>
+            <w:tcW w:w="4033" w:type="dxa"/>
+            <w:tcBorders>
+              <w:top w:val="single" w:sz="4" w:space="0" w:color="auto"/>
+              <w:left w:val="single" w:sz="4" w:space="0" w:color="auto"/>
+              <w:bottom w:val="single" w:sz="4" w:space="0" w:color="auto"/>
+              <w:right w:val="single" w:sz="4" w:space="0" w:color="auto"/>
+            </w:tcBorders>
+            <w:hideMark/>
+          </w:tcPr>
+          <w:p>
+            <w:pPr>
+              <w:rPr>
+                <w:rFonts w:eastAsia="Times New Roman" w:cs="Times New Roman"/>
+                <w:sz w:val="24"/>
+                <w:szCs w:val="24"/>
+              </w:rPr>
+            </w:pPr>
+            <w:r>
+              <w:rPr>
+                <w:rFonts w:eastAsia="Times New Roman" w:cs="Times New Roman"/>
+                <w:sz w:val="24"/>
+                <w:szCs w:val="24"/>
+              </w:rPr>
+              <w:t>Discussion and Group Preparation</w:t>
+            </w:r>
+          </w:p>
+        </w:tc>
+        <w:tc>
+          <w:tcPr>
+            <w:tcW w:w="1751" w:type="dxa"/>
+            <w:tcBorders>
+              <w:top w:val="single" w:sz="4" w:space="0" w:color="auto"/>
+              <w:left w:val="single" w:sz="4" w:space="0" w:color="auto"/>
+              <w:bottom w:val="single" w:sz="4" w:space="0" w:color="auto"/>
+              <w:right w:val="single" w:sz="4" w:space="0" w:color="auto"/>
+            </w:tcBorders>
+            <w:hideMark/>
+          </w:tcPr>
+          <w:p>
+            <w:pPr>
+              <w:rPr>
+                <w:rFonts w:eastAsia="Times New Roman" w:cs="Times New Roman"/>
+                <w:sz w:val="24"/>
+                <w:szCs w:val="24"/>
+              </w:rPr>
+            </w:pPr>
+            <w:r>
+              <w:rPr>
+                <w:rFonts w:eastAsia="Times New Roman" w:cs="Times New Roman"/>
+                <w:sz w:val="24"/>
+                <w:szCs w:val="24"/>
+              </w:rPr>
+              <w:t>20 hours</w:t>
+            </w:r>
+          </w:p>
+        </w:tc>
+        <w:tc>
+          <w:tcPr>
+            <w:tcW w:w="3458" w:type="dxa"/>
+            <w:tcBorders>
+              <w:top w:val="single" w:sz="4" w:space="0" w:color="auto"/>
+              <w:left w:val="single" w:sz="4" w:space="0" w:color="auto"/>
+              <w:bottom w:val="single" w:sz="4" w:space="0" w:color="auto"/>
+              <w:right w:val="single" w:sz="4" w:space="0" w:color="auto"/>
+            </w:tcBorders>
+            <w:hideMark/>
+          </w:tcPr>
+          <w:p>
+            <w:pPr>
+              <w:rPr>
+                <w:rFonts w:eastAsia="Times New Roman" w:cs="Times New Roman"/>
+                <w:sz w:val="24"/>
+                <w:szCs w:val="24"/>
+              </w:rPr>
+            </w:pPr>
+            <w:r>
+              <w:rPr>
+                <w:rFonts w:eastAsia="Times New Roman" w:cs="Times New Roman"/>
+                <w:sz w:val="24"/>
+                <w:szCs w:val="24"/>
+              </w:rPr>
+              <w:t>All</w:t>
+            </w:r>
+          </w:p>
+        </w:tc>
+      </w:tr>
+      <w:tr>
+        <w:tc>
+          <w:tcPr>
+            <w:tcW w:w="4033" w:type="dxa"/>
+            <w:tcBorders>
+              <w:top w:val="single" w:sz="4" w:space="0" w:color="auto"/>
+              <w:left w:val="single" w:sz="4" w:space="0" w:color="auto"/>
+              <w:bottom w:val="single" w:sz="4" w:space="0" w:color="auto"/>
+              <w:right w:val="single" w:sz="4" w:space="0" w:color="auto"/>
+            </w:tcBorders>
+            <w:hideMark/>
+          </w:tcPr>
+          <w:p>
+            <w:pPr>
+              <w:rPr>
+                <w:rFonts w:eastAsia="Times New Roman" w:cs="Times New Roman"/>
+                <w:sz w:val="24"/>
+                <w:szCs w:val="24"/>
+              </w:rPr>
+            </w:pPr>
+            <w:r>
+              <w:rPr>
+                <w:rFonts w:eastAsia="Times New Roman" w:cs="Times New Roman"/>
+                <w:sz w:val="24"/>
+                <w:szCs w:val="24"/>
+              </w:rPr>
+              <w:t>Prepare Slides</w:t>
+            </w:r>
+          </w:p>
+        </w:tc>
+        <w:tc>
+          <w:tcPr>
+            <w:tcW w:w="1751" w:type="dxa"/>
+            <w:tcBorders>
+              <w:top w:val="single" w:sz="4" w:space="0" w:color="auto"/>
+              <w:left w:val="single" w:sz="4" w:space="0" w:color="auto"/>
+              <w:bottom w:val="single" w:sz="4" w:space="0" w:color="auto"/>
+              <w:right w:val="single" w:sz="4" w:space="0" w:color="auto"/>
+            </w:tcBorders>
+            <w:hideMark/>
+          </w:tcPr>
+          <w:p>
+            <w:pPr>
+              <w:rPr>
+                <w:rFonts w:eastAsia="Times New Roman" w:cs="Times New Roman"/>
+                <w:sz w:val="24"/>
+                <w:szCs w:val="24"/>
+              </w:rPr>
+            </w:pPr>
+            <w:r>
+              <w:rPr>
+                <w:rFonts w:eastAsia="Times New Roman" w:cs="Times New Roman"/>
+                <w:sz w:val="24"/>
+                <w:szCs w:val="24"/>
+              </w:rPr>
+              <w:t>5 hours</w:t>
+            </w:r>
+          </w:p>
+        </w:tc>
+        <w:tc>
+          <w:tcPr>
+            <w:tcW w:w="3458" w:type="dxa"/>
+            <w:tcBorders>
+              <w:top w:val="single" w:sz="4" w:space="0" w:color="auto"/>
+              <w:left w:val="single" w:sz="4" w:space="0" w:color="auto"/>
+              <w:bottom w:val="single" w:sz="4" w:space="0" w:color="auto"/>
+              <w:right w:val="single" w:sz="4" w:space="0" w:color="auto"/>
+            </w:tcBorders>
+            <w:hideMark/>
+          </w:tcPr>
+          <w:p>
+            <w:pPr>
+              <w:rPr>
+                <w:rFonts w:eastAsia="Times New Roman" w:cs="Times New Roman"/>
+                <w:sz w:val="24"/>
+                <w:szCs w:val="24"/>
+              </w:rPr>
+            </w:pPr>
+            <w:r>
+              <w:rPr>
+                <w:rFonts w:eastAsia="Times New Roman" w:cs="Times New Roman"/>
+                <w:sz w:val="24"/>
+                <w:szCs w:val="24"/>
+              </w:rPr>
+              <w:t>All</w:t>
+            </w:r>
+          </w:p>
+        </w:tc>
+      </w:tr>
+      <w:tr>
+        <w:tc>
+          <w:tcPr>
+            <w:tcW w:w="4033" w:type="dxa"/>
+            <w:tcBorders>
+              <w:top w:val="single" w:sz="4" w:space="0" w:color="auto"/>
+              <w:left w:val="single" w:sz="4" w:space="0" w:color="auto"/>
+              <w:bottom w:val="single" w:sz="4" w:space="0" w:color="auto"/>
+              <w:right w:val="single" w:sz="4" w:space="0" w:color="auto"/>
+            </w:tcBorders>
+            <w:hideMark/>
+          </w:tcPr>
+          <w:p>
+            <w:pPr>
+              <w:rPr>
+                <w:rFonts w:eastAsia="Times New Roman" w:cs="Times New Roman"/>
+                <w:sz w:val="24"/>
+                <w:szCs w:val="24"/>
+              </w:rPr>
+            </w:pPr>
+            <w:r>
+              <w:rPr>
+                <w:rFonts w:eastAsia="Times New Roman" w:cs="Times New Roman"/>
+                <w:sz w:val="24"/>
+                <w:szCs w:val="24"/>
+              </w:rPr>
+              <w:t>Rehearsal</w:t>
+            </w:r>
+          </w:p>
+        </w:tc>
+        <w:tc>
+          <w:tcPr>
+            <w:tcW w:w="1751" w:type="dxa"/>
+            <w:tcBorders>
+              <w:top w:val="single" w:sz="4" w:space="0" w:color="auto"/>
+              <w:left w:val="single" w:sz="4" w:space="0" w:color="auto"/>
+              <w:bottom w:val="single" w:sz="4" w:space="0" w:color="auto"/>
+              <w:right w:val="single" w:sz="4" w:space="0" w:color="auto"/>
+            </w:tcBorders>
+            <w:hideMark/>
+          </w:tcPr>
+          <w:p>
+            <w:pPr>
+              <w:rPr>
+                <w:rFonts w:eastAsia="Times New Roman" w:cs="Times New Roman"/>
+                <w:sz w:val="24"/>
+                <w:szCs w:val="24"/>
+              </w:rPr>
+            </w:pPr>
+            <w:r>
+              <w:rPr>
+                <w:rFonts w:eastAsia="Times New Roman" w:cs="Times New Roman"/>
+                <w:sz w:val="24"/>
+                <w:szCs w:val="24"/>
+              </w:rPr>
+              <w:t>5 hours</w:t>
+            </w:r>
+          </w:p>
+        </w:tc>
+        <w:tc>
+          <w:tcPr>
+            <w:tcW w:w="3458" w:type="dxa"/>
+            <w:tcBorders>
+              <w:top w:val="single" w:sz="4" w:space="0" w:color="auto"/>
+              <w:left w:val="single" w:sz="4" w:space="0" w:color="auto"/>
+              <w:bottom w:val="single" w:sz="4" w:space="0" w:color="auto"/>
+              <w:right w:val="single" w:sz="4" w:space="0" w:color="auto"/>
+            </w:tcBorders>
+            <w:hideMark/>
+          </w:tcPr>
+          <w:p>
+            <w:pPr>
+              <w:rPr>
+                <w:rFonts w:eastAsia="Times New Roman" w:cs="Times New Roman"/>
+                <w:sz w:val="24"/>
+                <w:szCs w:val="24"/>
+              </w:rPr>
+            </w:pPr>
+            <w:r>
+              <w:rPr>
+                <w:rFonts w:eastAsia="Times New Roman" w:cs="Times New Roman"/>
+                <w:sz w:val="24"/>
+                <w:szCs w:val="24"/>
+              </w:rPr>
+              <w:t>All</w:t>
+            </w:r>
+          </w:p>
+        </w:tc>
+      </w:tr>
+      <w:tr>
+        <w:tc>
+          <w:tcPr>
+            <w:tcW w:w="9242" w:type="dxa"/>
+            <w:gridSpan w:val="3"/>
+            <w:tcBorders>
+              <w:top w:val="single" w:sz="4" w:space="0" w:color="auto"/>
+              <w:left w:val="single" w:sz="4" w:space="0" w:color="auto"/>
+              <w:bottom w:val="single" w:sz="4" w:space="0" w:color="auto"/>
+              <w:right w:val="single" w:sz="4" w:space="0" w:color="auto"/>
+            </w:tcBorders>
+            <w:hideMark/>
+          </w:tcPr>
+          <w:p>
+            <w:pPr>
+              <w:rPr>
+                <w:rFonts w:eastAsia="Times New Roman" w:cs="Times New Roman"/>
+                <w:b/>
+                <w:sz w:val="24"/>
+                <w:szCs w:val="24"/>
+              </w:rPr>
+            </w:pPr>
+            <w:r>
+              <w:rPr>
+                <w:rFonts w:eastAsia="Times New Roman" w:cs="Times New Roman"/>
+                <w:b/>
+                <w:sz w:val="24"/>
+                <w:szCs w:val="24"/>
+              </w:rPr>
+              <w:t>Final Report</w:t>
+            </w:r>
+          </w:p>
+        </w:tc>
+      </w:tr>
+      <w:tr>
+        <w:tc>
+          <w:tcPr>
+            <w:tcW w:w="4033" w:type="dxa"/>
+            <w:tcBorders>
+              <w:top w:val="single" w:sz="4" w:space="0" w:color="auto"/>
+              <w:left w:val="single" w:sz="4" w:space="0" w:color="auto"/>
+              <w:bottom w:val="single" w:sz="4" w:space="0" w:color="auto"/>
+              <w:right w:val="single" w:sz="4" w:space="0" w:color="auto"/>
+            </w:tcBorders>
+            <w:hideMark/>
+          </w:tcPr>
+          <w:p>
+            <w:pPr>
+              <w:rPr>
+                <w:rFonts w:eastAsia="Times New Roman" w:cs="Times New Roman"/>
+                <w:sz w:val="24"/>
+                <w:szCs w:val="24"/>
+              </w:rPr>
+            </w:pPr>
+            <w:r>
+              <w:rPr>
+                <w:rFonts w:eastAsia="Times New Roman" w:cs="Times New Roman"/>
+                <w:sz w:val="24"/>
+                <w:szCs w:val="24"/>
+              </w:rPr>
+              <w:t>Tasks Needed</w:t>
+            </w:r>
+          </w:p>
+        </w:tc>
+        <w:tc>
+          <w:tcPr>
+            <w:tcW w:w="1751" w:type="dxa"/>
+            <w:tcBorders>
+              <w:top w:val="single" w:sz="4" w:space="0" w:color="auto"/>
+              <w:left w:val="single" w:sz="4" w:space="0" w:color="auto"/>
+              <w:bottom w:val="single" w:sz="4" w:space="0" w:color="auto"/>
+              <w:right w:val="single" w:sz="4" w:space="0" w:color="auto"/>
+            </w:tcBorders>
+            <w:hideMark/>
+          </w:tcPr>
+          <w:p>
+            <w:pPr>
+              <w:rPr>
+                <w:rFonts w:eastAsia="Times New Roman" w:cs="Times New Roman"/>
+                <w:sz w:val="24"/>
+                <w:szCs w:val="24"/>
+              </w:rPr>
+            </w:pPr>
+            <w:r>
+              <w:rPr>
+                <w:rFonts w:eastAsia="Times New Roman" w:cs="Times New Roman"/>
+                <w:sz w:val="24"/>
+                <w:szCs w:val="24"/>
+              </w:rPr>
+              <w:t>50 hours</w:t>
+            </w:r>
+          </w:p>
+        </w:tc>
+        <w:tc>
+          <w:tcPr>
+            <w:tcW w:w="3458" w:type="dxa"/>
+            <w:tcBorders>
+              <w:top w:val="single" w:sz="4" w:space="0" w:color="auto"/>
+              <w:left w:val="single" w:sz="4" w:space="0" w:color="auto"/>
+              <w:bottom w:val="single" w:sz="4" w:space="0" w:color="auto"/>
+              <w:right w:val="single" w:sz="4" w:space="0" w:color="auto"/>
+            </w:tcBorders>
+          </w:tcPr>
+          <w:p>
+            <w:pPr>
+              <w:rPr>
+                <w:rFonts w:eastAsia="Times New Roman" w:cs="Times New Roman"/>
+                <w:sz w:val="24"/>
+                <w:szCs w:val="24"/>
+              </w:rPr>
+            </w:pPr>
+          </w:p>
+        </w:tc>
+      </w:tr>
+    </w:tbl>
     <w:p>
       <w:pPr>
         <w:rPr>
@@ -2305,587 +4647,6 @@
         </w:rPr>
         <w:br/>
       </w:r>
-      <w:r>
-        <w:rPr>
-          <w:rFonts w:eastAsia="Times New Roman" w:cs="Times New Roman"/>
-          <w:szCs w:val="24"/>
-        </w:rPr>
-        <w:br/>
-      </w:r>
-      <w:r>
-        <w:rPr>
-          <w:rFonts w:eastAsia="Times New Roman" w:cs="Times New Roman"/>
-          <w:szCs w:val="24"/>
-        </w:rPr>
-        <w:t>Project plan</w:t>
-      </w:r>
-    </w:p>
-    <w:p>
-      <w:pPr>
-        <w:pStyle w:val="ListParagraph"/>
-        <w:numPr>
-          <w:ilvl w:val="0"/>
-          <w:numId w:val="11"/>
-        </w:numPr>
-        <w:rPr>
-          <w:rFonts w:eastAsia="Times New Roman" w:cs="Times New Roman"/>
-          <w:szCs w:val="24"/>
-        </w:rPr>
-      </w:pPr>
-      <w:r>
-        <w:rPr>
-          <w:rFonts w:eastAsia="Times New Roman" w:cs="Times New Roman"/>
-          <w:szCs w:val="24"/>
-        </w:rPr>
-        <w:t xml:space="preserve">Gantt chart and Work breakdown (6hrs) </w:t>
-      </w:r>
-    </w:p>
-    <w:p>
-      <w:pPr>
-        <w:pStyle w:val="ListParagraph"/>
-        <w:numPr>
-          <w:ilvl w:val="0"/>
-          <w:numId w:val="11"/>
-        </w:numPr>
-        <w:rPr>
-          <w:rFonts w:eastAsia="Times New Roman" w:cs="Times New Roman"/>
-          <w:szCs w:val="24"/>
-        </w:rPr>
-      </w:pPr>
-      <w:r>
-        <w:rPr>
-          <w:rFonts w:eastAsia="Times New Roman" w:cs="Times New Roman"/>
-          <w:szCs w:val="24"/>
-        </w:rPr>
-        <w:t xml:space="preserve">Risk Analysis (2hrs) </w:t>
-      </w:r>
-    </w:p>
-    <w:p>
-      <w:pPr>
-        <w:pStyle w:val="ListParagraph"/>
-        <w:numPr>
-          <w:ilvl w:val="0"/>
-          <w:numId w:val="11"/>
-        </w:numPr>
-        <w:rPr>
-          <w:rFonts w:eastAsia="Times New Roman" w:cs="Times New Roman"/>
-          <w:szCs w:val="24"/>
-        </w:rPr>
-      </w:pPr>
-      <w:r>
-        <w:rPr>
-          <w:rFonts w:eastAsia="Times New Roman" w:cs="Times New Roman"/>
-          <w:szCs w:val="24"/>
-        </w:rPr>
-        <w:t xml:space="preserve">Budget (2hrs) </w:t>
-      </w:r>
-    </w:p>
-    <w:p>
-      <w:pPr>
-        <w:pStyle w:val="ListParagraph"/>
-        <w:numPr>
-          <w:ilvl w:val="0"/>
-          <w:numId w:val="11"/>
-        </w:numPr>
-        <w:rPr>
-          <w:rFonts w:eastAsia="Times New Roman" w:cs="Times New Roman"/>
-          <w:szCs w:val="24"/>
-        </w:rPr>
-      </w:pPr>
-      <w:r>
-        <w:rPr>
-          <w:rFonts w:eastAsia="Times New Roman" w:cs="Times New Roman"/>
-          <w:szCs w:val="24"/>
-        </w:rPr>
-        <w:t xml:space="preserve">Project management (format, IDE, meetings) (3hrs) </w:t>
-      </w:r>
-    </w:p>
-    <w:p>
-      <w:pPr>
-        <w:pStyle w:val="ListParagraph"/>
-        <w:numPr>
-          <w:ilvl w:val="0"/>
-          <w:numId w:val="11"/>
-        </w:numPr>
-        <w:rPr>
-          <w:rFonts w:eastAsia="Times New Roman" w:cs="Times New Roman"/>
-          <w:szCs w:val="24"/>
-        </w:rPr>
-      </w:pPr>
-      <w:r>
-        <w:rPr>
-          <w:rFonts w:eastAsia="Times New Roman" w:cs="Times New Roman"/>
-          <w:szCs w:val="24"/>
-        </w:rPr>
-        <w:t xml:space="preserve">Reviewing (5hrs) </w:t>
-      </w:r>
-    </w:p>
-    <w:p>
-      <w:pPr>
-        <w:rPr>
-          <w:rFonts w:eastAsia="Times New Roman" w:cs="Times New Roman"/>
-          <w:szCs w:val="24"/>
-        </w:rPr>
-      </w:pPr>
-      <w:r>
-        <w:rPr>
-          <w:rFonts w:eastAsia="Times New Roman" w:cs="Times New Roman"/>
-          <w:szCs w:val="24"/>
-        </w:rPr>
-        <w:t>Analysis &amp; Design &amp; Testing</w:t>
-      </w:r>
-    </w:p>
-    <w:p>
-      <w:pPr>
-        <w:pStyle w:val="ListParagraph"/>
-        <w:numPr>
-          <w:ilvl w:val="0"/>
-          <w:numId w:val="11"/>
-        </w:numPr>
-        <w:rPr>
-          <w:rFonts w:eastAsia="Times New Roman" w:cs="Times New Roman"/>
-          <w:szCs w:val="24"/>
-        </w:rPr>
-      </w:pPr>
-      <w:r>
-        <w:rPr>
-          <w:rFonts w:eastAsia="Times New Roman" w:cs="Times New Roman"/>
-          <w:szCs w:val="24"/>
-        </w:rPr>
-        <w:t xml:space="preserve">UML Use case diagram for requirements, stakeholders for analysis (2 </w:t>
-      </w:r>
-      <w:proofErr w:type="spellStart"/>
-      <w:r>
-        <w:rPr>
-          <w:rFonts w:eastAsia="Times New Roman" w:cs="Times New Roman"/>
-          <w:szCs w:val="24"/>
-        </w:rPr>
-        <w:t>hrs</w:t>
-      </w:r>
-      <w:proofErr w:type="spellEnd"/>
-      <w:r>
-        <w:rPr>
-          <w:rFonts w:eastAsia="Times New Roman" w:cs="Times New Roman"/>
-          <w:szCs w:val="24"/>
-        </w:rPr>
-        <w:t xml:space="preserve">) </w:t>
-      </w:r>
-    </w:p>
-    <w:p>
-      <w:pPr>
-        <w:pStyle w:val="ListParagraph"/>
-        <w:numPr>
-          <w:ilvl w:val="0"/>
-          <w:numId w:val="11"/>
-        </w:numPr>
-        <w:rPr>
-          <w:rFonts w:eastAsia="Times New Roman" w:cs="Times New Roman"/>
-          <w:szCs w:val="24"/>
-        </w:rPr>
-      </w:pPr>
-      <w:r>
-        <w:rPr>
-          <w:rFonts w:eastAsia="Times New Roman" w:cs="Times New Roman"/>
-          <w:szCs w:val="24"/>
-        </w:rPr>
-        <w:t>Description of approach (3hrs)</w:t>
-      </w:r>
-    </w:p>
-    <w:p>
-      <w:pPr>
-        <w:pStyle w:val="ListParagraph"/>
-        <w:numPr>
-          <w:ilvl w:val="0"/>
-          <w:numId w:val="11"/>
-        </w:numPr>
-        <w:rPr>
-          <w:rFonts w:eastAsia="Times New Roman" w:cs="Times New Roman"/>
-          <w:szCs w:val="24"/>
-        </w:rPr>
-      </w:pPr>
-      <w:r>
-        <w:rPr>
-          <w:rFonts w:eastAsia="Times New Roman" w:cs="Times New Roman"/>
-          <w:szCs w:val="24"/>
-        </w:rPr>
-        <w:t xml:space="preserve">UML for design including class and sequence diagrams; CRC cards (5hrs) </w:t>
-      </w:r>
-    </w:p>
-    <w:p>
-      <w:pPr>
-        <w:pStyle w:val="ListParagraph"/>
-        <w:numPr>
-          <w:ilvl w:val="0"/>
-          <w:numId w:val="11"/>
-        </w:numPr>
-        <w:rPr>
-          <w:rFonts w:eastAsia="Times New Roman" w:cs="Times New Roman"/>
-          <w:szCs w:val="24"/>
-        </w:rPr>
-      </w:pPr>
-      <w:r>
-        <w:rPr>
-          <w:rFonts w:eastAsia="Times New Roman" w:cs="Times New Roman"/>
-          <w:szCs w:val="24"/>
-        </w:rPr>
-        <w:t>HCI including wireframes and UI flow diagrams (5hrs)</w:t>
-      </w:r>
-    </w:p>
-    <w:p>
-      <w:pPr>
-        <w:pStyle w:val="ListParagraph"/>
-        <w:numPr>
-          <w:ilvl w:val="0"/>
-          <w:numId w:val="11"/>
-        </w:numPr>
-        <w:rPr>
-          <w:rFonts w:eastAsia="Times New Roman" w:cs="Times New Roman"/>
-          <w:szCs w:val="24"/>
-        </w:rPr>
-      </w:pPr>
-      <w:r>
-        <w:rPr>
-          <w:rFonts w:eastAsia="Times New Roman" w:cs="Times New Roman"/>
-          <w:szCs w:val="24"/>
-        </w:rPr>
-        <w:t xml:space="preserve">Meta pages including title page, introductions, revision history (3hrs) </w:t>
-      </w:r>
-    </w:p>
-    <w:p>
-      <w:pPr>
-        <w:pStyle w:val="ListParagraph"/>
-        <w:numPr>
-          <w:ilvl w:val="0"/>
-          <w:numId w:val="11"/>
-        </w:numPr>
-        <w:rPr>
-          <w:rFonts w:eastAsia="Times New Roman" w:cs="Times New Roman"/>
-          <w:szCs w:val="24"/>
-        </w:rPr>
-      </w:pPr>
-      <w:r>
-        <w:rPr>
-          <w:rFonts w:eastAsia="Times New Roman" w:cs="Times New Roman"/>
-          <w:szCs w:val="24"/>
-        </w:rPr>
-        <w:t>Test plan (5hrs)</w:t>
-      </w:r>
-    </w:p>
-    <w:p>
-      <w:pPr>
-        <w:pStyle w:val="ListParagraph"/>
-        <w:numPr>
-          <w:ilvl w:val="0"/>
-          <w:numId w:val="11"/>
-        </w:numPr>
-        <w:rPr>
-          <w:rFonts w:eastAsia="Times New Roman" w:cs="Times New Roman"/>
-          <w:szCs w:val="24"/>
-        </w:rPr>
-      </w:pPr>
-      <w:r>
-        <w:rPr>
-          <w:rFonts w:eastAsia="Times New Roman" w:cs="Times New Roman"/>
-          <w:szCs w:val="24"/>
-        </w:rPr>
-        <w:t>Partial test report (10hrs)</w:t>
-      </w:r>
-    </w:p>
-    <w:p>
-      <w:pPr>
-        <w:pStyle w:val="ListParagraph"/>
-        <w:numPr>
-          <w:ilvl w:val="0"/>
-          <w:numId w:val="11"/>
-        </w:numPr>
-        <w:rPr>
-          <w:rFonts w:eastAsia="Times New Roman" w:cs="Times New Roman"/>
-          <w:szCs w:val="24"/>
-        </w:rPr>
-      </w:pPr>
-      <w:r>
-        <w:rPr>
-          <w:rFonts w:eastAsia="Times New Roman" w:cs="Times New Roman"/>
-          <w:szCs w:val="24"/>
-        </w:rPr>
-        <w:t xml:space="preserve">Reviewing (5hrs) </w:t>
-      </w:r>
-    </w:p>
-    <w:p>
-      <w:pPr>
-        <w:rPr>
-          <w:rFonts w:eastAsia="Times New Roman" w:cs="Times New Roman"/>
-          <w:szCs w:val="24"/>
-        </w:rPr>
-      </w:pPr>
-      <w:r>
-        <w:rPr>
-          <w:rFonts w:eastAsia="Times New Roman" w:cs="Times New Roman"/>
-          <w:szCs w:val="24"/>
-        </w:rPr>
-        <w:t>Programming</w:t>
-      </w:r>
-    </w:p>
-    <w:p>
-      <w:pPr>
-        <w:pStyle w:val="ListParagraph"/>
-        <w:numPr>
-          <w:ilvl w:val="0"/>
-          <w:numId w:val="11"/>
-        </w:numPr>
-        <w:rPr>
-          <w:rFonts w:eastAsia="Times New Roman" w:cs="Times New Roman"/>
-          <w:szCs w:val="24"/>
-        </w:rPr>
-      </w:pPr>
-      <w:r>
-        <w:rPr>
-          <w:rFonts w:eastAsia="Times New Roman" w:cs="Times New Roman"/>
-          <w:szCs w:val="24"/>
-        </w:rPr>
-        <w:t>Model (40hrs)</w:t>
-      </w:r>
-    </w:p>
-    <w:p>
-      <w:pPr>
-        <w:pStyle w:val="ListParagraph"/>
-        <w:numPr>
-          <w:ilvl w:val="0"/>
-          <w:numId w:val="11"/>
-        </w:numPr>
-        <w:rPr>
-          <w:rFonts w:eastAsia="Times New Roman" w:cs="Times New Roman"/>
-          <w:szCs w:val="24"/>
-        </w:rPr>
-      </w:pPr>
-      <w:r>
-        <w:rPr>
-          <w:rFonts w:eastAsia="Times New Roman" w:cs="Times New Roman"/>
-          <w:szCs w:val="24"/>
-        </w:rPr>
-        <w:t>View (60hrs)</w:t>
-      </w:r>
-    </w:p>
-    <w:p>
-      <w:pPr>
-        <w:pStyle w:val="ListParagraph"/>
-        <w:numPr>
-          <w:ilvl w:val="0"/>
-          <w:numId w:val="11"/>
-        </w:numPr>
-        <w:rPr>
-          <w:rFonts w:eastAsia="Times New Roman" w:cs="Times New Roman"/>
-          <w:szCs w:val="24"/>
-        </w:rPr>
-      </w:pPr>
-      <w:r>
-        <w:rPr>
-          <w:rFonts w:eastAsia="Times New Roman" w:cs="Times New Roman"/>
-          <w:szCs w:val="24"/>
-        </w:rPr>
-        <w:t>Controller (40hrs)</w:t>
-      </w:r>
-    </w:p>
-    <w:p>
-      <w:pPr>
-        <w:pStyle w:val="ListParagraph"/>
-        <w:numPr>
-          <w:ilvl w:val="0"/>
-          <w:numId w:val="11"/>
-        </w:numPr>
-        <w:rPr>
-          <w:rFonts w:eastAsia="Times New Roman" w:cs="Times New Roman"/>
-          <w:szCs w:val="24"/>
-        </w:rPr>
-      </w:pPr>
-      <w:r>
-        <w:rPr>
-          <w:rFonts w:eastAsia="Times New Roman" w:cs="Times New Roman"/>
-          <w:szCs w:val="24"/>
-        </w:rPr>
-        <w:t>Integration (40hrs)</w:t>
-      </w:r>
-    </w:p>
-    <w:p>
-      <w:pPr>
-        <w:rPr>
-          <w:rFonts w:eastAsia="Times New Roman" w:cs="Times New Roman"/>
-          <w:szCs w:val="24"/>
-        </w:rPr>
-      </w:pPr>
-      <w:r>
-        <w:rPr>
-          <w:rFonts w:eastAsia="Times New Roman" w:cs="Times New Roman"/>
-          <w:szCs w:val="24"/>
-        </w:rPr>
-        <w:t>Testing</w:t>
-      </w:r>
-    </w:p>
-    <w:p>
-      <w:pPr>
-        <w:pStyle w:val="ListParagraph"/>
-        <w:numPr>
-          <w:ilvl w:val="0"/>
-          <w:numId w:val="11"/>
-        </w:numPr>
-        <w:rPr>
-          <w:rFonts w:eastAsia="Times New Roman" w:cs="Times New Roman"/>
-          <w:szCs w:val="24"/>
-        </w:rPr>
-      </w:pPr>
-      <w:r>
-        <w:rPr>
-          <w:rFonts w:eastAsia="Times New Roman" w:cs="Times New Roman"/>
-          <w:szCs w:val="24"/>
-        </w:rPr>
-        <w:t>Unit</w:t>
-      </w:r>
-    </w:p>
-    <w:p>
-      <w:pPr>
-        <w:pStyle w:val="ListParagraph"/>
-        <w:numPr>
-          <w:ilvl w:val="0"/>
-          <w:numId w:val="11"/>
-        </w:numPr>
-        <w:rPr>
-          <w:rFonts w:eastAsia="Times New Roman" w:cs="Times New Roman"/>
-          <w:szCs w:val="24"/>
-        </w:rPr>
-      </w:pPr>
-      <w:r>
-        <w:rPr>
-          <w:rFonts w:eastAsia="Times New Roman" w:cs="Times New Roman"/>
-          <w:szCs w:val="24"/>
-        </w:rPr>
-        <w:t>Integration</w:t>
-      </w:r>
-    </w:p>
-    <w:p>
-      <w:pPr>
-        <w:pStyle w:val="ListParagraph"/>
-        <w:numPr>
-          <w:ilvl w:val="0"/>
-          <w:numId w:val="11"/>
-        </w:numPr>
-        <w:rPr>
-          <w:rFonts w:eastAsia="Times New Roman" w:cs="Times New Roman"/>
-          <w:szCs w:val="24"/>
-        </w:rPr>
-      </w:pPr>
-      <w:r>
-        <w:rPr>
-          <w:rFonts w:eastAsia="Times New Roman" w:cs="Times New Roman"/>
-          <w:szCs w:val="24"/>
-        </w:rPr>
-        <w:t>Presentation (x2)</w:t>
-      </w:r>
-    </w:p>
-    <w:p>
-      <w:pPr>
-        <w:pStyle w:val="ListParagraph"/>
-        <w:numPr>
-          <w:ilvl w:val="0"/>
-          <w:numId w:val="11"/>
-        </w:numPr>
-        <w:rPr>
-          <w:rFonts w:eastAsia="Times New Roman" w:cs="Times New Roman"/>
-          <w:szCs w:val="24"/>
-        </w:rPr>
-      </w:pPr>
-      <w:r>
-        <w:rPr>
-          <w:rFonts w:eastAsia="Times New Roman" w:cs="Times New Roman"/>
-          <w:szCs w:val="24"/>
-        </w:rPr>
-        <w:t>Discussion and group preparation (20hrs)</w:t>
-      </w:r>
-    </w:p>
-    <w:p>
-      <w:pPr>
-        <w:pStyle w:val="ListParagraph"/>
-        <w:numPr>
-          <w:ilvl w:val="0"/>
-          <w:numId w:val="11"/>
-        </w:numPr>
-        <w:rPr>
-          <w:rFonts w:eastAsia="Times New Roman" w:cs="Times New Roman"/>
-          <w:szCs w:val="24"/>
-        </w:rPr>
-      </w:pPr>
-      <w:r>
-        <w:rPr>
-          <w:rFonts w:eastAsia="Times New Roman" w:cs="Times New Roman"/>
-          <w:szCs w:val="24"/>
-        </w:rPr>
-        <w:t>Prepare slides (5hrs)</w:t>
-      </w:r>
-    </w:p>
-    <w:p>
-      <w:pPr>
-        <w:pStyle w:val="ListParagraph"/>
-        <w:numPr>
-          <w:ilvl w:val="0"/>
-          <w:numId w:val="11"/>
-        </w:numPr>
-        <w:rPr>
-          <w:rFonts w:eastAsia="Times New Roman" w:cs="Times New Roman"/>
-          <w:szCs w:val="24"/>
-        </w:rPr>
-      </w:pPr>
-      <w:r>
-        <w:rPr>
-          <w:rFonts w:eastAsia="Times New Roman" w:cs="Times New Roman"/>
-          <w:szCs w:val="24"/>
-        </w:rPr>
-        <w:t>Rehearsal (5hrs)</w:t>
-      </w:r>
-    </w:p>
-    <w:p>
-      <w:pPr>
-        <w:ind w:left="360"/>
-        <w:rPr>
-          <w:rFonts w:eastAsia="Times New Roman" w:cs="Times New Roman"/>
-          <w:szCs w:val="24"/>
-        </w:rPr>
-      </w:pPr>
-      <w:r>
-        <w:rPr>
-          <w:rFonts w:eastAsia="Times New Roman" w:cs="Times New Roman"/>
-          <w:szCs w:val="24"/>
-        </w:rPr>
-        <w:lastRenderedPageBreak/>
-        <w:t>Final report</w:t>
-      </w:r>
-    </w:p>
-    <w:p>
-      <w:pPr>
-        <w:pStyle w:val="ListParagraph"/>
-        <w:numPr>
-          <w:ilvl w:val="0"/>
-          <w:numId w:val="11"/>
-        </w:numPr>
-        <w:rPr>
-          <w:rFonts w:eastAsia="Times New Roman" w:cs="Times New Roman"/>
-          <w:szCs w:val="24"/>
-        </w:rPr>
-      </w:pPr>
-      <w:r>
-        <w:rPr>
-          <w:rFonts w:eastAsia="Times New Roman" w:cs="Times New Roman"/>
-          <w:szCs w:val="24"/>
-        </w:rPr>
-        <w:t>Will look at breaking down to tasks in the middle Gantt chart (50hrs)</w:t>
-      </w:r>
-    </w:p>
-    <w:p>
-      <w:pPr>
-        <w:spacing w:after="0" w:line="240" w:lineRule="auto"/>
-        <w:rPr>
-          <w:rFonts w:eastAsia="Times New Roman" w:cs="Times New Roman"/>
-          <w:szCs w:val="24"/>
-        </w:rPr>
-      </w:pPr>
       <w:r>
         <w:rPr>
           <w:rFonts w:eastAsia="Times New Roman" w:cs="Times New Roman"/>
@@ -2909,7 +4670,7 @@
       <w:pPr>
         <w:pStyle w:val="Heading1"/>
       </w:pPr>
-      <w:bookmarkStart w:id="6" w:name="_Toc316308047"/>
+      <w:bookmarkStart w:id="7" w:name="_Toc316308047"/>
       <w:r>
         <w:lastRenderedPageBreak/>
         <w:t>2</w:t>
@@ -2920,7 +4681,7 @@
       <w:r>
         <w:t>Risk Analysis</w:t>
       </w:r>
-      <w:bookmarkEnd w:id="6"/>
+      <w:bookmarkEnd w:id="7"/>
     </w:p>
     <w:tbl>
       <w:tblPr>
@@ -2965,8 +4726,8 @@
                 <w:rStyle w:val="Strong"/>
               </w:rPr>
             </w:pPr>
-            <w:bookmarkStart w:id="7" w:name="__DdeLink__461_1807746357"/>
-            <w:bookmarkEnd w:id="7"/>
+            <w:bookmarkStart w:id="8" w:name="__DdeLink__461_1807746357"/>
+            <w:bookmarkEnd w:id="8"/>
             <w:r>
               <w:rPr>
                 <w:rStyle w:val="Strong"/>
@@ -3166,8 +4927,6 @@
             </w:r>
           </w:p>
         </w:tc>
-        <w:bookmarkStart w:id="8" w:name="_GoBack"/>
-        <w:bookmarkEnd w:id="8"/>
       </w:tr>
       <w:tr>
         <w:trPr>
@@ -4273,7 +6032,6 @@
         <w:t>. In addition to recording the minutes of the meetings, each member will log their individual progress in their own log book – each entry will be dated and signed off by the team supervisor.</w:t>
       </w:r>
     </w:p>
-    <w:p/>
     <w:p>
       <w:pPr>
         <w:tabs>
@@ -4343,7 +6101,7 @@
       <w:rPr>
         <w:noProof/>
       </w:rPr>
-      <w:t>7</w:t>
+      <w:t>2</w:t>
     </w:r>
     <w:r>
       <w:fldChar w:fldCharType="end"/>
@@ -4410,7 +6168,7 @@
       <w:t xml:space="preserve">ev. </w:t>
     </w:r>
     <w:r>
-      <w:t>6</w:t>
+      <w:t>7</w:t>
     </w:r>
     <w:r>
       <w:t xml:space="preserve"> </w:t>
@@ -7455,7 +9213,7 @@
 </file>
 
 <file path=customXml/itemProps1.xml><?xml version="1.0" encoding="utf-8"?>
-<ds:datastoreItem xmlns:ds="http://schemas.openxmlformats.org/officeDocument/2006/customXml" ds:itemID="{0E156696-FBCA-4934-B8F3-BEC16958906D}">
+<ds:datastoreItem xmlns:ds="http://schemas.openxmlformats.org/officeDocument/2006/customXml" ds:itemID="{C9B653EC-5BB4-4179-A23C-BE7E0863ABFE}">
   <ds:schemaRefs>
     <ds:schemaRef ds:uri="http://schemas.openxmlformats.org/officeDocument/2006/bibliography"/>
   </ds:schemaRefs>

</xml_diff>

<commit_message>
Minor edits to project plan
</commit_message>
<xml_diff>
--- a/doc/Project Plan/ProjPlan.docx
+++ b/doc/Project Plan/ProjPlan.docx
@@ -512,7 +512,7 @@
       <w:pPr>
         <w:pStyle w:val="Heading1"/>
       </w:pPr>
-      <w:bookmarkStart w:id="0" w:name="_Toc316308041"/>
+      <w:bookmarkStart w:id="0" w:name="_Toc316324685"/>
       <w:r>
         <w:lastRenderedPageBreak/>
         <w:t>0 Meta Pages</w:t>
@@ -523,7 +523,7 @@
       <w:pPr>
         <w:pStyle w:val="Heading2"/>
       </w:pPr>
-      <w:bookmarkStart w:id="1" w:name="_Toc316308042"/>
+      <w:bookmarkStart w:id="1" w:name="_Toc316324686"/>
       <w:r>
         <w:t xml:space="preserve">0.1 </w:t>
       </w:r>
@@ -1045,8 +1045,6 @@
             </w:r>
           </w:p>
         </w:tc>
-        <w:bookmarkStart w:id="2" w:name="_GoBack"/>
-        <w:bookmarkEnd w:id="2"/>
       </w:tr>
       <w:tr>
         <w:tc>
@@ -1242,7 +1240,7 @@
       <w:pPr>
         <w:pStyle w:val="Heading2"/>
       </w:pPr>
-      <w:bookmarkStart w:id="3" w:name="_Toc316308043"/>
+      <w:bookmarkStart w:id="2" w:name="_Toc316324687"/>
       <w:r>
         <w:lastRenderedPageBreak/>
         <w:t xml:space="preserve">0.2 </w:t>
@@ -1250,7 +1248,7 @@
       <w:r>
         <w:t>Table of Contents</w:t>
       </w:r>
-      <w:bookmarkEnd w:id="3"/>
+      <w:bookmarkEnd w:id="2"/>
     </w:p>
     <w:p/>
     <w:p>
@@ -1309,7 +1307,7 @@
         <w:rPr>
           <w:noProof/>
         </w:rPr>
-        <w:instrText xml:space="preserve"> PAGEREF _Toc316308041 \h </w:instrText>
+        <w:instrText xml:space="preserve"> PAGEREF _Toc316324685 \h </w:instrText>
       </w:r>
       <w:r>
         <w:rPr>
@@ -1369,7 +1367,7 @@
         <w:rPr>
           <w:noProof/>
         </w:rPr>
-        <w:instrText xml:space="preserve"> PAGEREF _Toc316308042 \h </w:instrText>
+        <w:instrText xml:space="preserve"> PAGEREF _Toc316324686 \h </w:instrText>
       </w:r>
       <w:r>
         <w:rPr>
@@ -1429,7 +1427,7 @@
         <w:rPr>
           <w:noProof/>
         </w:rPr>
-        <w:instrText xml:space="preserve"> PAGEREF _Toc316308043 \h </w:instrText>
+        <w:instrText xml:space="preserve"> PAGEREF _Toc316324687 \h </w:instrText>
       </w:r>
       <w:r>
         <w:rPr>
@@ -1489,7 +1487,7 @@
         <w:rPr>
           <w:noProof/>
         </w:rPr>
-        <w:instrText xml:space="preserve"> PAGEREF _Toc316308044 \h </w:instrText>
+        <w:instrText xml:space="preserve"> PAGEREF _Toc316324688 \h </w:instrText>
       </w:r>
       <w:r>
         <w:rPr>
@@ -1549,7 +1547,7 @@
         <w:rPr>
           <w:noProof/>
         </w:rPr>
-        <w:instrText xml:space="preserve"> PAGEREF _Toc316308045 \h </w:instrText>
+        <w:instrText xml:space="preserve"> PAGEREF _Toc316324689 \h </w:instrText>
       </w:r>
       <w:r>
         <w:rPr>
@@ -1609,7 +1607,7 @@
         <w:rPr>
           <w:noProof/>
         </w:rPr>
-        <w:instrText xml:space="preserve"> PAGEREF _Toc316308046 \h </w:instrText>
+        <w:instrText xml:space="preserve"> PAGEREF _Toc316324690 \h </w:instrText>
       </w:r>
       <w:r>
         <w:rPr>
@@ -1669,7 +1667,7 @@
         <w:rPr>
           <w:noProof/>
         </w:rPr>
-        <w:instrText xml:space="preserve"> PAGEREF _Toc316308047 \h </w:instrText>
+        <w:instrText xml:space="preserve"> PAGEREF _Toc316324691 \h </w:instrText>
       </w:r>
       <w:r>
         <w:rPr>
@@ -1686,7 +1684,7 @@
         <w:rPr>
           <w:noProof/>
         </w:rPr>
-        <w:t>7</w:t>
+        <w:t>6</w:t>
       </w:r>
       <w:r>
         <w:rPr>
@@ -1729,7 +1727,7 @@
         <w:rPr>
           <w:noProof/>
         </w:rPr>
-        <w:instrText xml:space="preserve"> PAGEREF _Toc316308048 \h </w:instrText>
+        <w:instrText xml:space="preserve"> PAGEREF _Toc316324692 \h </w:instrText>
       </w:r>
       <w:r>
         <w:rPr>
@@ -1746,7 +1744,7 @@
         <w:rPr>
           <w:noProof/>
         </w:rPr>
-        <w:t>9</w:t>
+        <w:t>7</w:t>
       </w:r>
       <w:r>
         <w:rPr>
@@ -1790,7 +1788,7 @@
         <w:rPr>
           <w:noProof/>
         </w:rPr>
-        <w:instrText xml:space="preserve"> PAGEREF _Toc316308049 \h </w:instrText>
+        <w:instrText xml:space="preserve"> PAGEREF _Toc316324693 \h </w:instrText>
       </w:r>
       <w:r>
         <w:rPr>
@@ -1807,7 +1805,7 @@
         <w:rPr>
           <w:noProof/>
         </w:rPr>
-        <w:t>9</w:t>
+        <w:t>7</w:t>
       </w:r>
       <w:r>
         <w:rPr>
@@ -1851,7 +1849,7 @@
         <w:rPr>
           <w:noProof/>
         </w:rPr>
-        <w:instrText xml:space="preserve"> PAGEREF _Toc316308050 \h </w:instrText>
+        <w:instrText xml:space="preserve"> PAGEREF _Toc316324694 \h </w:instrText>
       </w:r>
       <w:r>
         <w:rPr>
@@ -1868,7 +1866,7 @@
         <w:rPr>
           <w:noProof/>
         </w:rPr>
-        <w:t>9</w:t>
+        <w:t>7</w:t>
       </w:r>
       <w:r>
         <w:rPr>
@@ -1911,7 +1909,7 @@
         <w:rPr>
           <w:noProof/>
         </w:rPr>
-        <w:instrText xml:space="preserve"> PAGEREF _Toc316308051 \h </w:instrText>
+        <w:instrText xml:space="preserve"> PAGEREF _Toc316324695 \h </w:instrText>
       </w:r>
       <w:r>
         <w:rPr>
@@ -1928,7 +1926,7 @@
         <w:rPr>
           <w:noProof/>
         </w:rPr>
-        <w:t>10</w:t>
+        <w:t>8</w:t>
       </w:r>
       <w:r>
         <w:rPr>
@@ -1971,7 +1969,7 @@
         <w:rPr>
           <w:noProof/>
         </w:rPr>
-        <w:instrText xml:space="preserve"> PAGEREF _Toc316308052 \h </w:instrText>
+        <w:instrText xml:space="preserve"> PAGEREF _Toc316324696 \h </w:instrText>
       </w:r>
       <w:r>
         <w:rPr>
@@ -1988,7 +1986,7 @@
         <w:rPr>
           <w:noProof/>
         </w:rPr>
-        <w:t>10</w:t>
+        <w:t>8</w:t>
       </w:r>
       <w:r>
         <w:rPr>
@@ -2031,7 +2029,7 @@
         <w:rPr>
           <w:noProof/>
         </w:rPr>
-        <w:instrText xml:space="preserve"> PAGEREF _Toc316308053 \h </w:instrText>
+        <w:instrText xml:space="preserve"> PAGEREF _Toc316324697 \h </w:instrText>
       </w:r>
       <w:r>
         <w:rPr>
@@ -2048,7 +2046,7 @@
         <w:rPr>
           <w:noProof/>
         </w:rPr>
-        <w:t>10</w:t>
+        <w:t>8</w:t>
       </w:r>
       <w:r>
         <w:rPr>
@@ -2091,7 +2089,7 @@
         <w:rPr>
           <w:noProof/>
         </w:rPr>
-        <w:instrText xml:space="preserve"> PAGEREF _Toc316308054 \h </w:instrText>
+        <w:instrText xml:space="preserve"> PAGEREF _Toc316324698 \h </w:instrText>
       </w:r>
       <w:r>
         <w:rPr>
@@ -2108,7 +2106,7 @@
         <w:rPr>
           <w:noProof/>
         </w:rPr>
-        <w:t>10</w:t>
+        <w:t>8</w:t>
       </w:r>
       <w:r>
         <w:rPr>
@@ -2151,7 +2149,7 @@
         <w:rPr>
           <w:noProof/>
         </w:rPr>
-        <w:instrText xml:space="preserve"> PAGEREF _Toc316308055 \h </w:instrText>
+        <w:instrText xml:space="preserve"> PAGEREF _Toc316324699 \h </w:instrText>
       </w:r>
       <w:r>
         <w:rPr>
@@ -2168,7 +2166,7 @@
         <w:rPr>
           <w:noProof/>
         </w:rPr>
-        <w:t>10</w:t>
+        <w:t>8</w:t>
       </w:r>
       <w:r>
         <w:rPr>
@@ -2229,12 +2227,14 @@
           <w:docGrid w:linePitch="312" w:charSpace="-2049"/>
         </w:sectPr>
       </w:pPr>
+      <w:bookmarkStart w:id="3" w:name="_GoBack"/>
+      <w:bookmarkEnd w:id="3"/>
     </w:p>
     <w:p>
       <w:pPr>
         <w:pStyle w:val="Heading1"/>
       </w:pPr>
-      <w:bookmarkStart w:id="4" w:name="_Toc316308044"/>
+      <w:bookmarkStart w:id="4" w:name="_Toc316324688"/>
       <w:r>
         <w:lastRenderedPageBreak/>
         <w:t>1 Work Breakdown &amp; Allocation</w:t>
@@ -2245,7 +2245,7 @@
       <w:pPr>
         <w:pStyle w:val="Heading2"/>
       </w:pPr>
-      <w:bookmarkStart w:id="5" w:name="_Toc316308045"/>
+      <w:bookmarkStart w:id="5" w:name="_Toc316324689"/>
       <w:r>
         <w:t xml:space="preserve">1.1 </w:t>
       </w:r>
@@ -2324,7 +2324,7 @@
       <w:pPr>
         <w:pStyle w:val="Heading2"/>
       </w:pPr>
-      <w:bookmarkStart w:id="6" w:name="_Toc316308046"/>
+      <w:bookmarkStart w:id="6" w:name="_Toc316324690"/>
       <w:r>
         <w:lastRenderedPageBreak/>
         <w:t xml:space="preserve">1.2 </w:t>
@@ -4606,7 +4606,25 @@
         <w:rPr>
           <w:rFonts w:eastAsia="Times New Roman"/>
         </w:rPr>
-        <w:t>We have based the main milestones of our project on the dates of the deliverables. We plan to ensure than all the tasks are completed by the hand in dates. For many of the tasks we’ve set ourselves earlier deadlines to ensure that dependent tasks are able to go ahead as scheduled. In many cases the dependent tasks do not require the full completion of its dependencies; as such we have allowed the dependencies to continue after commencing its dependents.</w:t>
+        <w:t>We have based the main milestones of our project on</w:t>
+      </w:r>
+      <w:r>
+        <w:rPr>
+          <w:rFonts w:eastAsia="Times New Roman"/>
+        </w:rPr>
+        <w:t xml:space="preserve"> the dates of the deliverables, planning </w:t>
+      </w:r>
+      <w:r>
+        <w:rPr>
+          <w:rFonts w:eastAsia="Times New Roman"/>
+        </w:rPr>
+        <w:t xml:space="preserve">to ensure than all the tasks are completed by the hand in dates. For many of the tasks we’ve set ourselves earlier deadlines to ensure that dependent tasks are able to go ahead as scheduled. In many cases the dependent tasks do not require the full completion of its dependencies; </w:t>
+      </w:r>
+      <w:r>
+        <w:rPr>
+          <w:rFonts w:eastAsia="Times New Roman"/>
+        </w:rPr>
+        <w:t>in these cases the tasks have been allowed to continue after their dependencies start.</w:t>
       </w:r>
       <w:r>
         <w:rPr>
@@ -4617,13 +4635,6 @@
       </w:r>
       <w:r>
         <w:rPr>
-          <w:rFonts w:eastAsia="Times New Roman" w:cs="Times New Roman"/>
-          <w:szCs w:val="24"/>
-        </w:rPr>
-        <w:br/>
-      </w:r>
-      <w:r>
-        <w:rPr>
           <w:rFonts w:eastAsia="Times New Roman"/>
         </w:rPr>
         <w:t>We have allocated team members to the individual tasks</w:t>
@@ -4638,7 +4649,27 @@
         <w:rPr>
           <w:rFonts w:eastAsia="Times New Roman"/>
         </w:rPr>
-        <w:t xml:space="preserve"> we have made predictions of the time the tasks will take, we aimed to stay within the budget of 400 hours with our predictions: </w:t>
+        <w:t xml:space="preserve"> </w:t>
+      </w:r>
+      <w:r>
+        <w:rPr>
+          <w:rFonts w:eastAsia="Times New Roman"/>
+        </w:rPr>
+        <w:t xml:space="preserve">have made predictions of the time the tasks will </w:t>
+      </w:r>
+      <w:proofErr w:type="gramStart"/>
+      <w:r>
+        <w:rPr>
+          <w:rFonts w:eastAsia="Times New Roman"/>
+        </w:rPr>
+        <w:t>take,</w:t>
+      </w:r>
+      <w:proofErr w:type="gramEnd"/>
+      <w:r>
+        <w:rPr>
+          <w:rFonts w:eastAsia="Times New Roman"/>
+        </w:rPr>
+        <w:t xml:space="preserve"> we aimed to stay within the budget of 400 hours with our predictions: </w:t>
       </w:r>
       <w:r>
         <w:rPr>
@@ -4670,7 +4701,7 @@
       <w:pPr>
         <w:pStyle w:val="Heading1"/>
       </w:pPr>
-      <w:bookmarkStart w:id="7" w:name="_Toc316308047"/>
+      <w:bookmarkStart w:id="7" w:name="_Toc316324691"/>
       <w:r>
         <w:lastRenderedPageBreak/>
         <w:t>2</w:t>
@@ -5349,7 +5380,7 @@
       <w:pPr>
         <w:pStyle w:val="Heading1"/>
       </w:pPr>
-      <w:bookmarkStart w:id="9" w:name="_Toc316308048"/>
+      <w:bookmarkStart w:id="9" w:name="_Toc316324692"/>
       <w:r>
         <w:lastRenderedPageBreak/>
         <w:t>3</w:t>
@@ -5375,7 +5406,7 @@
           <w:rFonts w:eastAsia="PMingLiU"/>
         </w:rPr>
       </w:pPr>
-      <w:bookmarkStart w:id="10" w:name="_Toc316308049"/>
+      <w:bookmarkStart w:id="10" w:name="_Toc316324693"/>
       <w:r>
         <w:rPr>
           <w:rFonts w:eastAsia="PMingLiU"/>
@@ -5512,7 +5543,7 @@
           <w:rFonts w:eastAsia="PMingLiU"/>
         </w:rPr>
       </w:pPr>
-      <w:bookmarkStart w:id="11" w:name="_Toc316308050"/>
+      <w:bookmarkStart w:id="11" w:name="_Toc316324694"/>
       <w:r>
         <w:rPr>
           <w:rFonts w:eastAsia="PMingLiU"/>
@@ -5642,7 +5673,7 @@
       <w:pPr>
         <w:pStyle w:val="Heading1"/>
       </w:pPr>
-      <w:bookmarkStart w:id="12" w:name="_Toc316308051"/>
+      <w:bookmarkStart w:id="12" w:name="_Toc316324695"/>
       <w:r>
         <w:lastRenderedPageBreak/>
         <w:t>4</w:t>
@@ -5672,7 +5703,7 @@
         <w:suppressAutoHyphens/>
         <w:ind w:left="576" w:hanging="576"/>
       </w:pPr>
-      <w:bookmarkStart w:id="13" w:name="_Toc316308052"/>
+      <w:bookmarkStart w:id="13" w:name="_Toc316324696"/>
       <w:r>
         <w:t xml:space="preserve">4.1 </w:t>
       </w:r>
@@ -5781,7 +5812,7 @@
         <w:suppressAutoHyphens/>
         <w:ind w:left="576" w:hanging="576"/>
       </w:pPr>
-      <w:bookmarkStart w:id="14" w:name="_Toc316308053"/>
+      <w:bookmarkStart w:id="14" w:name="_Toc316324697"/>
       <w:r>
         <w:t xml:space="preserve">4.2 </w:t>
       </w:r>
@@ -5843,7 +5874,7 @@
         <w:ind w:left="576" w:hanging="576"/>
       </w:pPr>
       <w:bookmarkStart w:id="15" w:name="__DdeLink__108_950971574"/>
-      <w:bookmarkStart w:id="16" w:name="_Toc316308054"/>
+      <w:bookmarkStart w:id="16" w:name="_Toc316324698"/>
       <w:bookmarkEnd w:id="15"/>
       <w:r>
         <w:t xml:space="preserve">4.3 </w:t>
@@ -5996,7 +6027,7 @@
         <w:suppressAutoHyphens/>
         <w:ind w:left="576" w:hanging="576"/>
       </w:pPr>
-      <w:bookmarkStart w:id="17" w:name="_Toc316308055"/>
+      <w:bookmarkStart w:id="17" w:name="_Toc316324699"/>
       <w:r>
         <w:t xml:space="preserve">4.4 </w:t>
       </w:r>
@@ -6101,7 +6132,7 @@
       <w:rPr>
         <w:noProof/>
       </w:rPr>
-      <w:t>2</w:t>
+      <w:t>7</w:t>
     </w:r>
     <w:r>
       <w:fldChar w:fldCharType="end"/>
@@ -9213,7 +9244,7 @@
 </file>
 
 <file path=customXml/itemProps1.xml><?xml version="1.0" encoding="utf-8"?>
-<ds:datastoreItem xmlns:ds="http://schemas.openxmlformats.org/officeDocument/2006/customXml" ds:itemID="{C9B653EC-5BB4-4179-A23C-BE7E0863ABFE}">
+<ds:datastoreItem xmlns:ds="http://schemas.openxmlformats.org/officeDocument/2006/customXml" ds:itemID="{74192BA6-4701-43DC-90D0-E6800ACDBAA5}">
   <ds:schemaRefs>
     <ds:schemaRef ds:uri="http://schemas.openxmlformats.org/officeDocument/2006/bibliography"/>
   </ds:schemaRefs>

</xml_diff>

<commit_message>
* Rewrote version management section of ProjPlan.docx so it fit better with what is required
</commit_message>
<xml_diff>
--- a/doc/Project Plan/ProjPlan.docx
+++ b/doc/Project Plan/ProjPlan.docx
@@ -2227,32 +2227,30 @@
           <w:docGrid w:linePitch="312" w:charSpace="-2049"/>
         </w:sectPr>
       </w:pPr>
-      <w:bookmarkStart w:id="3" w:name="_GoBack"/>
+    </w:p>
+    <w:p>
+      <w:pPr>
+        <w:pStyle w:val="Heading1"/>
+      </w:pPr>
+      <w:bookmarkStart w:id="3" w:name="_Toc316324688"/>
+      <w:r>
+        <w:lastRenderedPageBreak/>
+        <w:t>1 Work Breakdown &amp; Allocation</w:t>
+      </w:r>
       <w:bookmarkEnd w:id="3"/>
     </w:p>
     <w:p>
       <w:pPr>
-        <w:pStyle w:val="Heading1"/>
-      </w:pPr>
-      <w:bookmarkStart w:id="4" w:name="_Toc316324688"/>
-      <w:r>
-        <w:lastRenderedPageBreak/>
-        <w:t>1 Work Breakdown &amp; Allocation</w:t>
+        <w:pStyle w:val="Heading2"/>
+      </w:pPr>
+      <w:bookmarkStart w:id="4" w:name="_Toc316324689"/>
+      <w:r>
+        <w:t xml:space="preserve">1.1 </w:t>
+      </w:r>
+      <w:r>
+        <w:t>Gantt Chart</w:t>
       </w:r>
       <w:bookmarkEnd w:id="4"/>
-    </w:p>
-    <w:p>
-      <w:pPr>
-        <w:pStyle w:val="Heading2"/>
-      </w:pPr>
-      <w:bookmarkStart w:id="5" w:name="_Toc316324689"/>
-      <w:r>
-        <w:t xml:space="preserve">1.1 </w:t>
-      </w:r>
-      <w:r>
-        <w:t>Gantt Chart</w:t>
-      </w:r>
-      <w:bookmarkEnd w:id="5"/>
       <w:r>
         <w:t xml:space="preserve"> </w:t>
       </w:r>
@@ -2324,7 +2322,7 @@
       <w:pPr>
         <w:pStyle w:val="Heading2"/>
       </w:pPr>
-      <w:bookmarkStart w:id="6" w:name="_Toc316324690"/>
+      <w:bookmarkStart w:id="5" w:name="_Toc316324690"/>
       <w:r>
         <w:lastRenderedPageBreak/>
         <w:t xml:space="preserve">1.2 </w:t>
@@ -2332,7 +2330,7 @@
       <w:r>
         <w:t>Description</w:t>
       </w:r>
-      <w:bookmarkEnd w:id="6"/>
+      <w:bookmarkEnd w:id="5"/>
     </w:p>
     <w:tbl>
       <w:tblPr>
@@ -4701,7 +4699,7 @@
       <w:pPr>
         <w:pStyle w:val="Heading1"/>
       </w:pPr>
-      <w:bookmarkStart w:id="7" w:name="_Toc316324691"/>
+      <w:bookmarkStart w:id="6" w:name="_Toc316324691"/>
       <w:r>
         <w:lastRenderedPageBreak/>
         <w:t>2</w:t>
@@ -4712,7 +4710,7 @@
       <w:r>
         <w:t>Risk Analysis</w:t>
       </w:r>
-      <w:bookmarkEnd w:id="7"/>
+      <w:bookmarkEnd w:id="6"/>
     </w:p>
     <w:tbl>
       <w:tblPr>
@@ -4757,8 +4755,8 @@
                 <w:rStyle w:val="Strong"/>
               </w:rPr>
             </w:pPr>
-            <w:bookmarkStart w:id="8" w:name="__DdeLink__461_1807746357"/>
-            <w:bookmarkEnd w:id="8"/>
+            <w:bookmarkStart w:id="7" w:name="__DdeLink__461_1807746357"/>
+            <w:bookmarkEnd w:id="7"/>
             <w:r>
               <w:rPr>
                 <w:rStyle w:val="Strong"/>
@@ -5380,7 +5378,7 @@
       <w:pPr>
         <w:pStyle w:val="Heading1"/>
       </w:pPr>
-      <w:bookmarkStart w:id="9" w:name="_Toc316324692"/>
+      <w:bookmarkStart w:id="8" w:name="_Toc316324692"/>
       <w:r>
         <w:lastRenderedPageBreak/>
         <w:t>3</w:t>
@@ -5397,7 +5395,7 @@
       <w:r>
         <w:t>ing &amp; Recording</w:t>
       </w:r>
-      <w:bookmarkEnd w:id="9"/>
+      <w:bookmarkEnd w:id="8"/>
     </w:p>
     <w:p>
       <w:pPr>
@@ -5406,7 +5404,7 @@
           <w:rFonts w:eastAsia="PMingLiU"/>
         </w:rPr>
       </w:pPr>
-      <w:bookmarkStart w:id="10" w:name="_Toc316324693"/>
+      <w:bookmarkStart w:id="9" w:name="_Toc316324693"/>
       <w:r>
         <w:rPr>
           <w:rFonts w:eastAsia="PMingLiU"/>
@@ -5419,7 +5417,7 @@
         </w:rPr>
         <w:t>Budgeting</w:t>
       </w:r>
-      <w:bookmarkEnd w:id="10"/>
+      <w:bookmarkEnd w:id="9"/>
     </w:p>
     <w:p>
       <w:pPr>
@@ -5543,7 +5541,7 @@
           <w:rFonts w:eastAsia="PMingLiU"/>
         </w:rPr>
       </w:pPr>
-      <w:bookmarkStart w:id="11" w:name="_Toc316324694"/>
+      <w:bookmarkStart w:id="10" w:name="_Toc316324694"/>
       <w:r>
         <w:rPr>
           <w:rFonts w:eastAsia="PMingLiU"/>
@@ -5568,7 +5566,7 @@
         </w:rPr>
         <w:t xml:space="preserve"> management system</w:t>
       </w:r>
-      <w:bookmarkEnd w:id="11"/>
+      <w:bookmarkEnd w:id="10"/>
     </w:p>
     <w:p>
       <w:pPr>
@@ -5673,7 +5671,7 @@
       <w:pPr>
         <w:pStyle w:val="Heading1"/>
       </w:pPr>
-      <w:bookmarkStart w:id="12" w:name="_Toc316324695"/>
+      <w:bookmarkStart w:id="11" w:name="_Toc316324695"/>
       <w:r>
         <w:lastRenderedPageBreak/>
         <w:t>4</w:t>
@@ -5687,381 +5685,7 @@
       <w:r>
         <w:t xml:space="preserve"> management</w:t>
       </w:r>
-      <w:bookmarkEnd w:id="12"/>
-    </w:p>
-    <w:p>
-      <w:pPr>
-        <w:pStyle w:val="Heading2"/>
-        <w:numPr>
-          <w:ilvl w:val="1"/>
-          <w:numId w:val="0"/>
-        </w:numPr>
-        <w:tabs>
-          <w:tab w:val="num" w:pos="576"/>
-          <w:tab w:val="left" w:pos="720"/>
-        </w:tabs>
-        <w:suppressAutoHyphens/>
-        <w:ind w:left="576" w:hanging="576"/>
-      </w:pPr>
-      <w:bookmarkStart w:id="13" w:name="_Toc316324696"/>
-      <w:r>
-        <w:t xml:space="preserve">4.1 </w:t>
-      </w:r>
-      <w:r>
-        <w:t>Code and Document repository</w:t>
-      </w:r>
-      <w:bookmarkEnd w:id="13"/>
-    </w:p>
-    <w:p>
-      <w:pPr>
-        <w:tabs>
-          <w:tab w:val="left" w:pos="420"/>
-        </w:tabs>
-        <w:spacing w:line="100" w:lineRule="atLeast"/>
-      </w:pPr>
-      <w:r>
-        <w:t xml:space="preserve">The main tool that will be used for storing the documents and the source code for the project will be the </w:t>
-      </w:r>
-      <w:proofErr w:type="spellStart"/>
-      <w:r>
-        <w:t>UgForge</w:t>
-      </w:r>
-      <w:proofErr w:type="spellEnd"/>
-      <w:r>
-        <w:t xml:space="preserve"> service provided by ECS. </w:t>
-      </w:r>
-      <w:proofErr w:type="gramStart"/>
-      <w:r>
-        <w:t>This tool include</w:t>
-      </w:r>
-      <w:proofErr w:type="gramEnd"/>
-      <w:r>
-        <w:t xml:space="preserve"> features which will enable the team to manage the project efficiently.</w:t>
-      </w:r>
-    </w:p>
-    <w:p>
-      <w:pPr>
-        <w:tabs>
-          <w:tab w:val="left" w:pos="420"/>
-        </w:tabs>
-        <w:spacing w:line="100" w:lineRule="atLeast"/>
-      </w:pPr>
-      <w:r>
-        <w:t xml:space="preserve">The main features of </w:t>
-      </w:r>
-      <w:proofErr w:type="spellStart"/>
-      <w:r>
-        <w:t>UgForge</w:t>
-      </w:r>
-      <w:proofErr w:type="spellEnd"/>
-      <w:r>
-        <w:t xml:space="preserve"> which will be used for this project are:</w:t>
-      </w:r>
-    </w:p>
-    <w:p>
-      <w:pPr>
-        <w:pStyle w:val="ListParagraph"/>
-        <w:numPr>
-          <w:ilvl w:val="0"/>
-          <w:numId w:val="13"/>
-        </w:numPr>
-        <w:tabs>
-          <w:tab w:val="left" w:pos="420"/>
-        </w:tabs>
-        <w:spacing w:line="100" w:lineRule="atLeast"/>
-      </w:pPr>
-      <w:r>
-        <w:t xml:space="preserve">SVN sub-version system – this will be used to store the source code as well as documents as revisions during the development. SVN is very useful because, for example, the team can revert back to previous revisions of code if new </w:t>
-      </w:r>
-      <w:proofErr w:type="gramStart"/>
-      <w:r>
-        <w:t>code fail</w:t>
-      </w:r>
-      <w:proofErr w:type="gramEnd"/>
-      <w:r>
-        <w:t xml:space="preserve"> regression testing.</w:t>
-      </w:r>
-    </w:p>
-    <w:p>
-      <w:pPr>
-        <w:pStyle w:val="ListParagraph"/>
-        <w:numPr>
-          <w:ilvl w:val="0"/>
-          <w:numId w:val="13"/>
-        </w:numPr>
-        <w:tabs>
-          <w:tab w:val="left" w:pos="420"/>
-        </w:tabs>
-        <w:spacing w:line="100" w:lineRule="atLeast"/>
-      </w:pPr>
-      <w:r>
-        <w:t>Gantt chart and tasks system – this enables the team to assign tasks to member(s), set tasks attributes such as how long it should take, set deadlines for each task and summarize all tasks in the form of a Gantt chart.</w:t>
-      </w:r>
-    </w:p>
-    <w:p>
-      <w:pPr>
-        <w:pStyle w:val="Heading2"/>
-        <w:numPr>
-          <w:ilvl w:val="1"/>
-          <w:numId w:val="0"/>
-        </w:numPr>
-        <w:tabs>
-          <w:tab w:val="num" w:pos="576"/>
-          <w:tab w:val="left" w:pos="720"/>
-        </w:tabs>
-        <w:suppressAutoHyphens/>
-        <w:ind w:left="576" w:hanging="576"/>
-      </w:pPr>
-      <w:bookmarkStart w:id="14" w:name="_Toc316324697"/>
-      <w:r>
-        <w:t xml:space="preserve">4.2 </w:t>
-      </w:r>
-      <w:r>
-        <w:t>Programming</w:t>
-      </w:r>
-      <w:bookmarkEnd w:id="14"/>
-    </w:p>
-    <w:p>
-      <w:pPr>
-        <w:tabs>
-          <w:tab w:val="left" w:pos="420"/>
-        </w:tabs>
-        <w:spacing w:line="100" w:lineRule="atLeast"/>
-      </w:pPr>
-      <w:r>
-        <w:t>The team will be using an integrated development environment (IDE) to program the solution. The programming language is Java and the IDE the team will be using is Eclipse. Using Eclipse has its useful points because it offers tools such as syntax highlighting, Content Assist, underlining syntax errors etc. to help the team write and debug code quicker.</w:t>
-      </w:r>
-    </w:p>
-    <w:p>
-      <w:pPr>
-        <w:tabs>
-          <w:tab w:val="left" w:pos="420"/>
-        </w:tabs>
-        <w:spacing w:line="100" w:lineRule="atLeast"/>
-      </w:pPr>
-      <w:r>
-        <w:t>All source code and other files associated with coding (such as icons, graphics etc.) will be stored at /</w:t>
-      </w:r>
-      <w:proofErr w:type="spellStart"/>
-      <w:r>
-        <w:t>src</w:t>
-      </w:r>
-      <w:proofErr w:type="spellEnd"/>
-      <w:r>
-        <w:t xml:space="preserve"> in </w:t>
-      </w:r>
-      <w:proofErr w:type="spellStart"/>
-      <w:r>
-        <w:t>UgForge</w:t>
-      </w:r>
-      <w:proofErr w:type="spellEnd"/>
-      <w:r>
-        <w:t>.</w:t>
-      </w:r>
-    </w:p>
-    <w:p>
-      <w:pPr>
-        <w:pStyle w:val="Heading2"/>
-        <w:numPr>
-          <w:ilvl w:val="1"/>
-          <w:numId w:val="0"/>
-        </w:numPr>
-        <w:tabs>
-          <w:tab w:val="num" w:pos="576"/>
-          <w:tab w:val="left" w:pos="720"/>
-        </w:tabs>
-        <w:suppressAutoHyphens/>
-        <w:ind w:left="576" w:hanging="576"/>
-      </w:pPr>
-      <w:bookmarkStart w:id="15" w:name="__DdeLink__108_950971574"/>
-      <w:bookmarkStart w:id="16" w:name="_Toc316324698"/>
-      <w:bookmarkEnd w:id="15"/>
-      <w:r>
-        <w:t xml:space="preserve">4.3 </w:t>
-      </w:r>
-      <w:r>
-        <w:t>Documentation and Project Presentations/Demos</w:t>
-      </w:r>
-      <w:bookmarkEnd w:id="16"/>
-    </w:p>
-    <w:p>
-      <w:pPr>
-        <w:tabs>
-          <w:tab w:val="left" w:pos="420"/>
-        </w:tabs>
-        <w:spacing w:line="100" w:lineRule="atLeast"/>
-      </w:pPr>
-      <w:r>
-        <w:t>Below is a list of the documents which will be produced during the project with their format.</w:t>
-      </w:r>
-    </w:p>
-    <w:p>
-      <w:pPr>
-        <w:numPr>
-          <w:ilvl w:val="0"/>
-          <w:numId w:val="4"/>
-        </w:numPr>
-        <w:tabs>
-          <w:tab w:val="left" w:pos="420"/>
-          <w:tab w:val="left" w:pos="720"/>
-        </w:tabs>
-        <w:suppressAutoHyphens/>
-        <w:spacing w:line="100" w:lineRule="atLeast"/>
-      </w:pPr>
-      <w:r>
-        <w:t>Project Plan – format: Microsoft Word .</w:t>
-      </w:r>
-      <w:proofErr w:type="spellStart"/>
-      <w:r>
-        <w:t>docx</w:t>
-      </w:r>
-      <w:proofErr w:type="spellEnd"/>
-    </w:p>
-    <w:p>
-      <w:pPr>
-        <w:numPr>
-          <w:ilvl w:val="0"/>
-          <w:numId w:val="4"/>
-        </w:numPr>
-        <w:tabs>
-          <w:tab w:val="left" w:pos="420"/>
-          <w:tab w:val="left" w:pos="720"/>
-        </w:tabs>
-        <w:suppressAutoHyphens/>
-        <w:spacing w:line="100" w:lineRule="atLeast"/>
-      </w:pPr>
-      <w:proofErr w:type="gramStart"/>
-      <w:r>
-        <w:t>Presentation  –</w:t>
-      </w:r>
-      <w:proofErr w:type="gramEnd"/>
-      <w:r>
-        <w:t xml:space="preserve"> format: Microsoft </w:t>
-      </w:r>
-      <w:proofErr w:type="spellStart"/>
-      <w:r>
-        <w:t>Powerpoint</w:t>
-      </w:r>
-      <w:proofErr w:type="spellEnd"/>
-      <w:r>
-        <w:t>(?), using the University template.</w:t>
-      </w:r>
-    </w:p>
-    <w:p>
-      <w:pPr>
-        <w:numPr>
-          <w:ilvl w:val="0"/>
-          <w:numId w:val="4"/>
-        </w:numPr>
-        <w:tabs>
-          <w:tab w:val="left" w:pos="420"/>
-          <w:tab w:val="left" w:pos="720"/>
-        </w:tabs>
-        <w:suppressAutoHyphens/>
-        <w:spacing w:line="100" w:lineRule="atLeast"/>
-      </w:pPr>
-      <w:r>
-        <w:t>Final Report – format: Microsoft Word .</w:t>
-      </w:r>
-      <w:proofErr w:type="spellStart"/>
-      <w:r>
-        <w:t>docx</w:t>
-      </w:r>
-      <w:proofErr w:type="spellEnd"/>
-    </w:p>
-    <w:p>
-      <w:pPr>
-        <w:numPr>
-          <w:ilvl w:val="0"/>
-          <w:numId w:val="4"/>
-        </w:numPr>
-        <w:tabs>
-          <w:tab w:val="left" w:pos="420"/>
-          <w:tab w:val="left" w:pos="720"/>
-        </w:tabs>
-        <w:suppressAutoHyphens/>
-        <w:spacing w:line="100" w:lineRule="atLeast"/>
-      </w:pPr>
-      <w:r>
-        <w:t>[more]</w:t>
-      </w:r>
-    </w:p>
-    <w:p>
-      <w:pPr>
-        <w:tabs>
-          <w:tab w:val="left" w:pos="420"/>
-        </w:tabs>
-        <w:spacing w:line="100" w:lineRule="atLeast"/>
-      </w:pPr>
-      <w:r>
-        <w:t xml:space="preserve">All the files for documentation and project presentations/demos will be stored at /doc in </w:t>
-      </w:r>
-      <w:proofErr w:type="spellStart"/>
-      <w:r>
-        <w:t>UgForge</w:t>
-      </w:r>
-      <w:proofErr w:type="spellEnd"/>
-      <w:r>
-        <w:t>. The files which will be submitted for marking will be converted to the format that submission requires, for example .</w:t>
-      </w:r>
-      <w:proofErr w:type="spellStart"/>
-      <w:r>
-        <w:t>pdf</w:t>
-      </w:r>
-      <w:proofErr w:type="spellEnd"/>
-      <w:r>
-        <w:t>.</w:t>
-      </w:r>
-    </w:p>
-    <w:p>
-      <w:pPr>
-        <w:pStyle w:val="Heading2"/>
-        <w:numPr>
-          <w:ilvl w:val="1"/>
-          <w:numId w:val="0"/>
-        </w:numPr>
-        <w:tabs>
-          <w:tab w:val="num" w:pos="576"/>
-          <w:tab w:val="left" w:pos="720"/>
-        </w:tabs>
-        <w:suppressAutoHyphens/>
-        <w:ind w:left="576" w:hanging="576"/>
-      </w:pPr>
-      <w:bookmarkStart w:id="17" w:name="_Toc316324699"/>
-      <w:r>
-        <w:t xml:space="preserve">4.4 </w:t>
-      </w:r>
-      <w:r>
-        <w:t>Team meetings</w:t>
-      </w:r>
-      <w:bookmarkEnd w:id="17"/>
-    </w:p>
-    <w:p>
-      <w:pPr>
-        <w:tabs>
-          <w:tab w:val="left" w:pos="420"/>
-        </w:tabs>
-        <w:spacing w:line="100" w:lineRule="atLeast"/>
-      </w:pPr>
-      <w:r>
-        <w:t xml:space="preserve">The team will meet once a week for an hour with the team supervisor </w:t>
-      </w:r>
-      <w:proofErr w:type="spellStart"/>
-      <w:r>
-        <w:t>Sassan</w:t>
-      </w:r>
-      <w:proofErr w:type="spellEnd"/>
-      <w:r>
-        <w:t xml:space="preserve"> Maleki to discuss progress of the project and each member's contribution to the project. In between the meetings with the supervisor, the team will have informal meetings to discuss problems, review other member's progress, make decisions etc. All meetings will be properly documented. All the minutes of each meeting will be stored at /doc/meetings in </w:t>
-      </w:r>
-      <w:proofErr w:type="spellStart"/>
-      <w:r>
-        <w:t>UgForge</w:t>
-      </w:r>
-      <w:proofErr w:type="spellEnd"/>
-      <w:r>
-        <w:t>. In addition to recording the minutes of the meetings, each member will log their individual progress in their own log book – each entry will be dated and signed off by the team supervisor.</w:t>
-      </w:r>
+      <w:bookmarkEnd w:id="11"/>
     </w:p>
     <w:p>
       <w:pPr>
@@ -6070,6 +5694,332 @@
         </w:tabs>
         <w:spacing w:line="100" w:lineRule="atLeast"/>
       </w:pPr>
+      <w:r>
+        <w:t xml:space="preserve">Version management will be done using </w:t>
+      </w:r>
+      <w:proofErr w:type="spellStart"/>
+      <w:r>
+        <w:t>TortoiseSVN</w:t>
+      </w:r>
+      <w:proofErr w:type="spellEnd"/>
+      <w:r>
+        <w:t>. A message will be included with each Commit which will describe the difference between the new version and the previous one</w:t>
+      </w:r>
+      <w:r>
+        <w:t xml:space="preserve"> and the reason for this change</w:t>
+      </w:r>
+      <w:r>
+        <w:t>: this will usually start with a verb</w:t>
+      </w:r>
+      <w:r>
+        <w:t xml:space="preserve"> and using a bullet list with * denoting a bullet point</w:t>
+      </w:r>
+      <w:r>
+        <w:t xml:space="preserve"> e.g. </w:t>
+      </w:r>
+    </w:p>
+    <w:p>
+      <w:pPr>
+        <w:pStyle w:val="NoSpacing"/>
+        <w:rPr>
+          <w:rFonts w:ascii="Courier New" w:hAnsi="Courier New" w:cs="Courier New"/>
+          <w:sz w:val="20"/>
+        </w:rPr>
+      </w:pPr>
+      <w:r>
+        <w:rPr>
+          <w:rFonts w:ascii="Courier New" w:hAnsi="Courier New" w:cs="Courier New"/>
+          <w:sz w:val="20"/>
+        </w:rPr>
+        <w:t>*</w:t>
+      </w:r>
+      <w:r>
+        <w:rPr>
+          <w:rFonts w:ascii="Courier New" w:hAnsi="Courier New" w:cs="Courier New"/>
+          <w:sz w:val="20"/>
+        </w:rPr>
+        <w:t>Added new /</w:t>
+      </w:r>
+      <w:proofErr w:type="spellStart"/>
+      <w:r>
+        <w:rPr>
+          <w:rFonts w:ascii="Courier New" w:hAnsi="Courier New" w:cs="Courier New"/>
+          <w:sz w:val="20"/>
+        </w:rPr>
+        <w:t>src</w:t>
+      </w:r>
+      <w:proofErr w:type="spellEnd"/>
+      <w:r>
+        <w:rPr>
+          <w:rFonts w:ascii="Courier New" w:hAnsi="Courier New" w:cs="Courier New"/>
+          <w:sz w:val="20"/>
+        </w:rPr>
+        <w:t xml:space="preserve"> dir</w:t>
+      </w:r>
+      <w:r>
+        <w:rPr>
+          <w:rFonts w:ascii="Courier New" w:hAnsi="Courier New" w:cs="Courier New"/>
+          <w:sz w:val="20"/>
+        </w:rPr>
+        <w:t>ectory for storing source code</w:t>
+      </w:r>
+      <w:r>
+        <w:rPr>
+          <w:rFonts w:ascii="Courier New" w:hAnsi="Courier New" w:cs="Courier New"/>
+          <w:sz w:val="20"/>
+        </w:rPr>
+        <w:t xml:space="preserve"> for making things more organised.</w:t>
+      </w:r>
+    </w:p>
+    <w:p>
+      <w:pPr>
+        <w:pStyle w:val="NoSpacing"/>
+        <w:rPr>
+          <w:rFonts w:ascii="Courier New" w:hAnsi="Courier New" w:cs="Courier New"/>
+          <w:sz w:val="20"/>
+        </w:rPr>
+      </w:pPr>
+      <w:r>
+        <w:rPr>
+          <w:rFonts w:ascii="Courier New" w:hAnsi="Courier New" w:cs="Courier New"/>
+          <w:sz w:val="20"/>
+        </w:rPr>
+        <w:t>*</w:t>
+      </w:r>
+      <w:r>
+        <w:rPr>
+          <w:rFonts w:ascii="Courier New" w:hAnsi="Courier New" w:cs="Courier New"/>
+          <w:sz w:val="20"/>
+        </w:rPr>
+        <w:t xml:space="preserve">Fixed </w:t>
+      </w:r>
+      <w:proofErr w:type="spellStart"/>
+      <w:r>
+        <w:rPr>
+          <w:rFonts w:ascii="Courier New" w:hAnsi="Courier New" w:cs="Courier New"/>
+          <w:sz w:val="20"/>
+        </w:rPr>
+        <w:t>outOfBoundsException</w:t>
+      </w:r>
+      <w:proofErr w:type="spellEnd"/>
+      <w:r>
+        <w:rPr>
+          <w:rFonts w:ascii="Courier New" w:hAnsi="Courier New" w:cs="Courier New"/>
+          <w:sz w:val="20"/>
+        </w:rPr>
+        <w:t xml:space="preserve"> thrown when using</w:t>
+      </w:r>
+      <w:r>
+        <w:rPr>
+          <w:rFonts w:ascii="Courier New" w:hAnsi="Courier New" w:cs="Courier New"/>
+          <w:sz w:val="20"/>
+        </w:rPr>
+        <w:t xml:space="preserve"> large values of x in Calc.java</w:t>
+      </w:r>
+    </w:p>
+    <w:p>
+      <w:pPr>
+        <w:pStyle w:val="Heading2"/>
+      </w:pPr>
+      <w:r>
+        <w:t>File and directory naming scheme</w:t>
+      </w:r>
+    </w:p>
+    <w:p>
+      <w:pPr>
+        <w:tabs>
+          <w:tab w:val="left" w:pos="720"/>
+        </w:tabs>
+        <w:spacing w:line="100" w:lineRule="atLeast"/>
+      </w:pPr>
+      <w:r>
+        <w:t xml:space="preserve">In the root directory of the SVN will be two directories </w:t>
+      </w:r>
+      <w:r>
+        <w:t>named /</w:t>
+      </w:r>
+      <w:proofErr w:type="spellStart"/>
+      <w:r>
+        <w:t>src</w:t>
+      </w:r>
+      <w:proofErr w:type="spellEnd"/>
+      <w:r>
+        <w:t xml:space="preserve"> and /doc. </w:t>
+      </w:r>
+      <w:r>
+        <w:t xml:space="preserve">The </w:t>
+      </w:r>
+      <w:r>
+        <w:t>/</w:t>
+      </w:r>
+      <w:proofErr w:type="spellStart"/>
+      <w:r>
+        <w:t>src</w:t>
+      </w:r>
+      <w:proofErr w:type="spellEnd"/>
+      <w:r>
+        <w:t xml:space="preserve"> directory</w:t>
+      </w:r>
+      <w:r>
+        <w:t xml:space="preserve"> stores</w:t>
+      </w:r>
+      <w:r>
+        <w:t xml:space="preserve"> all files to do with the programming solution including the source code files, graphics for the GUI etc.</w:t>
+      </w:r>
+      <w:r>
+        <w:t xml:space="preserve"> The</w:t>
+      </w:r>
+      <w:r>
+        <w:t xml:space="preserve"> /doc </w:t>
+      </w:r>
+      <w:r>
+        <w:t xml:space="preserve">directory </w:t>
+      </w:r>
+      <w:r>
+        <w:t>stores all files to do with the documentation of the project including all documents needed for submission for marking and other relevant files. In addition, the /doc dir</w:t>
+      </w:r>
+      <w:r>
+        <w:t>ectory will contain several sub</w:t>
+      </w:r>
+      <w:r>
+        <w:t>directories named after each submi</w:t>
+      </w:r>
+      <w:bookmarkStart w:id="12" w:name="_GoBack"/>
+      <w:bookmarkEnd w:id="12"/>
+      <w:r>
+        <w:t>ssio</w:t>
+      </w:r>
+      <w:r>
+        <w:t>n (e.g. /Project Plan) and will store all relevant files to do with that submission, /Minutes which will store the minutes of each team meeting.</w:t>
+      </w:r>
+    </w:p>
+    <w:p>
+      <w:pPr>
+        <w:tabs>
+          <w:tab w:val="left" w:pos="720"/>
+        </w:tabs>
+        <w:spacing w:line="100" w:lineRule="atLeast"/>
+      </w:pPr>
+      <w:r>
+        <w:t>Every document for submission will include a document control page which outlines the revision history of the document including three pieces of information: version number, the author of this revision and a description of the changes the author(s) have made. This will be presented in a table</w:t>
+      </w:r>
+      <w:r>
+        <w:t xml:space="preserve"> located</w:t>
+      </w:r>
+      <w:r>
+        <w:t xml:space="preserve"> between the title page and table of contents.</w:t>
+      </w:r>
+    </w:p>
+    <w:p>
+      <w:pPr>
+        <w:tabs>
+          <w:tab w:val="left" w:pos="720"/>
+        </w:tabs>
+        <w:spacing w:line="100" w:lineRule="atLeast"/>
+      </w:pPr>
+      <w:r>
+        <w:t>[</w:t>
+      </w:r>
+      <w:proofErr w:type="gramStart"/>
+      <w:r>
+        <w:t>are</w:t>
+      </w:r>
+      <w:proofErr w:type="gramEnd"/>
+      <w:r>
+        <w:t xml:space="preserve"> we going to have a document producer?]</w:t>
+      </w:r>
+    </w:p>
+    <w:p>
+      <w:pPr>
+        <w:tabs>
+          <w:tab w:val="left" w:pos="720"/>
+        </w:tabs>
+        <w:spacing w:line="100" w:lineRule="atLeast"/>
+      </w:pPr>
+      <w:r>
+        <w:t xml:space="preserve">Version management using SVN will enable unique, traceable versions of all project elements to be stored and retrieved because all versions of the repository is saved as a ‘diff’ of the last version and so </w:t>
+      </w:r>
+      <w:r>
+        <w:t xml:space="preserve">retrieving the previous versions is just a matter of locating the revision to be retrieved and calling revert function in </w:t>
+      </w:r>
+      <w:proofErr w:type="spellStart"/>
+      <w:r>
+        <w:t>TortoiseSVN</w:t>
+      </w:r>
+      <w:proofErr w:type="spellEnd"/>
+      <w:r>
+        <w:t xml:space="preserve"> (the use of commit messages is useful here to help locating the right version to revert to).</w:t>
+      </w:r>
+    </w:p>
+    <w:p>
+      <w:pPr>
+        <w:tabs>
+          <w:tab w:val="left" w:pos="720"/>
+        </w:tabs>
+        <w:spacing w:line="100" w:lineRule="atLeast"/>
+      </w:pPr>
+      <w:r>
+        <w:t>Version management using SVN will</w:t>
+      </w:r>
+      <w:r>
+        <w:t xml:space="preserve"> enable an end-of-project report to report on the amount of change in various project elements</w:t>
+      </w:r>
+      <w:r>
+        <w:t xml:space="preserve"> – </w:t>
+      </w:r>
+      <w:proofErr w:type="spellStart"/>
+      <w:r>
+        <w:t>TortoiseSVN</w:t>
+      </w:r>
+      <w:proofErr w:type="spellEnd"/>
+      <w:r>
+        <w:t xml:space="preserve"> can be used to produce reports on the changes made to a file or directory, </w:t>
+      </w:r>
+      <w:proofErr w:type="gramStart"/>
+      <w:r>
+        <w:t>who</w:t>
+      </w:r>
+      <w:proofErr w:type="gramEnd"/>
+      <w:r>
+        <w:t xml:space="preserve"> made the changes at what time for all files for the project. This powerful feature in </w:t>
+      </w:r>
+      <w:proofErr w:type="spellStart"/>
+      <w:r>
+        <w:t>TortoiseSVN</w:t>
+      </w:r>
+      <w:proofErr w:type="spellEnd"/>
+      <w:r>
+        <w:t xml:space="preserve"> is used in combination with the tasking and Gantt chart feature of </w:t>
+      </w:r>
+      <w:proofErr w:type="spellStart"/>
+      <w:r>
+        <w:t>UgForge</w:t>
+      </w:r>
+      <w:proofErr w:type="spellEnd"/>
+      <w:r>
+        <w:t xml:space="preserve"> </w:t>
+      </w:r>
+      <w:r>
+        <w:t>to enable different ways to show what</w:t>
+      </w:r>
+      <w:r>
+        <w:t xml:space="preserve"> </w:t>
+      </w:r>
+      <w:r>
+        <w:t xml:space="preserve">the </w:t>
+      </w:r>
+      <w:r>
+        <w:t>changes</w:t>
+      </w:r>
+      <w:r>
+        <w:t xml:space="preserve"> (to each file or directory(s)) were and what the</w:t>
+      </w:r>
+      <w:r>
+        <w:t xml:space="preserve"> cost</w:t>
+      </w:r>
+      <w:r>
+        <w:t xml:space="preserve"> are for each task in terms of who spent how much time on it.</w:t>
+      </w:r>
     </w:p>
     <w:sectPr>
       <w:pgSz w:w="12240" w:h="15840"/>
@@ -6132,7 +6082,7 @@
       <w:rPr>
         <w:noProof/>
       </w:rPr>
-      <w:t>7</w:t>
+      <w:t>8</w:t>
     </w:r>
     <w:r>
       <w:fldChar w:fldCharType="end"/>
@@ -6142,10 +6092,7 @@
     </w:r>
     <w:r>
       <w:tab/>
-      <w:t>Revision Date: 06</w:t>
-    </w:r>
-    <w:r>
-      <w:t>/02/2012</w:t>
+      <w:t>Revision Date: 06/02/2012</w:t>
     </w:r>
   </w:p>
 </w:ftr>
@@ -6193,16 +6140,7 @@
       <w:pStyle w:val="Header"/>
     </w:pPr>
     <w:r>
-      <w:t>Group 09 - Project Plan r</w:t>
-    </w:r>
-    <w:r>
-      <w:t xml:space="preserve">ev. </w:t>
-    </w:r>
-    <w:r>
-      <w:t>7</w:t>
-    </w:r>
-    <w:r>
-      <w:t xml:space="preserve"> </w:t>
+      <w:t xml:space="preserve">Group 09 - Project Plan rev. 7 </w:t>
     </w:r>
     <w:r>
       <w:tab/>
@@ -9244,7 +9182,7 @@
 </file>
 
 <file path=customXml/itemProps1.xml><?xml version="1.0" encoding="utf-8"?>
-<ds:datastoreItem xmlns:ds="http://schemas.openxmlformats.org/officeDocument/2006/customXml" ds:itemID="{74192BA6-4701-43DC-90D0-E6800ACDBAA5}">
+<ds:datastoreItem xmlns:ds="http://schemas.openxmlformats.org/officeDocument/2006/customXml" ds:itemID="{EEB50DA8-67C5-4E24-BC68-61E05E7F4C4D}">
   <ds:schemaRefs>
     <ds:schemaRef ds:uri="http://schemas.openxmlformats.org/officeDocument/2006/bibliography"/>
   </ds:schemaRefs>

</xml_diff>

<commit_message>
*Forgot to add the entry to the document control page to ProjPlan.docx. It is added now.
</commit_message>
<xml_diff>
--- a/doc/Project Plan/ProjPlan.docx
+++ b/doc/Project Plan/ProjPlan.docx
@@ -106,17 +106,8 @@
                 <w:sz w:val="36"/>
                 <w:szCs w:val="36"/>
               </w:rPr>
-              <w:t xml:space="preserve">Elliott, </w:t>
-            </w:r>
-            <w:proofErr w:type="spellStart"/>
-            <w:r>
-              <w:rPr>
-                <w:sz w:val="36"/>
-                <w:szCs w:val="36"/>
-              </w:rPr>
-              <w:t>Kristian</w:t>
-            </w:r>
-            <w:proofErr w:type="spellEnd"/>
+              <w:t>Elliott, Kristian</w:t>
+            </w:r>
           </w:p>
         </w:tc>
         <w:tc>
@@ -310,17 +301,8 @@
                 <w:sz w:val="36"/>
                 <w:szCs w:val="36"/>
               </w:rPr>
-              <w:t xml:space="preserve">Chan, Yun </w:t>
-            </w:r>
-            <w:proofErr w:type="spellStart"/>
-            <w:r>
-              <w:rPr>
-                <w:sz w:val="36"/>
-                <w:szCs w:val="36"/>
-              </w:rPr>
-              <w:t>Chak</w:t>
-            </w:r>
-            <w:proofErr w:type="spellEnd"/>
+              <w:t>Chan, Yun Chak</w:t>
+            </w:r>
           </w:p>
         </w:tc>
         <w:tc>
@@ -1206,6 +1188,91 @@
           </w:p>
         </w:tc>
       </w:tr>
+      <w:tr>
+        <w:tc>
+          <w:tcPr>
+            <w:tcW w:w="1281" w:type="dxa"/>
+            <w:tcBorders>
+              <w:top w:val="single" w:sz="4" w:space="0" w:color="auto"/>
+              <w:left w:val="single" w:sz="4" w:space="0" w:color="auto"/>
+              <w:bottom w:val="single" w:sz="4" w:space="0" w:color="auto"/>
+              <w:right w:val="single" w:sz="4" w:space="0" w:color="auto"/>
+            </w:tcBorders>
+            <w:shd w:val="clear" w:color="auto" w:fill="FFFFFF"/>
+            <w:tcMar>
+              <w:top w:w="0" w:type="dxa"/>
+              <w:left w:w="108" w:type="dxa"/>
+              <w:bottom w:w="0" w:type="dxa"/>
+              <w:right w:w="108" w:type="dxa"/>
+            </w:tcMar>
+          </w:tcPr>
+          <w:p>
+            <w:pPr>
+              <w:pStyle w:val="TableContents"/>
+            </w:pPr>
+            <w:r>
+              <w:t>8</w:t>
+            </w:r>
+          </w:p>
+        </w:tc>
+        <w:tc>
+          <w:tcPr>
+            <w:tcW w:w="3115" w:type="dxa"/>
+            <w:tcBorders>
+              <w:top w:val="single" w:sz="4" w:space="0" w:color="auto"/>
+              <w:left w:val="single" w:sz="4" w:space="0" w:color="auto"/>
+              <w:bottom w:val="single" w:sz="4" w:space="0" w:color="auto"/>
+              <w:right w:val="single" w:sz="4" w:space="0" w:color="auto"/>
+            </w:tcBorders>
+            <w:shd w:val="clear" w:color="auto" w:fill="FFFFFF"/>
+            <w:tcMar>
+              <w:top w:w="0" w:type="dxa"/>
+              <w:left w:w="108" w:type="dxa"/>
+              <w:bottom w:w="0" w:type="dxa"/>
+              <w:right w:w="108" w:type="dxa"/>
+            </w:tcMar>
+          </w:tcPr>
+          <w:p>
+            <w:pPr>
+              <w:pStyle w:val="TableContents"/>
+            </w:pPr>
+            <w:r>
+              <w:t>b</w:t>
+            </w:r>
+            <w:bookmarkStart w:id="2" w:name="_GoBack"/>
+            <w:bookmarkEnd w:id="2"/>
+            <w:r>
+              <w:t>y2g10</w:t>
+            </w:r>
+          </w:p>
+        </w:tc>
+        <w:tc>
+          <w:tcPr>
+            <w:tcW w:w="5237" w:type="dxa"/>
+            <w:tcBorders>
+              <w:top w:val="single" w:sz="4" w:space="0" w:color="auto"/>
+              <w:left w:val="single" w:sz="4" w:space="0" w:color="auto"/>
+              <w:bottom w:val="single" w:sz="4" w:space="0" w:color="auto"/>
+              <w:right w:val="single" w:sz="4" w:space="0" w:color="auto"/>
+            </w:tcBorders>
+            <w:shd w:val="clear" w:color="auto" w:fill="FFFFFF"/>
+            <w:tcMar>
+              <w:top w:w="0" w:type="dxa"/>
+              <w:left w:w="108" w:type="dxa"/>
+              <w:bottom w:w="0" w:type="dxa"/>
+              <w:right w:w="108" w:type="dxa"/>
+            </w:tcMar>
+          </w:tcPr>
+          <w:p>
+            <w:pPr>
+              <w:pStyle w:val="TableContents"/>
+            </w:pPr>
+            <w:r>
+              <w:t>Rewrote version management section of ProjPlan.docx so it fit better with what is required</w:t>
+            </w:r>
+          </w:p>
+        </w:tc>
+      </w:tr>
     </w:tbl>
     <w:p/>
     <w:p>
@@ -1240,7 +1307,7 @@
       <w:pPr>
         <w:pStyle w:val="Heading2"/>
       </w:pPr>
-      <w:bookmarkStart w:id="2" w:name="_Toc316324687"/>
+      <w:bookmarkStart w:id="3" w:name="_Toc316324687"/>
       <w:r>
         <w:lastRenderedPageBreak/>
         <w:t xml:space="preserve">0.2 </w:t>
@@ -1248,7 +1315,7 @@
       <w:r>
         <w:t>Table of Contents</w:t>
       </w:r>
-      <w:bookmarkEnd w:id="2"/>
+      <w:bookmarkEnd w:id="3"/>
     </w:p>
     <w:p/>
     <w:p>
@@ -2232,25 +2299,25 @@
       <w:pPr>
         <w:pStyle w:val="Heading1"/>
       </w:pPr>
-      <w:bookmarkStart w:id="3" w:name="_Toc316324688"/>
+      <w:bookmarkStart w:id="4" w:name="_Toc316324688"/>
       <w:r>
         <w:lastRenderedPageBreak/>
         <w:t>1 Work Breakdown &amp; Allocation</w:t>
       </w:r>
-      <w:bookmarkEnd w:id="3"/>
+      <w:bookmarkEnd w:id="4"/>
     </w:p>
     <w:p>
       <w:pPr>
         <w:pStyle w:val="Heading2"/>
       </w:pPr>
-      <w:bookmarkStart w:id="4" w:name="_Toc316324689"/>
+      <w:bookmarkStart w:id="5" w:name="_Toc316324689"/>
       <w:r>
         <w:t xml:space="preserve">1.1 </w:t>
       </w:r>
       <w:r>
         <w:t>Gantt Chart</w:t>
       </w:r>
-      <w:bookmarkEnd w:id="4"/>
+      <w:bookmarkEnd w:id="5"/>
       <w:r>
         <w:t xml:space="preserve"> </w:t>
       </w:r>
@@ -2322,7 +2389,7 @@
       <w:pPr>
         <w:pStyle w:val="Heading2"/>
       </w:pPr>
-      <w:bookmarkStart w:id="5" w:name="_Toc316324690"/>
+      <w:bookmarkStart w:id="6" w:name="_Toc316324690"/>
       <w:r>
         <w:lastRenderedPageBreak/>
         <w:t xml:space="preserve">1.2 </w:t>
@@ -2330,7 +2397,7 @@
       <w:r>
         <w:t>Description</w:t>
       </w:r>
-      <w:bookmarkEnd w:id="5"/>
+      <w:bookmarkEnd w:id="6"/>
     </w:p>
     <w:tbl>
       <w:tblPr>
@@ -2557,18 +2624,8 @@
                 <w:sz w:val="24"/>
                 <w:szCs w:val="24"/>
               </w:rPr>
-              <w:t xml:space="preserve">Edward, </w:t>
-            </w:r>
-            <w:proofErr w:type="spellStart"/>
-            <w:r>
-              <w:rPr>
-                <w:rFonts w:eastAsia="Times New Roman" w:cs="Times New Roman"/>
-                <w:sz w:val="24"/>
-                <w:szCs w:val="24"/>
-              </w:rPr>
-              <w:t>Kristian</w:t>
-            </w:r>
-            <w:proofErr w:type="spellEnd"/>
+              <w:t>Edward, Kristian</w:t>
+            </w:r>
           </w:p>
         </w:tc>
       </w:tr>
@@ -4653,21 +4710,7 @@
         <w:rPr>
           <w:rFonts w:eastAsia="Times New Roman"/>
         </w:rPr>
-        <w:t xml:space="preserve">have made predictions of the time the tasks will </w:t>
-      </w:r>
-      <w:proofErr w:type="gramStart"/>
-      <w:r>
-        <w:rPr>
-          <w:rFonts w:eastAsia="Times New Roman"/>
-        </w:rPr>
-        <w:t>take,</w:t>
-      </w:r>
-      <w:proofErr w:type="gramEnd"/>
-      <w:r>
-        <w:rPr>
-          <w:rFonts w:eastAsia="Times New Roman"/>
-        </w:rPr>
-        <w:t xml:space="preserve"> we aimed to stay within the budget of 400 hours with our predictions: </w:t>
+        <w:t xml:space="preserve">have made predictions of the time the tasks will take, we aimed to stay within the budget of 400 hours with our predictions: </w:t>
       </w:r>
       <w:r>
         <w:rPr>
@@ -4699,7 +4742,7 @@
       <w:pPr>
         <w:pStyle w:val="Heading1"/>
       </w:pPr>
-      <w:bookmarkStart w:id="6" w:name="_Toc316324691"/>
+      <w:bookmarkStart w:id="7" w:name="_Toc316324691"/>
       <w:r>
         <w:lastRenderedPageBreak/>
         <w:t>2</w:t>
@@ -4710,7 +4753,7 @@
       <w:r>
         <w:t>Risk Analysis</w:t>
       </w:r>
-      <w:bookmarkEnd w:id="6"/>
+      <w:bookmarkEnd w:id="7"/>
     </w:p>
     <w:tbl>
       <w:tblPr>
@@ -4755,8 +4798,8 @@
                 <w:rStyle w:val="Strong"/>
               </w:rPr>
             </w:pPr>
-            <w:bookmarkStart w:id="7" w:name="__DdeLink__461_1807746357"/>
-            <w:bookmarkEnd w:id="7"/>
+            <w:bookmarkStart w:id="8" w:name="__DdeLink__461_1807746357"/>
+            <w:bookmarkEnd w:id="8"/>
             <w:r>
               <w:rPr>
                 <w:rStyle w:val="Strong"/>
@@ -5378,7 +5421,7 @@
       <w:pPr>
         <w:pStyle w:val="Heading1"/>
       </w:pPr>
-      <w:bookmarkStart w:id="8" w:name="_Toc316324692"/>
+      <w:bookmarkStart w:id="9" w:name="_Toc316324692"/>
       <w:r>
         <w:lastRenderedPageBreak/>
         <w:t>3</w:t>
@@ -5395,7 +5438,7 @@
       <w:r>
         <w:t>ing &amp; Recording</w:t>
       </w:r>
-      <w:bookmarkEnd w:id="8"/>
+      <w:bookmarkEnd w:id="9"/>
     </w:p>
     <w:p>
       <w:pPr>
@@ -5404,7 +5447,7 @@
           <w:rFonts w:eastAsia="PMingLiU"/>
         </w:rPr>
       </w:pPr>
-      <w:bookmarkStart w:id="9" w:name="_Toc316324693"/>
+      <w:bookmarkStart w:id="10" w:name="_Toc316324693"/>
       <w:r>
         <w:rPr>
           <w:rFonts w:eastAsia="PMingLiU"/>
@@ -5417,7 +5460,7 @@
         </w:rPr>
         <w:t>Budgeting</w:t>
       </w:r>
-      <w:bookmarkEnd w:id="9"/>
+      <w:bookmarkEnd w:id="10"/>
     </w:p>
     <w:p>
       <w:pPr>
@@ -5541,7 +5584,7 @@
           <w:rFonts w:eastAsia="PMingLiU"/>
         </w:rPr>
       </w:pPr>
-      <w:bookmarkStart w:id="10" w:name="_Toc316324694"/>
+      <w:bookmarkStart w:id="11" w:name="_Toc316324694"/>
       <w:r>
         <w:rPr>
           <w:rFonts w:eastAsia="PMingLiU"/>
@@ -5566,7 +5609,7 @@
         </w:rPr>
         <w:t xml:space="preserve"> management system</w:t>
       </w:r>
-      <w:bookmarkEnd w:id="10"/>
+      <w:bookmarkEnd w:id="11"/>
     </w:p>
     <w:p>
       <w:pPr>
@@ -5671,7 +5714,7 @@
       <w:pPr>
         <w:pStyle w:val="Heading1"/>
       </w:pPr>
-      <w:bookmarkStart w:id="11" w:name="_Toc316324695"/>
+      <w:bookmarkStart w:id="12" w:name="_Toc316324695"/>
       <w:r>
         <w:lastRenderedPageBreak/>
         <w:t>4</w:t>
@@ -5685,7 +5728,7 @@
       <w:r>
         <w:t xml:space="preserve"> management</w:t>
       </w:r>
-      <w:bookmarkEnd w:id="11"/>
+      <w:bookmarkEnd w:id="12"/>
     </w:p>
     <w:p>
       <w:pPr>
@@ -5695,15 +5738,7 @@
         <w:spacing w:line="100" w:lineRule="atLeast"/>
       </w:pPr>
       <w:r>
-        <w:t xml:space="preserve">Version management will be done using </w:t>
-      </w:r>
-      <w:proofErr w:type="spellStart"/>
-      <w:r>
-        <w:t>TortoiseSVN</w:t>
-      </w:r>
-      <w:proofErr w:type="spellEnd"/>
-      <w:r>
-        <w:t>. A message will be included with each Commit which will describe the difference between the new version and the previous one</w:t>
+        <w:t>Version management will be done using TortoiseSVN. A message will be included with each Commit which will describe the difference between the new version and the previous one</w:t>
       </w:r>
       <w:r>
         <w:t xml:space="preserve"> and the reason for this change</w:t>
@@ -5738,76 +5773,44 @@
           <w:rFonts w:ascii="Courier New" w:hAnsi="Courier New" w:cs="Courier New"/>
           <w:sz w:val="20"/>
         </w:rPr>
-        <w:t>Added new /</w:t>
-      </w:r>
-      <w:proofErr w:type="spellStart"/>
+        <w:t>Added new /src dir</w:t>
+      </w:r>
       <w:r>
         <w:rPr>
           <w:rFonts w:ascii="Courier New" w:hAnsi="Courier New" w:cs="Courier New"/>
           <w:sz w:val="20"/>
         </w:rPr>
-        <w:t>src</w:t>
-      </w:r>
-      <w:proofErr w:type="spellEnd"/>
+        <w:t>ectory for storing source code</w:t>
+      </w:r>
       <w:r>
         <w:rPr>
           <w:rFonts w:ascii="Courier New" w:hAnsi="Courier New" w:cs="Courier New"/>
           <w:sz w:val="20"/>
         </w:rPr>
-        <w:t xml:space="preserve"> dir</w:t>
-      </w:r>
-      <w:r>
+        <w:t xml:space="preserve"> for making things more organised.</w:t>
+      </w:r>
+    </w:p>
+    <w:p>
+      <w:pPr>
+        <w:pStyle w:val="NoSpacing"/>
         <w:rPr>
           <w:rFonts w:ascii="Courier New" w:hAnsi="Courier New" w:cs="Courier New"/>
           <w:sz w:val="20"/>
         </w:rPr>
-        <w:t>ectory for storing source code</w:t>
-      </w:r>
+      </w:pPr>
       <w:r>
         <w:rPr>
           <w:rFonts w:ascii="Courier New" w:hAnsi="Courier New" w:cs="Courier New"/>
           <w:sz w:val="20"/>
         </w:rPr>
-        <w:t xml:space="preserve"> for making things more organised.</w:t>
-      </w:r>
-    </w:p>
-    <w:p>
-      <w:pPr>
-        <w:pStyle w:val="NoSpacing"/>
+        <w:t>*</w:t>
+      </w:r>
+      <w:r>
         <w:rPr>
           <w:rFonts w:ascii="Courier New" w:hAnsi="Courier New" w:cs="Courier New"/>
           <w:sz w:val="20"/>
         </w:rPr>
-      </w:pPr>
-      <w:r>
-        <w:rPr>
-          <w:rFonts w:ascii="Courier New" w:hAnsi="Courier New" w:cs="Courier New"/>
-          <w:sz w:val="20"/>
-        </w:rPr>
-        <w:t>*</w:t>
-      </w:r>
-      <w:r>
-        <w:rPr>
-          <w:rFonts w:ascii="Courier New" w:hAnsi="Courier New" w:cs="Courier New"/>
-          <w:sz w:val="20"/>
-        </w:rPr>
-        <w:t xml:space="preserve">Fixed </w:t>
-      </w:r>
-      <w:proofErr w:type="spellStart"/>
-      <w:r>
-        <w:rPr>
-          <w:rFonts w:ascii="Courier New" w:hAnsi="Courier New" w:cs="Courier New"/>
-          <w:sz w:val="20"/>
-        </w:rPr>
-        <w:t>outOfBoundsException</w:t>
-      </w:r>
-      <w:proofErr w:type="spellEnd"/>
-      <w:r>
-        <w:rPr>
-          <w:rFonts w:ascii="Courier New" w:hAnsi="Courier New" w:cs="Courier New"/>
-          <w:sz w:val="20"/>
-        </w:rPr>
-        <w:t xml:space="preserve"> thrown when using</w:t>
+        <w:t>Fixed outOfBoundsException thrown when using</w:t>
       </w:r>
       <w:r>
         <w:rPr>
@@ -5836,27 +5839,14 @@
         <w:t xml:space="preserve">In the root directory of the SVN will be two directories </w:t>
       </w:r>
       <w:r>
-        <w:t>named /</w:t>
-      </w:r>
-      <w:proofErr w:type="spellStart"/>
-      <w:r>
-        <w:t>src</w:t>
-      </w:r>
-      <w:proofErr w:type="spellEnd"/>
-      <w:r>
-        <w:t xml:space="preserve"> and /doc. </w:t>
+        <w:t xml:space="preserve">named /src and /doc. </w:t>
       </w:r>
       <w:r>
         <w:t xml:space="preserve">The </w:t>
       </w:r>
       <w:r>
-        <w:t>/</w:t>
-      </w:r>
-      <w:proofErr w:type="spellStart"/>
-      <w:r>
-        <w:t>src</w:t>
-      </w:r>
-      <w:proofErr w:type="spellEnd"/>
+        <w:t>/src</w:t>
+      </w:r>
       <w:r>
         <w:t xml:space="preserve"> directory</w:t>
       </w:r>
@@ -5882,12 +5872,7 @@
         <w:t>ectory will contain several sub</w:t>
       </w:r>
       <w:r>
-        <w:t>directories named after each submi</w:t>
-      </w:r>
-      <w:bookmarkStart w:id="12" w:name="_GoBack"/>
-      <w:bookmarkEnd w:id="12"/>
-      <w:r>
-        <w:t>ssio</w:t>
+        <w:t>directories named after each submissio</w:t>
       </w:r>
       <w:r>
         <w:t>n (e.g. /Project Plan) and will store all relevant files to do with that submission, /Minutes which will store the minutes of each team meeting.</w:t>
@@ -5918,15 +5903,7 @@
         <w:spacing w:line="100" w:lineRule="atLeast"/>
       </w:pPr>
       <w:r>
-        <w:t>[</w:t>
-      </w:r>
-      <w:proofErr w:type="gramStart"/>
-      <w:r>
-        <w:t>are</w:t>
-      </w:r>
-      <w:proofErr w:type="gramEnd"/>
-      <w:r>
-        <w:t xml:space="preserve"> we going to have a document producer?]</w:t>
+        <w:t>[are we going to have a document producer?]</w:t>
       </w:r>
     </w:p>
     <w:p>
@@ -5940,15 +5917,7 @@
         <w:t xml:space="preserve">Version management using SVN will enable unique, traceable versions of all project elements to be stored and retrieved because all versions of the repository is saved as a ‘diff’ of the last version and so </w:t>
       </w:r>
       <w:r>
-        <w:t xml:space="preserve">retrieving the previous versions is just a matter of locating the revision to be retrieved and calling revert function in </w:t>
-      </w:r>
-      <w:proofErr w:type="spellStart"/>
-      <w:r>
-        <w:t>TortoiseSVN</w:t>
-      </w:r>
-      <w:proofErr w:type="spellEnd"/>
-      <w:r>
-        <w:t xml:space="preserve"> (the use of commit messages is useful here to help locating the right version to revert to).</w:t>
+        <w:t>retrieving the previous versions is just a matter of locating the revision to be retrieved and calling revert function in TortoiseSVN (the use of commit messages is useful here to help locating the right version to revert to).</w:t>
       </w:r>
     </w:p>
     <w:p>
@@ -5965,37 +5934,8 @@
         <w:t xml:space="preserve"> enable an end-of-project report to report on the amount of change in various project elements</w:t>
       </w:r>
       <w:r>
-        <w:t xml:space="preserve"> – </w:t>
-      </w:r>
-      <w:proofErr w:type="spellStart"/>
-      <w:r>
-        <w:t>TortoiseSVN</w:t>
-      </w:r>
-      <w:proofErr w:type="spellEnd"/>
-      <w:r>
-        <w:t xml:space="preserve"> can be used to produce reports on the changes made to a file or directory, </w:t>
-      </w:r>
-      <w:proofErr w:type="gramStart"/>
-      <w:r>
-        <w:t>who</w:t>
-      </w:r>
-      <w:proofErr w:type="gramEnd"/>
-      <w:r>
-        <w:t xml:space="preserve"> made the changes at what time for all files for the project. This powerful feature in </w:t>
-      </w:r>
-      <w:proofErr w:type="spellStart"/>
-      <w:r>
-        <w:t>TortoiseSVN</w:t>
-      </w:r>
-      <w:proofErr w:type="spellEnd"/>
-      <w:r>
-        <w:t xml:space="preserve"> is used in combination with the tasking and Gantt chart feature of </w:t>
-      </w:r>
-      <w:proofErr w:type="spellStart"/>
-      <w:r>
-        <w:t>UgForge</w:t>
-      </w:r>
-      <w:proofErr w:type="spellEnd"/>
+        <w:t xml:space="preserve"> – TortoiseSVN can be used to produce reports on the changes made to a file or directory, who made the changes at what time for all files for the project. This powerful feature in TortoiseSVN is used in combination with the tasking and Gantt chart feature of UgForge</w:t>
+      </w:r>
       <w:r>
         <w:t xml:space="preserve"> </w:t>
       </w:r>
@@ -6082,7 +6022,7 @@
       <w:rPr>
         <w:noProof/>
       </w:rPr>
-      <w:t>8</w:t>
+      <w:t>2</w:t>
     </w:r>
     <w:r>
       <w:fldChar w:fldCharType="end"/>
@@ -9182,7 +9122,7 @@
 </file>
 
 <file path=customXml/itemProps1.xml><?xml version="1.0" encoding="utf-8"?>
-<ds:datastoreItem xmlns:ds="http://schemas.openxmlformats.org/officeDocument/2006/customXml" ds:itemID="{EEB50DA8-67C5-4E24-BC68-61E05E7F4C4D}">
+<ds:datastoreItem xmlns:ds="http://schemas.openxmlformats.org/officeDocument/2006/customXml" ds:itemID="{333193CF-D053-4F3F-9AAA-4BB240A6FAAD}">
   <ds:schemaRefs>
     <ds:schemaRef ds:uri="http://schemas.openxmlformats.org/officeDocument/2006/bibliography"/>
   </ds:schemaRefs>

</xml_diff>

<commit_message>
* Added more things I did for the initial document into the document control page. * Added headings to version management section.
</commit_message>
<xml_diff>
--- a/doc/Project Plan/ProjPlan.docx
+++ b/doc/Project Plan/ProjPlan.docx
@@ -494,7 +494,7 @@
       <w:pPr>
         <w:pStyle w:val="Heading1"/>
       </w:pPr>
-      <w:bookmarkStart w:id="0" w:name="_Toc316324685"/>
+      <w:bookmarkStart w:id="0" w:name="_Toc316400410"/>
       <w:r>
         <w:lastRenderedPageBreak/>
         <w:t>0 Meta Pages</w:t>
@@ -505,7 +505,7 @@
       <w:pPr>
         <w:pStyle w:val="Heading2"/>
       </w:pPr>
-      <w:bookmarkStart w:id="1" w:name="_Toc316324686"/>
+      <w:bookmarkStart w:id="1" w:name="_Toc316400411"/>
       <w:r>
         <w:t xml:space="preserve">0.1 </w:t>
       </w:r>
@@ -702,6 +702,9 @@
             <w:r>
               <w:t>Initial document</w:t>
             </w:r>
+            <w:r>
+              <w:t>: title page, table of contents page, document control page and section headings.</w:t>
+            </w:r>
           </w:p>
         </w:tc>
       </w:tr>
@@ -1237,12 +1240,7 @@
               <w:pStyle w:val="TableContents"/>
             </w:pPr>
             <w:r>
-              <w:t>b</w:t>
-            </w:r>
-            <w:bookmarkStart w:id="2" w:name="_GoBack"/>
-            <w:bookmarkEnd w:id="2"/>
-            <w:r>
-              <w:t>y2g10</w:t>
+              <w:t>by2g10</w:t>
             </w:r>
           </w:p>
         </w:tc>
@@ -1273,6 +1271,88 @@
           </w:p>
         </w:tc>
       </w:tr>
+      <w:tr>
+        <w:tc>
+          <w:tcPr>
+            <w:tcW w:w="1281" w:type="dxa"/>
+            <w:tcBorders>
+              <w:top w:val="single" w:sz="4" w:space="0" w:color="auto"/>
+              <w:left w:val="single" w:sz="4" w:space="0" w:color="auto"/>
+              <w:bottom w:val="single" w:sz="4" w:space="0" w:color="auto"/>
+              <w:right w:val="single" w:sz="4" w:space="0" w:color="auto"/>
+            </w:tcBorders>
+            <w:shd w:val="clear" w:color="auto" w:fill="FFFFFF"/>
+            <w:tcMar>
+              <w:top w:w="0" w:type="dxa"/>
+              <w:left w:w="108" w:type="dxa"/>
+              <w:bottom w:w="0" w:type="dxa"/>
+              <w:right w:w="108" w:type="dxa"/>
+            </w:tcMar>
+          </w:tcPr>
+          <w:p>
+            <w:pPr>
+              <w:pStyle w:val="TableContents"/>
+            </w:pPr>
+            <w:r>
+              <w:t>9</w:t>
+            </w:r>
+          </w:p>
+        </w:tc>
+        <w:tc>
+          <w:tcPr>
+            <w:tcW w:w="3115" w:type="dxa"/>
+            <w:tcBorders>
+              <w:top w:val="single" w:sz="4" w:space="0" w:color="auto"/>
+              <w:left w:val="single" w:sz="4" w:space="0" w:color="auto"/>
+              <w:bottom w:val="single" w:sz="4" w:space="0" w:color="auto"/>
+              <w:right w:val="single" w:sz="4" w:space="0" w:color="auto"/>
+            </w:tcBorders>
+            <w:shd w:val="clear" w:color="auto" w:fill="FFFFFF"/>
+            <w:tcMar>
+              <w:top w:w="0" w:type="dxa"/>
+              <w:left w:w="108" w:type="dxa"/>
+              <w:bottom w:w="0" w:type="dxa"/>
+              <w:right w:w="108" w:type="dxa"/>
+            </w:tcMar>
+          </w:tcPr>
+          <w:p>
+            <w:pPr>
+              <w:pStyle w:val="TableContents"/>
+            </w:pPr>
+            <w:r>
+              <w:t>by2g10</w:t>
+            </w:r>
+          </w:p>
+        </w:tc>
+        <w:tc>
+          <w:tcPr>
+            <w:tcW w:w="5237" w:type="dxa"/>
+            <w:tcBorders>
+              <w:top w:val="single" w:sz="4" w:space="0" w:color="auto"/>
+              <w:left w:val="single" w:sz="4" w:space="0" w:color="auto"/>
+              <w:bottom w:val="single" w:sz="4" w:space="0" w:color="auto"/>
+              <w:right w:val="single" w:sz="4" w:space="0" w:color="auto"/>
+            </w:tcBorders>
+            <w:shd w:val="clear" w:color="auto" w:fill="FFFFFF"/>
+            <w:tcMar>
+              <w:top w:w="0" w:type="dxa"/>
+              <w:left w:w="108" w:type="dxa"/>
+              <w:bottom w:w="0" w:type="dxa"/>
+              <w:right w:w="108" w:type="dxa"/>
+            </w:tcMar>
+          </w:tcPr>
+          <w:p>
+            <w:pPr>
+              <w:pStyle w:val="TableContents"/>
+            </w:pPr>
+            <w:r>
+              <w:t>Added more things I did for the initial document. Added headings to version management section.</w:t>
+            </w:r>
+            <w:bookmarkStart w:id="2" w:name="_GoBack"/>
+            <w:bookmarkEnd w:id="2"/>
+          </w:p>
+        </w:tc>
+      </w:tr>
     </w:tbl>
     <w:p/>
     <w:p>
@@ -1307,7 +1387,7 @@
       <w:pPr>
         <w:pStyle w:val="Heading2"/>
       </w:pPr>
-      <w:bookmarkStart w:id="3" w:name="_Toc316324687"/>
+      <w:bookmarkStart w:id="3" w:name="_Toc316400412"/>
       <w:r>
         <w:lastRenderedPageBreak/>
         <w:t xml:space="preserve">0.2 </w:t>
@@ -1374,7 +1454,7 @@
         <w:rPr>
           <w:noProof/>
         </w:rPr>
-        <w:instrText xml:space="preserve"> PAGEREF _Toc316324685 \h </w:instrText>
+        <w:instrText xml:space="preserve"> PAGEREF _Toc316400410 \h </w:instrText>
       </w:r>
       <w:r>
         <w:rPr>
@@ -1434,7 +1514,7 @@
         <w:rPr>
           <w:noProof/>
         </w:rPr>
-        <w:instrText xml:space="preserve"> PAGEREF _Toc316324686 \h </w:instrText>
+        <w:instrText xml:space="preserve"> PAGEREF _Toc316400411 \h </w:instrText>
       </w:r>
       <w:r>
         <w:rPr>
@@ -1494,7 +1574,7 @@
         <w:rPr>
           <w:noProof/>
         </w:rPr>
-        <w:instrText xml:space="preserve"> PAGEREF _Toc316324687 \h </w:instrText>
+        <w:instrText xml:space="preserve"> PAGEREF _Toc316400412 \h </w:instrText>
       </w:r>
       <w:r>
         <w:rPr>
@@ -1554,7 +1634,7 @@
         <w:rPr>
           <w:noProof/>
         </w:rPr>
-        <w:instrText xml:space="preserve"> PAGEREF _Toc316324688 \h </w:instrText>
+        <w:instrText xml:space="preserve"> PAGEREF _Toc316400413 \h </w:instrText>
       </w:r>
       <w:r>
         <w:rPr>
@@ -1614,7 +1694,7 @@
         <w:rPr>
           <w:noProof/>
         </w:rPr>
-        <w:instrText xml:space="preserve"> PAGEREF _Toc316324689 \h </w:instrText>
+        <w:instrText xml:space="preserve"> PAGEREF _Toc316400414 \h </w:instrText>
       </w:r>
       <w:r>
         <w:rPr>
@@ -1674,7 +1754,7 @@
         <w:rPr>
           <w:noProof/>
         </w:rPr>
-        <w:instrText xml:space="preserve"> PAGEREF _Toc316324690 \h </w:instrText>
+        <w:instrText xml:space="preserve"> PAGEREF _Toc316400415 \h </w:instrText>
       </w:r>
       <w:r>
         <w:rPr>
@@ -1734,7 +1814,7 @@
         <w:rPr>
           <w:noProof/>
         </w:rPr>
-        <w:instrText xml:space="preserve"> PAGEREF _Toc316324691 \h </w:instrText>
+        <w:instrText xml:space="preserve"> PAGEREF _Toc316400416 \h </w:instrText>
       </w:r>
       <w:r>
         <w:rPr>
@@ -1794,7 +1874,7 @@
         <w:rPr>
           <w:noProof/>
         </w:rPr>
-        <w:instrText xml:space="preserve"> PAGEREF _Toc316324692 \h </w:instrText>
+        <w:instrText xml:space="preserve"> PAGEREF _Toc316400417 \h </w:instrText>
       </w:r>
       <w:r>
         <w:rPr>
@@ -1855,7 +1935,7 @@
         <w:rPr>
           <w:noProof/>
         </w:rPr>
-        <w:instrText xml:space="preserve"> PAGEREF _Toc316324693 \h </w:instrText>
+        <w:instrText xml:space="preserve"> PAGEREF _Toc316400418 \h </w:instrText>
       </w:r>
       <w:r>
         <w:rPr>
@@ -1916,7 +1996,7 @@
         <w:rPr>
           <w:noProof/>
         </w:rPr>
-        <w:instrText xml:space="preserve"> PAGEREF _Toc316324694 \h </w:instrText>
+        <w:instrText xml:space="preserve"> PAGEREF _Toc316400419 \h </w:instrText>
       </w:r>
       <w:r>
         <w:rPr>
@@ -1976,7 +2056,7 @@
         <w:rPr>
           <w:noProof/>
         </w:rPr>
-        <w:instrText xml:space="preserve"> PAGEREF _Toc316324695 \h </w:instrText>
+        <w:instrText xml:space="preserve"> PAGEREF _Toc316400420 \h </w:instrText>
       </w:r>
       <w:r>
         <w:rPr>
@@ -2018,7 +2098,7 @@
         <w:rPr>
           <w:noProof/>
         </w:rPr>
-        <w:t>4.1 Code and Document repository</w:t>
+        <w:t>4.1 File and directory naming scheme</w:t>
       </w:r>
       <w:r>
         <w:rPr>
@@ -2036,7 +2116,7 @@
         <w:rPr>
           <w:noProof/>
         </w:rPr>
-        <w:instrText xml:space="preserve"> PAGEREF _Toc316324696 \h </w:instrText>
+        <w:instrText xml:space="preserve"> PAGEREF _Toc316400421 \h </w:instrText>
       </w:r>
       <w:r>
         <w:rPr>
@@ -2078,7 +2158,7 @@
         <w:rPr>
           <w:noProof/>
         </w:rPr>
-        <w:t>4.2 Programming</w:t>
+        <w:t>4.2 Documents</w:t>
       </w:r>
       <w:r>
         <w:rPr>
@@ -2096,7 +2176,7 @@
         <w:rPr>
           <w:noProof/>
         </w:rPr>
-        <w:instrText xml:space="preserve"> PAGEREF _Toc316324697 \h </w:instrText>
+        <w:instrText xml:space="preserve"> PAGEREF _Toc316400422 \h </w:instrText>
       </w:r>
       <w:r>
         <w:rPr>
@@ -2138,7 +2218,7 @@
         <w:rPr>
           <w:noProof/>
         </w:rPr>
-        <w:t>4.3 Documentation and Project Presentations/Demos</w:t>
+        <w:t>4.3 Summary</w:t>
       </w:r>
       <w:r>
         <w:rPr>
@@ -2156,67 +2236,7 @@
         <w:rPr>
           <w:noProof/>
         </w:rPr>
-        <w:instrText xml:space="preserve"> PAGEREF _Toc316324698 \h </w:instrText>
-      </w:r>
-      <w:r>
-        <w:rPr>
-          <w:noProof/>
-        </w:rPr>
-      </w:r>
-      <w:r>
-        <w:rPr>
-          <w:noProof/>
-        </w:rPr>
-        <w:fldChar w:fldCharType="separate"/>
-      </w:r>
-      <w:r>
-        <w:rPr>
-          <w:noProof/>
-        </w:rPr>
-        <w:t>8</w:t>
-      </w:r>
-      <w:r>
-        <w:rPr>
-          <w:noProof/>
-        </w:rPr>
-        <w:fldChar w:fldCharType="end"/>
-      </w:r>
-    </w:p>
-    <w:p>
-      <w:pPr>
-        <w:pStyle w:val="TOC2"/>
-        <w:tabs>
-          <w:tab w:val="right" w:leader="dot" w:pos="9962"/>
-        </w:tabs>
-        <w:rPr>
-          <w:rFonts w:asciiTheme="minorHAnsi" w:hAnsiTheme="minorHAnsi"/>
-          <w:noProof/>
-          <w:sz w:val="22"/>
-        </w:rPr>
-      </w:pPr>
-      <w:r>
-        <w:rPr>
-          <w:noProof/>
-        </w:rPr>
-        <w:t>4.4 Team meetings</w:t>
-      </w:r>
-      <w:r>
-        <w:rPr>
-          <w:noProof/>
-        </w:rPr>
-        <w:tab/>
-      </w:r>
-      <w:r>
-        <w:rPr>
-          <w:noProof/>
-        </w:rPr>
-        <w:fldChar w:fldCharType="begin"/>
-      </w:r>
-      <w:r>
-        <w:rPr>
-          <w:noProof/>
-        </w:rPr>
-        <w:instrText xml:space="preserve"> PAGEREF _Toc316324699 \h </w:instrText>
+        <w:instrText xml:space="preserve"> PAGEREF _Toc316400423 \h </w:instrText>
       </w:r>
       <w:r>
         <w:rPr>
@@ -2299,7 +2319,7 @@
       <w:pPr>
         <w:pStyle w:val="Heading1"/>
       </w:pPr>
-      <w:bookmarkStart w:id="4" w:name="_Toc316324688"/>
+      <w:bookmarkStart w:id="4" w:name="_Toc316400413"/>
       <w:r>
         <w:lastRenderedPageBreak/>
         <w:t>1 Work Breakdown &amp; Allocation</w:t>
@@ -2310,7 +2330,7 @@
       <w:pPr>
         <w:pStyle w:val="Heading2"/>
       </w:pPr>
-      <w:bookmarkStart w:id="5" w:name="_Toc316324689"/>
+      <w:bookmarkStart w:id="5" w:name="_Toc316400414"/>
       <w:r>
         <w:t xml:space="preserve">1.1 </w:t>
       </w:r>
@@ -2389,7 +2409,7 @@
       <w:pPr>
         <w:pStyle w:val="Heading2"/>
       </w:pPr>
-      <w:bookmarkStart w:id="6" w:name="_Toc316324690"/>
+      <w:bookmarkStart w:id="6" w:name="_Toc316400415"/>
       <w:r>
         <w:lastRenderedPageBreak/>
         <w:t xml:space="preserve">1.2 </w:t>
@@ -4742,7 +4762,7 @@
       <w:pPr>
         <w:pStyle w:val="Heading1"/>
       </w:pPr>
-      <w:bookmarkStart w:id="7" w:name="_Toc316324691"/>
+      <w:bookmarkStart w:id="7" w:name="_Toc316400416"/>
       <w:r>
         <w:lastRenderedPageBreak/>
         <w:t>2</w:t>
@@ -5421,7 +5441,7 @@
       <w:pPr>
         <w:pStyle w:val="Heading1"/>
       </w:pPr>
-      <w:bookmarkStart w:id="9" w:name="_Toc316324692"/>
+      <w:bookmarkStart w:id="9" w:name="_Toc316400417"/>
       <w:r>
         <w:lastRenderedPageBreak/>
         <w:t>3</w:t>
@@ -5447,7 +5467,7 @@
           <w:rFonts w:eastAsia="PMingLiU"/>
         </w:rPr>
       </w:pPr>
-      <w:bookmarkStart w:id="10" w:name="_Toc316324693"/>
+      <w:bookmarkStart w:id="10" w:name="_Toc316400418"/>
       <w:r>
         <w:rPr>
           <w:rFonts w:eastAsia="PMingLiU"/>
@@ -5584,7 +5604,7 @@
           <w:rFonts w:eastAsia="PMingLiU"/>
         </w:rPr>
       </w:pPr>
-      <w:bookmarkStart w:id="11" w:name="_Toc316324694"/>
+      <w:bookmarkStart w:id="11" w:name="_Toc316400419"/>
       <w:r>
         <w:rPr>
           <w:rFonts w:eastAsia="PMingLiU"/>
@@ -5714,7 +5734,7 @@
       <w:pPr>
         <w:pStyle w:val="Heading1"/>
       </w:pPr>
-      <w:bookmarkStart w:id="12" w:name="_Toc316324695"/>
+      <w:bookmarkStart w:id="12" w:name="_Toc316400420"/>
       <w:r>
         <w:lastRenderedPageBreak/>
         <w:t>4</w:t>
@@ -5824,9 +5844,14 @@
       <w:pPr>
         <w:pStyle w:val="Heading2"/>
       </w:pPr>
+      <w:bookmarkStart w:id="13" w:name="_Toc316400421"/>
+      <w:r>
+        <w:t xml:space="preserve">4.1 </w:t>
+      </w:r>
       <w:r>
         <w:t>File and directory naming scheme</w:t>
       </w:r>
+      <w:bookmarkEnd w:id="13"/>
     </w:p>
     <w:p>
       <w:pPr>
@@ -5880,6 +5905,16 @@
     </w:p>
     <w:p>
       <w:pPr>
+        <w:pStyle w:val="Heading2"/>
+      </w:pPr>
+      <w:bookmarkStart w:id="14" w:name="_Toc316400422"/>
+      <w:r>
+        <w:t>4.2 Documents</w:t>
+      </w:r>
+      <w:bookmarkEnd w:id="14"/>
+    </w:p>
+    <w:p>
+      <w:pPr>
         <w:tabs>
           <w:tab w:val="left" w:pos="720"/>
         </w:tabs>
@@ -5903,8 +5938,24 @@
         <w:spacing w:line="100" w:lineRule="atLeast"/>
       </w:pPr>
       <w:r>
-        <w:t>[are we going to have a document producer?]</w:t>
-      </w:r>
+        <w:t xml:space="preserve">[are we going to have a document </w:t>
+      </w:r>
+      <w:r>
+        <w:t xml:space="preserve"> </w:t>
+      </w:r>
+      <w:r>
+        <w:t>producer?]</w:t>
+      </w:r>
+    </w:p>
+    <w:p>
+      <w:pPr>
+        <w:pStyle w:val="Heading2"/>
+      </w:pPr>
+      <w:bookmarkStart w:id="15" w:name="_Toc316400423"/>
+      <w:r>
+        <w:t>4.3 Summary</w:t>
+      </w:r>
+      <w:bookmarkEnd w:id="15"/>
     </w:p>
     <w:p>
       <w:pPr>
@@ -5917,7 +5968,13 @@
         <w:t xml:space="preserve">Version management using SVN will enable unique, traceable versions of all project elements to be stored and retrieved because all versions of the repository is saved as a ‘diff’ of the last version and so </w:t>
       </w:r>
       <w:r>
-        <w:t>retrieving the previous versions is just a matter of locating the revision to be retrieved and calling revert function in TortoiseSVN (the use of commit messages is useful here to help locating the right version to revert to).</w:t>
+        <w:t xml:space="preserve">retrieving the previous versions is just a matter of locating the revision to be retrieved and calling revert function in TortoiseSVN (the use of commit messages is useful here to help </w:t>
+      </w:r>
+      <w:r>
+        <w:t>trace</w:t>
+      </w:r>
+      <w:r>
+        <w:t xml:space="preserve"> the right version to revert to).</w:t>
       </w:r>
     </w:p>
     <w:p>
@@ -9122,7 +9179,7 @@
 </file>
 
 <file path=customXml/itemProps1.xml><?xml version="1.0" encoding="utf-8"?>
-<ds:datastoreItem xmlns:ds="http://schemas.openxmlformats.org/officeDocument/2006/customXml" ds:itemID="{333193CF-D053-4F3F-9AAA-4BB240A6FAAD}">
+<ds:datastoreItem xmlns:ds="http://schemas.openxmlformats.org/officeDocument/2006/customXml" ds:itemID="{76B7E0D5-63FE-4233-BD5E-CF3454338872}">
   <ds:schemaRefs>
     <ds:schemaRef ds:uri="http://schemas.openxmlformats.org/officeDocument/2006/bibliography"/>
   </ds:schemaRefs>

</xml_diff>

<commit_message>
* Added a description of document producer to version management section in ProjPlan.docx
</commit_message>
<xml_diff>
--- a/doc/Project Plan/ProjPlan.docx
+++ b/doc/Project Plan/ProjPlan.docx
@@ -106,8 +106,17 @@
                 <w:sz w:val="36"/>
                 <w:szCs w:val="36"/>
               </w:rPr>
-              <w:t>Elliott, Kristian</w:t>
-            </w:r>
+              <w:t xml:space="preserve">Elliott, </w:t>
+            </w:r>
+            <w:proofErr w:type="spellStart"/>
+            <w:r>
+              <w:rPr>
+                <w:sz w:val="36"/>
+                <w:szCs w:val="36"/>
+              </w:rPr>
+              <w:t>Kristian</w:t>
+            </w:r>
+            <w:proofErr w:type="spellEnd"/>
           </w:p>
         </w:tc>
         <w:tc>
@@ -229,12 +238,37 @@
                 <w:szCs w:val="36"/>
               </w:rPr>
             </w:pPr>
+            <w:proofErr w:type="spellStart"/>
             <w:r>
               <w:rPr>
                 <w:sz w:val="36"/>
                 <w:szCs w:val="36"/>
               </w:rPr>
-              <w:t>Mariani Elola, Oscar N</w:t>
+              <w:t>Mariani</w:t>
+            </w:r>
+            <w:proofErr w:type="spellEnd"/>
+            <w:r>
+              <w:rPr>
+                <w:sz w:val="36"/>
+                <w:szCs w:val="36"/>
+              </w:rPr>
+              <w:t xml:space="preserve"> </w:t>
+            </w:r>
+            <w:proofErr w:type="spellStart"/>
+            <w:r>
+              <w:rPr>
+                <w:sz w:val="36"/>
+                <w:szCs w:val="36"/>
+              </w:rPr>
+              <w:t>Elola</w:t>
+            </w:r>
+            <w:proofErr w:type="spellEnd"/>
+            <w:r>
+              <w:rPr>
+                <w:sz w:val="36"/>
+                <w:szCs w:val="36"/>
+              </w:rPr>
+              <w:t>, Oscar N</w:t>
             </w:r>
           </w:p>
         </w:tc>
@@ -301,8 +335,17 @@
                 <w:sz w:val="36"/>
                 <w:szCs w:val="36"/>
               </w:rPr>
-              <w:t>Chan, Yun Chak</w:t>
-            </w:r>
+              <w:t xml:space="preserve">Chan, Yun </w:t>
+            </w:r>
+            <w:proofErr w:type="spellStart"/>
+            <w:r>
+              <w:rPr>
+                <w:sz w:val="36"/>
+                <w:szCs w:val="36"/>
+              </w:rPr>
+              <w:t>Chak</w:t>
+            </w:r>
+            <w:proofErr w:type="spellEnd"/>
           </w:p>
         </w:tc>
         <w:tc>
@@ -1348,8 +1391,6 @@
             <w:r>
               <w:t>Added more things I did for the initial document. Added headings to version management section.</w:t>
             </w:r>
-            <w:bookmarkStart w:id="2" w:name="_GoBack"/>
-            <w:bookmarkEnd w:id="2"/>
           </w:p>
         </w:tc>
       </w:tr>
@@ -1387,7 +1428,7 @@
       <w:pPr>
         <w:pStyle w:val="Heading2"/>
       </w:pPr>
-      <w:bookmarkStart w:id="3" w:name="_Toc316400412"/>
+      <w:bookmarkStart w:id="2" w:name="_Toc316400412"/>
       <w:r>
         <w:lastRenderedPageBreak/>
         <w:t xml:space="preserve">0.2 </w:t>
@@ -1395,7 +1436,7 @@
       <w:r>
         <w:t>Table of Contents</w:t>
       </w:r>
-      <w:bookmarkEnd w:id="3"/>
+      <w:bookmarkEnd w:id="2"/>
     </w:p>
     <w:p/>
     <w:p>
@@ -2319,25 +2360,25 @@
       <w:pPr>
         <w:pStyle w:val="Heading1"/>
       </w:pPr>
-      <w:bookmarkStart w:id="4" w:name="_Toc316400413"/>
+      <w:bookmarkStart w:id="3" w:name="_Toc316400413"/>
       <w:r>
         <w:lastRenderedPageBreak/>
         <w:t>1 Work Breakdown &amp; Allocation</w:t>
       </w:r>
-      <w:bookmarkEnd w:id="4"/>
+      <w:bookmarkEnd w:id="3"/>
     </w:p>
     <w:p>
       <w:pPr>
         <w:pStyle w:val="Heading2"/>
       </w:pPr>
-      <w:bookmarkStart w:id="5" w:name="_Toc316400414"/>
+      <w:bookmarkStart w:id="4" w:name="_Toc316400414"/>
       <w:r>
         <w:t xml:space="preserve">1.1 </w:t>
       </w:r>
       <w:r>
         <w:t>Gantt Chart</w:t>
       </w:r>
-      <w:bookmarkEnd w:id="5"/>
+      <w:bookmarkEnd w:id="4"/>
       <w:r>
         <w:t xml:space="preserve"> </w:t>
       </w:r>
@@ -2409,7 +2450,7 @@
       <w:pPr>
         <w:pStyle w:val="Heading2"/>
       </w:pPr>
-      <w:bookmarkStart w:id="6" w:name="_Toc316400415"/>
+      <w:bookmarkStart w:id="5" w:name="_Toc316400415"/>
       <w:r>
         <w:lastRenderedPageBreak/>
         <w:t xml:space="preserve">1.2 </w:t>
@@ -2417,7 +2458,7 @@
       <w:r>
         <w:t>Description</w:t>
       </w:r>
-      <w:bookmarkEnd w:id="6"/>
+      <w:bookmarkEnd w:id="5"/>
     </w:p>
     <w:tbl>
       <w:tblPr>
@@ -2644,8 +2685,18 @@
                 <w:sz w:val="24"/>
                 <w:szCs w:val="24"/>
               </w:rPr>
-              <w:t>Edward, Kristian</w:t>
-            </w:r>
+              <w:t xml:space="preserve">Edward, </w:t>
+            </w:r>
+            <w:proofErr w:type="spellStart"/>
+            <w:r>
+              <w:rPr>
+                <w:rFonts w:eastAsia="Times New Roman" w:cs="Times New Roman"/>
+                <w:sz w:val="24"/>
+                <w:szCs w:val="24"/>
+              </w:rPr>
+              <w:t>Kristian</w:t>
+            </w:r>
+            <w:proofErr w:type="spellEnd"/>
           </w:p>
         </w:tc>
       </w:tr>
@@ -4730,7 +4781,21 @@
         <w:rPr>
           <w:rFonts w:eastAsia="Times New Roman"/>
         </w:rPr>
-        <w:t xml:space="preserve">have made predictions of the time the tasks will take, we aimed to stay within the budget of 400 hours with our predictions: </w:t>
+        <w:t xml:space="preserve">have made predictions of the time the tasks will </w:t>
+      </w:r>
+      <w:proofErr w:type="gramStart"/>
+      <w:r>
+        <w:rPr>
+          <w:rFonts w:eastAsia="Times New Roman"/>
+        </w:rPr>
+        <w:t>take,</w:t>
+      </w:r>
+      <w:proofErr w:type="gramEnd"/>
+      <w:r>
+        <w:rPr>
+          <w:rFonts w:eastAsia="Times New Roman"/>
+        </w:rPr>
+        <w:t xml:space="preserve"> we aimed to stay within the budget of 400 hours with our predictions: </w:t>
       </w:r>
       <w:r>
         <w:rPr>
@@ -4762,7 +4827,7 @@
       <w:pPr>
         <w:pStyle w:val="Heading1"/>
       </w:pPr>
-      <w:bookmarkStart w:id="7" w:name="_Toc316400416"/>
+      <w:bookmarkStart w:id="6" w:name="_Toc316400416"/>
       <w:r>
         <w:lastRenderedPageBreak/>
         <w:t>2</w:t>
@@ -4773,7 +4838,7 @@
       <w:r>
         <w:t>Risk Analysis</w:t>
       </w:r>
-      <w:bookmarkEnd w:id="7"/>
+      <w:bookmarkEnd w:id="6"/>
     </w:p>
     <w:tbl>
       <w:tblPr>
@@ -4818,8 +4883,8 @@
                 <w:rStyle w:val="Strong"/>
               </w:rPr>
             </w:pPr>
-            <w:bookmarkStart w:id="8" w:name="__DdeLink__461_1807746357"/>
-            <w:bookmarkEnd w:id="8"/>
+            <w:bookmarkStart w:id="7" w:name="__DdeLink__461_1807746357"/>
+            <w:bookmarkEnd w:id="7"/>
             <w:r>
               <w:rPr>
                 <w:rStyle w:val="Strong"/>
@@ -5015,7 +5080,15 @@
           </w:tcPr>
           <w:p>
             <w:r>
-              <w:t>Strict tracking of worked hours and tasks, frequent formal meetings addressing the issue and reevaluation of time estimates at later stages of the project.</w:t>
+              <w:t xml:space="preserve">Strict tracking of worked hours and tasks, frequent formal meetings addressing the issue and </w:t>
+            </w:r>
+            <w:proofErr w:type="spellStart"/>
+            <w:r>
+              <w:t>reevaluation</w:t>
+            </w:r>
+            <w:proofErr w:type="spellEnd"/>
+            <w:r>
+              <w:t xml:space="preserve"> of time estimates at later stages of the project.</w:t>
             </w:r>
           </w:p>
         </w:tc>
@@ -5113,7 +5186,15 @@
           </w:tcPr>
           <w:p>
             <w:r>
-              <w:t>Very strict and thorough analysis and research of the project at the analysis and design stages. Frequent analysis of the status of the project during formal meetings and constant reevaluation and planning in an iterative manner as in the spiral model of software development.</w:t>
+              <w:t xml:space="preserve">Very strict and thorough analysis and research of the project at the analysis and design stages. Frequent analysis of the status of the project during formal meetings and constant </w:t>
+            </w:r>
+            <w:proofErr w:type="spellStart"/>
+            <w:r>
+              <w:t>reevaluation</w:t>
+            </w:r>
+            <w:proofErr w:type="spellEnd"/>
+            <w:r>
+              <w:t xml:space="preserve"> and planning in an iterative manner as in the spiral model of software development.</w:t>
             </w:r>
           </w:p>
         </w:tc>
@@ -5441,7 +5522,7 @@
       <w:pPr>
         <w:pStyle w:val="Heading1"/>
       </w:pPr>
-      <w:bookmarkStart w:id="9" w:name="_Toc316400417"/>
+      <w:bookmarkStart w:id="8" w:name="_Toc316400417"/>
       <w:r>
         <w:lastRenderedPageBreak/>
         <w:t>3</w:t>
@@ -5458,7 +5539,7 @@
       <w:r>
         <w:t>ing &amp; Recording</w:t>
       </w:r>
-      <w:bookmarkEnd w:id="9"/>
+      <w:bookmarkEnd w:id="8"/>
     </w:p>
     <w:p>
       <w:pPr>
@@ -5467,7 +5548,7 @@
           <w:rFonts w:eastAsia="PMingLiU"/>
         </w:rPr>
       </w:pPr>
-      <w:bookmarkStart w:id="10" w:name="_Toc316400418"/>
+      <w:bookmarkStart w:id="9" w:name="_Toc316400418"/>
       <w:r>
         <w:rPr>
           <w:rFonts w:eastAsia="PMingLiU"/>
@@ -5480,7 +5561,7 @@
         </w:rPr>
         <w:t>Budgeting</w:t>
       </w:r>
-      <w:bookmarkEnd w:id="10"/>
+      <w:bookmarkEnd w:id="9"/>
     </w:p>
     <w:p>
       <w:pPr>
@@ -5604,7 +5685,7 @@
           <w:rFonts w:eastAsia="PMingLiU"/>
         </w:rPr>
       </w:pPr>
-      <w:bookmarkStart w:id="11" w:name="_Toc316400419"/>
+      <w:bookmarkStart w:id="10" w:name="_Toc316400419"/>
       <w:r>
         <w:rPr>
           <w:rFonts w:eastAsia="PMingLiU"/>
@@ -5629,7 +5710,7 @@
         </w:rPr>
         <w:t xml:space="preserve"> management system</w:t>
       </w:r>
-      <w:bookmarkEnd w:id="11"/>
+      <w:bookmarkEnd w:id="10"/>
     </w:p>
     <w:p>
       <w:pPr>
@@ -5734,7 +5815,7 @@
       <w:pPr>
         <w:pStyle w:val="Heading1"/>
       </w:pPr>
-      <w:bookmarkStart w:id="12" w:name="_Toc316400420"/>
+      <w:bookmarkStart w:id="11" w:name="_Toc316400420"/>
       <w:r>
         <w:lastRenderedPageBreak/>
         <w:t>4</w:t>
@@ -5748,7 +5829,7 @@
       <w:r>
         <w:t xml:space="preserve"> management</w:t>
       </w:r>
-      <w:bookmarkEnd w:id="12"/>
+      <w:bookmarkEnd w:id="11"/>
     </w:p>
     <w:p>
       <w:pPr>
@@ -5758,7 +5839,15 @@
         <w:spacing w:line="100" w:lineRule="atLeast"/>
       </w:pPr>
       <w:r>
-        <w:t>Version management will be done using TortoiseSVN. A message will be included with each Commit which will describe the difference between the new version and the previous one</w:t>
+        <w:t xml:space="preserve">Version management will be done using </w:t>
+      </w:r>
+      <w:proofErr w:type="spellStart"/>
+      <w:r>
+        <w:t>TortoiseSVN</w:t>
+      </w:r>
+      <w:proofErr w:type="spellEnd"/>
+      <w:r>
+        <w:t>. A message will be included with each Commit which will describe the difference between the new version and the previous one</w:t>
       </w:r>
       <w:r>
         <w:t xml:space="preserve"> and the reason for this change</w:t>
@@ -5793,20 +5882,36 @@
           <w:rFonts w:ascii="Courier New" w:hAnsi="Courier New" w:cs="Courier New"/>
           <w:sz w:val="20"/>
         </w:rPr>
-        <w:t>Added new /src dir</w:t>
-      </w:r>
+        <w:t>Added new /</w:t>
+      </w:r>
+      <w:proofErr w:type="spellStart"/>
       <w:r>
         <w:rPr>
           <w:rFonts w:ascii="Courier New" w:hAnsi="Courier New" w:cs="Courier New"/>
           <w:sz w:val="20"/>
         </w:rPr>
-        <w:t>ectory for storing source code</w:t>
-      </w:r>
+        <w:t>src</w:t>
+      </w:r>
+      <w:proofErr w:type="spellEnd"/>
       <w:r>
         <w:rPr>
           <w:rFonts w:ascii="Courier New" w:hAnsi="Courier New" w:cs="Courier New"/>
           <w:sz w:val="20"/>
         </w:rPr>
+        <w:t xml:space="preserve"> dir</w:t>
+      </w:r>
+      <w:r>
+        <w:rPr>
+          <w:rFonts w:ascii="Courier New" w:hAnsi="Courier New" w:cs="Courier New"/>
+          <w:sz w:val="20"/>
+        </w:rPr>
+        <w:t>ectory for storing source code</w:t>
+      </w:r>
+      <w:r>
+        <w:rPr>
+          <w:rFonts w:ascii="Courier New" w:hAnsi="Courier New" w:cs="Courier New"/>
+          <w:sz w:val="20"/>
+        </w:rPr>
         <w:t xml:space="preserve"> for making things more organised.</w:t>
       </w:r>
     </w:p>
@@ -5830,13 +5935,29 @@
           <w:rFonts w:ascii="Courier New" w:hAnsi="Courier New" w:cs="Courier New"/>
           <w:sz w:val="20"/>
         </w:rPr>
-        <w:t>Fixed outOfBoundsException thrown when using</w:t>
-      </w:r>
+        <w:t xml:space="preserve">Fixed </w:t>
+      </w:r>
+      <w:proofErr w:type="spellStart"/>
       <w:r>
         <w:rPr>
           <w:rFonts w:ascii="Courier New" w:hAnsi="Courier New" w:cs="Courier New"/>
           <w:sz w:val="20"/>
         </w:rPr>
+        <w:t>outOfBoundsException</w:t>
+      </w:r>
+      <w:proofErr w:type="spellEnd"/>
+      <w:r>
+        <w:rPr>
+          <w:rFonts w:ascii="Courier New" w:hAnsi="Courier New" w:cs="Courier New"/>
+          <w:sz w:val="20"/>
+        </w:rPr>
+        <w:t xml:space="preserve"> thrown when using</w:t>
+      </w:r>
+      <w:r>
+        <w:rPr>
+          <w:rFonts w:ascii="Courier New" w:hAnsi="Courier New" w:cs="Courier New"/>
+          <w:sz w:val="20"/>
+        </w:rPr>
         <w:t xml:space="preserve"> large values of x in Calc.java</w:t>
       </w:r>
     </w:p>
@@ -5844,14 +5965,14 @@
       <w:pPr>
         <w:pStyle w:val="Heading2"/>
       </w:pPr>
-      <w:bookmarkStart w:id="13" w:name="_Toc316400421"/>
+      <w:bookmarkStart w:id="12" w:name="_Toc316400421"/>
       <w:r>
         <w:t xml:space="preserve">4.1 </w:t>
       </w:r>
       <w:r>
         <w:t>File and directory naming scheme</w:t>
       </w:r>
-      <w:bookmarkEnd w:id="13"/>
+      <w:bookmarkEnd w:id="12"/>
     </w:p>
     <w:p>
       <w:pPr>
@@ -5864,14 +5985,27 @@
         <w:t xml:space="preserve">In the root directory of the SVN will be two directories </w:t>
       </w:r>
       <w:r>
-        <w:t xml:space="preserve">named /src and /doc. </w:t>
+        <w:t>named /</w:t>
+      </w:r>
+      <w:proofErr w:type="spellStart"/>
+      <w:r>
+        <w:t>src</w:t>
+      </w:r>
+      <w:proofErr w:type="spellEnd"/>
+      <w:r>
+        <w:t xml:space="preserve"> and /doc. </w:t>
       </w:r>
       <w:r>
         <w:t xml:space="preserve">The </w:t>
       </w:r>
       <w:r>
-        <w:t>/src</w:t>
-      </w:r>
+        <w:t>/</w:t>
+      </w:r>
+      <w:proofErr w:type="spellStart"/>
+      <w:r>
+        <w:t>src</w:t>
+      </w:r>
+      <w:proofErr w:type="spellEnd"/>
       <w:r>
         <w:t xml:space="preserve"> directory</w:t>
       </w:r>
@@ -5907,11 +6041,11 @@
       <w:pPr>
         <w:pStyle w:val="Heading2"/>
       </w:pPr>
-      <w:bookmarkStart w:id="14" w:name="_Toc316400422"/>
+      <w:bookmarkStart w:id="13" w:name="_Toc316400422"/>
       <w:r>
         <w:t>4.2 Documents</w:t>
       </w:r>
-      <w:bookmarkEnd w:id="14"/>
+      <w:bookmarkEnd w:id="13"/>
     </w:p>
     <w:p>
       <w:pPr>
@@ -5932,30 +6066,35 @@
     </w:p>
     <w:p>
       <w:pPr>
+        <w:pStyle w:val="Heading3"/>
+      </w:pPr>
+      <w:r>
+        <w:t>4.2.1 Document producer</w:t>
+      </w:r>
+    </w:p>
+    <w:p>
+      <w:pPr>
         <w:tabs>
           <w:tab w:val="left" w:pos="720"/>
         </w:tabs>
         <w:spacing w:line="100" w:lineRule="atLeast"/>
       </w:pPr>
       <w:r>
-        <w:t xml:space="preserve">[are we going to have a document </w:t>
-      </w:r>
-      <w:r>
-        <w:t xml:space="preserve"> </w:t>
-      </w:r>
-      <w:r>
-        <w:t>producer?]</w:t>
+        <w:t>Seabrook, Edward J F</w:t>
+      </w:r>
+      <w:r>
+        <w:t xml:space="preserve"> is going to monitor the folder of the submission for work added by team members; he will incorporate each member’s work into the main document (the one to be submitted) and credit the member’s work in the document control page of the main document.</w:t>
       </w:r>
     </w:p>
     <w:p>
       <w:pPr>
         <w:pStyle w:val="Heading2"/>
       </w:pPr>
-      <w:bookmarkStart w:id="15" w:name="_Toc316400423"/>
+      <w:bookmarkStart w:id="14" w:name="_Toc316400423"/>
       <w:r>
         <w:t>4.3 Summary</w:t>
       </w:r>
-      <w:bookmarkEnd w:id="15"/>
+      <w:bookmarkEnd w:id="14"/>
     </w:p>
     <w:p>
       <w:pPr>
@@ -5965,10 +6104,23 @@
         <w:spacing w:line="100" w:lineRule="atLeast"/>
       </w:pPr>
       <w:r>
-        <w:t xml:space="preserve">Version management using SVN will enable unique, traceable versions of all project elements to be stored and retrieved because all versions of the repository is saved as a ‘diff’ of the last version and so </w:t>
-      </w:r>
-      <w:r>
-        <w:t xml:space="preserve">retrieving the previous versions is just a matter of locating the revision to be retrieved and calling revert function in TortoiseSVN (the use of commit messages is useful here to help </w:t>
+        <w:t>Version management using SVN will enable unique, traceable versions of all project elements to be stored and retrieved because all versions of the repository is saved</w:t>
+      </w:r>
+      <w:bookmarkStart w:id="15" w:name="_GoBack"/>
+      <w:bookmarkEnd w:id="15"/>
+      <w:r>
+        <w:t xml:space="preserve"> as a ‘diff’ of the last version and so </w:t>
+      </w:r>
+      <w:r>
+        <w:t xml:space="preserve">retrieving the previous versions is just a matter of locating the revision to be retrieved and calling revert function in </w:t>
+      </w:r>
+      <w:proofErr w:type="spellStart"/>
+      <w:r>
+        <w:t>TortoiseSVN</w:t>
+      </w:r>
+      <w:proofErr w:type="spellEnd"/>
+      <w:r>
+        <w:t xml:space="preserve"> (the use of commit messages is useful here to help </w:t>
       </w:r>
       <w:r>
         <w:t>trace</w:t>
@@ -5991,8 +6143,37 @@
         <w:t xml:space="preserve"> enable an end-of-project report to report on the amount of change in various project elements</w:t>
       </w:r>
       <w:r>
-        <w:t xml:space="preserve"> – TortoiseSVN can be used to produce reports on the changes made to a file or directory, who made the changes at what time for all files for the project. This powerful feature in TortoiseSVN is used in combination with the tasking and Gantt chart feature of UgForge</w:t>
-      </w:r>
+        <w:t xml:space="preserve"> – </w:t>
+      </w:r>
+      <w:proofErr w:type="spellStart"/>
+      <w:r>
+        <w:t>TortoiseSVN</w:t>
+      </w:r>
+      <w:proofErr w:type="spellEnd"/>
+      <w:r>
+        <w:t xml:space="preserve"> can be used to produce reports on the changes made to a file or directory, </w:t>
+      </w:r>
+      <w:proofErr w:type="gramStart"/>
+      <w:r>
+        <w:t>who</w:t>
+      </w:r>
+      <w:proofErr w:type="gramEnd"/>
+      <w:r>
+        <w:t xml:space="preserve"> made the changes at what time for all files for the project. This powerful feature in </w:t>
+      </w:r>
+      <w:proofErr w:type="spellStart"/>
+      <w:r>
+        <w:t>TortoiseSVN</w:t>
+      </w:r>
+      <w:proofErr w:type="spellEnd"/>
+      <w:r>
+        <w:t xml:space="preserve"> is used in combination with the tasking and Gantt chart feature of </w:t>
+      </w:r>
+      <w:proofErr w:type="spellStart"/>
+      <w:r>
+        <w:t>UgForge</w:t>
+      </w:r>
+      <w:proofErr w:type="spellEnd"/>
       <w:r>
         <w:t xml:space="preserve"> </w:t>
       </w:r>
@@ -6079,7 +6260,7 @@
       <w:rPr>
         <w:noProof/>
       </w:rPr>
-      <w:t>2</w:t>
+      <w:t>8</w:t>
     </w:r>
     <w:r>
       <w:fldChar w:fldCharType="end"/>
@@ -9179,7 +9360,7 @@
 </file>
 
 <file path=customXml/itemProps1.xml><?xml version="1.0" encoding="utf-8"?>
-<ds:datastoreItem xmlns:ds="http://schemas.openxmlformats.org/officeDocument/2006/customXml" ds:itemID="{76B7E0D5-63FE-4233-BD5E-CF3454338872}">
+<ds:datastoreItem xmlns:ds="http://schemas.openxmlformats.org/officeDocument/2006/customXml" ds:itemID="{E9D5D770-A9D6-4086-A0C2-3B9CCF746AD9}">
   <ds:schemaRefs>
     <ds:schemaRef ds:uri="http://schemas.openxmlformats.org/officeDocument/2006/bibliography"/>
   </ds:schemaRefs>

</xml_diff>

<commit_message>
Added Changes to time budgeting to project plan document
</commit_message>
<xml_diff>
--- a/doc/Project Plan/ProjPlan.docx
+++ b/doc/Project Plan/ProjPlan.docx
@@ -238,37 +238,12 @@
                 <w:szCs w:val="36"/>
               </w:rPr>
             </w:pPr>
-            <w:proofErr w:type="spellStart"/>
             <w:r>
               <w:rPr>
                 <w:sz w:val="36"/>
                 <w:szCs w:val="36"/>
               </w:rPr>
-              <w:t>Mariani</w:t>
-            </w:r>
-            <w:proofErr w:type="spellEnd"/>
-            <w:r>
-              <w:rPr>
-                <w:sz w:val="36"/>
-                <w:szCs w:val="36"/>
-              </w:rPr>
-              <w:t xml:space="preserve"> </w:t>
-            </w:r>
-            <w:proofErr w:type="spellStart"/>
-            <w:r>
-              <w:rPr>
-                <w:sz w:val="36"/>
-                <w:szCs w:val="36"/>
-              </w:rPr>
-              <w:t>Elola</w:t>
-            </w:r>
-            <w:proofErr w:type="spellEnd"/>
-            <w:r>
-              <w:rPr>
-                <w:sz w:val="36"/>
-                <w:szCs w:val="36"/>
-              </w:rPr>
-              <w:t>, Oscar N</w:t>
+              <w:t>Mariani Elola, Oscar N</w:t>
             </w:r>
           </w:p>
         </w:tc>
@@ -1309,7 +1284,16 @@
               <w:pStyle w:val="TableContents"/>
             </w:pPr>
             <w:r>
-              <w:t>Rewrote version management section of ProjPlan.docx so it fit better with what is required</w:t>
+              <w:t>Rewrote version management section</w:t>
+            </w:r>
+            <w:r>
+              <w:t xml:space="preserve"> to</w:t>
+            </w:r>
+            <w:r>
+              <w:t xml:space="preserve"> </w:t>
+            </w:r>
+            <w:r>
+              <w:t>meet spec</w:t>
             </w:r>
           </w:p>
         </w:tc>
@@ -1394,8 +1378,91 @@
           </w:p>
         </w:tc>
       </w:tr>
+      <w:tr>
+        <w:tc>
+          <w:tcPr>
+            <w:tcW w:w="1281" w:type="dxa"/>
+            <w:tcBorders>
+              <w:top w:val="single" w:sz="4" w:space="0" w:color="auto"/>
+              <w:left w:val="single" w:sz="4" w:space="0" w:color="auto"/>
+              <w:bottom w:val="single" w:sz="4" w:space="0" w:color="auto"/>
+              <w:right w:val="single" w:sz="4" w:space="0" w:color="auto"/>
+            </w:tcBorders>
+            <w:shd w:val="clear" w:color="auto" w:fill="FFFFFF"/>
+            <w:tcMar>
+              <w:top w:w="0" w:type="dxa"/>
+              <w:left w:w="108" w:type="dxa"/>
+              <w:bottom w:w="0" w:type="dxa"/>
+              <w:right w:w="108" w:type="dxa"/>
+            </w:tcMar>
+          </w:tcPr>
+          <w:p>
+            <w:pPr>
+              <w:pStyle w:val="TableContents"/>
+            </w:pPr>
+            <w:r>
+              <w:t>10</w:t>
+            </w:r>
+          </w:p>
+        </w:tc>
+        <w:tc>
+          <w:tcPr>
+            <w:tcW w:w="3115" w:type="dxa"/>
+            <w:tcBorders>
+              <w:top w:val="single" w:sz="4" w:space="0" w:color="auto"/>
+              <w:left w:val="single" w:sz="4" w:space="0" w:color="auto"/>
+              <w:bottom w:val="single" w:sz="4" w:space="0" w:color="auto"/>
+              <w:right w:val="single" w:sz="4" w:space="0" w:color="auto"/>
+            </w:tcBorders>
+            <w:shd w:val="clear" w:color="auto" w:fill="FFFFFF"/>
+            <w:tcMar>
+              <w:top w:w="0" w:type="dxa"/>
+              <w:left w:w="108" w:type="dxa"/>
+              <w:bottom w:w="0" w:type="dxa"/>
+              <w:right w:w="108" w:type="dxa"/>
+            </w:tcMar>
+          </w:tcPr>
+          <w:p>
+            <w:pPr>
+              <w:pStyle w:val="TableContents"/>
+            </w:pPr>
+            <w:r>
+              <w:t>ycc1g11</w:t>
+            </w:r>
+          </w:p>
+        </w:tc>
+        <w:tc>
+          <w:tcPr>
+            <w:tcW w:w="5237" w:type="dxa"/>
+            <w:tcBorders>
+              <w:top w:val="single" w:sz="4" w:space="0" w:color="auto"/>
+              <w:left w:val="single" w:sz="4" w:space="0" w:color="auto"/>
+              <w:bottom w:val="single" w:sz="4" w:space="0" w:color="auto"/>
+              <w:right w:val="single" w:sz="4" w:space="0" w:color="auto"/>
+            </w:tcBorders>
+            <w:shd w:val="clear" w:color="auto" w:fill="FFFFFF"/>
+            <w:tcMar>
+              <w:top w:w="0" w:type="dxa"/>
+              <w:left w:w="108" w:type="dxa"/>
+              <w:bottom w:w="0" w:type="dxa"/>
+              <w:right w:w="108" w:type="dxa"/>
+            </w:tcMar>
+          </w:tcPr>
+          <w:p>
+            <w:pPr>
+              <w:pStyle w:val="TableContents"/>
+            </w:pPr>
+            <w:r>
+              <w:t>Updated Time budgeting section</w:t>
+            </w:r>
+          </w:p>
+        </w:tc>
+      </w:tr>
     </w:tbl>
-    <w:p/>
+    <w:p>
+      <w:bookmarkStart w:id="2" w:name="_GoBack"/>
+      <w:bookmarkEnd w:id="2"/>
+    </w:p>
     <w:p>
       <w:pPr>
         <w:pageBreakBefore/>
@@ -1428,7 +1495,7 @@
       <w:pPr>
         <w:pStyle w:val="Heading2"/>
       </w:pPr>
-      <w:bookmarkStart w:id="2" w:name="_Toc316400412"/>
+      <w:bookmarkStart w:id="3" w:name="_Toc316400412"/>
       <w:r>
         <w:lastRenderedPageBreak/>
         <w:t xml:space="preserve">0.2 </w:t>
@@ -1436,7 +1503,7 @@
       <w:r>
         <w:t>Table of Contents</w:t>
       </w:r>
-      <w:bookmarkEnd w:id="2"/>
+      <w:bookmarkEnd w:id="3"/>
     </w:p>
     <w:p/>
     <w:p>
@@ -2360,25 +2427,25 @@
       <w:pPr>
         <w:pStyle w:val="Heading1"/>
       </w:pPr>
-      <w:bookmarkStart w:id="3" w:name="_Toc316400413"/>
+      <w:bookmarkStart w:id="4" w:name="_Toc316400413"/>
       <w:r>
         <w:lastRenderedPageBreak/>
         <w:t>1 Work Breakdown &amp; Allocation</w:t>
       </w:r>
-      <w:bookmarkEnd w:id="3"/>
+      <w:bookmarkEnd w:id="4"/>
     </w:p>
     <w:p>
       <w:pPr>
         <w:pStyle w:val="Heading2"/>
       </w:pPr>
-      <w:bookmarkStart w:id="4" w:name="_Toc316400414"/>
+      <w:bookmarkStart w:id="5" w:name="_Toc316400414"/>
       <w:r>
         <w:t xml:space="preserve">1.1 </w:t>
       </w:r>
       <w:r>
         <w:t>Gantt Chart</w:t>
       </w:r>
-      <w:bookmarkEnd w:id="4"/>
+      <w:bookmarkEnd w:id="5"/>
       <w:r>
         <w:t xml:space="preserve"> </w:t>
       </w:r>
@@ -2450,7 +2517,7 @@
       <w:pPr>
         <w:pStyle w:val="Heading2"/>
       </w:pPr>
-      <w:bookmarkStart w:id="5" w:name="_Toc316400415"/>
+      <w:bookmarkStart w:id="6" w:name="_Toc316400415"/>
       <w:r>
         <w:lastRenderedPageBreak/>
         <w:t xml:space="preserve">1.2 </w:t>
@@ -2458,7 +2525,7 @@
       <w:r>
         <w:t>Description</w:t>
       </w:r>
-      <w:bookmarkEnd w:id="5"/>
+      <w:bookmarkEnd w:id="6"/>
     </w:p>
     <w:tbl>
       <w:tblPr>
@@ -4827,7 +4894,7 @@
       <w:pPr>
         <w:pStyle w:val="Heading1"/>
       </w:pPr>
-      <w:bookmarkStart w:id="6" w:name="_Toc316400416"/>
+      <w:bookmarkStart w:id="7" w:name="_Toc316400416"/>
       <w:r>
         <w:lastRenderedPageBreak/>
         <w:t>2</w:t>
@@ -4838,7 +4905,7 @@
       <w:r>
         <w:t>Risk Analysis</w:t>
       </w:r>
-      <w:bookmarkEnd w:id="6"/>
+      <w:bookmarkEnd w:id="7"/>
     </w:p>
     <w:tbl>
       <w:tblPr>
@@ -4883,8 +4950,8 @@
                 <w:rStyle w:val="Strong"/>
               </w:rPr>
             </w:pPr>
-            <w:bookmarkStart w:id="7" w:name="__DdeLink__461_1807746357"/>
-            <w:bookmarkEnd w:id="7"/>
+            <w:bookmarkStart w:id="8" w:name="__DdeLink__461_1807746357"/>
+            <w:bookmarkEnd w:id="8"/>
             <w:r>
               <w:rPr>
                 <w:rStyle w:val="Strong"/>
@@ -5520,9 +5587,12 @@
     </w:p>
     <w:p>
       <w:pPr>
-        <w:pStyle w:val="Heading1"/>
-      </w:pPr>
-      <w:bookmarkStart w:id="8" w:name="_Toc316400417"/>
+        <w:pStyle w:val="Heading2"/>
+        <w:rPr>
+          <w:rStyle w:val="Heading2Char"/>
+        </w:rPr>
+      </w:pPr>
+      <w:bookmarkStart w:id="9" w:name="_Toc316400417"/>
       <w:r>
         <w:lastRenderedPageBreak/>
         <w:t>3</w:t>
@@ -5539,136 +5609,42 @@
       <w:r>
         <w:t>ing &amp; Recording</w:t>
       </w:r>
-      <w:bookmarkEnd w:id="8"/>
+      <w:bookmarkEnd w:id="9"/>
+      <w:r>
+        <w:rPr>
+          <w:rFonts w:eastAsia="PMingLiU" w:cs="Arial"/>
+          <w:color w:val="000000"/>
+          <w:sz w:val="23"/>
+          <w:szCs w:val="23"/>
+        </w:rPr>
+        <w:br/>
+      </w:r>
+      <w:r>
+        <w:rPr>
+          <w:rFonts w:eastAsia="PMingLiU" w:cs="Arial"/>
+          <w:color w:val="000000"/>
+          <w:sz w:val="23"/>
+          <w:szCs w:val="23"/>
+        </w:rPr>
+        <w:br/>
+      </w:r>
+      <w:r>
+        <w:t>3.1</w:t>
+      </w:r>
+      <w:r>
+        <w:t xml:space="preserve"> Budgeting</w:t>
+      </w:r>
     </w:p>
-    <w:p>
-      <w:pPr>
-        <w:pStyle w:val="Heading2"/>
-        <w:rPr>
-          <w:rFonts w:eastAsia="PMingLiU"/>
-        </w:rPr>
-      </w:pPr>
-      <w:bookmarkStart w:id="9" w:name="_Toc316400418"/>
-      <w:r>
-        <w:rPr>
-          <w:rFonts w:eastAsia="PMingLiU"/>
-        </w:rPr>
-        <w:t xml:space="preserve">3.1 </w:t>
-      </w:r>
-      <w:r>
-        <w:rPr>
-          <w:rFonts w:eastAsia="PMingLiU"/>
-        </w:rPr>
-        <w:t>Budgeting</w:t>
-      </w:r>
-      <w:bookmarkEnd w:id="9"/>
-    </w:p>
+    <w:p/>
     <w:p>
       <w:pPr>
         <w:pStyle w:val="ListParagraph"/>
         <w:numPr>
           <w:ilvl w:val="0"/>
-          <w:numId w:val="8"/>
+          <w:numId w:val="14"/>
         </w:numPr>
-        <w:rPr>
-          <w:rFonts w:eastAsia="PMingLiU"/>
-        </w:rPr>
-      </w:pPr>
-      <w:r>
-        <w:rPr>
-          <w:rFonts w:eastAsia="PMingLiU"/>
-        </w:rPr>
-        <w:t>Basically, for most of the task0 we assign the time proportionally to the ratio in the whole</w:t>
-      </w:r>
-      <w:r>
-        <w:rPr>
-          <w:rFonts w:eastAsia="PMingLiU" w:hint="eastAsia"/>
-        </w:rPr>
-        <w:t xml:space="preserve"> </w:t>
-      </w:r>
-      <w:r>
-        <w:rPr>
-          <w:rFonts w:eastAsia="PMingLiU"/>
-        </w:rPr>
-        <w:t>project. For example we will make use of approximately 20 hours on the project plan.</w:t>
-      </w:r>
-    </w:p>
-    <w:p>
-      <w:pPr>
-        <w:pStyle w:val="ListParagraph"/>
-        <w:numPr>
-          <w:ilvl w:val="0"/>
-          <w:numId w:val="8"/>
-        </w:numPr>
-        <w:rPr>
-          <w:rFonts w:eastAsia="PMingLiU"/>
-        </w:rPr>
-      </w:pPr>
-      <w:r>
-        <w:rPr>
-          <w:rFonts w:eastAsia="PMingLiU"/>
-        </w:rPr>
-        <w:t xml:space="preserve">We plan to have a formal meeting every week for at least an hour up to two hours with our supervisor. Also we may conduct some informal meetings which should last for an hour to review what we have done after last formal meeting and before next formal meeting in order to have a better tracking on our progress. </w:t>
-      </w:r>
-    </w:p>
-    <w:p>
-      <w:pPr>
-        <w:pStyle w:val="ListParagraph"/>
-        <w:numPr>
-          <w:ilvl w:val="0"/>
-          <w:numId w:val="8"/>
-        </w:numPr>
-        <w:rPr>
-          <w:rFonts w:eastAsia="PMingLiU"/>
-        </w:rPr>
-      </w:pPr>
-      <w:r>
-        <w:rPr>
-          <w:rFonts w:eastAsia="PMingLiU"/>
-        </w:rPr>
-        <w:t>For most of the tasks we planned to assign two hours per person to finish each of them. Time allowance will be increased if the tasks are relatively complicated or have the need of integration with others’ work.</w:t>
-      </w:r>
-    </w:p>
-    <w:p>
-      <w:pPr>
-        <w:pStyle w:val="ListParagraph"/>
-        <w:numPr>
-          <w:ilvl w:val="0"/>
-          <w:numId w:val="8"/>
-        </w:numPr>
-        <w:rPr>
-          <w:rFonts w:eastAsia="PMingLiU"/>
-        </w:rPr>
-      </w:pPr>
-      <w:r>
-        <w:rPr>
-          <w:rFonts w:eastAsia="PMingLiU"/>
-        </w:rPr>
-        <w:t>We decided to spend most of our time in programming as presented in our Gantt chart which included the time for testing for each of the component.</w:t>
-      </w:r>
-    </w:p>
-    <w:p>
-      <w:pPr>
-        <w:pStyle w:val="ListParagraph"/>
-        <w:numPr>
-          <w:ilvl w:val="0"/>
-          <w:numId w:val="8"/>
-        </w:numPr>
-        <w:rPr>
-          <w:rFonts w:eastAsia="PMingLiU"/>
-        </w:rPr>
-      </w:pPr>
-      <w:r>
-        <w:rPr>
-          <w:rFonts w:eastAsia="PMingLiU"/>
-        </w:rPr>
-        <w:t>Before each presentation and demonstration we will spend four hours in discussing what content should be included in the presentation, an hour for preparing on slides and another hour for conducting a rehearsal which could help us to have a better performance for both presentations.</w:t>
-      </w:r>
-    </w:p>
-    <w:p>
-      <w:pPr>
-        <w:pStyle w:val="ListParagraph"/>
-        <w:ind w:left="360"/>
+        <w:spacing w:after="0" w:line="240" w:lineRule="auto"/>
+        <w:contextualSpacing w:val="0"/>
         <w:textAlignment w:val="baseline"/>
         <w:rPr>
           <w:rFonts w:ascii="Arial" w:eastAsia="PMingLiU" w:hAnsi="Arial" w:cs="Arial"/>
@@ -5677,57 +5653,41 @@
           <w:szCs w:val="23"/>
         </w:rPr>
       </w:pPr>
-    </w:p>
-    <w:p>
-      <w:pPr>
-        <w:pStyle w:val="Heading2"/>
-        <w:rPr>
-          <w:rFonts w:eastAsia="PMingLiU"/>
-        </w:rPr>
-      </w:pPr>
-      <w:bookmarkStart w:id="10" w:name="_Toc316400419"/>
-      <w:r>
-        <w:rPr>
-          <w:rFonts w:eastAsia="PMingLiU"/>
-        </w:rPr>
-        <w:t xml:space="preserve">3.2 </w:t>
-      </w:r>
-      <w:r>
-        <w:rPr>
-          <w:rFonts w:eastAsia="PMingLiU"/>
-        </w:rPr>
-        <w:t>Time</w:t>
-      </w:r>
-      <w:r>
-        <w:rPr>
-          <w:rFonts w:eastAsia="PMingLiU" w:hint="eastAsia"/>
-        </w:rPr>
-        <w:t xml:space="preserve"> recording and</w:t>
-      </w:r>
-      <w:r>
-        <w:rPr>
-          <w:rFonts w:eastAsia="PMingLiU"/>
-        </w:rPr>
-        <w:t xml:space="preserve"> management system</w:t>
-      </w:r>
-      <w:bookmarkEnd w:id="10"/>
+      <w:r>
+        <w:rPr>
+          <w:rFonts w:ascii="Arial" w:eastAsia="PMingLiU" w:hAnsi="Arial" w:cs="Arial"/>
+          <w:color w:val="000000"/>
+          <w:sz w:val="23"/>
+          <w:szCs w:val="23"/>
+        </w:rPr>
+        <w:t>Basically, for most of the task we assign the time proportionally to the ratio in the whole project. For example we are in a group of five and we will make use of approximately 20 hours on the project plan.</w:t>
+      </w:r>
     </w:p>
     <w:p>
       <w:pPr>
         <w:pStyle w:val="ListParagraph"/>
         <w:numPr>
           <w:ilvl w:val="0"/>
-          <w:numId w:val="9"/>
+          <w:numId w:val="14"/>
         </w:numPr>
-        <w:rPr>
-          <w:rFonts w:eastAsia="PMingLiU"/>
-        </w:rPr>
-      </w:pPr>
-      <w:r>
-        <w:rPr>
-          <w:rFonts w:eastAsia="PMingLiU"/>
-        </w:rPr>
-        <w:t>Each of us will make use of our own log book. When start working on a task we will record the title of the task, starting time, ending time, actual duration and the expected duration in a form of table to make the record clear.</w:t>
+        <w:spacing w:after="0" w:line="240" w:lineRule="auto"/>
+        <w:contextualSpacing w:val="0"/>
+        <w:textAlignment w:val="baseline"/>
+        <w:rPr>
+          <w:rFonts w:ascii="Arial" w:eastAsia="PMingLiU" w:hAnsi="Arial" w:cs="Arial"/>
+          <w:color w:val="000000"/>
+          <w:sz w:val="23"/>
+          <w:szCs w:val="23"/>
+        </w:rPr>
+      </w:pPr>
+      <w:r>
+        <w:rPr>
+          <w:rFonts w:ascii="Arial" w:eastAsia="PMingLiU" w:hAnsi="Arial" w:cs="Arial"/>
+          <w:color w:val="000000"/>
+          <w:sz w:val="23"/>
+          <w:szCs w:val="23"/>
+        </w:rPr>
+        <w:t xml:space="preserve">We plan to have a formal meeting every week for at least an hour up to two hours with our supervisor. Also we may conduct some informal meetings which should last for an hour to review what we have done after last formal meeting and before next formal meeting in order to have a better tracking on our progress. </w:t>
       </w:r>
     </w:p>
     <w:p>
@@ -5735,8 +5695,121 @@
         <w:pStyle w:val="ListParagraph"/>
         <w:numPr>
           <w:ilvl w:val="0"/>
-          <w:numId w:val="9"/>
+          <w:numId w:val="14"/>
         </w:numPr>
+        <w:spacing w:after="0" w:line="240" w:lineRule="auto"/>
+        <w:contextualSpacing w:val="0"/>
+        <w:textAlignment w:val="baseline"/>
+        <w:rPr>
+          <w:rFonts w:ascii="Arial" w:eastAsia="PMingLiU" w:hAnsi="Arial" w:cs="Arial"/>
+          <w:color w:val="000000"/>
+          <w:sz w:val="23"/>
+          <w:szCs w:val="23"/>
+        </w:rPr>
+      </w:pPr>
+      <w:r>
+        <w:rPr>
+          <w:rFonts w:ascii="Arial" w:eastAsia="PMingLiU" w:hAnsi="Arial" w:cs="Arial"/>
+          <w:color w:val="000000"/>
+          <w:sz w:val="23"/>
+          <w:szCs w:val="23"/>
+        </w:rPr>
+        <w:t>For most of the tasks we planned to assign two hours per person to finish each of them. Time allowance will be increased if the tasks are relatively complicated or have the need of integration with others’ work.</w:t>
+      </w:r>
+    </w:p>
+    <w:p>
+      <w:pPr>
+        <w:pStyle w:val="ListParagraph"/>
+        <w:numPr>
+          <w:ilvl w:val="0"/>
+          <w:numId w:val="14"/>
+        </w:numPr>
+        <w:spacing w:after="0" w:line="240" w:lineRule="auto"/>
+        <w:contextualSpacing w:val="0"/>
+        <w:textAlignment w:val="baseline"/>
+        <w:rPr>
+          <w:rFonts w:ascii="Arial" w:eastAsia="PMingLiU" w:hAnsi="Arial" w:cs="Arial"/>
+          <w:color w:val="000000"/>
+          <w:sz w:val="23"/>
+          <w:szCs w:val="23"/>
+        </w:rPr>
+      </w:pPr>
+      <w:r>
+        <w:rPr>
+          <w:rFonts w:ascii="Arial" w:eastAsia="PMingLiU" w:hAnsi="Arial" w:cs="Arial"/>
+          <w:color w:val="000000"/>
+          <w:sz w:val="23"/>
+          <w:szCs w:val="23"/>
+        </w:rPr>
+        <w:t>We decided to spend most of our time in programming as presented in our Gantt chart which included the time for testing for each of the component.</w:t>
+      </w:r>
+    </w:p>
+    <w:p>
+      <w:pPr>
+        <w:pStyle w:val="ListParagraph"/>
+        <w:numPr>
+          <w:ilvl w:val="0"/>
+          <w:numId w:val="14"/>
+        </w:numPr>
+        <w:spacing w:after="0" w:line="240" w:lineRule="auto"/>
+        <w:contextualSpacing w:val="0"/>
+        <w:textAlignment w:val="baseline"/>
+        <w:rPr>
+          <w:rFonts w:ascii="Arial" w:eastAsia="PMingLiU" w:hAnsi="Arial" w:cs="Arial"/>
+          <w:color w:val="000000"/>
+          <w:sz w:val="23"/>
+          <w:szCs w:val="23"/>
+        </w:rPr>
+      </w:pPr>
+      <w:r>
+        <w:rPr>
+          <w:rFonts w:ascii="Arial" w:eastAsia="PMingLiU" w:hAnsi="Arial" w:cs="Arial"/>
+          <w:color w:val="000000"/>
+          <w:sz w:val="23"/>
+          <w:szCs w:val="23"/>
+        </w:rPr>
+        <w:t>Before each presentation and demonstration we will spend four hours in discussing what content should be included in the presentation, an hour for preparing on slides and another hour for conducting a rehearsal which could help us to have a better performance for both presentations.</w:t>
+      </w:r>
+    </w:p>
+    <w:p>
+      <w:pPr>
+        <w:pStyle w:val="ListParagraph"/>
+        <w:ind w:left="360"/>
+        <w:textAlignment w:val="baseline"/>
+        <w:rPr>
+          <w:rFonts w:ascii="Arial" w:eastAsia="PMingLiU" w:hAnsi="Arial" w:cs="Arial"/>
+          <w:color w:val="000000"/>
+          <w:sz w:val="23"/>
+          <w:szCs w:val="23"/>
+        </w:rPr>
+      </w:pPr>
+    </w:p>
+    <w:p>
+      <w:pPr>
+        <w:rPr>
+          <w:rFonts w:ascii="Arial" w:eastAsia="PMingLiU" w:hAnsi="Arial" w:cs="Arial"/>
+          <w:b/>
+          <w:bCs/>
+          <w:color w:val="000000"/>
+          <w:sz w:val="23"/>
+          <w:szCs w:val="23"/>
+        </w:rPr>
+      </w:pPr>
+      <w:r>
+        <w:rPr>
+          <w:rFonts w:ascii="Arial" w:eastAsia="PMingLiU" w:hAnsi="Arial" w:cs="Arial"/>
+          <w:b/>
+          <w:bCs/>
+          <w:color w:val="000000"/>
+          <w:sz w:val="23"/>
+          <w:szCs w:val="23"/>
+        </w:rPr>
+        <w:br w:type="page"/>
+      </w:r>
+    </w:p>
+    <w:p>
+      <w:pPr>
+        <w:pStyle w:val="Heading2"/>
         <w:rPr>
           <w:rFonts w:eastAsia="PMingLiU"/>
         </w:rPr>
@@ -5745,55 +5818,1109 @@
         <w:rPr>
           <w:rFonts w:eastAsia="PMingLiU"/>
         </w:rPr>
-        <w:t xml:space="preserve">We don’t have a specified person to be the time manager but during our each formal meeting we will report and review our </w:t>
-      </w:r>
-      <w:r>
-        <w:rPr>
-          <w:rFonts w:eastAsia="PMingLiU" w:hint="eastAsia"/>
-        </w:rPr>
-        <w:t xml:space="preserve">own </w:t>
+        <w:lastRenderedPageBreak/>
+        <w:t xml:space="preserve">3.2 </w:t>
       </w:r>
       <w:r>
         <w:rPr>
           <w:rFonts w:eastAsia="PMingLiU"/>
         </w:rPr>
-        <w:t>progress</w:t>
-      </w:r>
-      <w:r>
-        <w:rPr>
-          <w:rFonts w:eastAsia="PMingLiU" w:hint="eastAsia"/>
-        </w:rPr>
-        <w:t xml:space="preserve"> and</w:t>
-      </w:r>
-      <w:r>
+        <w:t>Time recording and management system</w:t>
+      </w:r>
+    </w:p>
+    <w:p>
+      <w:pPr>
+        <w:pStyle w:val="ListParagraph"/>
+        <w:spacing w:after="0" w:line="240" w:lineRule="auto"/>
+        <w:ind w:left="360"/>
+        <w:contextualSpacing w:val="0"/>
+        <w:textAlignment w:val="baseline"/>
+        <w:rPr>
+          <w:rFonts w:ascii="Arial" w:eastAsia="PMingLiU" w:hAnsi="Arial" w:cs="Arial"/>
+          <w:color w:val="000000"/>
+          <w:sz w:val="23"/>
+          <w:szCs w:val="23"/>
+        </w:rPr>
+      </w:pPr>
+    </w:p>
+    <w:p>
+      <w:pPr>
+        <w:pStyle w:val="ListParagraph"/>
+        <w:numPr>
+          <w:ilvl w:val="0"/>
+          <w:numId w:val="14"/>
+        </w:numPr>
+        <w:spacing w:after="0" w:line="240" w:lineRule="auto"/>
+        <w:contextualSpacing w:val="0"/>
+        <w:textAlignment w:val="baseline"/>
+        <w:rPr>
+          <w:rFonts w:ascii="Arial" w:eastAsia="PMingLiU" w:hAnsi="Arial" w:cs="Arial"/>
+          <w:color w:val="000000"/>
+          <w:sz w:val="23"/>
+          <w:szCs w:val="23"/>
+        </w:rPr>
+      </w:pPr>
+      <w:r>
+        <w:rPr>
+          <w:rFonts w:ascii="Arial" w:eastAsia="PMingLiU" w:hAnsi="Arial" w:cs="Arial"/>
+          <w:color w:val="000000"/>
+          <w:sz w:val="23"/>
+          <w:szCs w:val="23"/>
+        </w:rPr>
+        <w:t>Each of us will make use of our own log book as our timesheet. When we start working on a task we will record the task code or number, title of the task, starting time, ending time, actual duration, subtotal duration, progress of the task, expected duration and the notes for the task in a form of table to make the record clear and to check whether we have overspend the time on a task.</w:t>
+      </w:r>
+    </w:p>
+    <w:p>
+      <w:pPr>
+        <w:pStyle w:val="ListParagraph"/>
+        <w:ind w:left="360"/>
+        <w:textAlignment w:val="baseline"/>
+        <w:rPr>
+          <w:rFonts w:ascii="Arial" w:eastAsia="PMingLiU" w:hAnsi="Arial" w:cs="Arial"/>
+          <w:color w:val="000000"/>
+          <w:sz w:val="23"/>
+          <w:szCs w:val="23"/>
+        </w:rPr>
+      </w:pPr>
+      <w:r>
+        <w:rPr>
+          <w:rFonts w:ascii="Arial" w:eastAsia="PMingLiU" w:hAnsi="Arial" w:cs="Arial"/>
+          <w:color w:val="000000"/>
+          <w:sz w:val="23"/>
+          <w:szCs w:val="23"/>
+        </w:rPr>
+        <w:t>Format of the Table:</w:t>
+      </w:r>
+    </w:p>
+    <w:tbl>
+      <w:tblPr>
+        <w:tblStyle w:val="TableGrid"/>
+        <w:tblW w:w="0" w:type="auto"/>
+        <w:tblInd w:w="360" w:type="dxa"/>
+        <w:tblLook w:val="04A0" w:firstRow="1" w:lastRow="0" w:firstColumn="1" w:lastColumn="0" w:noHBand="0" w:noVBand="1"/>
+      </w:tblPr>
+      <w:tblGrid>
+        <w:gridCol w:w="1085"/>
+        <w:gridCol w:w="768"/>
+        <w:gridCol w:w="872"/>
+        <w:gridCol w:w="769"/>
+        <w:gridCol w:w="1115"/>
+        <w:gridCol w:w="1137"/>
+        <w:gridCol w:w="1142"/>
+        <w:gridCol w:w="1403"/>
+        <w:gridCol w:w="958"/>
+      </w:tblGrid>
+      <w:tr>
+        <w:tc>
+          <w:tcPr>
+            <w:tcW w:w="1085" w:type="dxa"/>
+            <w:tcBorders>
+              <w:top w:val="single" w:sz="4" w:space="0" w:color="auto"/>
+              <w:left w:val="single" w:sz="4" w:space="0" w:color="auto"/>
+              <w:bottom w:val="single" w:sz="4" w:space="0" w:color="auto"/>
+              <w:right w:val="single" w:sz="4" w:space="0" w:color="auto"/>
+            </w:tcBorders>
+            <w:hideMark/>
+          </w:tcPr>
+          <w:p>
+            <w:pPr>
+              <w:pStyle w:val="ListParagraph"/>
+              <w:ind w:left="0"/>
+              <w:textAlignment w:val="baseline"/>
+              <w:rPr>
+                <w:rFonts w:ascii="Arial" w:eastAsia="PMingLiU" w:hAnsi="Arial" w:cs="Arial"/>
+                <w:color w:val="000000"/>
+                <w:sz w:val="23"/>
+                <w:szCs w:val="23"/>
+                <w:lang w:val="en-US" w:eastAsia="zh-TW"/>
+              </w:rPr>
+            </w:pPr>
+            <w:r>
+              <w:rPr>
+                <w:rFonts w:ascii="Arial" w:eastAsia="PMingLiU" w:hAnsi="Arial" w:cs="Arial"/>
+                <w:color w:val="000000"/>
+                <w:sz w:val="23"/>
+                <w:szCs w:val="23"/>
+              </w:rPr>
+              <w:t>Code / No.</w:t>
+            </w:r>
+          </w:p>
+        </w:tc>
+        <w:tc>
+          <w:tcPr>
+            <w:tcW w:w="768" w:type="dxa"/>
+            <w:tcBorders>
+              <w:top w:val="single" w:sz="4" w:space="0" w:color="auto"/>
+              <w:left w:val="single" w:sz="4" w:space="0" w:color="auto"/>
+              <w:bottom w:val="single" w:sz="4" w:space="0" w:color="auto"/>
+              <w:right w:val="single" w:sz="4" w:space="0" w:color="auto"/>
+            </w:tcBorders>
+            <w:hideMark/>
+          </w:tcPr>
+          <w:p>
+            <w:pPr>
+              <w:pStyle w:val="ListParagraph"/>
+              <w:ind w:left="0"/>
+              <w:textAlignment w:val="baseline"/>
+              <w:rPr>
+                <w:rFonts w:ascii="Arial" w:eastAsia="PMingLiU" w:hAnsi="Arial" w:cs="Arial"/>
+                <w:color w:val="000000"/>
+                <w:sz w:val="23"/>
+                <w:szCs w:val="23"/>
+                <w:lang w:val="en-US" w:eastAsia="zh-TW"/>
+              </w:rPr>
+            </w:pPr>
+            <w:r>
+              <w:rPr>
+                <w:rFonts w:ascii="Arial" w:eastAsia="PMingLiU" w:hAnsi="Arial" w:cs="Arial"/>
+                <w:color w:val="000000"/>
+                <w:sz w:val="23"/>
+                <w:szCs w:val="23"/>
+              </w:rPr>
+              <w:t>Title</w:t>
+            </w:r>
+          </w:p>
+        </w:tc>
+        <w:tc>
+          <w:tcPr>
+            <w:tcW w:w="872" w:type="dxa"/>
+            <w:tcBorders>
+              <w:top w:val="single" w:sz="4" w:space="0" w:color="auto"/>
+              <w:left w:val="single" w:sz="4" w:space="0" w:color="auto"/>
+              <w:bottom w:val="single" w:sz="4" w:space="0" w:color="auto"/>
+              <w:right w:val="single" w:sz="4" w:space="0" w:color="auto"/>
+            </w:tcBorders>
+            <w:hideMark/>
+          </w:tcPr>
+          <w:p>
+            <w:pPr>
+              <w:pStyle w:val="ListParagraph"/>
+              <w:ind w:left="0"/>
+              <w:textAlignment w:val="baseline"/>
+              <w:rPr>
+                <w:rFonts w:ascii="Arial" w:eastAsia="PMingLiU" w:hAnsi="Arial" w:cs="Arial"/>
+                <w:color w:val="000000"/>
+                <w:sz w:val="23"/>
+                <w:szCs w:val="23"/>
+                <w:lang w:val="en-US" w:eastAsia="zh-TW"/>
+              </w:rPr>
+            </w:pPr>
+            <w:r>
+              <w:rPr>
+                <w:rFonts w:ascii="Arial" w:eastAsia="PMingLiU" w:hAnsi="Arial" w:cs="Arial"/>
+                <w:color w:val="000000"/>
+                <w:sz w:val="23"/>
+                <w:szCs w:val="23"/>
+              </w:rPr>
+              <w:t>Start time</w:t>
+            </w:r>
+          </w:p>
+        </w:tc>
+        <w:tc>
+          <w:tcPr>
+            <w:tcW w:w="769" w:type="dxa"/>
+            <w:tcBorders>
+              <w:top w:val="single" w:sz="4" w:space="0" w:color="auto"/>
+              <w:left w:val="single" w:sz="4" w:space="0" w:color="auto"/>
+              <w:bottom w:val="single" w:sz="4" w:space="0" w:color="auto"/>
+              <w:right w:val="single" w:sz="4" w:space="0" w:color="auto"/>
+            </w:tcBorders>
+            <w:hideMark/>
+          </w:tcPr>
+          <w:p>
+            <w:pPr>
+              <w:pStyle w:val="ListParagraph"/>
+              <w:ind w:left="0"/>
+              <w:textAlignment w:val="baseline"/>
+              <w:rPr>
+                <w:rFonts w:ascii="Arial" w:eastAsia="PMingLiU" w:hAnsi="Arial" w:cs="Arial"/>
+                <w:color w:val="000000"/>
+                <w:sz w:val="23"/>
+                <w:szCs w:val="23"/>
+                <w:lang w:val="en-US" w:eastAsia="zh-TW"/>
+              </w:rPr>
+            </w:pPr>
+            <w:r>
+              <w:rPr>
+                <w:rFonts w:ascii="Arial" w:eastAsia="PMingLiU" w:hAnsi="Arial" w:cs="Arial"/>
+                <w:color w:val="000000"/>
+                <w:sz w:val="23"/>
+                <w:szCs w:val="23"/>
+              </w:rPr>
+              <w:t>End time</w:t>
+            </w:r>
+          </w:p>
+        </w:tc>
+        <w:tc>
+          <w:tcPr>
+            <w:tcW w:w="1115" w:type="dxa"/>
+            <w:tcBorders>
+              <w:top w:val="single" w:sz="4" w:space="0" w:color="auto"/>
+              <w:left w:val="single" w:sz="4" w:space="0" w:color="auto"/>
+              <w:bottom w:val="single" w:sz="4" w:space="0" w:color="auto"/>
+              <w:right w:val="single" w:sz="4" w:space="0" w:color="auto"/>
+            </w:tcBorders>
+            <w:hideMark/>
+          </w:tcPr>
+          <w:p>
+            <w:pPr>
+              <w:pStyle w:val="ListParagraph"/>
+              <w:ind w:left="0"/>
+              <w:textAlignment w:val="baseline"/>
+              <w:rPr>
+                <w:rFonts w:ascii="Arial" w:eastAsia="PMingLiU" w:hAnsi="Arial" w:cs="Arial"/>
+                <w:color w:val="000000"/>
+                <w:sz w:val="23"/>
+                <w:szCs w:val="23"/>
+                <w:lang w:val="en-US" w:eastAsia="zh-TW"/>
+              </w:rPr>
+            </w:pPr>
+            <w:r>
+              <w:rPr>
+                <w:rFonts w:ascii="Arial" w:eastAsia="PMingLiU" w:hAnsi="Arial" w:cs="Arial"/>
+                <w:color w:val="000000"/>
+                <w:sz w:val="23"/>
+                <w:szCs w:val="23"/>
+              </w:rPr>
+              <w:t>Duration (h*)</w:t>
+            </w:r>
+          </w:p>
+        </w:tc>
+        <w:tc>
+          <w:tcPr>
+            <w:tcW w:w="770" w:type="dxa"/>
+            <w:tcBorders>
+              <w:top w:val="single" w:sz="4" w:space="0" w:color="auto"/>
+              <w:left w:val="single" w:sz="4" w:space="0" w:color="auto"/>
+              <w:bottom w:val="single" w:sz="4" w:space="0" w:color="auto"/>
+              <w:right w:val="single" w:sz="4" w:space="0" w:color="auto"/>
+            </w:tcBorders>
+            <w:hideMark/>
+          </w:tcPr>
+          <w:p>
+            <w:pPr>
+              <w:pStyle w:val="ListParagraph"/>
+              <w:ind w:left="0"/>
+              <w:textAlignment w:val="baseline"/>
+              <w:rPr>
+                <w:rFonts w:ascii="Arial" w:eastAsia="PMingLiU" w:hAnsi="Arial" w:cs="Arial"/>
+                <w:color w:val="000000"/>
+                <w:sz w:val="23"/>
+                <w:szCs w:val="23"/>
+              </w:rPr>
+            </w:pPr>
+            <w:r>
+              <w:rPr>
+                <w:rFonts w:ascii="Arial" w:eastAsia="PMingLiU" w:hAnsi="Arial" w:cs="Arial"/>
+                <w:color w:val="000000"/>
+                <w:sz w:val="23"/>
+                <w:szCs w:val="23"/>
+              </w:rPr>
+              <w:t>Progress</w:t>
+            </w:r>
+          </w:p>
+          <w:p>
+            <w:pPr>
+              <w:pStyle w:val="ListParagraph"/>
+              <w:ind w:left="0"/>
+              <w:textAlignment w:val="baseline"/>
+              <w:rPr>
+                <w:rFonts w:ascii="Arial" w:eastAsia="PMingLiU" w:hAnsi="Arial" w:cs="Arial"/>
+                <w:color w:val="000000"/>
+                <w:sz w:val="23"/>
+                <w:szCs w:val="23"/>
+                <w:lang w:val="en-US" w:eastAsia="zh-TW"/>
+              </w:rPr>
+            </w:pPr>
+            <w:r>
+              <w:rPr>
+                <w:rFonts w:ascii="Arial" w:eastAsia="PMingLiU" w:hAnsi="Arial" w:cs="Arial"/>
+                <w:color w:val="000000"/>
+                <w:sz w:val="23"/>
+                <w:szCs w:val="23"/>
+              </w:rPr>
+              <w:t>(IP / F)*</w:t>
+            </w:r>
+          </w:p>
+        </w:tc>
+        <w:tc>
+          <w:tcPr>
+            <w:tcW w:w="1142" w:type="dxa"/>
+            <w:tcBorders>
+              <w:top w:val="single" w:sz="4" w:space="0" w:color="auto"/>
+              <w:left w:val="single" w:sz="4" w:space="0" w:color="auto"/>
+              <w:bottom w:val="single" w:sz="4" w:space="0" w:color="auto"/>
+              <w:right w:val="single" w:sz="4" w:space="0" w:color="auto"/>
+            </w:tcBorders>
+            <w:hideMark/>
+          </w:tcPr>
+          <w:p>
+            <w:pPr>
+              <w:pStyle w:val="ListParagraph"/>
+              <w:ind w:left="0"/>
+              <w:textAlignment w:val="baseline"/>
+              <w:rPr>
+                <w:rFonts w:ascii="Arial" w:eastAsia="PMingLiU" w:hAnsi="Arial" w:cs="Arial"/>
+                <w:color w:val="000000"/>
+                <w:sz w:val="23"/>
+                <w:szCs w:val="23"/>
+              </w:rPr>
+            </w:pPr>
+            <w:r>
+              <w:rPr>
+                <w:rFonts w:ascii="Arial" w:eastAsia="PMingLiU" w:hAnsi="Arial" w:cs="Arial"/>
+                <w:color w:val="000000"/>
+                <w:sz w:val="23"/>
+                <w:szCs w:val="23"/>
+              </w:rPr>
+              <w:t>Subtotal duration</w:t>
+            </w:r>
+          </w:p>
+          <w:p>
+            <w:pPr>
+              <w:pStyle w:val="ListParagraph"/>
+              <w:ind w:left="0"/>
+              <w:textAlignment w:val="baseline"/>
+              <w:rPr>
+                <w:rFonts w:ascii="Arial" w:eastAsia="PMingLiU" w:hAnsi="Arial" w:cs="Arial"/>
+                <w:color w:val="000000"/>
+                <w:sz w:val="23"/>
+                <w:szCs w:val="23"/>
+                <w:lang w:val="en-US" w:eastAsia="zh-TW"/>
+              </w:rPr>
+            </w:pPr>
+            <w:r>
+              <w:rPr>
+                <w:rFonts w:ascii="Arial" w:eastAsia="PMingLiU" w:hAnsi="Arial" w:cs="Arial"/>
+                <w:color w:val="000000"/>
+                <w:sz w:val="23"/>
+                <w:szCs w:val="23"/>
+              </w:rPr>
+              <w:t>(h*)</w:t>
+            </w:r>
+          </w:p>
+        </w:tc>
+        <w:tc>
+          <w:tcPr>
+            <w:tcW w:w="1403" w:type="dxa"/>
+            <w:tcBorders>
+              <w:top w:val="single" w:sz="4" w:space="0" w:color="auto"/>
+              <w:left w:val="single" w:sz="4" w:space="0" w:color="auto"/>
+              <w:bottom w:val="single" w:sz="4" w:space="0" w:color="auto"/>
+              <w:right w:val="single" w:sz="4" w:space="0" w:color="auto"/>
+            </w:tcBorders>
+            <w:hideMark/>
+          </w:tcPr>
+          <w:p>
+            <w:pPr>
+              <w:pStyle w:val="ListParagraph"/>
+              <w:ind w:left="0"/>
+              <w:textAlignment w:val="baseline"/>
+              <w:rPr>
+                <w:rFonts w:ascii="Arial" w:eastAsia="PMingLiU" w:hAnsi="Arial" w:cs="Arial"/>
+                <w:color w:val="000000"/>
+                <w:sz w:val="23"/>
+                <w:szCs w:val="23"/>
+                <w:lang w:val="en-US" w:eastAsia="zh-TW"/>
+              </w:rPr>
+            </w:pPr>
+            <w:r>
+              <w:rPr>
+                <w:rFonts w:ascii="Arial" w:eastAsia="PMingLiU" w:hAnsi="Arial" w:cs="Arial"/>
+                <w:color w:val="000000"/>
+                <w:sz w:val="23"/>
+                <w:szCs w:val="23"/>
+              </w:rPr>
+              <w:t>Expected Duration (h / NA)*</w:t>
+            </w:r>
+          </w:p>
+        </w:tc>
+        <w:tc>
+          <w:tcPr>
+            <w:tcW w:w="958" w:type="dxa"/>
+            <w:tcBorders>
+              <w:top w:val="single" w:sz="4" w:space="0" w:color="auto"/>
+              <w:left w:val="single" w:sz="4" w:space="0" w:color="auto"/>
+              <w:bottom w:val="single" w:sz="4" w:space="0" w:color="auto"/>
+              <w:right w:val="single" w:sz="4" w:space="0" w:color="auto"/>
+            </w:tcBorders>
+            <w:hideMark/>
+          </w:tcPr>
+          <w:p>
+            <w:pPr>
+              <w:pStyle w:val="ListParagraph"/>
+              <w:ind w:left="0"/>
+              <w:textAlignment w:val="baseline"/>
+              <w:rPr>
+                <w:rFonts w:ascii="Arial" w:eastAsia="PMingLiU" w:hAnsi="Arial" w:cs="Arial"/>
+                <w:color w:val="000000"/>
+                <w:sz w:val="23"/>
+                <w:szCs w:val="23"/>
+                <w:lang w:val="en-US" w:eastAsia="zh-TW"/>
+              </w:rPr>
+            </w:pPr>
+            <w:r>
+              <w:rPr>
+                <w:rFonts w:ascii="Arial" w:eastAsia="PMingLiU" w:hAnsi="Arial" w:cs="Arial"/>
+                <w:color w:val="000000"/>
+                <w:sz w:val="23"/>
+                <w:szCs w:val="23"/>
+              </w:rPr>
+              <w:t>Notes</w:t>
+            </w:r>
+          </w:p>
+        </w:tc>
+      </w:tr>
+      <w:tr>
+        <w:tc>
+          <w:tcPr>
+            <w:tcW w:w="1085" w:type="dxa"/>
+            <w:tcBorders>
+              <w:top w:val="single" w:sz="4" w:space="0" w:color="auto"/>
+              <w:left w:val="single" w:sz="4" w:space="0" w:color="auto"/>
+              <w:bottom w:val="single" w:sz="4" w:space="0" w:color="auto"/>
+              <w:right w:val="single" w:sz="4" w:space="0" w:color="auto"/>
+            </w:tcBorders>
+          </w:tcPr>
+          <w:p>
+            <w:pPr>
+              <w:pStyle w:val="ListParagraph"/>
+              <w:ind w:left="0"/>
+              <w:textAlignment w:val="baseline"/>
+              <w:rPr>
+                <w:rFonts w:ascii="Arial" w:eastAsia="PMingLiU" w:hAnsi="Arial" w:cs="Arial"/>
+                <w:color w:val="000000"/>
+                <w:sz w:val="23"/>
+                <w:szCs w:val="23"/>
+                <w:lang w:val="en-US" w:eastAsia="zh-TW"/>
+              </w:rPr>
+            </w:pPr>
+          </w:p>
+        </w:tc>
+        <w:tc>
+          <w:tcPr>
+            <w:tcW w:w="768" w:type="dxa"/>
+            <w:tcBorders>
+              <w:top w:val="single" w:sz="4" w:space="0" w:color="auto"/>
+              <w:left w:val="single" w:sz="4" w:space="0" w:color="auto"/>
+              <w:bottom w:val="single" w:sz="4" w:space="0" w:color="auto"/>
+              <w:right w:val="single" w:sz="4" w:space="0" w:color="auto"/>
+            </w:tcBorders>
+          </w:tcPr>
+          <w:p>
+            <w:pPr>
+              <w:pStyle w:val="ListParagraph"/>
+              <w:ind w:left="0"/>
+              <w:textAlignment w:val="baseline"/>
+              <w:rPr>
+                <w:rFonts w:ascii="Arial" w:eastAsia="PMingLiU" w:hAnsi="Arial" w:cs="Arial"/>
+                <w:color w:val="000000"/>
+                <w:sz w:val="23"/>
+                <w:szCs w:val="23"/>
+                <w:lang w:val="en-US" w:eastAsia="zh-TW"/>
+              </w:rPr>
+            </w:pPr>
+          </w:p>
+        </w:tc>
+        <w:tc>
+          <w:tcPr>
+            <w:tcW w:w="872" w:type="dxa"/>
+            <w:tcBorders>
+              <w:top w:val="single" w:sz="4" w:space="0" w:color="auto"/>
+              <w:left w:val="single" w:sz="4" w:space="0" w:color="auto"/>
+              <w:bottom w:val="single" w:sz="4" w:space="0" w:color="auto"/>
+              <w:right w:val="single" w:sz="4" w:space="0" w:color="auto"/>
+            </w:tcBorders>
+          </w:tcPr>
+          <w:p>
+            <w:pPr>
+              <w:pStyle w:val="ListParagraph"/>
+              <w:ind w:left="0"/>
+              <w:textAlignment w:val="baseline"/>
+              <w:rPr>
+                <w:rFonts w:ascii="Arial" w:eastAsia="PMingLiU" w:hAnsi="Arial" w:cs="Arial"/>
+                <w:color w:val="000000"/>
+                <w:sz w:val="23"/>
+                <w:szCs w:val="23"/>
+                <w:lang w:val="en-US" w:eastAsia="zh-TW"/>
+              </w:rPr>
+            </w:pPr>
+          </w:p>
+        </w:tc>
+        <w:tc>
+          <w:tcPr>
+            <w:tcW w:w="769" w:type="dxa"/>
+            <w:tcBorders>
+              <w:top w:val="single" w:sz="4" w:space="0" w:color="auto"/>
+              <w:left w:val="single" w:sz="4" w:space="0" w:color="auto"/>
+              <w:bottom w:val="single" w:sz="4" w:space="0" w:color="auto"/>
+              <w:right w:val="single" w:sz="4" w:space="0" w:color="auto"/>
+            </w:tcBorders>
+          </w:tcPr>
+          <w:p>
+            <w:pPr>
+              <w:pStyle w:val="ListParagraph"/>
+              <w:ind w:left="0"/>
+              <w:textAlignment w:val="baseline"/>
+              <w:rPr>
+                <w:rFonts w:ascii="Arial" w:eastAsia="PMingLiU" w:hAnsi="Arial" w:cs="Arial"/>
+                <w:color w:val="000000"/>
+                <w:sz w:val="23"/>
+                <w:szCs w:val="23"/>
+                <w:lang w:val="en-US" w:eastAsia="zh-TW"/>
+              </w:rPr>
+            </w:pPr>
+          </w:p>
+        </w:tc>
+        <w:tc>
+          <w:tcPr>
+            <w:tcW w:w="1115" w:type="dxa"/>
+            <w:tcBorders>
+              <w:top w:val="single" w:sz="4" w:space="0" w:color="auto"/>
+              <w:left w:val="single" w:sz="4" w:space="0" w:color="auto"/>
+              <w:bottom w:val="single" w:sz="4" w:space="0" w:color="auto"/>
+              <w:right w:val="single" w:sz="4" w:space="0" w:color="auto"/>
+            </w:tcBorders>
+          </w:tcPr>
+          <w:p>
+            <w:pPr>
+              <w:pStyle w:val="ListParagraph"/>
+              <w:ind w:left="0"/>
+              <w:textAlignment w:val="baseline"/>
+              <w:rPr>
+                <w:rFonts w:ascii="Arial" w:eastAsia="PMingLiU" w:hAnsi="Arial" w:cs="Arial"/>
+                <w:color w:val="000000"/>
+                <w:sz w:val="23"/>
+                <w:szCs w:val="23"/>
+                <w:lang w:val="en-US" w:eastAsia="zh-TW"/>
+              </w:rPr>
+            </w:pPr>
+          </w:p>
+        </w:tc>
+        <w:tc>
+          <w:tcPr>
+            <w:tcW w:w="770" w:type="dxa"/>
+            <w:tcBorders>
+              <w:top w:val="single" w:sz="4" w:space="0" w:color="auto"/>
+              <w:left w:val="single" w:sz="4" w:space="0" w:color="auto"/>
+              <w:bottom w:val="single" w:sz="4" w:space="0" w:color="auto"/>
+              <w:right w:val="single" w:sz="4" w:space="0" w:color="auto"/>
+            </w:tcBorders>
+          </w:tcPr>
+          <w:p>
+            <w:pPr>
+              <w:pStyle w:val="ListParagraph"/>
+              <w:ind w:left="0"/>
+              <w:textAlignment w:val="baseline"/>
+              <w:rPr>
+                <w:rFonts w:ascii="Arial" w:eastAsia="PMingLiU" w:hAnsi="Arial" w:cs="Arial"/>
+                <w:color w:val="000000"/>
+                <w:sz w:val="23"/>
+                <w:szCs w:val="23"/>
+                <w:lang w:val="en-US" w:eastAsia="zh-TW"/>
+              </w:rPr>
+            </w:pPr>
+          </w:p>
+        </w:tc>
+        <w:tc>
+          <w:tcPr>
+            <w:tcW w:w="1142" w:type="dxa"/>
+            <w:tcBorders>
+              <w:top w:val="single" w:sz="4" w:space="0" w:color="auto"/>
+              <w:left w:val="single" w:sz="4" w:space="0" w:color="auto"/>
+              <w:bottom w:val="single" w:sz="4" w:space="0" w:color="auto"/>
+              <w:right w:val="single" w:sz="4" w:space="0" w:color="auto"/>
+            </w:tcBorders>
+          </w:tcPr>
+          <w:p>
+            <w:pPr>
+              <w:pStyle w:val="ListParagraph"/>
+              <w:ind w:left="0"/>
+              <w:textAlignment w:val="baseline"/>
+              <w:rPr>
+                <w:rFonts w:ascii="Arial" w:eastAsia="PMingLiU" w:hAnsi="Arial" w:cs="Arial"/>
+                <w:color w:val="000000"/>
+                <w:sz w:val="23"/>
+                <w:szCs w:val="23"/>
+                <w:lang w:val="en-US" w:eastAsia="zh-TW"/>
+              </w:rPr>
+            </w:pPr>
+          </w:p>
+        </w:tc>
+        <w:tc>
+          <w:tcPr>
+            <w:tcW w:w="1403" w:type="dxa"/>
+            <w:tcBorders>
+              <w:top w:val="single" w:sz="4" w:space="0" w:color="auto"/>
+              <w:left w:val="single" w:sz="4" w:space="0" w:color="auto"/>
+              <w:bottom w:val="single" w:sz="4" w:space="0" w:color="auto"/>
+              <w:right w:val="single" w:sz="4" w:space="0" w:color="auto"/>
+            </w:tcBorders>
+          </w:tcPr>
+          <w:p>
+            <w:pPr>
+              <w:pStyle w:val="ListParagraph"/>
+              <w:ind w:left="0"/>
+              <w:textAlignment w:val="baseline"/>
+              <w:rPr>
+                <w:rFonts w:ascii="Arial" w:eastAsia="PMingLiU" w:hAnsi="Arial" w:cs="Arial"/>
+                <w:color w:val="000000"/>
+                <w:sz w:val="23"/>
+                <w:szCs w:val="23"/>
+                <w:lang w:val="en-US" w:eastAsia="zh-TW"/>
+              </w:rPr>
+            </w:pPr>
+          </w:p>
+        </w:tc>
+        <w:tc>
+          <w:tcPr>
+            <w:tcW w:w="958" w:type="dxa"/>
+            <w:tcBorders>
+              <w:top w:val="single" w:sz="4" w:space="0" w:color="auto"/>
+              <w:left w:val="single" w:sz="4" w:space="0" w:color="auto"/>
+              <w:bottom w:val="single" w:sz="4" w:space="0" w:color="auto"/>
+              <w:right w:val="single" w:sz="4" w:space="0" w:color="auto"/>
+            </w:tcBorders>
+          </w:tcPr>
+          <w:p>
+            <w:pPr>
+              <w:pStyle w:val="ListParagraph"/>
+              <w:ind w:left="0"/>
+              <w:textAlignment w:val="baseline"/>
+              <w:rPr>
+                <w:rFonts w:ascii="Arial" w:eastAsia="PMingLiU" w:hAnsi="Arial" w:cs="Arial"/>
+                <w:color w:val="000000"/>
+                <w:sz w:val="23"/>
+                <w:szCs w:val="23"/>
+                <w:lang w:val="en-US" w:eastAsia="zh-TW"/>
+              </w:rPr>
+            </w:pPr>
+          </w:p>
+        </w:tc>
+      </w:tr>
+    </w:tbl>
+    <w:p>
+      <w:pPr>
+        <w:pStyle w:val="ListParagraph"/>
+        <w:ind w:left="360"/>
+        <w:textAlignment w:val="baseline"/>
+        <w:rPr>
+          <w:rFonts w:ascii="Arial" w:eastAsia="PMingLiU" w:hAnsi="Arial" w:cs="Arial"/>
+          <w:color w:val="000000"/>
+          <w:sz w:val="23"/>
+          <w:szCs w:val="23"/>
+          <w:lang w:val="en-US" w:eastAsia="zh-TW"/>
+        </w:rPr>
+      </w:pPr>
+      <w:r>
+        <w:rPr>
+          <w:rFonts w:ascii="Arial" w:eastAsia="PMingLiU" w:hAnsi="Arial" w:cs="Arial"/>
+          <w:color w:val="000000"/>
+          <w:sz w:val="23"/>
+          <w:szCs w:val="23"/>
+        </w:rPr>
+        <w:t xml:space="preserve">P.S. </w:t>
+      </w:r>
+      <w:proofErr w:type="gramStart"/>
+      <w:r>
+        <w:rPr>
+          <w:rFonts w:ascii="Arial" w:eastAsia="PMingLiU" w:hAnsi="Arial" w:cs="Arial"/>
+          <w:color w:val="000000"/>
+          <w:sz w:val="23"/>
+          <w:szCs w:val="23"/>
+        </w:rPr>
+        <w:t>h :</w:t>
+      </w:r>
+      <w:proofErr w:type="gramEnd"/>
+      <w:r>
+        <w:rPr>
+          <w:rFonts w:ascii="Arial" w:eastAsia="PMingLiU" w:hAnsi="Arial" w:cs="Arial"/>
+          <w:color w:val="000000"/>
+          <w:sz w:val="23"/>
+          <w:szCs w:val="23"/>
+        </w:rPr>
+        <w:t xml:space="preserve"> hours, IP : In Progress, F : Finished, NA : Not Available</w:t>
+      </w:r>
+    </w:p>
+    <w:p>
+      <w:pPr>
+        <w:pStyle w:val="ListParagraph"/>
+        <w:ind w:left="360"/>
+        <w:textAlignment w:val="baseline"/>
+        <w:rPr>
+          <w:rFonts w:ascii="Arial" w:eastAsia="PMingLiU" w:hAnsi="Arial" w:cs="Arial"/>
+          <w:color w:val="000000"/>
+          <w:sz w:val="23"/>
+          <w:szCs w:val="23"/>
+        </w:rPr>
+      </w:pPr>
+    </w:p>
+    <w:p>
+      <w:pPr>
+        <w:pStyle w:val="ListParagraph"/>
+        <w:numPr>
+          <w:ilvl w:val="0"/>
+          <w:numId w:val="14"/>
+        </w:numPr>
+        <w:spacing w:after="0" w:line="240" w:lineRule="auto"/>
+        <w:contextualSpacing w:val="0"/>
+        <w:textAlignment w:val="baseline"/>
+        <w:rPr>
+          <w:rFonts w:ascii="Arial" w:eastAsia="PMingLiU" w:hAnsi="Arial" w:cs="Arial"/>
+          <w:color w:val="000000"/>
+          <w:sz w:val="23"/>
+          <w:szCs w:val="23"/>
+        </w:rPr>
+      </w:pPr>
+      <w:r>
+        <w:rPr>
+          <w:rFonts w:ascii="Arial" w:eastAsia="PMingLiU" w:hAnsi="Arial" w:cs="Arial"/>
+          <w:color w:val="000000"/>
+          <w:sz w:val="23"/>
+          <w:szCs w:val="23"/>
+        </w:rPr>
+        <w:t>A time manager will be assigned with the responsibilities of monitoring the time spent, operate and maintain the data and summarize the data into the end-of-project report in order to provide a clear image of the information related to the time spent, for example average time spent on task or overall time spent for each team member. While each of the team member have the responsibility to report their time expenditure and effort of the week and the time manager will record those data or collect the report from the team members and generate a weekly time spent report, while the form of team member reporting will be defined in the latter part.</w:t>
+      </w:r>
+    </w:p>
+    <w:p>
+      <w:pPr>
+        <w:pStyle w:val="ListParagraph"/>
+        <w:numPr>
+          <w:ilvl w:val="0"/>
+          <w:numId w:val="14"/>
+        </w:numPr>
+        <w:spacing w:after="0" w:line="240" w:lineRule="auto"/>
+        <w:contextualSpacing w:val="0"/>
+        <w:textAlignment w:val="baseline"/>
+        <w:rPr>
+          <w:rFonts w:ascii="Arial" w:eastAsia="PMingLiU" w:hAnsi="Arial" w:cs="Arial"/>
+          <w:color w:val="000000"/>
+          <w:sz w:val="23"/>
+          <w:szCs w:val="23"/>
+        </w:rPr>
+      </w:pPr>
+      <w:r>
+        <w:rPr>
+          <w:rFonts w:ascii="Arial" w:eastAsia="PMingLiU" w:hAnsi="Arial" w:cs="Arial"/>
+          <w:color w:val="000000"/>
+          <w:sz w:val="23"/>
+          <w:szCs w:val="23"/>
+        </w:rPr>
+        <w:t>During half-way and end-of-project the time manager will try to compare the initial time allocation with the actually time spent by summarizing and data mining on the previous weekly time spent report.</w:t>
+      </w:r>
+    </w:p>
+    <w:p>
+      <w:pPr>
+        <w:rPr>
+          <w:rFonts w:ascii="Arial" w:eastAsia="PMingLiU" w:hAnsi="Arial" w:cs="Arial"/>
+          <w:b/>
+          <w:color w:val="000000"/>
+          <w:sz w:val="23"/>
+          <w:szCs w:val="23"/>
+        </w:rPr>
+      </w:pPr>
+    </w:p>
+    <w:p>
+      <w:pPr>
+        <w:pStyle w:val="Heading2"/>
         <w:rPr>
           <w:rFonts w:eastAsia="PMingLiU"/>
         </w:rPr>
-        <w:t xml:space="preserve"> the time spent </w:t>
-      </w:r>
-      <w:r>
-        <w:rPr>
-          <w:rFonts w:eastAsia="PMingLiU" w:hint="eastAsia"/>
-        </w:rPr>
-        <w:t xml:space="preserve">with the whole team </w:t>
-      </w:r>
+      </w:pPr>
       <w:r>
         <w:rPr>
           <w:rFonts w:eastAsia="PMingLiU"/>
         </w:rPr>
-        <w:t xml:space="preserve">in order </w:t>
-      </w:r>
-      <w:r>
-        <w:rPr>
-          <w:rFonts w:eastAsia="PMingLiU" w:hint="eastAsia"/>
-        </w:rPr>
-        <w:t>to monitor the team progress construct</w:t>
+        <w:t xml:space="preserve">3.3 </w:t>
       </w:r>
       <w:r>
         <w:rPr>
           <w:rFonts w:eastAsia="PMingLiU"/>
         </w:rPr>
-        <w:t xml:space="preserve"> a better plan for the time and tasks allocation for the upcoming tasks.</w:t>
+        <w:t>Time Expenditure Reporting</w:t>
+      </w:r>
+    </w:p>
+    <w:p>
+      <w:pPr>
+        <w:pStyle w:val="ListParagraph"/>
+        <w:numPr>
+          <w:ilvl w:val="0"/>
+          <w:numId w:val="14"/>
+        </w:numPr>
+        <w:spacing w:after="0" w:line="240" w:lineRule="auto"/>
+        <w:contextualSpacing w:val="0"/>
+        <w:textAlignment w:val="baseline"/>
+        <w:rPr>
+          <w:rFonts w:ascii="Arial" w:eastAsia="PMingLiU" w:hAnsi="Arial" w:cs="Arial"/>
+          <w:color w:val="000000"/>
+          <w:sz w:val="23"/>
+          <w:szCs w:val="23"/>
+        </w:rPr>
+      </w:pPr>
+      <w:r>
+        <w:rPr>
+          <w:rFonts w:ascii="Arial" w:eastAsia="PMingLiU" w:hAnsi="Arial" w:cs="Arial"/>
+          <w:color w:val="000000"/>
+          <w:sz w:val="23"/>
+          <w:szCs w:val="23"/>
+        </w:rPr>
+        <w:t>Each team member will have to report their time spent and the tasks they are still in progress or even finished to the time manager.</w:t>
+      </w:r>
+    </w:p>
+    <w:p>
+      <w:pPr>
+        <w:pStyle w:val="ListParagraph"/>
+        <w:numPr>
+          <w:ilvl w:val="0"/>
+          <w:numId w:val="15"/>
+        </w:numPr>
+        <w:spacing w:after="0" w:line="240" w:lineRule="auto"/>
+        <w:contextualSpacing w:val="0"/>
+        <w:textAlignment w:val="baseline"/>
+        <w:rPr>
+          <w:rFonts w:ascii="Arial" w:eastAsia="PMingLiU" w:hAnsi="Arial" w:cs="Arial"/>
+          <w:color w:val="000000"/>
+          <w:sz w:val="23"/>
+          <w:szCs w:val="23"/>
+        </w:rPr>
+      </w:pPr>
+      <w:r>
+        <w:rPr>
+          <w:rFonts w:ascii="Arial" w:eastAsia="PMingLiU" w:hAnsi="Arial" w:cs="Arial"/>
+          <w:color w:val="000000"/>
+          <w:sz w:val="23"/>
+          <w:szCs w:val="23"/>
+        </w:rPr>
+        <w:t>Show the time spent record in the log book and the effort of the week.</w:t>
+      </w:r>
+    </w:p>
+    <w:p>
+      <w:pPr>
+        <w:pStyle w:val="ListParagraph"/>
+        <w:numPr>
+          <w:ilvl w:val="0"/>
+          <w:numId w:val="15"/>
+        </w:numPr>
+        <w:spacing w:after="0" w:line="240" w:lineRule="auto"/>
+        <w:contextualSpacing w:val="0"/>
+        <w:textAlignment w:val="baseline"/>
+        <w:rPr>
+          <w:rFonts w:ascii="Arial" w:eastAsia="PMingLiU" w:hAnsi="Arial" w:cs="Arial"/>
+          <w:color w:val="000000"/>
+          <w:sz w:val="23"/>
+          <w:szCs w:val="23"/>
+        </w:rPr>
+      </w:pPr>
+      <w:r>
+        <w:rPr>
+          <w:rFonts w:ascii="Arial" w:eastAsia="PMingLiU" w:hAnsi="Arial" w:cs="Arial"/>
+          <w:color w:val="000000"/>
+          <w:sz w:val="23"/>
+          <w:szCs w:val="23"/>
+        </w:rPr>
+        <w:t>Provide the task code or number and the task name in order to identify the task.</w:t>
+      </w:r>
+    </w:p>
+    <w:p>
+      <w:pPr>
+        <w:pStyle w:val="ListParagraph"/>
+        <w:numPr>
+          <w:ilvl w:val="0"/>
+          <w:numId w:val="15"/>
+        </w:numPr>
+        <w:spacing w:after="0" w:line="240" w:lineRule="auto"/>
+        <w:contextualSpacing w:val="0"/>
+        <w:textAlignment w:val="baseline"/>
+        <w:rPr>
+          <w:rFonts w:ascii="Arial" w:eastAsia="PMingLiU" w:hAnsi="Arial" w:cs="Arial"/>
+          <w:color w:val="000000"/>
+          <w:sz w:val="23"/>
+          <w:szCs w:val="23"/>
+        </w:rPr>
+      </w:pPr>
+      <w:r>
+        <w:rPr>
+          <w:rFonts w:ascii="Arial" w:eastAsia="PMingLiU" w:hAnsi="Arial" w:cs="Arial"/>
+          <w:color w:val="000000"/>
+          <w:sz w:val="23"/>
+          <w:szCs w:val="23"/>
+        </w:rPr>
+        <w:t>Provide some basic information of the task</w:t>
+      </w:r>
+    </w:p>
+    <w:p>
+      <w:pPr>
+        <w:pStyle w:val="ListParagraph"/>
+        <w:numPr>
+          <w:ilvl w:val="0"/>
+          <w:numId w:val="15"/>
+        </w:numPr>
+        <w:spacing w:after="0" w:line="240" w:lineRule="auto"/>
+        <w:contextualSpacing w:val="0"/>
+        <w:textAlignment w:val="baseline"/>
+        <w:rPr>
+          <w:rFonts w:ascii="Arial" w:eastAsia="PMingLiU" w:hAnsi="Arial" w:cs="Arial"/>
+          <w:color w:val="000000"/>
+          <w:sz w:val="23"/>
+          <w:szCs w:val="23"/>
+        </w:rPr>
+      </w:pPr>
+      <w:r>
+        <w:rPr>
+          <w:rFonts w:ascii="Arial" w:eastAsia="PMingLiU" w:hAnsi="Arial" w:cs="Arial"/>
+          <w:color w:val="000000"/>
+          <w:sz w:val="23"/>
+          <w:szCs w:val="23"/>
+        </w:rPr>
+        <w:t>Report the member involved and the time spent for each of them</w:t>
+      </w:r>
+    </w:p>
+    <w:p>
+      <w:pPr>
+        <w:pStyle w:val="ListParagraph"/>
+        <w:numPr>
+          <w:ilvl w:val="0"/>
+          <w:numId w:val="15"/>
+        </w:numPr>
+        <w:spacing w:after="0" w:line="240" w:lineRule="auto"/>
+        <w:contextualSpacing w:val="0"/>
+        <w:textAlignment w:val="baseline"/>
+        <w:rPr>
+          <w:rFonts w:ascii="Arial" w:eastAsia="PMingLiU" w:hAnsi="Arial" w:cs="Arial"/>
+          <w:color w:val="000000"/>
+          <w:sz w:val="23"/>
+          <w:szCs w:val="23"/>
+        </w:rPr>
+      </w:pPr>
+      <w:r>
+        <w:rPr>
+          <w:rFonts w:ascii="Arial" w:eastAsia="PMingLiU" w:hAnsi="Arial" w:cs="Arial"/>
+          <w:color w:val="000000"/>
+          <w:sz w:val="23"/>
+          <w:szCs w:val="23"/>
+        </w:rPr>
+        <w:t>Report the starting time, ending time and actual time spent and expected time spent which can be in the form of verbal, words or even graphical.</w:t>
+      </w:r>
+    </w:p>
+    <w:p>
+      <w:pPr>
+        <w:pStyle w:val="ListParagraph"/>
+        <w:numPr>
+          <w:ilvl w:val="0"/>
+          <w:numId w:val="15"/>
+        </w:numPr>
+        <w:spacing w:after="0" w:line="240" w:lineRule="auto"/>
+        <w:contextualSpacing w:val="0"/>
+        <w:textAlignment w:val="baseline"/>
+        <w:rPr>
+          <w:rFonts w:ascii="Arial" w:eastAsia="PMingLiU" w:hAnsi="Arial" w:cs="Arial"/>
+          <w:color w:val="000000"/>
+          <w:sz w:val="23"/>
+          <w:szCs w:val="23"/>
+        </w:rPr>
+      </w:pPr>
+      <w:r>
+        <w:rPr>
+          <w:rFonts w:ascii="Arial" w:eastAsia="PMingLiU" w:hAnsi="Arial" w:cs="Arial"/>
+          <w:color w:val="000000"/>
+          <w:sz w:val="23"/>
+          <w:szCs w:val="23"/>
+        </w:rPr>
+        <w:t>Report the progress of the task. (In progress / Finished)</w:t>
+      </w:r>
+    </w:p>
+    <w:p>
+      <w:pPr>
+        <w:pStyle w:val="ListParagraph"/>
+        <w:numPr>
+          <w:ilvl w:val="0"/>
+          <w:numId w:val="15"/>
+        </w:numPr>
+        <w:spacing w:after="0" w:line="240" w:lineRule="auto"/>
+        <w:contextualSpacing w:val="0"/>
+        <w:textAlignment w:val="baseline"/>
+        <w:rPr>
+          <w:rFonts w:ascii="Arial" w:eastAsia="PMingLiU" w:hAnsi="Arial" w:cs="Arial"/>
+          <w:color w:val="000000"/>
+          <w:sz w:val="23"/>
+          <w:szCs w:val="23"/>
+        </w:rPr>
+      </w:pPr>
+      <w:r>
+        <w:rPr>
+          <w:rFonts w:ascii="Arial" w:eastAsia="PMingLiU" w:hAnsi="Arial" w:cs="Arial"/>
+          <w:color w:val="000000"/>
+          <w:sz w:val="23"/>
+          <w:szCs w:val="23"/>
+        </w:rPr>
+        <w:t xml:space="preserve">Extra notes for the task (Delay on finishing a task and the </w:t>
+      </w:r>
+      <w:proofErr w:type="spellStart"/>
+      <w:r>
+        <w:rPr>
+          <w:rFonts w:ascii="Arial" w:eastAsia="PMingLiU" w:hAnsi="Arial" w:cs="Arial"/>
+          <w:color w:val="000000"/>
+          <w:sz w:val="23"/>
+          <w:szCs w:val="23"/>
+        </w:rPr>
+        <w:t>affect</w:t>
+      </w:r>
+      <w:proofErr w:type="spellEnd"/>
+      <w:r>
+        <w:rPr>
+          <w:rFonts w:ascii="Arial" w:eastAsia="PMingLiU" w:hAnsi="Arial" w:cs="Arial"/>
+          <w:color w:val="000000"/>
+          <w:sz w:val="23"/>
+          <w:szCs w:val="23"/>
+        </w:rPr>
+        <w:t xml:space="preserve"> on the whole project)</w:t>
+      </w:r>
+    </w:p>
+    <w:p>
+      <w:pPr>
+        <w:pStyle w:val="ListParagraph"/>
+        <w:numPr>
+          <w:ilvl w:val="0"/>
+          <w:numId w:val="15"/>
+        </w:numPr>
+        <w:spacing w:after="0" w:line="240" w:lineRule="auto"/>
+        <w:contextualSpacing w:val="0"/>
+        <w:textAlignment w:val="baseline"/>
+        <w:rPr>
+          <w:rFonts w:ascii="Arial" w:eastAsia="PMingLiU" w:hAnsi="Arial" w:cs="Arial"/>
+          <w:color w:val="000000"/>
+          <w:sz w:val="23"/>
+          <w:szCs w:val="23"/>
+        </w:rPr>
+      </w:pPr>
+      <w:r>
+        <w:rPr>
+          <w:rFonts w:ascii="Arial" w:eastAsia="PMingLiU" w:hAnsi="Arial" w:cs="Arial"/>
+          <w:color w:val="000000"/>
+          <w:sz w:val="23"/>
+          <w:szCs w:val="23"/>
+        </w:rPr>
+        <w:t xml:space="preserve">Supervisor will be signing for the record in the log book and time manager will record and </w:t>
+      </w:r>
+      <w:proofErr w:type="gramStart"/>
+      <w:r>
+        <w:rPr>
+          <w:rFonts w:ascii="Arial" w:eastAsia="PMingLiU" w:hAnsi="Arial" w:cs="Arial"/>
+          <w:color w:val="000000"/>
+          <w:sz w:val="23"/>
+          <w:szCs w:val="23"/>
+        </w:rPr>
+        <w:t>accumulate</w:t>
+      </w:r>
+      <w:proofErr w:type="gramEnd"/>
+      <w:r>
+        <w:rPr>
+          <w:rFonts w:ascii="Arial" w:eastAsia="PMingLiU" w:hAnsi="Arial" w:cs="Arial"/>
+          <w:color w:val="000000"/>
+          <w:sz w:val="23"/>
+          <w:szCs w:val="23"/>
+        </w:rPr>
+        <w:t xml:space="preserve"> all the data reported by a team member.</w:t>
       </w:r>
     </w:p>
     <w:p>
@@ -5815,7 +6942,7 @@
       <w:pPr>
         <w:pStyle w:val="Heading1"/>
       </w:pPr>
-      <w:bookmarkStart w:id="11" w:name="_Toc316400420"/>
+      <w:bookmarkStart w:id="10" w:name="_Toc316400420"/>
       <w:r>
         <w:lastRenderedPageBreak/>
         <w:t>4</w:t>
@@ -5829,7 +6956,7 @@
       <w:r>
         <w:t xml:space="preserve"> management</w:t>
       </w:r>
-      <w:bookmarkEnd w:id="11"/>
+      <w:bookmarkEnd w:id="10"/>
     </w:p>
     <w:p>
       <w:pPr>
@@ -5965,14 +7092,14 @@
       <w:pPr>
         <w:pStyle w:val="Heading2"/>
       </w:pPr>
-      <w:bookmarkStart w:id="12" w:name="_Toc316400421"/>
+      <w:bookmarkStart w:id="11" w:name="_Toc316400421"/>
       <w:r>
         <w:t xml:space="preserve">4.1 </w:t>
       </w:r>
       <w:r>
         <w:t>File and directory naming scheme</w:t>
       </w:r>
-      <w:bookmarkEnd w:id="12"/>
+      <w:bookmarkEnd w:id="11"/>
     </w:p>
     <w:p>
       <w:pPr>
@@ -6041,11 +7168,11 @@
       <w:pPr>
         <w:pStyle w:val="Heading2"/>
       </w:pPr>
-      <w:bookmarkStart w:id="13" w:name="_Toc316400422"/>
+      <w:bookmarkStart w:id="12" w:name="_Toc316400422"/>
       <w:r>
         <w:t>4.2 Documents</w:t>
       </w:r>
-      <w:bookmarkEnd w:id="13"/>
+      <w:bookmarkEnd w:id="12"/>
     </w:p>
     <w:p>
       <w:pPr>
@@ -6090,11 +7217,11 @@
       <w:pPr>
         <w:pStyle w:val="Heading2"/>
       </w:pPr>
-      <w:bookmarkStart w:id="14" w:name="_Toc316400423"/>
+      <w:bookmarkStart w:id="13" w:name="_Toc316400423"/>
       <w:r>
         <w:t>4.3 Summary</w:t>
       </w:r>
-      <w:bookmarkEnd w:id="14"/>
+      <w:bookmarkEnd w:id="13"/>
     </w:p>
     <w:p>
       <w:pPr>
@@ -6104,12 +7231,7 @@
         <w:spacing w:line="100" w:lineRule="atLeast"/>
       </w:pPr>
       <w:r>
-        <w:t>Version management using SVN will enable unique, traceable versions of all project elements to be stored and retrieved because all versions of the repository is saved</w:t>
-      </w:r>
-      <w:bookmarkStart w:id="15" w:name="_GoBack"/>
-      <w:bookmarkEnd w:id="15"/>
-      <w:r>
-        <w:t xml:space="preserve"> as a ‘diff’ of the last version and so </w:t>
+        <w:t xml:space="preserve">Version management using SVN will enable unique, traceable versions of all project elements to be stored and retrieved because all versions of the repository is saved as a ‘diff’ of the last version and so </w:t>
       </w:r>
       <w:r>
         <w:t xml:space="preserve">retrieving the previous versions is just a matter of locating the revision to be retrieved and calling revert function in </w:t>
@@ -6260,7 +7382,7 @@
       <w:rPr>
         <w:noProof/>
       </w:rPr>
-      <w:t>8</w:t>
+      <w:t>2</w:t>
     </w:r>
     <w:r>
       <w:fldChar w:fldCharType="end"/>
@@ -7307,6 +8429,92 @@
     </w:lvl>
   </w:abstractNum>
   <w:abstractNum w:abstractNumId="9">
+    <w:nsid w:val="531C261A"/>
+    <w:multiLevelType w:val="hybridMultilevel"/>
+    <w:tmpl w:val="285CCA00"/>
+    <w:lvl w:ilvl="0" w:tplc="AE64C9C6">
+      <w:start w:val="1"/>
+      <w:numFmt w:val="decimal"/>
+      <w:lvlText w:val="%1."/>
+      <w:lvlJc w:val="left"/>
+      <w:pPr>
+        <w:ind w:left="360" w:hanging="360"/>
+      </w:pPr>
+    </w:lvl>
+    <w:lvl w:ilvl="1" w:tplc="04090019">
+      <w:start w:val="1"/>
+      <w:numFmt w:val="ideographTraditional"/>
+      <w:lvlText w:val="%2、"/>
+      <w:lvlJc w:val="left"/>
+      <w:pPr>
+        <w:ind w:left="960" w:hanging="480"/>
+      </w:pPr>
+    </w:lvl>
+    <w:lvl w:ilvl="2" w:tplc="0409001B">
+      <w:start w:val="1"/>
+      <w:numFmt w:val="lowerRoman"/>
+      <w:lvlText w:val="%3."/>
+      <w:lvlJc w:val="right"/>
+      <w:pPr>
+        <w:ind w:left="1440" w:hanging="480"/>
+      </w:pPr>
+    </w:lvl>
+    <w:lvl w:ilvl="3" w:tplc="0409000F">
+      <w:start w:val="1"/>
+      <w:numFmt w:val="decimal"/>
+      <w:lvlText w:val="%4."/>
+      <w:lvlJc w:val="left"/>
+      <w:pPr>
+        <w:ind w:left="1920" w:hanging="480"/>
+      </w:pPr>
+    </w:lvl>
+    <w:lvl w:ilvl="4" w:tplc="04090019">
+      <w:start w:val="1"/>
+      <w:numFmt w:val="ideographTraditional"/>
+      <w:lvlText w:val="%5、"/>
+      <w:lvlJc w:val="left"/>
+      <w:pPr>
+        <w:ind w:left="2400" w:hanging="480"/>
+      </w:pPr>
+    </w:lvl>
+    <w:lvl w:ilvl="5" w:tplc="0409001B">
+      <w:start w:val="1"/>
+      <w:numFmt w:val="lowerRoman"/>
+      <w:lvlText w:val="%6."/>
+      <w:lvlJc w:val="right"/>
+      <w:pPr>
+        <w:ind w:left="2880" w:hanging="480"/>
+      </w:pPr>
+    </w:lvl>
+    <w:lvl w:ilvl="6" w:tplc="0409000F">
+      <w:start w:val="1"/>
+      <w:numFmt w:val="decimal"/>
+      <w:lvlText w:val="%7."/>
+      <w:lvlJc w:val="left"/>
+      <w:pPr>
+        <w:ind w:left="3360" w:hanging="480"/>
+      </w:pPr>
+    </w:lvl>
+    <w:lvl w:ilvl="7" w:tplc="04090019">
+      <w:start w:val="1"/>
+      <w:numFmt w:val="ideographTraditional"/>
+      <w:lvlText w:val="%8、"/>
+      <w:lvlJc w:val="left"/>
+      <w:pPr>
+        <w:ind w:left="3840" w:hanging="480"/>
+      </w:pPr>
+    </w:lvl>
+    <w:lvl w:ilvl="8" w:tplc="0409001B">
+      <w:start w:val="1"/>
+      <w:numFmt w:val="lowerRoman"/>
+      <w:lvlText w:val="%9."/>
+      <w:lvlJc w:val="right"/>
+      <w:pPr>
+        <w:ind w:left="4320" w:hanging="480"/>
+      </w:pPr>
+    </w:lvl>
+  </w:abstractNum>
+  <w:abstractNum w:abstractNumId="10">
     <w:nsid w:val="5A32026B"/>
     <w:multiLevelType w:val="hybridMultilevel"/>
     <w:tmpl w:val="FEFEF2E6"/>
@@ -7419,7 +8627,7 @@
       </w:rPr>
     </w:lvl>
   </w:abstractNum>
-  <w:abstractNum w:abstractNumId="10">
+  <w:abstractNum w:abstractNumId="11">
     <w:nsid w:val="64560833"/>
     <w:multiLevelType w:val="hybridMultilevel"/>
     <w:tmpl w:val="94CE3D7C"/>
@@ -7532,7 +8740,7 @@
       </w:rPr>
     </w:lvl>
   </w:abstractNum>
-  <w:abstractNum w:abstractNumId="11">
+  <w:abstractNum w:abstractNumId="12">
     <w:nsid w:val="7B135E89"/>
     <w:multiLevelType w:val="multilevel"/>
     <w:tmpl w:val="E22683F8"/>
@@ -7654,7 +8862,7 @@
       </w:pPr>
     </w:lvl>
   </w:abstractNum>
-  <w:abstractNum w:abstractNumId="12">
+  <w:abstractNum w:abstractNumId="13">
     <w:nsid w:val="7F496CF6"/>
     <w:multiLevelType w:val="hybridMultilevel"/>
     <w:tmpl w:val="D8FA711E"/>
@@ -7768,7 +8976,7 @@
     </w:lvl>
   </w:abstractNum>
   <w:num w:numId="1">
-    <w:abstractNumId w:val="11"/>
+    <w:abstractNumId w:val="12"/>
   </w:num>
   <w:num w:numId="2">
     <w:abstractNumId w:val="5"/>
@@ -7813,13 +9021,13 @@
     <w:abstractNumId w:val="4"/>
   </w:num>
   <w:num w:numId="7">
-    <w:abstractNumId w:val="12"/>
+    <w:abstractNumId w:val="13"/>
   </w:num>
   <w:num w:numId="8">
-    <w:abstractNumId w:val="10"/>
+    <w:abstractNumId w:val="11"/>
   </w:num>
   <w:num w:numId="9">
-    <w:abstractNumId w:val="9"/>
+    <w:abstractNumId w:val="10"/>
   </w:num>
   <w:num w:numId="10">
     <w:abstractNumId w:val="7"/>
@@ -7832,6 +9040,48 @@
   </w:num>
   <w:num w:numId="13">
     <w:abstractNumId w:val="2"/>
+  </w:num>
+  <w:num w:numId="14">
+    <w:abstractNumId w:val="8"/>
+    <w:lvlOverride w:ilvl="0"/>
+    <w:lvlOverride w:ilvl="1"/>
+    <w:lvlOverride w:ilvl="2"/>
+    <w:lvlOverride w:ilvl="3"/>
+    <w:lvlOverride w:ilvl="4"/>
+    <w:lvlOverride w:ilvl="5"/>
+    <w:lvlOverride w:ilvl="6"/>
+    <w:lvlOverride w:ilvl="7"/>
+    <w:lvlOverride w:ilvl="8"/>
+  </w:num>
+  <w:num w:numId="15">
+    <w:abstractNumId w:val="9"/>
+    <w:lvlOverride w:ilvl="0">
+      <w:startOverride w:val="1"/>
+    </w:lvlOverride>
+    <w:lvlOverride w:ilvl="1">
+      <w:startOverride w:val="1"/>
+    </w:lvlOverride>
+    <w:lvlOverride w:ilvl="2">
+      <w:startOverride w:val="1"/>
+    </w:lvlOverride>
+    <w:lvlOverride w:ilvl="3">
+      <w:startOverride w:val="1"/>
+    </w:lvlOverride>
+    <w:lvlOverride w:ilvl="4">
+      <w:startOverride w:val="1"/>
+    </w:lvlOverride>
+    <w:lvlOverride w:ilvl="5">
+      <w:startOverride w:val="1"/>
+    </w:lvlOverride>
+    <w:lvlOverride w:ilvl="6">
+      <w:startOverride w:val="1"/>
+    </w:lvlOverride>
+    <w:lvlOverride w:ilvl="7">
+      <w:startOverride w:val="1"/>
+    </w:lvlOverride>
+    <w:lvlOverride w:ilvl="8">
+      <w:startOverride w:val="1"/>
+    </w:lvlOverride>
   </w:num>
 </w:numbering>
 </file>
@@ -8195,7 +9445,6 @@
   <w:style w:type="character" w:default="1" w:styleId="DefaultParagraphFont">
     <w:name w:val="Default Paragraph Font"/>
     <w:uiPriority w:val="1"/>
-    <w:semiHidden/>
     <w:unhideWhenUsed/>
   </w:style>
   <w:style w:type="table" w:default="1" w:styleId="TableNormal">
@@ -9360,7 +10609,7 @@
 </file>
 
 <file path=customXml/itemProps1.xml><?xml version="1.0" encoding="utf-8"?>
-<ds:datastoreItem xmlns:ds="http://schemas.openxmlformats.org/officeDocument/2006/customXml" ds:itemID="{E9D5D770-A9D6-4086-A0C2-3B9CCF746AD9}">
+<ds:datastoreItem xmlns:ds="http://schemas.openxmlformats.org/officeDocument/2006/customXml" ds:itemID="{4C57C5FE-9790-4D61-B64A-F5A84CE64D95}">
   <ds:schemaRefs>
     <ds:schemaRef ds:uri="http://schemas.openxmlformats.org/officeDocument/2006/bibliography"/>
   </ds:schemaRefs>

</xml_diff>

<commit_message>
Fixed ToC in project plan
</commit_message>
<xml_diff>
--- a/doc/Project Plan/ProjPlan.docx
+++ b/doc/Project Plan/ProjPlan.docx
@@ -512,7 +512,7 @@
       <w:pPr>
         <w:pStyle w:val="Heading1"/>
       </w:pPr>
-      <w:bookmarkStart w:id="0" w:name="_Toc316400410"/>
+      <w:bookmarkStart w:id="0" w:name="_Toc316402155"/>
       <w:r>
         <w:lastRenderedPageBreak/>
         <w:t>0 Meta Pages</w:t>
@@ -523,7 +523,7 @@
       <w:pPr>
         <w:pStyle w:val="Heading2"/>
       </w:pPr>
-      <w:bookmarkStart w:id="1" w:name="_Toc316400411"/>
+      <w:bookmarkStart w:id="1" w:name="_Toc316402156"/>
       <w:r>
         <w:t xml:space="preserve">0.1 </w:t>
       </w:r>
@@ -1459,10 +1459,7 @@
         </w:tc>
       </w:tr>
     </w:tbl>
-    <w:p>
-      <w:bookmarkStart w:id="2" w:name="_GoBack"/>
-      <w:bookmarkEnd w:id="2"/>
-    </w:p>
+    <w:p/>
     <w:p>
       <w:pPr>
         <w:pageBreakBefore/>
@@ -1495,7 +1492,7 @@
       <w:pPr>
         <w:pStyle w:val="Heading2"/>
       </w:pPr>
-      <w:bookmarkStart w:id="3" w:name="_Toc316400412"/>
+      <w:bookmarkStart w:id="2" w:name="_Toc316402157"/>
       <w:r>
         <w:lastRenderedPageBreak/>
         <w:t xml:space="preserve">0.2 </w:t>
@@ -1503,7 +1500,7 @@
       <w:r>
         <w:t>Table of Contents</w:t>
       </w:r>
-      <w:bookmarkEnd w:id="3"/>
+      <w:bookmarkEnd w:id="2"/>
     </w:p>
     <w:p/>
     <w:p>
@@ -1562,7 +1559,7 @@
         <w:rPr>
           <w:noProof/>
         </w:rPr>
-        <w:instrText xml:space="preserve"> PAGEREF _Toc316400410 \h </w:instrText>
+        <w:instrText xml:space="preserve"> PAGEREF _Toc316402155 \h </w:instrText>
       </w:r>
       <w:r>
         <w:rPr>
@@ -1622,7 +1619,7 @@
         <w:rPr>
           <w:noProof/>
         </w:rPr>
-        <w:instrText xml:space="preserve"> PAGEREF _Toc316400411 \h </w:instrText>
+        <w:instrText xml:space="preserve"> PAGEREF _Toc316402156 \h </w:instrText>
       </w:r>
       <w:r>
         <w:rPr>
@@ -1682,7 +1679,7 @@
         <w:rPr>
           <w:noProof/>
         </w:rPr>
-        <w:instrText xml:space="preserve"> PAGEREF _Toc316400412 \h </w:instrText>
+        <w:instrText xml:space="preserve"> PAGEREF _Toc316402157 \h </w:instrText>
       </w:r>
       <w:r>
         <w:rPr>
@@ -1742,7 +1739,7 @@
         <w:rPr>
           <w:noProof/>
         </w:rPr>
-        <w:instrText xml:space="preserve"> PAGEREF _Toc316400413 \h </w:instrText>
+        <w:instrText xml:space="preserve"> PAGEREF _Toc316402158 \h </w:instrText>
       </w:r>
       <w:r>
         <w:rPr>
@@ -1802,7 +1799,7 @@
         <w:rPr>
           <w:noProof/>
         </w:rPr>
-        <w:instrText xml:space="preserve"> PAGEREF _Toc316400414 \h </w:instrText>
+        <w:instrText xml:space="preserve"> PAGEREF _Toc316402159 \h </w:instrText>
       </w:r>
       <w:r>
         <w:rPr>
@@ -1862,7 +1859,7 @@
         <w:rPr>
           <w:noProof/>
         </w:rPr>
-        <w:instrText xml:space="preserve"> PAGEREF _Toc316400415 \h </w:instrText>
+        <w:instrText xml:space="preserve"> PAGEREF _Toc316402160 \h </w:instrText>
       </w:r>
       <w:r>
         <w:rPr>
@@ -1922,7 +1919,7 @@
         <w:rPr>
           <w:noProof/>
         </w:rPr>
-        <w:instrText xml:space="preserve"> PAGEREF _Toc316400416 \h </w:instrText>
+        <w:instrText xml:space="preserve"> PAGEREF _Toc316402161 \h </w:instrText>
       </w:r>
       <w:r>
         <w:rPr>
@@ -1982,7 +1979,7 @@
         <w:rPr>
           <w:noProof/>
         </w:rPr>
-        <w:instrText xml:space="preserve"> PAGEREF _Toc316400417 \h </w:instrText>
+        <w:instrText xml:space="preserve"> PAGEREF _Toc316402162 \h </w:instrText>
       </w:r>
       <w:r>
         <w:rPr>
@@ -2022,7 +2019,6 @@
       </w:pPr>
       <w:r>
         <w:rPr>
-          <w:rFonts w:eastAsia="PMingLiU"/>
           <w:noProof/>
         </w:rPr>
         <w:t>3.1 Budgeting</w:t>
@@ -2043,7 +2039,7 @@
         <w:rPr>
           <w:noProof/>
         </w:rPr>
-        <w:instrText xml:space="preserve"> PAGEREF _Toc316400418 \h </w:instrText>
+        <w:instrText xml:space="preserve"> PAGEREF _Toc316402163 \h </w:instrText>
       </w:r>
       <w:r>
         <w:rPr>
@@ -2104,7 +2100,7 @@
         <w:rPr>
           <w:noProof/>
         </w:rPr>
-        <w:instrText xml:space="preserve"> PAGEREF _Toc316400419 \h </w:instrText>
+        <w:instrText xml:space="preserve"> PAGEREF _Toc316402164 \h </w:instrText>
       </w:r>
       <w:r>
         <w:rPr>
@@ -2121,7 +2117,68 @@
         <w:rPr>
           <w:noProof/>
         </w:rPr>
-        <w:t>7</w:t>
+        <w:t>8</w:t>
+      </w:r>
+      <w:r>
+        <w:rPr>
+          <w:noProof/>
+        </w:rPr>
+        <w:fldChar w:fldCharType="end"/>
+      </w:r>
+    </w:p>
+    <w:p>
+      <w:pPr>
+        <w:pStyle w:val="TOC2"/>
+        <w:tabs>
+          <w:tab w:val="right" w:leader="dot" w:pos="9962"/>
+        </w:tabs>
+        <w:rPr>
+          <w:rFonts w:asciiTheme="minorHAnsi" w:hAnsiTheme="minorHAnsi"/>
+          <w:noProof/>
+          <w:sz w:val="22"/>
+        </w:rPr>
+      </w:pPr>
+      <w:r>
+        <w:rPr>
+          <w:rFonts w:eastAsia="PMingLiU"/>
+          <w:noProof/>
+        </w:rPr>
+        <w:t>3.3 Time Expenditure Reporting</w:t>
+      </w:r>
+      <w:r>
+        <w:rPr>
+          <w:noProof/>
+        </w:rPr>
+        <w:tab/>
+      </w:r>
+      <w:r>
+        <w:rPr>
+          <w:noProof/>
+        </w:rPr>
+        <w:fldChar w:fldCharType="begin"/>
+      </w:r>
+      <w:r>
+        <w:rPr>
+          <w:noProof/>
+        </w:rPr>
+        <w:instrText xml:space="preserve"> PAGEREF _Toc316402165 \h </w:instrText>
+      </w:r>
+      <w:r>
+        <w:rPr>
+          <w:noProof/>
+        </w:rPr>
+      </w:r>
+      <w:r>
+        <w:rPr>
+          <w:noProof/>
+        </w:rPr>
+        <w:fldChar w:fldCharType="separate"/>
+      </w:r>
+      <w:r>
+        <w:rPr>
+          <w:noProof/>
+        </w:rPr>
+        <w:t>8</w:t>
       </w:r>
       <w:r>
         <w:rPr>
@@ -2164,7 +2221,7 @@
         <w:rPr>
           <w:noProof/>
         </w:rPr>
-        <w:instrText xml:space="preserve"> PAGEREF _Toc316400420 \h </w:instrText>
+        <w:instrText xml:space="preserve"> PAGEREF _Toc316402166 \h </w:instrText>
       </w:r>
       <w:r>
         <w:rPr>
@@ -2181,7 +2238,7 @@
         <w:rPr>
           <w:noProof/>
         </w:rPr>
-        <w:t>8</w:t>
+        <w:t>9</w:t>
       </w:r>
       <w:r>
         <w:rPr>
@@ -2224,7 +2281,7 @@
         <w:rPr>
           <w:noProof/>
         </w:rPr>
-        <w:instrText xml:space="preserve"> PAGEREF _Toc316400421 \h </w:instrText>
+        <w:instrText xml:space="preserve"> PAGEREF _Toc316402167 \h </w:instrText>
       </w:r>
       <w:r>
         <w:rPr>
@@ -2241,7 +2298,7 @@
         <w:rPr>
           <w:noProof/>
         </w:rPr>
-        <w:t>8</w:t>
+        <w:t>9</w:t>
       </w:r>
       <w:r>
         <w:rPr>
@@ -2284,7 +2341,7 @@
         <w:rPr>
           <w:noProof/>
         </w:rPr>
-        <w:instrText xml:space="preserve"> PAGEREF _Toc316400422 \h </w:instrText>
+        <w:instrText xml:space="preserve"> PAGEREF _Toc316402168 \h </w:instrText>
       </w:r>
       <w:r>
         <w:rPr>
@@ -2301,7 +2358,67 @@
         <w:rPr>
           <w:noProof/>
         </w:rPr>
-        <w:t>8</w:t>
+        <w:t>9</w:t>
+      </w:r>
+      <w:r>
+        <w:rPr>
+          <w:noProof/>
+        </w:rPr>
+        <w:fldChar w:fldCharType="end"/>
+      </w:r>
+    </w:p>
+    <w:p>
+      <w:pPr>
+        <w:pStyle w:val="TOC3"/>
+        <w:tabs>
+          <w:tab w:val="right" w:leader="dot" w:pos="9962"/>
+        </w:tabs>
+        <w:rPr>
+          <w:rFonts w:asciiTheme="minorHAnsi" w:hAnsiTheme="minorHAnsi"/>
+          <w:noProof/>
+          <w:sz w:val="22"/>
+        </w:rPr>
+      </w:pPr>
+      <w:r>
+        <w:rPr>
+          <w:noProof/>
+        </w:rPr>
+        <w:t>4.2.1 Document producer</w:t>
+      </w:r>
+      <w:r>
+        <w:rPr>
+          <w:noProof/>
+        </w:rPr>
+        <w:tab/>
+      </w:r>
+      <w:r>
+        <w:rPr>
+          <w:noProof/>
+        </w:rPr>
+        <w:fldChar w:fldCharType="begin"/>
+      </w:r>
+      <w:r>
+        <w:rPr>
+          <w:noProof/>
+        </w:rPr>
+        <w:instrText xml:space="preserve"> PAGEREF _Toc316402169 \h </w:instrText>
+      </w:r>
+      <w:r>
+        <w:rPr>
+          <w:noProof/>
+        </w:rPr>
+      </w:r>
+      <w:r>
+        <w:rPr>
+          <w:noProof/>
+        </w:rPr>
+        <w:fldChar w:fldCharType="separate"/>
+      </w:r>
+      <w:r>
+        <w:rPr>
+          <w:noProof/>
+        </w:rPr>
+        <w:t>9</w:t>
       </w:r>
       <w:r>
         <w:rPr>
@@ -2344,7 +2461,7 @@
         <w:rPr>
           <w:noProof/>
         </w:rPr>
-        <w:instrText xml:space="preserve"> PAGEREF _Toc316400423 \h </w:instrText>
+        <w:instrText xml:space="preserve"> PAGEREF _Toc316402170 \h </w:instrText>
       </w:r>
       <w:r>
         <w:rPr>
@@ -2361,7 +2478,7 @@
         <w:rPr>
           <w:noProof/>
         </w:rPr>
-        <w:t>8</w:t>
+        <w:t>9</w:t>
       </w:r>
       <w:r>
         <w:rPr>
@@ -2422,12 +2539,14 @@
           <w:docGrid w:linePitch="312" w:charSpace="-2049"/>
         </w:sectPr>
       </w:pPr>
+      <w:bookmarkStart w:id="3" w:name="_GoBack"/>
+      <w:bookmarkEnd w:id="3"/>
     </w:p>
     <w:p>
       <w:pPr>
         <w:pStyle w:val="Heading1"/>
       </w:pPr>
-      <w:bookmarkStart w:id="4" w:name="_Toc316400413"/>
+      <w:bookmarkStart w:id="4" w:name="_Toc316402158"/>
       <w:r>
         <w:lastRenderedPageBreak/>
         <w:t>1 Work Breakdown &amp; Allocation</w:t>
@@ -2438,7 +2557,7 @@
       <w:pPr>
         <w:pStyle w:val="Heading2"/>
       </w:pPr>
-      <w:bookmarkStart w:id="5" w:name="_Toc316400414"/>
+      <w:bookmarkStart w:id="5" w:name="_Toc316402159"/>
       <w:r>
         <w:t xml:space="preserve">1.1 </w:t>
       </w:r>
@@ -2517,7 +2636,7 @@
       <w:pPr>
         <w:pStyle w:val="Heading2"/>
       </w:pPr>
-      <w:bookmarkStart w:id="6" w:name="_Toc316400415"/>
+      <w:bookmarkStart w:id="6" w:name="_Toc316402160"/>
       <w:r>
         <w:lastRenderedPageBreak/>
         <w:t xml:space="preserve">1.2 </w:t>
@@ -4894,7 +5013,7 @@
       <w:pPr>
         <w:pStyle w:val="Heading1"/>
       </w:pPr>
-      <w:bookmarkStart w:id="7" w:name="_Toc316400416"/>
+      <w:bookmarkStart w:id="7" w:name="_Toc316402161"/>
       <w:r>
         <w:lastRenderedPageBreak/>
         <w:t>2</w:t>
@@ -5587,53 +5706,68 @@
     </w:p>
     <w:p>
       <w:pPr>
-        <w:pStyle w:val="Heading2"/>
-        <w:rPr>
-          <w:rStyle w:val="Heading2Char"/>
-        </w:rPr>
-      </w:pPr>
-      <w:bookmarkStart w:id="9" w:name="_Toc316400417"/>
-      <w:r>
-        <w:lastRenderedPageBreak/>
-        <w:t>3</w:t>
-      </w:r>
-      <w:r>
-        <w:t xml:space="preserve"> </w:t>
-      </w:r>
-      <w:r>
-        <w:t xml:space="preserve">Time </w:t>
-      </w:r>
-      <w:r>
-        <w:t>Budget</w:t>
-      </w:r>
-      <w:r>
-        <w:t>ing &amp; Recording</w:t>
-      </w:r>
-      <w:bookmarkEnd w:id="9"/>
-      <w:r>
+        <w:pStyle w:val="Heading1"/>
         <w:rPr>
           <w:rFonts w:eastAsia="PMingLiU" w:cs="Arial"/>
           <w:color w:val="000000"/>
           <w:sz w:val="23"/>
           <w:szCs w:val="23"/>
         </w:rPr>
-        <w:br/>
-      </w:r>
-      <w:r>
-        <w:rPr>
-          <w:rFonts w:eastAsia="PMingLiU" w:cs="Arial"/>
-          <w:color w:val="000000"/>
-          <w:sz w:val="23"/>
-          <w:szCs w:val="23"/>
-        </w:rPr>
-        <w:br/>
-      </w:r>
+      </w:pPr>
+      <w:bookmarkStart w:id="9" w:name="_Toc316402162"/>
+      <w:r>
+        <w:rPr>
+          <w:rStyle w:val="Heading1Char"/>
+          <w:b/>
+        </w:rPr>
+        <w:lastRenderedPageBreak/>
+        <w:t>3</w:t>
+      </w:r>
+      <w:r>
+        <w:rPr>
+          <w:rStyle w:val="Heading1Char"/>
+          <w:b/>
+        </w:rPr>
+        <w:t xml:space="preserve"> </w:t>
+      </w:r>
+      <w:r>
+        <w:rPr>
+          <w:rStyle w:val="Heading1Char"/>
+          <w:b/>
+        </w:rPr>
+        <w:t xml:space="preserve">Time </w:t>
+      </w:r>
+      <w:r>
+        <w:rPr>
+          <w:rStyle w:val="Heading1Char"/>
+          <w:b/>
+        </w:rPr>
+        <w:t>Budget</w:t>
+      </w:r>
+      <w:r>
+        <w:rPr>
+          <w:rStyle w:val="Heading1Char"/>
+          <w:b/>
+        </w:rPr>
+        <w:t>ing &amp; Recording</w:t>
+      </w:r>
+      <w:bookmarkEnd w:id="9"/>
+    </w:p>
+    <w:p>
+      <w:pPr>
+        <w:pStyle w:val="Heading2"/>
+        <w:rPr>
+          <w:rStyle w:val="Heading2Char"/>
+        </w:rPr>
+      </w:pPr>
+      <w:bookmarkStart w:id="10" w:name="_Toc316402163"/>
       <w:r>
         <w:t>3.1</w:t>
       </w:r>
       <w:r>
         <w:t xml:space="preserve"> Budgeting</w:t>
       </w:r>
+      <w:bookmarkEnd w:id="10"/>
     </w:p>
     <w:p/>
     <w:p>
@@ -5814,6 +5948,7 @@
           <w:rFonts w:eastAsia="PMingLiU"/>
         </w:rPr>
       </w:pPr>
+      <w:bookmarkStart w:id="11" w:name="_Toc316402164"/>
       <w:r>
         <w:rPr>
           <w:rFonts w:eastAsia="PMingLiU"/>
@@ -5827,6 +5962,7 @@
         </w:rPr>
         <w:t>Time recording and management system</w:t>
       </w:r>
+      <w:bookmarkEnd w:id="11"/>
     </w:p>
     <w:p>
       <w:pPr>
@@ -6627,18 +6763,14 @@
           <w:rFonts w:eastAsia="PMingLiU"/>
         </w:rPr>
       </w:pPr>
+      <w:bookmarkStart w:id="12" w:name="_Toc316402165"/>
       <w:r>
         <w:rPr>
           <w:rFonts w:eastAsia="PMingLiU"/>
         </w:rPr>
-        <w:t xml:space="preserve">3.3 </w:t>
-      </w:r>
-      <w:r>
-        <w:rPr>
-          <w:rFonts w:eastAsia="PMingLiU"/>
-        </w:rPr>
-        <w:t>Time Expenditure Reporting</w:t>
-      </w:r>
+        <w:t>3.3 Time Expenditure Reporting</w:t>
+      </w:r>
+      <w:bookmarkEnd w:id="12"/>
     </w:p>
     <w:p>
       <w:pPr>
@@ -6900,27 +7032,7 @@
           <w:sz w:val="23"/>
           <w:szCs w:val="23"/>
         </w:rPr>
-        <w:t xml:space="preserve">Supervisor will be signing for the record in the log book and time manager will record and </w:t>
-      </w:r>
-      <w:proofErr w:type="gramStart"/>
-      <w:r>
-        <w:rPr>
-          <w:rFonts w:ascii="Arial" w:eastAsia="PMingLiU" w:hAnsi="Arial" w:cs="Arial"/>
-          <w:color w:val="000000"/>
-          <w:sz w:val="23"/>
-          <w:szCs w:val="23"/>
-        </w:rPr>
-        <w:t>accumulate</w:t>
-      </w:r>
-      <w:proofErr w:type="gramEnd"/>
-      <w:r>
-        <w:rPr>
-          <w:rFonts w:ascii="Arial" w:eastAsia="PMingLiU" w:hAnsi="Arial" w:cs="Arial"/>
-          <w:color w:val="000000"/>
-          <w:sz w:val="23"/>
-          <w:szCs w:val="23"/>
-        </w:rPr>
-        <w:t xml:space="preserve"> all the data reported by a team member.</w:t>
+        <w:t>Supervisor will be signing for the record in the log book and time manager will record and accumulate all the data reported by a team member.</w:t>
       </w:r>
     </w:p>
     <w:p>
@@ -6942,7 +7054,7 @@
       <w:pPr>
         <w:pStyle w:val="Heading1"/>
       </w:pPr>
-      <w:bookmarkStart w:id="10" w:name="_Toc316400420"/>
+      <w:bookmarkStart w:id="13" w:name="_Toc316402166"/>
       <w:r>
         <w:lastRenderedPageBreak/>
         <w:t>4</w:t>
@@ -6956,7 +7068,7 @@
       <w:r>
         <w:t xml:space="preserve"> management</w:t>
       </w:r>
-      <w:bookmarkEnd w:id="10"/>
+      <w:bookmarkEnd w:id="13"/>
     </w:p>
     <w:p>
       <w:pPr>
@@ -7092,14 +7204,14 @@
       <w:pPr>
         <w:pStyle w:val="Heading2"/>
       </w:pPr>
-      <w:bookmarkStart w:id="11" w:name="_Toc316400421"/>
+      <w:bookmarkStart w:id="14" w:name="_Toc316402167"/>
       <w:r>
         <w:t xml:space="preserve">4.1 </w:t>
       </w:r>
       <w:r>
         <w:t>File and directory naming scheme</w:t>
       </w:r>
-      <w:bookmarkEnd w:id="11"/>
+      <w:bookmarkEnd w:id="14"/>
     </w:p>
     <w:p>
       <w:pPr>
@@ -7168,11 +7280,11 @@
       <w:pPr>
         <w:pStyle w:val="Heading2"/>
       </w:pPr>
-      <w:bookmarkStart w:id="12" w:name="_Toc316400422"/>
+      <w:bookmarkStart w:id="15" w:name="_Toc316402168"/>
       <w:r>
         <w:t>4.2 Documents</w:t>
       </w:r>
-      <w:bookmarkEnd w:id="12"/>
+      <w:bookmarkEnd w:id="15"/>
     </w:p>
     <w:p>
       <w:pPr>
@@ -7195,9 +7307,11 @@
       <w:pPr>
         <w:pStyle w:val="Heading3"/>
       </w:pPr>
+      <w:bookmarkStart w:id="16" w:name="_Toc316402169"/>
       <w:r>
         <w:t>4.2.1 Document producer</w:t>
       </w:r>
+      <w:bookmarkEnd w:id="16"/>
     </w:p>
     <w:p>
       <w:pPr>
@@ -7217,11 +7331,11 @@
       <w:pPr>
         <w:pStyle w:val="Heading2"/>
       </w:pPr>
-      <w:bookmarkStart w:id="13" w:name="_Toc316400423"/>
+      <w:bookmarkStart w:id="17" w:name="_Toc316402170"/>
       <w:r>
         <w:t>4.3 Summary</w:t>
       </w:r>
-      <w:bookmarkEnd w:id="13"/>
+      <w:bookmarkEnd w:id="17"/>
     </w:p>
     <w:p>
       <w:pPr>
@@ -7382,7 +7496,7 @@
       <w:rPr>
         <w:noProof/>
       </w:rPr>
-      <w:t>2</w:t>
+      <w:t>3</w:t>
     </w:r>
     <w:r>
       <w:fldChar w:fldCharType="end"/>
@@ -9043,15 +9157,6 @@
   </w:num>
   <w:num w:numId="14">
     <w:abstractNumId w:val="8"/>
-    <w:lvlOverride w:ilvl="0"/>
-    <w:lvlOverride w:ilvl="1"/>
-    <w:lvlOverride w:ilvl="2"/>
-    <w:lvlOverride w:ilvl="3"/>
-    <w:lvlOverride w:ilvl="4"/>
-    <w:lvlOverride w:ilvl="5"/>
-    <w:lvlOverride w:ilvl="6"/>
-    <w:lvlOverride w:ilvl="7"/>
-    <w:lvlOverride w:ilvl="8"/>
   </w:num>
   <w:num w:numId="15">
     <w:abstractNumId w:val="9"/>
@@ -10609,7 +10714,7 @@
 </file>
 
 <file path=customXml/itemProps1.xml><?xml version="1.0" encoding="utf-8"?>
-<ds:datastoreItem xmlns:ds="http://schemas.openxmlformats.org/officeDocument/2006/customXml" ds:itemID="{4C57C5FE-9790-4D61-B64A-F5A84CE64D95}">
+<ds:datastoreItem xmlns:ds="http://schemas.openxmlformats.org/officeDocument/2006/customXml" ds:itemID="{76854EAC-14F1-4DA4-B378-DF8AA1BF59D1}">
   <ds:schemaRefs>
     <ds:schemaRef ds:uri="http://schemas.openxmlformats.org/officeDocument/2006/bibliography"/>
   </ds:schemaRefs>

</xml_diff>

<commit_message>
* Reviewed ProjPlan.docx. * Made minor spelling, grammar and formatting changes to ProjPlan.docx. * Updated the Time and Budgeting table in ProjPlan.docx.
</commit_message>
<xml_diff>
--- a/doc/Project Plan/ProjPlan.docx
+++ b/doc/Project Plan/ProjPlan.docx
@@ -5,9 +5,63 @@
     <w:p>
       <w:pPr>
         <w:pStyle w:val="Title"/>
-      </w:pPr>
-      <w:r>
-        <w:t xml:space="preserve">Project Plan </w:t>
+        <w:jc w:val="right"/>
+      </w:pPr>
+      <w:r>
+        <w:rPr>
+          <w:noProof/>
+        </w:rPr>
+        <w:drawing>
+          <wp:inline distT="0" distB="0" distL="0" distR="0" wp14:anchorId="7BFE51E8" wp14:editId="66992EC9">
+            <wp:extent cx="2848938" cy="700644"/>
+            <wp:effectExtent l="0" t="0" r="0" b="0"/>
+            <wp:docPr id="1" name="Picture 1" descr="http://www.maremap.ac.uk/view/images/logos/soton_logo_lg.jpg"/>
+            <wp:cNvGraphicFramePr>
+              <a:graphicFrameLocks xmlns:a="http://schemas.openxmlformats.org/drawingml/2006/main" noChangeAspect="1"/>
+            </wp:cNvGraphicFramePr>
+            <a:graphic xmlns:a="http://schemas.openxmlformats.org/drawingml/2006/main">
+              <a:graphicData uri="http://schemas.openxmlformats.org/drawingml/2006/picture">
+                <pic:pic xmlns:pic="http://schemas.openxmlformats.org/drawingml/2006/picture">
+                  <pic:nvPicPr>
+                    <pic:cNvPr id="0" name="Picture 1" descr="http://www.maremap.ac.uk/view/images/logos/soton_logo_lg.jpg"/>
+                    <pic:cNvPicPr>
+                      <a:picLocks noChangeAspect="1" noChangeArrowheads="1"/>
+                    </pic:cNvPicPr>
+                  </pic:nvPicPr>
+                  <pic:blipFill rotWithShape="1">
+                    <a:blip r:embed="rId9">
+                      <a:extLst>
+                        <a:ext uri="{28A0092B-C50C-407E-A947-70E740481C1C}">
+                          <a14:useLocalDpi xmlns:a14="http://schemas.microsoft.com/office/drawing/2010/main" val="0"/>
+                        </a:ext>
+                      </a:extLst>
+                    </a:blip>
+                    <a:srcRect t="34000" b="36500"/>
+                    <a:stretch/>
+                  </pic:blipFill>
+                  <pic:spPr bwMode="auto">
+                    <a:xfrm>
+                      <a:off x="0" y="0"/>
+                      <a:ext cx="2855595" cy="702281"/>
+                    </a:xfrm>
+                    <a:prstGeom prst="rect">
+                      <a:avLst/>
+                    </a:prstGeom>
+                    <a:noFill/>
+                    <a:ln>
+                      <a:noFill/>
+                    </a:ln>
+                    <a:extLst>
+                      <a:ext uri="{53640926-AAD7-44D8-BBD7-CCE9431645EC}">
+                        <a14:shadowObscured xmlns:a14="http://schemas.microsoft.com/office/drawing/2010/main"/>
+                      </a:ext>
+                    </a:extLst>
+                  </pic:spPr>
+                </pic:pic>
+              </a:graphicData>
+            </a:graphic>
+          </wp:inline>
+        </w:drawing>
       </w:r>
     </w:p>
     <w:p>
@@ -15,14 +69,27 @@
         <w:pStyle w:val="Title"/>
       </w:pPr>
       <w:r>
-        <w:t>SEG2012GP9</w:t>
+        <w:t xml:space="preserve">Project Plan </w:t>
       </w:r>
     </w:p>
     <w:p>
       <w:pPr>
+        <w:pStyle w:val="Title"/>
+      </w:pPr>
+      <w:r>
+        <w:t>SEG2012GP9</w:t>
+      </w:r>
+    </w:p>
+    <w:p>
+      <w:pPr>
         <w:jc w:val="right"/>
       </w:pPr>
     </w:p>
+    <w:p/>
+    <w:p/>
+    <w:p/>
+    <w:p/>
+    <w:p/>
     <w:p/>
     <w:p/>
     <w:tbl>
@@ -72,7 +139,7 @@
             <w:tcW w:w="5094" w:type="dxa"/>
           </w:tcPr>
           <w:p>
-            <w:hyperlink r:id="rId9" w:history="1">
+            <w:hyperlink r:id="rId10" w:history="1">
               <w:r>
                 <w:rPr>
                   <w:rStyle w:val="Hyperlink"/>
@@ -124,7 +191,7 @@
             <w:tcW w:w="5094" w:type="dxa"/>
           </w:tcPr>
           <w:p>
-            <w:hyperlink r:id="rId10">
+            <w:hyperlink r:id="rId11">
               <w:r>
                 <w:rPr>
                   <w:rStyle w:val="InternetLink"/>
@@ -191,7 +258,7 @@
                 <w:szCs w:val="36"/>
               </w:rPr>
             </w:pPr>
-            <w:hyperlink r:id="rId11">
+            <w:hyperlink r:id="rId12">
               <w:r>
                 <w:rPr>
                   <w:rStyle w:val="InternetLink"/>
@@ -238,27 +305,52 @@
                 <w:szCs w:val="36"/>
               </w:rPr>
             </w:pPr>
+            <w:proofErr w:type="spellStart"/>
             <w:r>
               <w:rPr>
                 <w:sz w:val="36"/>
                 <w:szCs w:val="36"/>
               </w:rPr>
-              <w:t>Mariani Elola, Oscar N</w:t>
-            </w:r>
-          </w:p>
-        </w:tc>
-        <w:tc>
-          <w:tcPr>
-            <w:tcW w:w="5094" w:type="dxa"/>
-          </w:tcPr>
-          <w:p>
-            <w:pPr>
+              <w:t>Mariani</w:t>
+            </w:r>
+            <w:proofErr w:type="spellEnd"/>
+            <w:r>
               <w:rPr>
                 <w:sz w:val="36"/>
                 <w:szCs w:val="36"/>
               </w:rPr>
-            </w:pPr>
-            <w:hyperlink r:id="rId12">
+              <w:t xml:space="preserve"> </w:t>
+            </w:r>
+            <w:proofErr w:type="spellStart"/>
+            <w:r>
+              <w:rPr>
+                <w:sz w:val="36"/>
+                <w:szCs w:val="36"/>
+              </w:rPr>
+              <w:t>Elola</w:t>
+            </w:r>
+            <w:proofErr w:type="spellEnd"/>
+            <w:r>
+              <w:rPr>
+                <w:sz w:val="36"/>
+                <w:szCs w:val="36"/>
+              </w:rPr>
+              <w:t>, Oscar N</w:t>
+            </w:r>
+          </w:p>
+        </w:tc>
+        <w:tc>
+          <w:tcPr>
+            <w:tcW w:w="5094" w:type="dxa"/>
+          </w:tcPr>
+          <w:p>
+            <w:pPr>
+              <w:rPr>
+                <w:sz w:val="36"/>
+                <w:szCs w:val="36"/>
+              </w:rPr>
+            </w:pPr>
+            <w:hyperlink r:id="rId13">
               <w:r>
                 <w:rPr>
                   <w:rStyle w:val="InternetLink"/>
@@ -334,7 +426,7 @@
                 <w:szCs w:val="36"/>
               </w:rPr>
             </w:pPr>
-            <w:hyperlink r:id="rId13">
+            <w:hyperlink r:id="rId14">
               <w:r>
                 <w:rPr>
                   <w:rStyle w:val="InternetLink"/>
@@ -498,8 +590,8 @@
       <w:pPr>
         <w:pStyle w:val="Heading1"/>
         <w:sectPr>
-          <w:headerReference w:type="default" r:id="rId14"/>
-          <w:footerReference w:type="default" r:id="rId15"/>
+          <w:headerReference w:type="default" r:id="rId15"/>
+          <w:footerReference w:type="default" r:id="rId16"/>
           <w:pgSz w:w="12240" w:h="15840"/>
           <w:pgMar w:top="1134" w:right="1134" w:bottom="1693" w:left="1134" w:header="0" w:footer="1134" w:gutter="0"/>
           <w:cols w:space="720"/>
@@ -512,7 +604,7 @@
       <w:pPr>
         <w:pStyle w:val="Heading1"/>
       </w:pPr>
-      <w:bookmarkStart w:id="0" w:name="_Toc316402155"/>
+      <w:bookmarkStart w:id="0" w:name="_Toc316464890"/>
       <w:r>
         <w:lastRenderedPageBreak/>
         <w:t>0 Meta Pages</w:t>
@@ -523,7 +615,7 @@
       <w:pPr>
         <w:pStyle w:val="Heading2"/>
       </w:pPr>
-      <w:bookmarkStart w:id="1" w:name="_Toc316402156"/>
+      <w:bookmarkStart w:id="1" w:name="_Toc316464891"/>
       <w:r>
         <w:t xml:space="preserve">0.1 </w:t>
       </w:r>
@@ -573,6 +665,7 @@
             <w:pPr>
               <w:pStyle w:val="TableContents"/>
             </w:pPr>
+            <w:bookmarkStart w:id="2" w:name="_GoBack" w:colFirst="3" w:colLast="3"/>
             <w:r>
               <w:rPr>
                 <w:b/>
@@ -1284,16 +1377,7 @@
               <w:pStyle w:val="TableContents"/>
             </w:pPr>
             <w:r>
-              <w:t>Rewrote version management section</w:t>
-            </w:r>
-            <w:r>
-              <w:t xml:space="preserve"> to</w:t>
-            </w:r>
-            <w:r>
-              <w:t xml:space="preserve"> </w:t>
-            </w:r>
-            <w:r>
-              <w:t>meet spec</w:t>
+              <w:t>Rewrote version management section of ProjPlan.docx so it fit better with what is required</w:t>
             </w:r>
           </w:p>
         </w:tc>
@@ -1458,6 +1542,87 @@
           </w:p>
         </w:tc>
       </w:tr>
+      <w:tr>
+        <w:tc>
+          <w:tcPr>
+            <w:tcW w:w="1281" w:type="dxa"/>
+            <w:tcBorders>
+              <w:top w:val="single" w:sz="4" w:space="0" w:color="auto"/>
+              <w:left w:val="single" w:sz="4" w:space="0" w:color="auto"/>
+              <w:bottom w:val="single" w:sz="4" w:space="0" w:color="auto"/>
+              <w:right w:val="single" w:sz="4" w:space="0" w:color="auto"/>
+            </w:tcBorders>
+            <w:shd w:val="clear" w:color="auto" w:fill="FFFFFF"/>
+            <w:tcMar>
+              <w:top w:w="0" w:type="dxa"/>
+              <w:left w:w="108" w:type="dxa"/>
+              <w:bottom w:w="0" w:type="dxa"/>
+              <w:right w:w="108" w:type="dxa"/>
+            </w:tcMar>
+          </w:tcPr>
+          <w:p>
+            <w:pPr>
+              <w:pStyle w:val="TableContents"/>
+            </w:pPr>
+            <w:r>
+              <w:t>11</w:t>
+            </w:r>
+          </w:p>
+        </w:tc>
+        <w:tc>
+          <w:tcPr>
+            <w:tcW w:w="3115" w:type="dxa"/>
+            <w:tcBorders>
+              <w:top w:val="single" w:sz="4" w:space="0" w:color="auto"/>
+              <w:left w:val="single" w:sz="4" w:space="0" w:color="auto"/>
+              <w:bottom w:val="single" w:sz="4" w:space="0" w:color="auto"/>
+              <w:right w:val="single" w:sz="4" w:space="0" w:color="auto"/>
+            </w:tcBorders>
+            <w:shd w:val="clear" w:color="auto" w:fill="FFFFFF"/>
+            <w:tcMar>
+              <w:top w:w="0" w:type="dxa"/>
+              <w:left w:w="108" w:type="dxa"/>
+              <w:bottom w:w="0" w:type="dxa"/>
+              <w:right w:w="108" w:type="dxa"/>
+            </w:tcMar>
+          </w:tcPr>
+          <w:p>
+            <w:pPr>
+              <w:pStyle w:val="TableContents"/>
+            </w:pPr>
+            <w:r>
+              <w:t>All</w:t>
+            </w:r>
+          </w:p>
+        </w:tc>
+        <w:tc>
+          <w:tcPr>
+            <w:tcW w:w="5237" w:type="dxa"/>
+            <w:tcBorders>
+              <w:top w:val="single" w:sz="4" w:space="0" w:color="auto"/>
+              <w:left w:val="single" w:sz="4" w:space="0" w:color="auto"/>
+              <w:bottom w:val="single" w:sz="4" w:space="0" w:color="auto"/>
+              <w:right w:val="single" w:sz="4" w:space="0" w:color="auto"/>
+            </w:tcBorders>
+            <w:shd w:val="clear" w:color="auto" w:fill="FFFFFF"/>
+            <w:tcMar>
+              <w:top w:w="0" w:type="dxa"/>
+              <w:left w:w="108" w:type="dxa"/>
+              <w:bottom w:w="0" w:type="dxa"/>
+              <w:right w:w="108" w:type="dxa"/>
+            </w:tcMar>
+          </w:tcPr>
+          <w:p>
+            <w:pPr>
+              <w:pStyle w:val="TableContents"/>
+            </w:pPr>
+            <w:r>
+              <w:t>Reviewed whole document. Made minor spelling, grammar and formatting changes. Updated the Time and Budgeting table.</w:t>
+            </w:r>
+          </w:p>
+        </w:tc>
+      </w:tr>
+      <w:bookmarkEnd w:id="2"/>
     </w:tbl>
     <w:p/>
     <w:p>
@@ -1492,7 +1657,7 @@
       <w:pPr>
         <w:pStyle w:val="Heading2"/>
       </w:pPr>
-      <w:bookmarkStart w:id="2" w:name="_Toc316402157"/>
+      <w:bookmarkStart w:id="3" w:name="_Toc316464892"/>
       <w:r>
         <w:lastRenderedPageBreak/>
         <w:t xml:space="preserve">0.2 </w:t>
@@ -1500,7 +1665,7 @@
       <w:r>
         <w:t>Table of Contents</w:t>
       </w:r>
-      <w:bookmarkEnd w:id="2"/>
+      <w:bookmarkEnd w:id="3"/>
     </w:p>
     <w:p/>
     <w:p>
@@ -1559,7 +1724,7 @@
         <w:rPr>
           <w:noProof/>
         </w:rPr>
-        <w:instrText xml:space="preserve"> PAGEREF _Toc316402155 \h </w:instrText>
+        <w:instrText xml:space="preserve"> PAGEREF _Toc316464890 \h </w:instrText>
       </w:r>
       <w:r>
         <w:rPr>
@@ -1619,7 +1784,7 @@
         <w:rPr>
           <w:noProof/>
         </w:rPr>
-        <w:instrText xml:space="preserve"> PAGEREF _Toc316402156 \h </w:instrText>
+        <w:instrText xml:space="preserve"> PAGEREF _Toc316464891 \h </w:instrText>
       </w:r>
       <w:r>
         <w:rPr>
@@ -1679,7 +1844,7 @@
         <w:rPr>
           <w:noProof/>
         </w:rPr>
-        <w:instrText xml:space="preserve"> PAGEREF _Toc316402157 \h </w:instrText>
+        <w:instrText xml:space="preserve"> PAGEREF _Toc316464892 \h </w:instrText>
       </w:r>
       <w:r>
         <w:rPr>
@@ -1739,7 +1904,7 @@
         <w:rPr>
           <w:noProof/>
         </w:rPr>
-        <w:instrText xml:space="preserve"> PAGEREF _Toc316402158 \h </w:instrText>
+        <w:instrText xml:space="preserve"> PAGEREF _Toc316464893 \h </w:instrText>
       </w:r>
       <w:r>
         <w:rPr>
@@ -1799,7 +1964,7 @@
         <w:rPr>
           <w:noProof/>
         </w:rPr>
-        <w:instrText xml:space="preserve"> PAGEREF _Toc316402159 \h </w:instrText>
+        <w:instrText xml:space="preserve"> PAGEREF _Toc316464894 \h </w:instrText>
       </w:r>
       <w:r>
         <w:rPr>
@@ -1859,7 +2024,7 @@
         <w:rPr>
           <w:noProof/>
         </w:rPr>
-        <w:instrText xml:space="preserve"> PAGEREF _Toc316402160 \h </w:instrText>
+        <w:instrText xml:space="preserve"> PAGEREF _Toc316464895 \h </w:instrText>
       </w:r>
       <w:r>
         <w:rPr>
@@ -1919,7 +2084,7 @@
         <w:rPr>
           <w:noProof/>
         </w:rPr>
-        <w:instrText xml:space="preserve"> PAGEREF _Toc316402161 \h </w:instrText>
+        <w:instrText xml:space="preserve"> PAGEREF _Toc316464896 \h </w:instrText>
       </w:r>
       <w:r>
         <w:rPr>
@@ -1959,6 +2124,7 @@
       </w:pPr>
       <w:r>
         <w:rPr>
+          <w:rFonts w:eastAsia="PMingLiU"/>
           <w:noProof/>
         </w:rPr>
         <w:t>3 Time Budgeting &amp; Recording</w:t>
@@ -1979,7 +2145,7 @@
         <w:rPr>
           <w:noProof/>
         </w:rPr>
-        <w:instrText xml:space="preserve"> PAGEREF _Toc316402162 \h </w:instrText>
+        <w:instrText xml:space="preserve"> PAGEREF _Toc316464897 \h </w:instrText>
       </w:r>
       <w:r>
         <w:rPr>
@@ -2019,6 +2185,7 @@
       </w:pPr>
       <w:r>
         <w:rPr>
+          <w:rFonts w:eastAsia="PMingLiU"/>
           <w:noProof/>
         </w:rPr>
         <w:t>3.1 Budgeting</w:t>
@@ -2039,7 +2206,7 @@
         <w:rPr>
           <w:noProof/>
         </w:rPr>
-        <w:instrText xml:space="preserve"> PAGEREF _Toc316402163 \h </w:instrText>
+        <w:instrText xml:space="preserve"> PAGEREF _Toc316464898 \h </w:instrText>
       </w:r>
       <w:r>
         <w:rPr>
@@ -2100,7 +2267,7 @@
         <w:rPr>
           <w:noProof/>
         </w:rPr>
-        <w:instrText xml:space="preserve"> PAGEREF _Toc316402164 \h </w:instrText>
+        <w:instrText xml:space="preserve"> PAGEREF _Toc316464899 \h </w:instrText>
       </w:r>
       <w:r>
         <w:rPr>
@@ -2161,7 +2328,7 @@
         <w:rPr>
           <w:noProof/>
         </w:rPr>
-        <w:instrText xml:space="preserve"> PAGEREF _Toc316402165 \h </w:instrText>
+        <w:instrText xml:space="preserve"> PAGEREF _Toc316464900 \h </w:instrText>
       </w:r>
       <w:r>
         <w:rPr>
@@ -2221,7 +2388,7 @@
         <w:rPr>
           <w:noProof/>
         </w:rPr>
-        <w:instrText xml:space="preserve"> PAGEREF _Toc316402166 \h </w:instrText>
+        <w:instrText xml:space="preserve"> PAGEREF _Toc316464901 \h </w:instrText>
       </w:r>
       <w:r>
         <w:rPr>
@@ -2281,7 +2448,7 @@
         <w:rPr>
           <w:noProof/>
         </w:rPr>
-        <w:instrText xml:space="preserve"> PAGEREF _Toc316402167 \h </w:instrText>
+        <w:instrText xml:space="preserve"> PAGEREF _Toc316464902 \h </w:instrText>
       </w:r>
       <w:r>
         <w:rPr>
@@ -2341,7 +2508,7 @@
         <w:rPr>
           <w:noProof/>
         </w:rPr>
-        <w:instrText xml:space="preserve"> PAGEREF _Toc316402168 \h </w:instrText>
+        <w:instrText xml:space="preserve"> PAGEREF _Toc316464903 \h </w:instrText>
       </w:r>
       <w:r>
         <w:rPr>
@@ -2401,7 +2568,7 @@
         <w:rPr>
           <w:noProof/>
         </w:rPr>
-        <w:instrText xml:space="preserve"> PAGEREF _Toc316402169 \h </w:instrText>
+        <w:instrText xml:space="preserve"> PAGEREF _Toc316464904 \h </w:instrText>
       </w:r>
       <w:r>
         <w:rPr>
@@ -2461,7 +2628,7 @@
         <w:rPr>
           <w:noProof/>
         </w:rPr>
-        <w:instrText xml:space="preserve"> PAGEREF _Toc316402170 \h </w:instrText>
+        <w:instrText xml:space="preserve"> PAGEREF _Toc316464905 \h </w:instrText>
       </w:r>
       <w:r>
         <w:rPr>
@@ -2539,14 +2706,12 @@
           <w:docGrid w:linePitch="312" w:charSpace="-2049"/>
         </w:sectPr>
       </w:pPr>
-      <w:bookmarkStart w:id="3" w:name="_GoBack"/>
-      <w:bookmarkEnd w:id="3"/>
     </w:p>
     <w:p>
       <w:pPr>
         <w:pStyle w:val="Heading1"/>
       </w:pPr>
-      <w:bookmarkStart w:id="4" w:name="_Toc316402158"/>
+      <w:bookmarkStart w:id="4" w:name="_Toc316464893"/>
       <w:r>
         <w:lastRenderedPageBreak/>
         <w:t>1 Work Breakdown &amp; Allocation</w:t>
@@ -2557,7 +2722,7 @@
       <w:pPr>
         <w:pStyle w:val="Heading2"/>
       </w:pPr>
-      <w:bookmarkStart w:id="5" w:name="_Toc316402159"/>
+      <w:bookmarkStart w:id="5" w:name="_Toc316464894"/>
       <w:r>
         <w:t xml:space="preserve">1.1 </w:t>
       </w:r>
@@ -2605,7 +2770,7 @@
                     <pic:cNvPicPr/>
                   </pic:nvPicPr>
                   <pic:blipFill>
-                    <a:blip r:embed="rId16">
+                    <a:blip r:embed="rId17">
                       <a:extLst>
                         <a:ext uri="{28A0092B-C50C-407E-A947-70E740481C1C}">
                           <a14:useLocalDpi xmlns:a14="http://schemas.microsoft.com/office/drawing/2010/main" val="0"/>
@@ -2636,7 +2801,7 @@
       <w:pPr>
         <w:pStyle w:val="Heading2"/>
       </w:pPr>
-      <w:bookmarkStart w:id="6" w:name="_Toc316402160"/>
+      <w:bookmarkStart w:id="6" w:name="_Toc316464895"/>
       <w:r>
         <w:lastRenderedPageBreak/>
         <w:t xml:space="preserve">1.2 </w:t>
@@ -2668,6 +2833,7 @@
               <w:bottom w:val="single" w:sz="4" w:space="0" w:color="auto"/>
               <w:right w:val="single" w:sz="4" w:space="0" w:color="auto"/>
             </w:tcBorders>
+            <w:shd w:val="clear" w:color="auto" w:fill="EEECE1" w:themeFill="background2"/>
             <w:hideMark/>
           </w:tcPr>
           <w:p>
@@ -2699,6 +2865,7 @@
               <w:bottom w:val="single" w:sz="4" w:space="0" w:color="auto"/>
               <w:right w:val="single" w:sz="4" w:space="0" w:color="auto"/>
             </w:tcBorders>
+            <w:shd w:val="clear" w:color="auto" w:fill="EEECE1" w:themeFill="background2"/>
             <w:hideMark/>
           </w:tcPr>
           <w:p>
@@ -2730,6 +2897,7 @@
               <w:bottom w:val="single" w:sz="4" w:space="0" w:color="auto"/>
               <w:right w:val="single" w:sz="4" w:space="0" w:color="auto"/>
             </w:tcBorders>
+            <w:shd w:val="clear" w:color="auto" w:fill="EEECE1" w:themeFill="background2"/>
             <w:hideMark/>
           </w:tcPr>
           <w:p>
@@ -3353,6 +3521,14 @@
                 <w:szCs w:val="24"/>
               </w:rPr>
             </w:pPr>
+            <w:r>
+              <w:rPr>
+                <w:rFonts w:eastAsia="Times New Roman" w:cs="Times New Roman"/>
+                <w:sz w:val="24"/>
+                <w:szCs w:val="24"/>
+              </w:rPr>
+              <w:t>Brian</w:t>
+            </w:r>
           </w:p>
         </w:tc>
       </w:tr>
@@ -3433,6 +3609,16 @@
                 <w:szCs w:val="24"/>
               </w:rPr>
             </w:pPr>
+            <w:proofErr w:type="spellStart"/>
+            <w:r>
+              <w:rPr>
+                <w:rFonts w:eastAsia="Times New Roman" w:cs="Times New Roman"/>
+                <w:sz w:val="24"/>
+                <w:szCs w:val="24"/>
+              </w:rPr>
+              <w:t>Kristian</w:t>
+            </w:r>
+            <w:proofErr w:type="spellEnd"/>
           </w:p>
         </w:tc>
       </w:tr>
@@ -3513,6 +3699,14 @@
                 <w:szCs w:val="24"/>
               </w:rPr>
             </w:pPr>
+            <w:r>
+              <w:rPr>
+                <w:rFonts w:eastAsia="Times New Roman" w:cs="Times New Roman"/>
+                <w:sz w:val="24"/>
+                <w:szCs w:val="24"/>
+              </w:rPr>
+              <w:t>Edward</w:t>
+            </w:r>
           </w:p>
         </w:tc>
       </w:tr>
@@ -3593,6 +3787,14 @@
                 <w:szCs w:val="24"/>
               </w:rPr>
             </w:pPr>
+            <w:r>
+              <w:rPr>
+                <w:rFonts w:eastAsia="Times New Roman" w:cs="Times New Roman"/>
+                <w:sz w:val="24"/>
+                <w:szCs w:val="24"/>
+              </w:rPr>
+              <w:t>Oscar</w:t>
+            </w:r>
           </w:p>
         </w:tc>
       </w:tr>
@@ -3673,6 +3875,14 @@
                 <w:szCs w:val="24"/>
               </w:rPr>
             </w:pPr>
+            <w:r>
+              <w:rPr>
+                <w:rFonts w:eastAsia="Times New Roman" w:cs="Times New Roman"/>
+                <w:sz w:val="24"/>
+                <w:szCs w:val="24"/>
+              </w:rPr>
+              <w:t>Kelvin</w:t>
+            </w:r>
           </w:p>
         </w:tc>
       </w:tr>
@@ -3753,6 +3963,14 @@
                 <w:szCs w:val="24"/>
               </w:rPr>
             </w:pPr>
+            <w:r>
+              <w:rPr>
+                <w:rFonts w:eastAsia="Times New Roman" w:cs="Times New Roman"/>
+                <w:sz w:val="24"/>
+                <w:szCs w:val="24"/>
+              </w:rPr>
+              <w:t>Brian</w:t>
+            </w:r>
           </w:p>
         </w:tc>
       </w:tr>
@@ -3833,6 +4051,24 @@
                 <w:szCs w:val="24"/>
               </w:rPr>
             </w:pPr>
+            <w:r>
+              <w:rPr>
+                <w:rFonts w:eastAsia="Times New Roman" w:cs="Times New Roman"/>
+                <w:sz w:val="24"/>
+                <w:szCs w:val="24"/>
+              </w:rPr>
+              <w:t xml:space="preserve">Edward, </w:t>
+            </w:r>
+            <w:proofErr w:type="spellStart"/>
+            <w:r>
+              <w:rPr>
+                <w:rFonts w:eastAsia="Times New Roman" w:cs="Times New Roman"/>
+                <w:sz w:val="24"/>
+                <w:szCs w:val="24"/>
+              </w:rPr>
+              <w:t>Kristian</w:t>
+            </w:r>
+            <w:proofErr w:type="spellEnd"/>
           </w:p>
         </w:tc>
       </w:tr>
@@ -4036,6 +4272,14 @@
                 <w:szCs w:val="24"/>
               </w:rPr>
             </w:pPr>
+            <w:r>
+              <w:rPr>
+                <w:rFonts w:eastAsia="Times New Roman" w:cs="Times New Roman"/>
+                <w:sz w:val="24"/>
+                <w:szCs w:val="24"/>
+              </w:rPr>
+              <w:t>Kelvin, Oscar</w:t>
+            </w:r>
           </w:p>
         </w:tc>
       </w:tr>
@@ -4116,6 +4360,24 @@
                 <w:szCs w:val="24"/>
               </w:rPr>
             </w:pPr>
+            <w:r>
+              <w:rPr>
+                <w:rFonts w:eastAsia="Times New Roman" w:cs="Times New Roman"/>
+                <w:sz w:val="24"/>
+                <w:szCs w:val="24"/>
+              </w:rPr>
+              <w:t xml:space="preserve">Edward, </w:t>
+            </w:r>
+            <w:proofErr w:type="spellStart"/>
+            <w:r>
+              <w:rPr>
+                <w:rFonts w:eastAsia="Times New Roman" w:cs="Times New Roman"/>
+                <w:sz w:val="24"/>
+                <w:szCs w:val="24"/>
+              </w:rPr>
+              <w:t>Kristian</w:t>
+            </w:r>
+            <w:proofErr w:type="spellEnd"/>
           </w:p>
         </w:tc>
       </w:tr>
@@ -4196,6 +4458,14 @@
                 <w:szCs w:val="24"/>
               </w:rPr>
             </w:pPr>
+            <w:r>
+              <w:rPr>
+                <w:rFonts w:eastAsia="Times New Roman" w:cs="Times New Roman"/>
+                <w:sz w:val="24"/>
+                <w:szCs w:val="24"/>
+              </w:rPr>
+              <w:t>Brian, Oscar</w:t>
+            </w:r>
           </w:p>
         </w:tc>
       </w:tr>
@@ -4370,6 +4640,14 @@
                 <w:szCs w:val="24"/>
               </w:rPr>
             </w:pPr>
+            <w:r>
+              <w:rPr>
+                <w:rFonts w:eastAsia="Times New Roman" w:cs="Times New Roman"/>
+                <w:sz w:val="24"/>
+                <w:szCs w:val="24"/>
+              </w:rPr>
+              <w:t>20 hours</w:t>
+            </w:r>
           </w:p>
         </w:tc>
         <w:tc>
@@ -4390,6 +4668,14 @@
                 <w:szCs w:val="24"/>
               </w:rPr>
             </w:pPr>
+            <w:r>
+              <w:rPr>
+                <w:rFonts w:eastAsia="Times New Roman" w:cs="Times New Roman"/>
+                <w:sz w:val="24"/>
+                <w:szCs w:val="24"/>
+              </w:rPr>
+              <w:t xml:space="preserve">All </w:t>
+            </w:r>
           </w:p>
         </w:tc>
       </w:tr>
@@ -4441,6 +4727,14 @@
                 <w:szCs w:val="24"/>
               </w:rPr>
             </w:pPr>
+            <w:r>
+              <w:rPr>
+                <w:rFonts w:eastAsia="Times New Roman" w:cs="Times New Roman"/>
+                <w:sz w:val="24"/>
+                <w:szCs w:val="24"/>
+              </w:rPr>
+              <w:t>20 hours</w:t>
+            </w:r>
           </w:p>
         </w:tc>
         <w:tc>
@@ -4461,6 +4755,14 @@
                 <w:szCs w:val="24"/>
               </w:rPr>
             </w:pPr>
+            <w:r>
+              <w:rPr>
+                <w:rFonts w:eastAsia="Times New Roman" w:cs="Times New Roman"/>
+                <w:sz w:val="24"/>
+                <w:szCs w:val="24"/>
+              </w:rPr>
+              <w:t xml:space="preserve">All </w:t>
+            </w:r>
           </w:p>
         </w:tc>
       </w:tr>
@@ -4852,7 +5154,7 @@
                 <w:sz w:val="24"/>
                 <w:szCs w:val="24"/>
               </w:rPr>
-              <w:t>Tasks Needed</w:t>
+              <w:t>Tasks will be assigned at a later date as progress is reviewed throughout the project.</w:t>
             </w:r>
           </w:p>
         </w:tc>
@@ -4903,6 +5205,14 @@
                 <w:szCs w:val="24"/>
               </w:rPr>
             </w:pPr>
+            <w:r>
+              <w:rPr>
+                <w:rFonts w:eastAsia="Times New Roman" w:cs="Times New Roman"/>
+                <w:sz w:val="24"/>
+                <w:szCs w:val="24"/>
+              </w:rPr>
+              <w:t xml:space="preserve">All </w:t>
+            </w:r>
           </w:p>
         </w:tc>
       </w:tr>
@@ -4913,93 +5223,6 @@
           <w:rFonts w:eastAsia="Times New Roman" w:cs="Times New Roman"/>
           <w:szCs w:val="24"/>
         </w:rPr>
-      </w:pPr>
-      <w:r>
-        <w:rPr>
-          <w:rFonts w:eastAsia="Times New Roman"/>
-        </w:rPr>
-        <w:t>We have based the main milestones of our project on</w:t>
-      </w:r>
-      <w:r>
-        <w:rPr>
-          <w:rFonts w:eastAsia="Times New Roman"/>
-        </w:rPr>
-        <w:t xml:space="preserve"> the dates of the deliverables, planning </w:t>
-      </w:r>
-      <w:r>
-        <w:rPr>
-          <w:rFonts w:eastAsia="Times New Roman"/>
-        </w:rPr>
-        <w:t xml:space="preserve">to ensure than all the tasks are completed by the hand in dates. For many of the tasks we’ve set ourselves earlier deadlines to ensure that dependent tasks are able to go ahead as scheduled. In many cases the dependent tasks do not require the full completion of its dependencies; </w:t>
-      </w:r>
-      <w:r>
-        <w:rPr>
-          <w:rFonts w:eastAsia="Times New Roman"/>
-        </w:rPr>
-        <w:t>in these cases the tasks have been allowed to continue after their dependencies start.</w:t>
-      </w:r>
-      <w:r>
-        <w:rPr>
-          <w:rFonts w:eastAsia="Times New Roman" w:cs="Times New Roman"/>
-          <w:szCs w:val="24"/>
-        </w:rPr>
-        <w:br/>
-      </w:r>
-      <w:r>
-        <w:rPr>
-          <w:rFonts w:eastAsia="Times New Roman"/>
-        </w:rPr>
-        <w:t>We have allocated team members to the individual tasks</w:t>
-      </w:r>
-      <w:r>
-        <w:rPr>
-          <w:rFonts w:eastAsia="Times New Roman"/>
-        </w:rPr>
-        <w:t xml:space="preserve"> and</w:t>
-      </w:r>
-      <w:r>
-        <w:rPr>
-          <w:rFonts w:eastAsia="Times New Roman"/>
-        </w:rPr>
-        <w:t xml:space="preserve"> </w:t>
-      </w:r>
-      <w:r>
-        <w:rPr>
-          <w:rFonts w:eastAsia="Times New Roman"/>
-        </w:rPr>
-        <w:t xml:space="preserve">have made predictions of the time the tasks will </w:t>
-      </w:r>
-      <w:proofErr w:type="gramStart"/>
-      <w:r>
-        <w:rPr>
-          <w:rFonts w:eastAsia="Times New Roman"/>
-        </w:rPr>
-        <w:t>take,</w:t>
-      </w:r>
-      <w:proofErr w:type="gramEnd"/>
-      <w:r>
-        <w:rPr>
-          <w:rFonts w:eastAsia="Times New Roman"/>
-        </w:rPr>
-        <w:t xml:space="preserve"> we aimed to stay within the budget of 400 hours with our predictions: </w:t>
-      </w:r>
-      <w:r>
-        <w:rPr>
-          <w:rFonts w:eastAsia="Times New Roman" w:cs="Times New Roman"/>
-          <w:szCs w:val="24"/>
-        </w:rPr>
-        <w:br/>
-      </w:r>
-      <w:r>
-        <w:rPr>
-          <w:rFonts w:eastAsia="Times New Roman" w:cs="Times New Roman"/>
-          <w:szCs w:val="24"/>
-        </w:rPr>
-        <w:br/>
-      </w:r>
-    </w:p>
-    <w:p>
-      <w:pPr>
         <w:sectPr>
           <w:pgSz w:w="12240" w:h="15840"/>
           <w:pgMar w:top="1134" w:right="1134" w:bottom="1693" w:left="1134" w:header="0" w:footer="1134" w:gutter="0"/>
@@ -5008,12 +5231,118 @@
           <w:docGrid w:linePitch="326" w:charSpace="-2049"/>
         </w:sectPr>
       </w:pPr>
+      <w:r>
+        <w:rPr>
+          <w:rFonts w:eastAsia="Times New Roman"/>
+        </w:rPr>
+        <w:t>We have based the main milestones of our project on</w:t>
+      </w:r>
+      <w:r>
+        <w:rPr>
+          <w:rFonts w:eastAsia="Times New Roman"/>
+        </w:rPr>
+        <w:t xml:space="preserve"> the dates of the deliverables, planning </w:t>
+      </w:r>
+      <w:r>
+        <w:rPr>
+          <w:rFonts w:eastAsia="Times New Roman"/>
+        </w:rPr>
+        <w:t>to ensure that</w:t>
+      </w:r>
+      <w:r>
+        <w:rPr>
+          <w:rFonts w:eastAsia="Times New Roman"/>
+        </w:rPr>
+        <w:t xml:space="preserve"> all the tasks are completed by the hand in </w:t>
+      </w:r>
+      <w:r>
+        <w:rPr>
+          <w:rFonts w:eastAsia="Times New Roman"/>
+        </w:rPr>
+        <w:t>dates. For many of the tasks we ha</w:t>
+      </w:r>
+      <w:r>
+        <w:rPr>
+          <w:rFonts w:eastAsia="Times New Roman"/>
+        </w:rPr>
+        <w:t xml:space="preserve">ve set ourselves earlier deadlines to ensure that dependent tasks are able to go ahead as scheduled. In many cases the dependent tasks do not require the full completion of its dependencies; </w:t>
+      </w:r>
+      <w:r>
+        <w:rPr>
+          <w:rFonts w:eastAsia="Times New Roman"/>
+        </w:rPr>
+        <w:t>in these cases the tasks have been allowed to continue after their dependencies start.</w:t>
+      </w:r>
+      <w:r>
+        <w:rPr>
+          <w:rFonts w:eastAsia="Times New Roman" w:cs="Times New Roman"/>
+          <w:szCs w:val="24"/>
+        </w:rPr>
+        <w:br/>
+      </w:r>
+      <w:r>
+        <w:rPr>
+          <w:rFonts w:eastAsia="Times New Roman"/>
+        </w:rPr>
+        <w:t>We have allocated team members to the individual tasks</w:t>
+      </w:r>
+      <w:r>
+        <w:rPr>
+          <w:rFonts w:eastAsia="Times New Roman"/>
+        </w:rPr>
+        <w:t xml:space="preserve"> and</w:t>
+      </w:r>
+      <w:r>
+        <w:rPr>
+          <w:rFonts w:eastAsia="Times New Roman"/>
+        </w:rPr>
+        <w:t xml:space="preserve"> </w:t>
+      </w:r>
+      <w:r>
+        <w:rPr>
+          <w:rFonts w:eastAsia="Times New Roman"/>
+        </w:rPr>
+        <w:t xml:space="preserve">have made predictions of the time the tasks will </w:t>
+      </w:r>
+      <w:proofErr w:type="gramStart"/>
+      <w:r>
+        <w:rPr>
+          <w:rFonts w:eastAsia="Times New Roman"/>
+        </w:rPr>
+        <w:t>take,</w:t>
+      </w:r>
+      <w:proofErr w:type="gramEnd"/>
+      <w:r>
+        <w:rPr>
+          <w:rFonts w:eastAsia="Times New Roman"/>
+        </w:rPr>
+        <w:t xml:space="preserve"> we aimed to stay within the budget of 400 hours with our predictions</w:t>
+      </w:r>
+      <w:r>
+        <w:rPr>
+          <w:rFonts w:eastAsia="Times New Roman"/>
+        </w:rPr>
+        <w:t>. In our prediction we have assigned a total of 356 hours</w:t>
+      </w:r>
+      <w:r>
+        <w:rPr>
+          <w:rFonts w:eastAsia="Times New Roman"/>
+        </w:rPr>
+        <w:t xml:space="preserve">: </w:t>
+      </w:r>
+      <w:r>
+        <w:rPr>
+          <w:rFonts w:eastAsia="Times New Roman" w:cs="Times New Roman"/>
+          <w:szCs w:val="24"/>
+        </w:rPr>
+        <w:br/>
+      </w:r>
     </w:p>
     <w:p>
       <w:pPr>
         <w:pStyle w:val="Heading1"/>
       </w:pPr>
-      <w:bookmarkStart w:id="7" w:name="_Toc316402161"/>
+      <w:bookmarkStart w:id="7" w:name="_Toc316464896"/>
       <w:r>
         <w:lastRenderedPageBreak/>
         <w:t>2</w:t>
@@ -5055,7 +5384,7 @@
               <w:bottom w:val="single" w:sz="8" w:space="0" w:color="000000"/>
               <w:right w:val="single" w:sz="8" w:space="0" w:color="000000"/>
             </w:tcBorders>
-            <w:shd w:val="clear" w:color="auto" w:fill="B0B3B2"/>
+            <w:shd w:val="clear" w:color="auto" w:fill="EEECE1" w:themeFill="background2"/>
             <w:tcMar>
               <w:top w:w="100" w:type="dxa"/>
               <w:left w:w="100" w:type="dxa"/>
@@ -5088,7 +5417,7 @@
               <w:bottom w:val="single" w:sz="8" w:space="0" w:color="000000"/>
               <w:right w:val="single" w:sz="8" w:space="0" w:color="000000"/>
             </w:tcBorders>
-            <w:shd w:val="clear" w:color="auto" w:fill="B0B3B2"/>
+            <w:shd w:val="clear" w:color="auto" w:fill="EEECE1" w:themeFill="background2"/>
             <w:tcMar>
               <w:top w:w="100" w:type="dxa"/>
               <w:left w:w="100" w:type="dxa"/>
@@ -5119,7 +5448,7 @@
               <w:bottom w:val="single" w:sz="8" w:space="0" w:color="000000"/>
               <w:right w:val="single" w:sz="8" w:space="0" w:color="000000"/>
             </w:tcBorders>
-            <w:shd w:val="clear" w:color="auto" w:fill="B0B3B2"/>
+            <w:shd w:val="clear" w:color="auto" w:fill="EEECE1" w:themeFill="background2"/>
             <w:tcMar>
               <w:top w:w="100" w:type="dxa"/>
               <w:left w:w="100" w:type="dxa"/>
@@ -5150,7 +5479,7 @@
               <w:bottom w:val="single" w:sz="8" w:space="0" w:color="000000"/>
               <w:right w:val="single" w:sz="8" w:space="0" w:color="000000"/>
             </w:tcBorders>
-            <w:shd w:val="clear" w:color="auto" w:fill="B0B3B2"/>
+            <w:shd w:val="clear" w:color="auto" w:fill="EEECE1" w:themeFill="background2"/>
             <w:tcMar>
               <w:top w:w="100" w:type="dxa"/>
               <w:left w:w="100" w:type="dxa"/>
@@ -5266,15 +5595,7 @@
           </w:tcPr>
           <w:p>
             <w:r>
-              <w:t xml:space="preserve">Strict tracking of worked hours and tasks, frequent formal meetings addressing the issue and </w:t>
-            </w:r>
-            <w:proofErr w:type="spellStart"/>
-            <w:r>
-              <w:t>reevaluation</w:t>
-            </w:r>
-            <w:proofErr w:type="spellEnd"/>
-            <w:r>
-              <w:t xml:space="preserve"> of time estimates at later stages of the project.</w:t>
+              <w:t>Strict tracking of worked hours and tasks, frequent formal meetings addressing the issue and reevaluation of time estimates at later stages of the project.</w:t>
             </w:r>
           </w:p>
         </w:tc>
@@ -5372,15 +5693,7 @@
           </w:tcPr>
           <w:p>
             <w:r>
-              <w:t xml:space="preserve">Very strict and thorough analysis and research of the project at the analysis and design stages. Frequent analysis of the status of the project during formal meetings and constant </w:t>
-            </w:r>
-            <w:proofErr w:type="spellStart"/>
-            <w:r>
-              <w:t>reevaluation</w:t>
-            </w:r>
-            <w:proofErr w:type="spellEnd"/>
-            <w:r>
-              <w:t xml:space="preserve"> and planning in an iterative manner as in the spiral model of software development.</w:t>
+              <w:t>Very strict and thorough analysis and research of the project at the analysis and design stages. Frequent analysis of the status of the project during formal meetings and constant reevaluation and planning in an iterative manner as in the spiral model of software development.</w:t>
             </w:r>
           </w:p>
         </w:tc>
@@ -5708,48 +6021,18 @@
       <w:pPr>
         <w:pStyle w:val="Heading1"/>
         <w:rPr>
-          <w:rFonts w:eastAsia="PMingLiU" w:cs="Arial"/>
-          <w:color w:val="000000"/>
+          <w:rFonts w:eastAsia="PMingLiU"/>
           <w:sz w:val="23"/>
           <w:szCs w:val="23"/>
         </w:rPr>
       </w:pPr>
-      <w:bookmarkStart w:id="9" w:name="_Toc316402162"/>
-      <w:r>
-        <w:rPr>
-          <w:rStyle w:val="Heading1Char"/>
-          <w:b/>
+      <w:bookmarkStart w:id="9" w:name="_Toc316464897"/>
+      <w:r>
+        <w:rPr>
+          <w:rFonts w:eastAsia="PMingLiU"/>
         </w:rPr>
         <w:lastRenderedPageBreak/>
-        <w:t>3</w:t>
-      </w:r>
-      <w:r>
-        <w:rPr>
-          <w:rStyle w:val="Heading1Char"/>
-          <w:b/>
-        </w:rPr>
-        <w:t xml:space="preserve"> </w:t>
-      </w:r>
-      <w:r>
-        <w:rPr>
-          <w:rStyle w:val="Heading1Char"/>
-          <w:b/>
-        </w:rPr>
-        <w:t xml:space="preserve">Time </w:t>
-      </w:r>
-      <w:r>
-        <w:rPr>
-          <w:rStyle w:val="Heading1Char"/>
-          <w:b/>
-        </w:rPr>
-        <w:t>Budget</w:t>
-      </w:r>
-      <w:r>
-        <w:rPr>
-          <w:rStyle w:val="Heading1Char"/>
-          <w:b/>
-        </w:rPr>
-        <w:t>ing &amp; Recording</w:t>
+        <w:t>3 Time Budgeting &amp; Recording</w:t>
       </w:r>
       <w:bookmarkEnd w:id="9"/>
     </w:p>
@@ -5757,44 +6040,68 @@
       <w:pPr>
         <w:pStyle w:val="Heading2"/>
         <w:rPr>
-          <w:rStyle w:val="Heading2Char"/>
-        </w:rPr>
-      </w:pPr>
-      <w:bookmarkStart w:id="10" w:name="_Toc316402163"/>
-      <w:r>
-        <w:t>3.1</w:t>
-      </w:r>
-      <w:r>
-        <w:t xml:space="preserve"> Budgeting</w:t>
+          <w:rFonts w:eastAsia="PMingLiU"/>
+          <w:sz w:val="23"/>
+          <w:szCs w:val="23"/>
+        </w:rPr>
+      </w:pPr>
+      <w:bookmarkStart w:id="10" w:name="_Toc316464898"/>
+      <w:r>
+        <w:rPr>
+          <w:rFonts w:eastAsia="PMingLiU"/>
+          <w:sz w:val="23"/>
+          <w:szCs w:val="23"/>
+        </w:rPr>
+        <w:t>3.1 Budgeting</w:t>
       </w:r>
       <w:bookmarkEnd w:id="10"/>
     </w:p>
-    <w:p/>
     <w:p>
       <w:pPr>
         <w:pStyle w:val="ListParagraph"/>
         <w:numPr>
           <w:ilvl w:val="0"/>
-          <w:numId w:val="14"/>
+          <w:numId w:val="18"/>
         </w:numPr>
-        <w:spacing w:after="0" w:line="240" w:lineRule="auto"/>
-        <w:contextualSpacing w:val="0"/>
-        <w:textAlignment w:val="baseline"/>
-        <w:rPr>
-          <w:rFonts w:ascii="Arial" w:eastAsia="PMingLiU" w:hAnsi="Arial" w:cs="Arial"/>
-          <w:color w:val="000000"/>
-          <w:sz w:val="23"/>
-          <w:szCs w:val="23"/>
-        </w:rPr>
-      </w:pPr>
-      <w:r>
-        <w:rPr>
-          <w:rFonts w:ascii="Arial" w:eastAsia="PMingLiU" w:hAnsi="Arial" w:cs="Arial"/>
-          <w:color w:val="000000"/>
-          <w:sz w:val="23"/>
-          <w:szCs w:val="23"/>
-        </w:rPr>
-        <w:t>Basically, for most of the task we assign the time proportionally to the ratio in the whole project. For example we are in a group of five and we will make use of approximately 20 hours on the project plan.</w:t>
+        <w:rPr>
+          <w:rFonts w:eastAsia="PMingLiU"/>
+        </w:rPr>
+      </w:pPr>
+      <w:r>
+        <w:rPr>
+          <w:rFonts w:eastAsia="PMingLiU"/>
+        </w:rPr>
+        <w:t>To obtain an initial estimate on the time spent on each task, we considered the weighting of the deliverable it corresponded to.</w:t>
+      </w:r>
+      <w:r>
+        <w:rPr>
+          <w:rFonts w:eastAsia="PMingLiU"/>
+        </w:rPr>
+        <w:t xml:space="preserve"> For example we are in a group of five and</w:t>
+      </w:r>
+      <w:r>
+        <w:rPr>
+          <w:rFonts w:eastAsia="PMingLiU"/>
+        </w:rPr>
+        <w:t xml:space="preserve"> each member is expected to spend around 80 hours on the project in total and because the project plan is worth 5% of the overall mark of the project,</w:t>
+      </w:r>
+      <w:r>
+        <w:rPr>
+          <w:rFonts w:eastAsia="PMingLiU"/>
+        </w:rPr>
+        <w:t xml:space="preserve"> we will make use of approximately 20 hours</w:t>
+      </w:r>
+      <w:r>
+        <w:rPr>
+          <w:rFonts w:eastAsia="PMingLiU"/>
+        </w:rPr>
+        <w:t xml:space="preserve"> out of 400 hours</w:t>
+      </w:r>
+      <w:r>
+        <w:rPr>
+          <w:rFonts w:eastAsia="PMingLiU"/>
+        </w:rPr>
+        <w:t xml:space="preserve"> on the project plan.</w:t>
       </w:r>
     </w:p>
     <w:p>
@@ -5802,24 +6109,15 @@
         <w:pStyle w:val="ListParagraph"/>
         <w:numPr>
           <w:ilvl w:val="0"/>
-          <w:numId w:val="14"/>
+          <w:numId w:val="18"/>
         </w:numPr>
-        <w:spacing w:after="0" w:line="240" w:lineRule="auto"/>
-        <w:contextualSpacing w:val="0"/>
-        <w:textAlignment w:val="baseline"/>
-        <w:rPr>
-          <w:rFonts w:ascii="Arial" w:eastAsia="PMingLiU" w:hAnsi="Arial" w:cs="Arial"/>
-          <w:color w:val="000000"/>
-          <w:sz w:val="23"/>
-          <w:szCs w:val="23"/>
-        </w:rPr>
-      </w:pPr>
-      <w:r>
-        <w:rPr>
-          <w:rFonts w:ascii="Arial" w:eastAsia="PMingLiU" w:hAnsi="Arial" w:cs="Arial"/>
-          <w:color w:val="000000"/>
-          <w:sz w:val="23"/>
-          <w:szCs w:val="23"/>
+        <w:rPr>
+          <w:rFonts w:eastAsia="PMingLiU"/>
+        </w:rPr>
+      </w:pPr>
+      <w:r>
+        <w:rPr>
+          <w:rFonts w:eastAsia="PMingLiU"/>
         </w:rPr>
         <w:t xml:space="preserve">We plan to have a formal meeting every week for at least an hour up to two hours with our supervisor. Also we may conduct some informal meetings which should last for an hour to review what we have done after last formal meeting and before next formal meeting in order to have a better tracking on our progress. </w:t>
       </w:r>
@@ -5829,24 +6127,15 @@
         <w:pStyle w:val="ListParagraph"/>
         <w:numPr>
           <w:ilvl w:val="0"/>
-          <w:numId w:val="14"/>
+          <w:numId w:val="18"/>
         </w:numPr>
-        <w:spacing w:after="0" w:line="240" w:lineRule="auto"/>
-        <w:contextualSpacing w:val="0"/>
-        <w:textAlignment w:val="baseline"/>
-        <w:rPr>
-          <w:rFonts w:ascii="Arial" w:eastAsia="PMingLiU" w:hAnsi="Arial" w:cs="Arial"/>
-          <w:color w:val="000000"/>
-          <w:sz w:val="23"/>
-          <w:szCs w:val="23"/>
-        </w:rPr>
-      </w:pPr>
-      <w:r>
-        <w:rPr>
-          <w:rFonts w:ascii="Arial" w:eastAsia="PMingLiU" w:hAnsi="Arial" w:cs="Arial"/>
-          <w:color w:val="000000"/>
-          <w:sz w:val="23"/>
-          <w:szCs w:val="23"/>
+        <w:rPr>
+          <w:rFonts w:eastAsia="PMingLiU"/>
+        </w:rPr>
+      </w:pPr>
+      <w:r>
+        <w:rPr>
+          <w:rFonts w:eastAsia="PMingLiU"/>
         </w:rPr>
         <w:t>For most of the tasks we planned to assign two hours per person to finish each of them. Time allowance will be increased if the tasks are relatively complicated or have the need of integration with others’ work.</w:t>
       </w:r>
@@ -5856,26 +6145,77 @@
         <w:pStyle w:val="ListParagraph"/>
         <w:numPr>
           <w:ilvl w:val="0"/>
-          <w:numId w:val="14"/>
+          <w:numId w:val="18"/>
         </w:numPr>
-        <w:spacing w:after="0" w:line="240" w:lineRule="auto"/>
-        <w:contextualSpacing w:val="0"/>
-        <w:textAlignment w:val="baseline"/>
-        <w:rPr>
-          <w:rFonts w:ascii="Arial" w:eastAsia="PMingLiU" w:hAnsi="Arial" w:cs="Arial"/>
-          <w:color w:val="000000"/>
-          <w:sz w:val="23"/>
-          <w:szCs w:val="23"/>
-        </w:rPr>
-      </w:pPr>
-      <w:r>
-        <w:rPr>
-          <w:rFonts w:ascii="Arial" w:eastAsia="PMingLiU" w:hAnsi="Arial" w:cs="Arial"/>
-          <w:color w:val="000000"/>
-          <w:sz w:val="23"/>
-          <w:szCs w:val="23"/>
-        </w:rPr>
-        <w:t>We decided to spend most of our time in programming as presented in our Gantt chart which included the time for testing for each of the component.</w:t>
+        <w:rPr>
+          <w:rFonts w:eastAsia="PMingLiU"/>
+        </w:rPr>
+      </w:pPr>
+      <w:r>
+        <w:rPr>
+          <w:rFonts w:eastAsia="PMingLiU"/>
+        </w:rPr>
+        <w:t>We decided to spend most of our time in programming</w:t>
+      </w:r>
+      <w:r>
+        <w:rPr>
+          <w:rFonts w:eastAsia="PMingLiU"/>
+        </w:rPr>
+        <w:t xml:space="preserve"> and testing</w:t>
+      </w:r>
+      <w:r>
+        <w:rPr>
+          <w:rFonts w:eastAsia="PMingLiU"/>
+        </w:rPr>
+        <w:t xml:space="preserve"> as presented in our Gantt chart which included </w:t>
+      </w:r>
+      <w:r>
+        <w:rPr>
+          <w:rFonts w:eastAsia="PMingLiU"/>
+        </w:rPr>
+        <w:t>separate</w:t>
+      </w:r>
+      <w:r>
+        <w:rPr>
+          <w:rFonts w:eastAsia="PMingLiU"/>
+        </w:rPr>
+        <w:t xml:space="preserve"> time</w:t>
+      </w:r>
+      <w:r>
+        <w:rPr>
+          <w:rFonts w:eastAsia="PMingLiU"/>
+        </w:rPr>
+        <w:t>s</w:t>
+      </w:r>
+      <w:r>
+        <w:rPr>
+          <w:rFonts w:eastAsia="PMingLiU"/>
+        </w:rPr>
+        <w:t xml:space="preserve"> for testing</w:t>
+      </w:r>
+      <w:r>
+        <w:rPr>
+          <w:rFonts w:eastAsia="PMingLiU"/>
+        </w:rPr>
+        <w:t xml:space="preserve"> and coding</w:t>
+      </w:r>
+      <w:r>
+        <w:rPr>
+          <w:rFonts w:eastAsia="PMingLiU"/>
+        </w:rPr>
+        <w:t xml:space="preserve"> each of the component</w:t>
+      </w:r>
+      <w:r>
+        <w:rPr>
+          <w:rFonts w:eastAsia="PMingLiU"/>
+        </w:rPr>
+        <w:t>s</w:t>
+      </w:r>
+      <w:r>
+        <w:rPr>
+          <w:rFonts w:eastAsia="PMingLiU"/>
+        </w:rPr>
+        <w:t>.</w:t>
       </w:r>
     </w:p>
     <w:p>
@@ -5883,24 +6223,15 @@
         <w:pStyle w:val="ListParagraph"/>
         <w:numPr>
           <w:ilvl w:val="0"/>
-          <w:numId w:val="14"/>
+          <w:numId w:val="18"/>
         </w:numPr>
-        <w:spacing w:after="0" w:line="240" w:lineRule="auto"/>
-        <w:contextualSpacing w:val="0"/>
-        <w:textAlignment w:val="baseline"/>
-        <w:rPr>
-          <w:rFonts w:ascii="Arial" w:eastAsia="PMingLiU" w:hAnsi="Arial" w:cs="Arial"/>
-          <w:color w:val="000000"/>
-          <w:sz w:val="23"/>
-          <w:szCs w:val="23"/>
-        </w:rPr>
-      </w:pPr>
-      <w:r>
-        <w:rPr>
-          <w:rFonts w:ascii="Arial" w:eastAsia="PMingLiU" w:hAnsi="Arial" w:cs="Arial"/>
-          <w:color w:val="000000"/>
-          <w:sz w:val="23"/>
-          <w:szCs w:val="23"/>
+        <w:rPr>
+          <w:rFonts w:eastAsia="PMingLiU"/>
+        </w:rPr>
+      </w:pPr>
+      <w:r>
+        <w:rPr>
+          <w:rFonts w:eastAsia="PMingLiU"/>
         </w:rPr>
         <w:t>Before each presentation and demonstration we will spend four hours in discussing what content should be included in the presentation, an hour for preparing on slides and another hour for conducting a rehearsal which could help us to have a better performance for both presentations.</w:t>
       </w:r>
@@ -5948,82 +6279,38 @@
           <w:rFonts w:eastAsia="PMingLiU"/>
         </w:rPr>
       </w:pPr>
-      <w:bookmarkStart w:id="11" w:name="_Toc316402164"/>
+      <w:bookmarkStart w:id="11" w:name="_Toc316464899"/>
       <w:r>
         <w:rPr>
           <w:rFonts w:eastAsia="PMingLiU"/>
         </w:rPr>
         <w:lastRenderedPageBreak/>
-        <w:t xml:space="preserve">3.2 </w:t>
-      </w:r>
-      <w:r>
-        <w:rPr>
-          <w:rFonts w:eastAsia="PMingLiU"/>
-        </w:rPr>
-        <w:t>Time recording and management system</w:t>
+        <w:t>3.2 Time recording and management system</w:t>
       </w:r>
       <w:bookmarkEnd w:id="11"/>
     </w:p>
     <w:p>
       <w:pPr>
-        <w:pStyle w:val="ListParagraph"/>
-        <w:spacing w:after="0" w:line="240" w:lineRule="auto"/>
-        <w:ind w:left="360"/>
-        <w:contextualSpacing w:val="0"/>
-        <w:textAlignment w:val="baseline"/>
-        <w:rPr>
-          <w:rFonts w:ascii="Arial" w:eastAsia="PMingLiU" w:hAnsi="Arial" w:cs="Arial"/>
-          <w:color w:val="000000"/>
-          <w:sz w:val="23"/>
-          <w:szCs w:val="23"/>
-        </w:rPr>
-      </w:pPr>
+        <w:rPr>
+          <w:rFonts w:eastAsia="PMingLiU"/>
+        </w:rPr>
+      </w:pPr>
+      <w:r>
+        <w:rPr>
+          <w:rFonts w:eastAsia="PMingLiU"/>
+        </w:rPr>
+        <w:t>Each of us will make use of our own log book as our timesheet. When we start working on a task we will record the task code or number, title of the task, starting time, ending time, actual duration, subtotal duration, progress of the task, expected duration and the notes for the task in a form of table to make the record clear and to check whether we have overspend the time on a task.</w:t>
+      </w:r>
     </w:p>
     <w:p>
       <w:pPr>
-        <w:pStyle w:val="ListParagraph"/>
-        <w:numPr>
-          <w:ilvl w:val="0"/>
-          <w:numId w:val="14"/>
-        </w:numPr>
-        <w:spacing w:after="0" w:line="240" w:lineRule="auto"/>
-        <w:contextualSpacing w:val="0"/>
-        <w:textAlignment w:val="baseline"/>
-        <w:rPr>
-          <w:rFonts w:ascii="Arial" w:eastAsia="PMingLiU" w:hAnsi="Arial" w:cs="Arial"/>
-          <w:color w:val="000000"/>
-          <w:sz w:val="23"/>
-          <w:szCs w:val="23"/>
-        </w:rPr>
-      </w:pPr>
-      <w:r>
-        <w:rPr>
-          <w:rFonts w:ascii="Arial" w:eastAsia="PMingLiU" w:hAnsi="Arial" w:cs="Arial"/>
-          <w:color w:val="000000"/>
-          <w:sz w:val="23"/>
-          <w:szCs w:val="23"/>
-        </w:rPr>
-        <w:t>Each of us will make use of our own log book as our timesheet. When we start working on a task we will record the task code or number, title of the task, starting time, ending time, actual duration, subtotal duration, progress of the task, expected duration and the notes for the task in a form of table to make the record clear and to check whether we have overspend the time on a task.</w:t>
-      </w:r>
-    </w:p>
-    <w:p>
-      <w:pPr>
-        <w:pStyle w:val="ListParagraph"/>
-        <w:ind w:left="360"/>
-        <w:textAlignment w:val="baseline"/>
-        <w:rPr>
-          <w:rFonts w:ascii="Arial" w:eastAsia="PMingLiU" w:hAnsi="Arial" w:cs="Arial"/>
-          <w:color w:val="000000"/>
-          <w:sz w:val="23"/>
-          <w:szCs w:val="23"/>
-        </w:rPr>
-      </w:pPr>
-      <w:r>
-        <w:rPr>
-          <w:rFonts w:ascii="Arial" w:eastAsia="PMingLiU" w:hAnsi="Arial" w:cs="Arial"/>
-          <w:color w:val="000000"/>
-          <w:sz w:val="23"/>
-          <w:szCs w:val="23"/>
+        <w:rPr>
+          <w:rFonts w:eastAsia="PMingLiU"/>
+        </w:rPr>
+      </w:pPr>
+      <w:r>
+        <w:rPr>
+          <w:rFonts w:eastAsia="PMingLiU"/>
         </w:rPr>
         <w:t>Format of the Table:</w:t>
       </w:r>
@@ -6041,7 +6328,7 @@
         <w:gridCol w:w="872"/>
         <w:gridCol w:w="769"/>
         <w:gridCol w:w="1115"/>
-        <w:gridCol w:w="1137"/>
+        <w:gridCol w:w="974"/>
         <w:gridCol w:w="1142"/>
         <w:gridCol w:w="1403"/>
         <w:gridCol w:w="958"/>
@@ -6056,27 +6343,19 @@
               <w:bottom w:val="single" w:sz="4" w:space="0" w:color="auto"/>
               <w:right w:val="single" w:sz="4" w:space="0" w:color="auto"/>
             </w:tcBorders>
+            <w:shd w:val="clear" w:color="auto" w:fill="EEECE1" w:themeFill="background2"/>
             <w:hideMark/>
           </w:tcPr>
           <w:p>
             <w:pPr>
-              <w:pStyle w:val="ListParagraph"/>
-              <w:ind w:left="0"/>
-              <w:textAlignment w:val="baseline"/>
-              <w:rPr>
-                <w:rFonts w:ascii="Arial" w:eastAsia="PMingLiU" w:hAnsi="Arial" w:cs="Arial"/>
-                <w:color w:val="000000"/>
-                <w:sz w:val="23"/>
-                <w:szCs w:val="23"/>
+              <w:rPr>
+                <w:rFonts w:eastAsia="PMingLiU"/>
                 <w:lang w:val="en-US" w:eastAsia="zh-TW"/>
               </w:rPr>
             </w:pPr>
             <w:r>
               <w:rPr>
-                <w:rFonts w:ascii="Arial" w:eastAsia="PMingLiU" w:hAnsi="Arial" w:cs="Arial"/>
-                <w:color w:val="000000"/>
-                <w:sz w:val="23"/>
-                <w:szCs w:val="23"/>
+                <w:rFonts w:eastAsia="PMingLiU"/>
               </w:rPr>
               <w:t>Code / No.</w:t>
             </w:r>
@@ -6091,27 +6370,19 @@
               <w:bottom w:val="single" w:sz="4" w:space="0" w:color="auto"/>
               <w:right w:val="single" w:sz="4" w:space="0" w:color="auto"/>
             </w:tcBorders>
+            <w:shd w:val="clear" w:color="auto" w:fill="EEECE1" w:themeFill="background2"/>
             <w:hideMark/>
           </w:tcPr>
           <w:p>
             <w:pPr>
-              <w:pStyle w:val="ListParagraph"/>
-              <w:ind w:left="0"/>
-              <w:textAlignment w:val="baseline"/>
-              <w:rPr>
-                <w:rFonts w:ascii="Arial" w:eastAsia="PMingLiU" w:hAnsi="Arial" w:cs="Arial"/>
-                <w:color w:val="000000"/>
-                <w:sz w:val="23"/>
-                <w:szCs w:val="23"/>
+              <w:rPr>
+                <w:rFonts w:eastAsia="PMingLiU"/>
                 <w:lang w:val="en-US" w:eastAsia="zh-TW"/>
               </w:rPr>
             </w:pPr>
             <w:r>
               <w:rPr>
-                <w:rFonts w:ascii="Arial" w:eastAsia="PMingLiU" w:hAnsi="Arial" w:cs="Arial"/>
-                <w:color w:val="000000"/>
-                <w:sz w:val="23"/>
-                <w:szCs w:val="23"/>
+                <w:rFonts w:eastAsia="PMingLiU"/>
               </w:rPr>
               <w:t>Title</w:t>
             </w:r>
@@ -6126,27 +6397,19 @@
               <w:bottom w:val="single" w:sz="4" w:space="0" w:color="auto"/>
               <w:right w:val="single" w:sz="4" w:space="0" w:color="auto"/>
             </w:tcBorders>
+            <w:shd w:val="clear" w:color="auto" w:fill="EEECE1" w:themeFill="background2"/>
             <w:hideMark/>
           </w:tcPr>
           <w:p>
             <w:pPr>
-              <w:pStyle w:val="ListParagraph"/>
-              <w:ind w:left="0"/>
-              <w:textAlignment w:val="baseline"/>
-              <w:rPr>
-                <w:rFonts w:ascii="Arial" w:eastAsia="PMingLiU" w:hAnsi="Arial" w:cs="Arial"/>
-                <w:color w:val="000000"/>
-                <w:sz w:val="23"/>
-                <w:szCs w:val="23"/>
+              <w:rPr>
+                <w:rFonts w:eastAsia="PMingLiU"/>
                 <w:lang w:val="en-US" w:eastAsia="zh-TW"/>
               </w:rPr>
             </w:pPr>
             <w:r>
               <w:rPr>
-                <w:rFonts w:ascii="Arial" w:eastAsia="PMingLiU" w:hAnsi="Arial" w:cs="Arial"/>
-                <w:color w:val="000000"/>
-                <w:sz w:val="23"/>
-                <w:szCs w:val="23"/>
+                <w:rFonts w:eastAsia="PMingLiU"/>
               </w:rPr>
               <w:t>Start time</w:t>
             </w:r>
@@ -6161,27 +6424,19 @@
               <w:bottom w:val="single" w:sz="4" w:space="0" w:color="auto"/>
               <w:right w:val="single" w:sz="4" w:space="0" w:color="auto"/>
             </w:tcBorders>
+            <w:shd w:val="clear" w:color="auto" w:fill="EEECE1" w:themeFill="background2"/>
             <w:hideMark/>
           </w:tcPr>
           <w:p>
             <w:pPr>
-              <w:pStyle w:val="ListParagraph"/>
-              <w:ind w:left="0"/>
-              <w:textAlignment w:val="baseline"/>
-              <w:rPr>
-                <w:rFonts w:ascii="Arial" w:eastAsia="PMingLiU" w:hAnsi="Arial" w:cs="Arial"/>
-                <w:color w:val="000000"/>
-                <w:sz w:val="23"/>
-                <w:szCs w:val="23"/>
+              <w:rPr>
+                <w:rFonts w:eastAsia="PMingLiU"/>
                 <w:lang w:val="en-US" w:eastAsia="zh-TW"/>
               </w:rPr>
             </w:pPr>
             <w:r>
               <w:rPr>
-                <w:rFonts w:ascii="Arial" w:eastAsia="PMingLiU" w:hAnsi="Arial" w:cs="Arial"/>
-                <w:color w:val="000000"/>
-                <w:sz w:val="23"/>
-                <w:szCs w:val="23"/>
+                <w:rFonts w:eastAsia="PMingLiU"/>
               </w:rPr>
               <w:t>End time</w:t>
             </w:r>
@@ -6196,27 +6451,19 @@
               <w:bottom w:val="single" w:sz="4" w:space="0" w:color="auto"/>
               <w:right w:val="single" w:sz="4" w:space="0" w:color="auto"/>
             </w:tcBorders>
+            <w:shd w:val="clear" w:color="auto" w:fill="EEECE1" w:themeFill="background2"/>
             <w:hideMark/>
           </w:tcPr>
           <w:p>
             <w:pPr>
-              <w:pStyle w:val="ListParagraph"/>
-              <w:ind w:left="0"/>
-              <w:textAlignment w:val="baseline"/>
-              <w:rPr>
-                <w:rFonts w:ascii="Arial" w:eastAsia="PMingLiU" w:hAnsi="Arial" w:cs="Arial"/>
-                <w:color w:val="000000"/>
-                <w:sz w:val="23"/>
-                <w:szCs w:val="23"/>
+              <w:rPr>
+                <w:rFonts w:eastAsia="PMingLiU"/>
                 <w:lang w:val="en-US" w:eastAsia="zh-TW"/>
               </w:rPr>
             </w:pPr>
             <w:r>
               <w:rPr>
-                <w:rFonts w:ascii="Arial" w:eastAsia="PMingLiU" w:hAnsi="Arial" w:cs="Arial"/>
-                <w:color w:val="000000"/>
-                <w:sz w:val="23"/>
-                <w:szCs w:val="23"/>
+                <w:rFonts w:eastAsia="PMingLiU"/>
               </w:rPr>
               <w:t>Duration (h*)</w:t>
             </w:r>
@@ -6231,49 +6478,32 @@
               <w:bottom w:val="single" w:sz="4" w:space="0" w:color="auto"/>
               <w:right w:val="single" w:sz="4" w:space="0" w:color="auto"/>
             </w:tcBorders>
+            <w:shd w:val="clear" w:color="auto" w:fill="EEECE1" w:themeFill="background2"/>
             <w:hideMark/>
           </w:tcPr>
           <w:p>
             <w:pPr>
-              <w:pStyle w:val="ListParagraph"/>
-              <w:ind w:left="0"/>
-              <w:textAlignment w:val="baseline"/>
-              <w:rPr>
-                <w:rFonts w:ascii="Arial" w:eastAsia="PMingLiU" w:hAnsi="Arial" w:cs="Arial"/>
-                <w:color w:val="000000"/>
-                <w:sz w:val="23"/>
-                <w:szCs w:val="23"/>
-              </w:rPr>
-            </w:pPr>
-            <w:r>
-              <w:rPr>
-                <w:rFonts w:ascii="Arial" w:eastAsia="PMingLiU" w:hAnsi="Arial" w:cs="Arial"/>
-                <w:color w:val="000000"/>
-                <w:sz w:val="23"/>
-                <w:szCs w:val="23"/>
+              <w:rPr>
+                <w:rFonts w:eastAsia="PMingLiU"/>
+              </w:rPr>
+            </w:pPr>
+            <w:r>
+              <w:rPr>
+                <w:rFonts w:eastAsia="PMingLiU"/>
               </w:rPr>
               <w:t>Progress</w:t>
             </w:r>
           </w:p>
           <w:p>
             <w:pPr>
-              <w:pStyle w:val="ListParagraph"/>
-              <w:ind w:left="0"/>
-              <w:textAlignment w:val="baseline"/>
-              <w:rPr>
-                <w:rFonts w:ascii="Arial" w:eastAsia="PMingLiU" w:hAnsi="Arial" w:cs="Arial"/>
-                <w:color w:val="000000"/>
-                <w:sz w:val="23"/>
-                <w:szCs w:val="23"/>
+              <w:rPr>
+                <w:rFonts w:eastAsia="PMingLiU"/>
                 <w:lang w:val="en-US" w:eastAsia="zh-TW"/>
               </w:rPr>
             </w:pPr>
             <w:r>
               <w:rPr>
-                <w:rFonts w:ascii="Arial" w:eastAsia="PMingLiU" w:hAnsi="Arial" w:cs="Arial"/>
-                <w:color w:val="000000"/>
-                <w:sz w:val="23"/>
-                <w:szCs w:val="23"/>
+                <w:rFonts w:eastAsia="PMingLiU"/>
               </w:rPr>
               <w:t>(IP / F)*</w:t>
             </w:r>
@@ -6288,49 +6518,32 @@
               <w:bottom w:val="single" w:sz="4" w:space="0" w:color="auto"/>
               <w:right w:val="single" w:sz="4" w:space="0" w:color="auto"/>
             </w:tcBorders>
+            <w:shd w:val="clear" w:color="auto" w:fill="EEECE1" w:themeFill="background2"/>
             <w:hideMark/>
           </w:tcPr>
           <w:p>
             <w:pPr>
-              <w:pStyle w:val="ListParagraph"/>
-              <w:ind w:left="0"/>
-              <w:textAlignment w:val="baseline"/>
-              <w:rPr>
-                <w:rFonts w:ascii="Arial" w:eastAsia="PMingLiU" w:hAnsi="Arial" w:cs="Arial"/>
-                <w:color w:val="000000"/>
-                <w:sz w:val="23"/>
-                <w:szCs w:val="23"/>
-              </w:rPr>
-            </w:pPr>
-            <w:r>
-              <w:rPr>
-                <w:rFonts w:ascii="Arial" w:eastAsia="PMingLiU" w:hAnsi="Arial" w:cs="Arial"/>
-                <w:color w:val="000000"/>
-                <w:sz w:val="23"/>
-                <w:szCs w:val="23"/>
+              <w:rPr>
+                <w:rFonts w:eastAsia="PMingLiU"/>
+              </w:rPr>
+            </w:pPr>
+            <w:r>
+              <w:rPr>
+                <w:rFonts w:eastAsia="PMingLiU"/>
               </w:rPr>
               <w:t>Subtotal duration</w:t>
             </w:r>
           </w:p>
           <w:p>
             <w:pPr>
-              <w:pStyle w:val="ListParagraph"/>
-              <w:ind w:left="0"/>
-              <w:textAlignment w:val="baseline"/>
-              <w:rPr>
-                <w:rFonts w:ascii="Arial" w:eastAsia="PMingLiU" w:hAnsi="Arial" w:cs="Arial"/>
-                <w:color w:val="000000"/>
-                <w:sz w:val="23"/>
-                <w:szCs w:val="23"/>
+              <w:rPr>
+                <w:rFonts w:eastAsia="PMingLiU"/>
                 <w:lang w:val="en-US" w:eastAsia="zh-TW"/>
               </w:rPr>
             </w:pPr>
             <w:r>
               <w:rPr>
-                <w:rFonts w:ascii="Arial" w:eastAsia="PMingLiU" w:hAnsi="Arial" w:cs="Arial"/>
-                <w:color w:val="000000"/>
-                <w:sz w:val="23"/>
-                <w:szCs w:val="23"/>
+                <w:rFonts w:eastAsia="PMingLiU"/>
               </w:rPr>
               <w:t>(h*)</w:t>
             </w:r>
@@ -6345,27 +6558,19 @@
               <w:bottom w:val="single" w:sz="4" w:space="0" w:color="auto"/>
               <w:right w:val="single" w:sz="4" w:space="0" w:color="auto"/>
             </w:tcBorders>
+            <w:shd w:val="clear" w:color="auto" w:fill="EEECE1" w:themeFill="background2"/>
             <w:hideMark/>
           </w:tcPr>
           <w:p>
             <w:pPr>
-              <w:pStyle w:val="ListParagraph"/>
-              <w:ind w:left="0"/>
-              <w:textAlignment w:val="baseline"/>
-              <w:rPr>
-                <w:rFonts w:ascii="Arial" w:eastAsia="PMingLiU" w:hAnsi="Arial" w:cs="Arial"/>
-                <w:color w:val="000000"/>
-                <w:sz w:val="23"/>
-                <w:szCs w:val="23"/>
+              <w:rPr>
+                <w:rFonts w:eastAsia="PMingLiU"/>
                 <w:lang w:val="en-US" w:eastAsia="zh-TW"/>
               </w:rPr>
             </w:pPr>
             <w:r>
               <w:rPr>
-                <w:rFonts w:ascii="Arial" w:eastAsia="PMingLiU" w:hAnsi="Arial" w:cs="Arial"/>
-                <w:color w:val="000000"/>
-                <w:sz w:val="23"/>
-                <w:szCs w:val="23"/>
+                <w:rFonts w:eastAsia="PMingLiU"/>
               </w:rPr>
               <w:t>Expected Duration (h / NA)*</w:t>
             </w:r>
@@ -6380,27 +6585,19 @@
               <w:bottom w:val="single" w:sz="4" w:space="0" w:color="auto"/>
               <w:right w:val="single" w:sz="4" w:space="0" w:color="auto"/>
             </w:tcBorders>
+            <w:shd w:val="clear" w:color="auto" w:fill="EEECE1" w:themeFill="background2"/>
             <w:hideMark/>
           </w:tcPr>
           <w:p>
             <w:pPr>
-              <w:pStyle w:val="ListParagraph"/>
-              <w:ind w:left="0"/>
-              <w:textAlignment w:val="baseline"/>
-              <w:rPr>
-                <w:rFonts w:ascii="Arial" w:eastAsia="PMingLiU" w:hAnsi="Arial" w:cs="Arial"/>
-                <w:color w:val="000000"/>
-                <w:sz w:val="23"/>
-                <w:szCs w:val="23"/>
+              <w:rPr>
+                <w:rFonts w:eastAsia="PMingLiU"/>
                 <w:lang w:val="en-US" w:eastAsia="zh-TW"/>
               </w:rPr>
             </w:pPr>
             <w:r>
               <w:rPr>
-                <w:rFonts w:ascii="Arial" w:eastAsia="PMingLiU" w:hAnsi="Arial" w:cs="Arial"/>
-                <w:color w:val="000000"/>
-                <w:sz w:val="23"/>
-                <w:szCs w:val="23"/>
+                <w:rFonts w:eastAsia="PMingLiU"/>
               </w:rPr>
               <w:t>Notes</w:t>
             </w:r>
@@ -6420,14 +6617,8 @@
           </w:tcPr>
           <w:p>
             <w:pPr>
-              <w:pStyle w:val="ListParagraph"/>
-              <w:ind w:left="0"/>
-              <w:textAlignment w:val="baseline"/>
-              <w:rPr>
-                <w:rFonts w:ascii="Arial" w:eastAsia="PMingLiU" w:hAnsi="Arial" w:cs="Arial"/>
-                <w:color w:val="000000"/>
-                <w:sz w:val="23"/>
-                <w:szCs w:val="23"/>
+              <w:rPr>
+                <w:rFonts w:eastAsia="PMingLiU"/>
                 <w:lang w:val="en-US" w:eastAsia="zh-TW"/>
               </w:rPr>
             </w:pPr>
@@ -6445,14 +6636,8 @@
           </w:tcPr>
           <w:p>
             <w:pPr>
-              <w:pStyle w:val="ListParagraph"/>
-              <w:ind w:left="0"/>
-              <w:textAlignment w:val="baseline"/>
-              <w:rPr>
-                <w:rFonts w:ascii="Arial" w:eastAsia="PMingLiU" w:hAnsi="Arial" w:cs="Arial"/>
-                <w:color w:val="000000"/>
-                <w:sz w:val="23"/>
-                <w:szCs w:val="23"/>
+              <w:rPr>
+                <w:rFonts w:eastAsia="PMingLiU"/>
                 <w:lang w:val="en-US" w:eastAsia="zh-TW"/>
               </w:rPr>
             </w:pPr>
@@ -6470,14 +6655,8 @@
           </w:tcPr>
           <w:p>
             <w:pPr>
-              <w:pStyle w:val="ListParagraph"/>
-              <w:ind w:left="0"/>
-              <w:textAlignment w:val="baseline"/>
-              <w:rPr>
-                <w:rFonts w:ascii="Arial" w:eastAsia="PMingLiU" w:hAnsi="Arial" w:cs="Arial"/>
-                <w:color w:val="000000"/>
-                <w:sz w:val="23"/>
-                <w:szCs w:val="23"/>
+              <w:rPr>
+                <w:rFonts w:eastAsia="PMingLiU"/>
                 <w:lang w:val="en-US" w:eastAsia="zh-TW"/>
               </w:rPr>
             </w:pPr>
@@ -6495,14 +6674,8 @@
           </w:tcPr>
           <w:p>
             <w:pPr>
-              <w:pStyle w:val="ListParagraph"/>
-              <w:ind w:left="0"/>
-              <w:textAlignment w:val="baseline"/>
-              <w:rPr>
-                <w:rFonts w:ascii="Arial" w:eastAsia="PMingLiU" w:hAnsi="Arial" w:cs="Arial"/>
-                <w:color w:val="000000"/>
-                <w:sz w:val="23"/>
-                <w:szCs w:val="23"/>
+              <w:rPr>
+                <w:rFonts w:eastAsia="PMingLiU"/>
                 <w:lang w:val="en-US" w:eastAsia="zh-TW"/>
               </w:rPr>
             </w:pPr>
@@ -6520,14 +6693,8 @@
           </w:tcPr>
           <w:p>
             <w:pPr>
-              <w:pStyle w:val="ListParagraph"/>
-              <w:ind w:left="0"/>
-              <w:textAlignment w:val="baseline"/>
-              <w:rPr>
-                <w:rFonts w:ascii="Arial" w:eastAsia="PMingLiU" w:hAnsi="Arial" w:cs="Arial"/>
-                <w:color w:val="000000"/>
-                <w:sz w:val="23"/>
-                <w:szCs w:val="23"/>
+              <w:rPr>
+                <w:rFonts w:eastAsia="PMingLiU"/>
                 <w:lang w:val="en-US" w:eastAsia="zh-TW"/>
               </w:rPr>
             </w:pPr>
@@ -6545,14 +6712,8 @@
           </w:tcPr>
           <w:p>
             <w:pPr>
-              <w:pStyle w:val="ListParagraph"/>
-              <w:ind w:left="0"/>
-              <w:textAlignment w:val="baseline"/>
-              <w:rPr>
-                <w:rFonts w:ascii="Arial" w:eastAsia="PMingLiU" w:hAnsi="Arial" w:cs="Arial"/>
-                <w:color w:val="000000"/>
-                <w:sz w:val="23"/>
-                <w:szCs w:val="23"/>
+              <w:rPr>
+                <w:rFonts w:eastAsia="PMingLiU"/>
                 <w:lang w:val="en-US" w:eastAsia="zh-TW"/>
               </w:rPr>
             </w:pPr>
@@ -6570,14 +6731,8 @@
           </w:tcPr>
           <w:p>
             <w:pPr>
-              <w:pStyle w:val="ListParagraph"/>
-              <w:ind w:left="0"/>
-              <w:textAlignment w:val="baseline"/>
-              <w:rPr>
-                <w:rFonts w:ascii="Arial" w:eastAsia="PMingLiU" w:hAnsi="Arial" w:cs="Arial"/>
-                <w:color w:val="000000"/>
-                <w:sz w:val="23"/>
-                <w:szCs w:val="23"/>
+              <w:rPr>
+                <w:rFonts w:eastAsia="PMingLiU"/>
                 <w:lang w:val="en-US" w:eastAsia="zh-TW"/>
               </w:rPr>
             </w:pPr>
@@ -6595,14 +6750,8 @@
           </w:tcPr>
           <w:p>
             <w:pPr>
-              <w:pStyle w:val="ListParagraph"/>
-              <w:ind w:left="0"/>
-              <w:textAlignment w:val="baseline"/>
-              <w:rPr>
-                <w:rFonts w:ascii="Arial" w:eastAsia="PMingLiU" w:hAnsi="Arial" w:cs="Arial"/>
-                <w:color w:val="000000"/>
-                <w:sz w:val="23"/>
-                <w:szCs w:val="23"/>
+              <w:rPr>
+                <w:rFonts w:eastAsia="PMingLiU"/>
                 <w:lang w:val="en-US" w:eastAsia="zh-TW"/>
               </w:rPr>
             </w:pPr>
@@ -6620,14 +6769,8 @@
           </w:tcPr>
           <w:p>
             <w:pPr>
-              <w:pStyle w:val="ListParagraph"/>
-              <w:ind w:left="0"/>
-              <w:textAlignment w:val="baseline"/>
-              <w:rPr>
-                <w:rFonts w:ascii="Arial" w:eastAsia="PMingLiU" w:hAnsi="Arial" w:cs="Arial"/>
-                <w:color w:val="000000"/>
-                <w:sz w:val="23"/>
-                <w:szCs w:val="23"/>
+              <w:rPr>
+                <w:rFonts w:eastAsia="PMingLiU"/>
                 <w:lang w:val="en-US" w:eastAsia="zh-TW"/>
               </w:rPr>
             </w:pPr>
@@ -6637,85 +6780,131 @@
     </w:tbl>
     <w:p>
       <w:pPr>
-        <w:pStyle w:val="ListParagraph"/>
-        <w:ind w:left="360"/>
-        <w:textAlignment w:val="baseline"/>
-        <w:rPr>
-          <w:rFonts w:ascii="Arial" w:eastAsia="PMingLiU" w:hAnsi="Arial" w:cs="Arial"/>
-          <w:color w:val="000000"/>
-          <w:sz w:val="23"/>
-          <w:szCs w:val="23"/>
+        <w:rPr>
+          <w:rFonts w:eastAsia="PMingLiU"/>
           <w:lang w:val="en-US" w:eastAsia="zh-TW"/>
         </w:rPr>
       </w:pPr>
       <w:r>
         <w:rPr>
-          <w:rFonts w:ascii="Arial" w:eastAsia="PMingLiU" w:hAnsi="Arial" w:cs="Arial"/>
-          <w:color w:val="000000"/>
-          <w:sz w:val="23"/>
-          <w:szCs w:val="23"/>
-        </w:rPr>
-        <w:t xml:space="preserve">P.S. </w:t>
-      </w:r>
-      <w:proofErr w:type="gramStart"/>
-      <w:r>
-        <w:rPr>
-          <w:rFonts w:ascii="Arial" w:eastAsia="PMingLiU" w:hAnsi="Arial" w:cs="Arial"/>
-          <w:color w:val="000000"/>
-          <w:sz w:val="23"/>
-          <w:szCs w:val="23"/>
-        </w:rPr>
-        <w:t>h :</w:t>
-      </w:r>
-      <w:proofErr w:type="gramEnd"/>
-      <w:r>
-        <w:rPr>
-          <w:rFonts w:ascii="Arial" w:eastAsia="PMingLiU" w:hAnsi="Arial" w:cs="Arial"/>
-          <w:color w:val="000000"/>
-          <w:sz w:val="23"/>
-          <w:szCs w:val="23"/>
-        </w:rPr>
-        <w:t xml:space="preserve"> hours, IP : In Progress, F : Finished, NA : Not Available</w:t>
+          <w:rFonts w:eastAsia="PMingLiU"/>
+        </w:rPr>
+        <w:t>Key: h =</w:t>
+      </w:r>
+      <w:r>
+        <w:rPr>
+          <w:rFonts w:eastAsia="PMingLiU"/>
+        </w:rPr>
+        <w:t xml:space="preserve"> hours, IP </w:t>
+      </w:r>
+      <w:r>
+        <w:rPr>
+          <w:rFonts w:eastAsia="PMingLiU"/>
+        </w:rPr>
+        <w:t>=</w:t>
+      </w:r>
+      <w:r>
+        <w:rPr>
+          <w:rFonts w:eastAsia="PMingLiU"/>
+        </w:rPr>
+        <w:t xml:space="preserve"> In Progress, F </w:t>
+      </w:r>
+      <w:r>
+        <w:rPr>
+          <w:rFonts w:eastAsia="PMingLiU"/>
+        </w:rPr>
+        <w:t>= Finished, NA =</w:t>
+      </w:r>
+      <w:r>
+        <w:rPr>
+          <w:rFonts w:eastAsia="PMingLiU"/>
+        </w:rPr>
+        <w:t xml:space="preserve"> Not Available</w:t>
       </w:r>
     </w:p>
     <w:p>
       <w:pPr>
-        <w:pStyle w:val="ListParagraph"/>
-        <w:ind w:left="360"/>
-        <w:textAlignment w:val="baseline"/>
-        <w:rPr>
-          <w:rFonts w:ascii="Arial" w:eastAsia="PMingLiU" w:hAnsi="Arial" w:cs="Arial"/>
-          <w:color w:val="000000"/>
-          <w:sz w:val="23"/>
-          <w:szCs w:val="23"/>
-        </w:rPr>
-      </w:pPr>
+        <w:rPr>
+          <w:rFonts w:eastAsia="PMingLiU"/>
+        </w:rPr>
+      </w:pPr>
+      <w:r>
+        <w:rPr>
+          <w:rFonts w:eastAsia="PMingLiU"/>
+        </w:rPr>
+        <w:t xml:space="preserve">We have assigned Kelvin to be the time </w:t>
+      </w:r>
+      <w:r>
+        <w:rPr>
+          <w:rFonts w:eastAsia="PMingLiU"/>
+        </w:rPr>
+        <w:t xml:space="preserve">manager. He </w:t>
+      </w:r>
+      <w:r>
+        <w:rPr>
+          <w:rFonts w:eastAsia="PMingLiU"/>
+        </w:rPr>
+        <w:t>will be assigned with the responsibilities of monitoring the time spent, operate and maintain the data and summarize the data into the end-of-project report in order to provide a clear image of the information related to the time spent, for example average time spent on task or overall time spent for each team member. While each of the team member have the responsibility to report their time expenditure and effort of the week and the time manager will record those data or collect the report from the team members and generate a weekly time spent report, while the form of team member reporting will be defined in the latter part.</w:t>
+      </w:r>
+    </w:p>
+    <w:p>
+      <w:pPr>
+        <w:rPr>
+          <w:rFonts w:eastAsia="PMingLiU"/>
+        </w:rPr>
+      </w:pPr>
+      <w:r>
+        <w:rPr>
+          <w:rFonts w:eastAsia="PMingLiU"/>
+        </w:rPr>
+        <w:t>During half-way and end-of-project the time manager will try to compare the initial time allocation with the actually time spent by summarizing and data mining on the previous weekly time spent report.</w:t>
+      </w:r>
+    </w:p>
+    <w:p>
+      <w:pPr>
+        <w:pStyle w:val="Heading2"/>
+        <w:rPr>
+          <w:rFonts w:eastAsia="PMingLiU"/>
+        </w:rPr>
+      </w:pPr>
+      <w:bookmarkStart w:id="12" w:name="_Toc316464900"/>
+      <w:r>
+        <w:rPr>
+          <w:rFonts w:eastAsia="PMingLiU"/>
+        </w:rPr>
+        <w:t>3.3 Time Expenditure Reporting</w:t>
+      </w:r>
+      <w:bookmarkEnd w:id="12"/>
+    </w:p>
+    <w:p>
+      <w:pPr>
+        <w:rPr>
+          <w:rFonts w:eastAsia="PMingLiU"/>
+        </w:rPr>
+      </w:pPr>
+      <w:r>
+        <w:rPr>
+          <w:rFonts w:eastAsia="PMingLiU"/>
+        </w:rPr>
+        <w:t>Each team member will have to report their time spent and the tasks they are still in progress or even finished to the time manager.</w:t>
+      </w:r>
     </w:p>
     <w:p>
       <w:pPr>
         <w:pStyle w:val="ListParagraph"/>
         <w:numPr>
           <w:ilvl w:val="0"/>
-          <w:numId w:val="14"/>
+          <w:numId w:val="17"/>
         </w:numPr>
-        <w:spacing w:after="0" w:line="240" w:lineRule="auto"/>
-        <w:contextualSpacing w:val="0"/>
-        <w:textAlignment w:val="baseline"/>
-        <w:rPr>
-          <w:rFonts w:ascii="Arial" w:eastAsia="PMingLiU" w:hAnsi="Arial" w:cs="Arial"/>
-          <w:color w:val="000000"/>
-          <w:sz w:val="23"/>
-          <w:szCs w:val="23"/>
-        </w:rPr>
-      </w:pPr>
-      <w:r>
-        <w:rPr>
-          <w:rFonts w:ascii="Arial" w:eastAsia="PMingLiU" w:hAnsi="Arial" w:cs="Arial"/>
-          <w:color w:val="000000"/>
-          <w:sz w:val="23"/>
-          <w:szCs w:val="23"/>
-        </w:rPr>
-        <w:t>A time manager will be assigned with the responsibilities of monitoring the time spent, operate and maintain the data and summarize the data into the end-of-project report in order to provide a clear image of the information related to the time spent, for example average time spent on task or overall time spent for each team member. While each of the team member have the responsibility to report their time expenditure and effort of the week and the time manager will record those data or collect the report from the team members and generate a weekly time spent report, while the form of team member reporting will be defined in the latter part.</w:t>
+        <w:rPr>
+          <w:rFonts w:eastAsia="PMingLiU"/>
+        </w:rPr>
+      </w:pPr>
+      <w:r>
+        <w:rPr>
+          <w:rFonts w:eastAsia="PMingLiU"/>
+        </w:rPr>
+        <w:t>Show the time spent record in the log book and the effort of the week.</w:t>
       </w:r>
     </w:p>
     <w:p>
@@ -6723,80 +6912,35 @@
         <w:pStyle w:val="ListParagraph"/>
         <w:numPr>
           <w:ilvl w:val="0"/>
-          <w:numId w:val="14"/>
+          <w:numId w:val="17"/>
         </w:numPr>
-        <w:spacing w:after="0" w:line="240" w:lineRule="auto"/>
-        <w:contextualSpacing w:val="0"/>
-        <w:textAlignment w:val="baseline"/>
-        <w:rPr>
-          <w:rFonts w:ascii="Arial" w:eastAsia="PMingLiU" w:hAnsi="Arial" w:cs="Arial"/>
-          <w:color w:val="000000"/>
-          <w:sz w:val="23"/>
-          <w:szCs w:val="23"/>
-        </w:rPr>
-      </w:pPr>
-      <w:r>
-        <w:rPr>
-          <w:rFonts w:ascii="Arial" w:eastAsia="PMingLiU" w:hAnsi="Arial" w:cs="Arial"/>
-          <w:color w:val="000000"/>
-          <w:sz w:val="23"/>
-          <w:szCs w:val="23"/>
-        </w:rPr>
-        <w:t>During half-way and end-of-project the time manager will try to compare the initial time allocation with the actually time spent by summarizing and data mining on the previous weekly time spent report.</w:t>
-      </w:r>
-    </w:p>
-    <w:p>
-      <w:pPr>
-        <w:rPr>
-          <w:rFonts w:ascii="Arial" w:eastAsia="PMingLiU" w:hAnsi="Arial" w:cs="Arial"/>
-          <w:b/>
-          <w:color w:val="000000"/>
-          <w:sz w:val="23"/>
-          <w:szCs w:val="23"/>
-        </w:rPr>
-      </w:pPr>
-    </w:p>
-    <w:p>
-      <w:pPr>
-        <w:pStyle w:val="Heading2"/>
         <w:rPr>
           <w:rFonts w:eastAsia="PMingLiU"/>
         </w:rPr>
       </w:pPr>
-      <w:bookmarkStart w:id="12" w:name="_Toc316402165"/>
       <w:r>
         <w:rPr>
           <w:rFonts w:eastAsia="PMingLiU"/>
         </w:rPr>
-        <w:t>3.3 Time Expenditure Reporting</w:t>
-      </w:r>
-      <w:bookmarkEnd w:id="12"/>
+        <w:t>Provide the task code or number and the task name in order to identify the task.</w:t>
+      </w:r>
     </w:p>
     <w:p>
       <w:pPr>
         <w:pStyle w:val="ListParagraph"/>
         <w:numPr>
           <w:ilvl w:val="0"/>
-          <w:numId w:val="14"/>
+          <w:numId w:val="17"/>
         </w:numPr>
-        <w:spacing w:after="0" w:line="240" w:lineRule="auto"/>
-        <w:contextualSpacing w:val="0"/>
-        <w:textAlignment w:val="baseline"/>
-        <w:rPr>
-          <w:rFonts w:ascii="Arial" w:eastAsia="PMingLiU" w:hAnsi="Arial" w:cs="Arial"/>
-          <w:color w:val="000000"/>
-          <w:sz w:val="23"/>
-          <w:szCs w:val="23"/>
-        </w:rPr>
-      </w:pPr>
-      <w:r>
-        <w:rPr>
-          <w:rFonts w:ascii="Arial" w:eastAsia="PMingLiU" w:hAnsi="Arial" w:cs="Arial"/>
-          <w:color w:val="000000"/>
-          <w:sz w:val="23"/>
-          <w:szCs w:val="23"/>
-        </w:rPr>
-        <w:t>Each team member will have to report their time spent and the tasks they are still in progress or even finished to the time manager.</w:t>
+        <w:rPr>
+          <w:rFonts w:eastAsia="PMingLiU"/>
+        </w:rPr>
+      </w:pPr>
+      <w:r>
+        <w:rPr>
+          <w:rFonts w:eastAsia="PMingLiU"/>
+        </w:rPr>
+        <w:t>Provide some basic information of the task</w:t>
       </w:r>
     </w:p>
     <w:p>
@@ -6804,26 +6948,17 @@
         <w:pStyle w:val="ListParagraph"/>
         <w:numPr>
           <w:ilvl w:val="0"/>
-          <w:numId w:val="15"/>
+          <w:numId w:val="17"/>
         </w:numPr>
-        <w:spacing w:after="0" w:line="240" w:lineRule="auto"/>
-        <w:contextualSpacing w:val="0"/>
-        <w:textAlignment w:val="baseline"/>
-        <w:rPr>
-          <w:rFonts w:ascii="Arial" w:eastAsia="PMingLiU" w:hAnsi="Arial" w:cs="Arial"/>
-          <w:color w:val="000000"/>
-          <w:sz w:val="23"/>
-          <w:szCs w:val="23"/>
-        </w:rPr>
-      </w:pPr>
-      <w:r>
-        <w:rPr>
-          <w:rFonts w:ascii="Arial" w:eastAsia="PMingLiU" w:hAnsi="Arial" w:cs="Arial"/>
-          <w:color w:val="000000"/>
-          <w:sz w:val="23"/>
-          <w:szCs w:val="23"/>
-        </w:rPr>
-        <w:t>Show the time spent record in the log book and the effort of the week.</w:t>
+        <w:rPr>
+          <w:rFonts w:eastAsia="PMingLiU"/>
+        </w:rPr>
+      </w:pPr>
+      <w:r>
+        <w:rPr>
+          <w:rFonts w:eastAsia="PMingLiU"/>
+        </w:rPr>
+        <w:t>Report the member involved and the time spent for each of them</w:t>
       </w:r>
     </w:p>
     <w:p>
@@ -6831,26 +6966,29 @@
         <w:pStyle w:val="ListParagraph"/>
         <w:numPr>
           <w:ilvl w:val="0"/>
-          <w:numId w:val="15"/>
+          <w:numId w:val="17"/>
         </w:numPr>
-        <w:spacing w:after="0" w:line="240" w:lineRule="auto"/>
-        <w:contextualSpacing w:val="0"/>
-        <w:textAlignment w:val="baseline"/>
-        <w:rPr>
-          <w:rFonts w:ascii="Arial" w:eastAsia="PMingLiU" w:hAnsi="Arial" w:cs="Arial"/>
-          <w:color w:val="000000"/>
-          <w:sz w:val="23"/>
-          <w:szCs w:val="23"/>
-        </w:rPr>
-      </w:pPr>
-      <w:r>
-        <w:rPr>
-          <w:rFonts w:ascii="Arial" w:eastAsia="PMingLiU" w:hAnsi="Arial" w:cs="Arial"/>
-          <w:color w:val="000000"/>
-          <w:sz w:val="23"/>
-          <w:szCs w:val="23"/>
-        </w:rPr>
-        <w:t>Provide the task code or number and the task name in order to identify the task.</w:t>
+        <w:rPr>
+          <w:rFonts w:eastAsia="PMingLiU"/>
+        </w:rPr>
+      </w:pPr>
+      <w:r>
+        <w:rPr>
+          <w:rFonts w:eastAsia="PMingLiU"/>
+        </w:rPr>
+        <w:t>Report the starting time, ending time and actual time spent and expected time spent which can be in the form of verbal, words or even graphical</w:t>
+      </w:r>
+      <w:r>
+        <w:rPr>
+          <w:rFonts w:eastAsia="PMingLiU"/>
+        </w:rPr>
+        <w:t xml:space="preserve"> format</w:t>
+      </w:r>
+      <w:r>
+        <w:rPr>
+          <w:rFonts w:eastAsia="PMingLiU"/>
+        </w:rPr>
+        <w:t>.</w:t>
       </w:r>
     </w:p>
     <w:p>
@@ -6858,26 +6996,17 @@
         <w:pStyle w:val="ListParagraph"/>
         <w:numPr>
           <w:ilvl w:val="0"/>
-          <w:numId w:val="15"/>
+          <w:numId w:val="17"/>
         </w:numPr>
-        <w:spacing w:after="0" w:line="240" w:lineRule="auto"/>
-        <w:contextualSpacing w:val="0"/>
-        <w:textAlignment w:val="baseline"/>
-        <w:rPr>
-          <w:rFonts w:ascii="Arial" w:eastAsia="PMingLiU" w:hAnsi="Arial" w:cs="Arial"/>
-          <w:color w:val="000000"/>
-          <w:sz w:val="23"/>
-          <w:szCs w:val="23"/>
-        </w:rPr>
-      </w:pPr>
-      <w:r>
-        <w:rPr>
-          <w:rFonts w:ascii="Arial" w:eastAsia="PMingLiU" w:hAnsi="Arial" w:cs="Arial"/>
-          <w:color w:val="000000"/>
-          <w:sz w:val="23"/>
-          <w:szCs w:val="23"/>
-        </w:rPr>
-        <w:t>Provide some basic information of the task</w:t>
+        <w:rPr>
+          <w:rFonts w:eastAsia="PMingLiU"/>
+        </w:rPr>
+      </w:pPr>
+      <w:r>
+        <w:rPr>
+          <w:rFonts w:eastAsia="PMingLiU"/>
+        </w:rPr>
+        <w:t>Report the progress of the task. (In progress / Finished)</w:t>
       </w:r>
     </w:p>
     <w:p>
@@ -6885,26 +7014,31 @@
         <w:pStyle w:val="ListParagraph"/>
         <w:numPr>
           <w:ilvl w:val="0"/>
-          <w:numId w:val="15"/>
+          <w:numId w:val="17"/>
         </w:numPr>
-        <w:spacing w:after="0" w:line="240" w:lineRule="auto"/>
-        <w:contextualSpacing w:val="0"/>
-        <w:textAlignment w:val="baseline"/>
-        <w:rPr>
-          <w:rFonts w:ascii="Arial" w:eastAsia="PMingLiU" w:hAnsi="Arial" w:cs="Arial"/>
-          <w:color w:val="000000"/>
-          <w:sz w:val="23"/>
-          <w:szCs w:val="23"/>
-        </w:rPr>
-      </w:pPr>
-      <w:r>
-        <w:rPr>
-          <w:rFonts w:ascii="Arial" w:eastAsia="PMingLiU" w:hAnsi="Arial" w:cs="Arial"/>
-          <w:color w:val="000000"/>
-          <w:sz w:val="23"/>
-          <w:szCs w:val="23"/>
-        </w:rPr>
-        <w:t>Report the member involved and the time spent for each of them</w:t>
+        <w:rPr>
+          <w:rFonts w:eastAsia="PMingLiU"/>
+        </w:rPr>
+      </w:pPr>
+      <w:r>
+        <w:rPr>
+          <w:rFonts w:eastAsia="PMingLiU"/>
+        </w:rPr>
+        <w:t xml:space="preserve">Extra notes for the task (Delay on finishing a task and the </w:t>
+      </w:r>
+      <w:proofErr w:type="spellStart"/>
+      <w:r>
+        <w:rPr>
+          <w:rFonts w:eastAsia="PMingLiU"/>
+        </w:rPr>
+        <w:t>affect</w:t>
+      </w:r>
+      <w:proofErr w:type="spellEnd"/>
+      <w:r>
+        <w:rPr>
+          <w:rFonts w:eastAsia="PMingLiU"/>
+        </w:rPr>
+        <w:t xml:space="preserve"> on the whole project)</w:t>
       </w:r>
     </w:p>
     <w:p>
@@ -6912,125 +7046,15 @@
         <w:pStyle w:val="ListParagraph"/>
         <w:numPr>
           <w:ilvl w:val="0"/>
-          <w:numId w:val="15"/>
+          <w:numId w:val="17"/>
         </w:numPr>
-        <w:spacing w:after="0" w:line="240" w:lineRule="auto"/>
-        <w:contextualSpacing w:val="0"/>
-        <w:textAlignment w:val="baseline"/>
-        <w:rPr>
-          <w:rFonts w:ascii="Arial" w:eastAsia="PMingLiU" w:hAnsi="Arial" w:cs="Arial"/>
-          <w:color w:val="000000"/>
-          <w:sz w:val="23"/>
-          <w:szCs w:val="23"/>
-        </w:rPr>
-      </w:pPr>
-      <w:r>
-        <w:rPr>
-          <w:rFonts w:ascii="Arial" w:eastAsia="PMingLiU" w:hAnsi="Arial" w:cs="Arial"/>
-          <w:color w:val="000000"/>
-          <w:sz w:val="23"/>
-          <w:szCs w:val="23"/>
-        </w:rPr>
-        <w:t>Report the starting time, ending time and actual time spent and expected time spent which can be in the form of verbal, words or even graphical.</w:t>
-      </w:r>
-    </w:p>
-    <w:p>
-      <w:pPr>
-        <w:pStyle w:val="ListParagraph"/>
-        <w:numPr>
-          <w:ilvl w:val="0"/>
-          <w:numId w:val="15"/>
-        </w:numPr>
-        <w:spacing w:after="0" w:line="240" w:lineRule="auto"/>
-        <w:contextualSpacing w:val="0"/>
-        <w:textAlignment w:val="baseline"/>
-        <w:rPr>
-          <w:rFonts w:ascii="Arial" w:eastAsia="PMingLiU" w:hAnsi="Arial" w:cs="Arial"/>
-          <w:color w:val="000000"/>
-          <w:sz w:val="23"/>
-          <w:szCs w:val="23"/>
-        </w:rPr>
-      </w:pPr>
-      <w:r>
-        <w:rPr>
-          <w:rFonts w:ascii="Arial" w:eastAsia="PMingLiU" w:hAnsi="Arial" w:cs="Arial"/>
-          <w:color w:val="000000"/>
-          <w:sz w:val="23"/>
-          <w:szCs w:val="23"/>
-        </w:rPr>
-        <w:t>Report the progress of the task. (In progress / Finished)</w:t>
-      </w:r>
-    </w:p>
-    <w:p>
-      <w:pPr>
-        <w:pStyle w:val="ListParagraph"/>
-        <w:numPr>
-          <w:ilvl w:val="0"/>
-          <w:numId w:val="15"/>
-        </w:numPr>
-        <w:spacing w:after="0" w:line="240" w:lineRule="auto"/>
-        <w:contextualSpacing w:val="0"/>
-        <w:textAlignment w:val="baseline"/>
-        <w:rPr>
-          <w:rFonts w:ascii="Arial" w:eastAsia="PMingLiU" w:hAnsi="Arial" w:cs="Arial"/>
-          <w:color w:val="000000"/>
-          <w:sz w:val="23"/>
-          <w:szCs w:val="23"/>
-        </w:rPr>
-      </w:pPr>
-      <w:r>
-        <w:rPr>
-          <w:rFonts w:ascii="Arial" w:eastAsia="PMingLiU" w:hAnsi="Arial" w:cs="Arial"/>
-          <w:color w:val="000000"/>
-          <w:sz w:val="23"/>
-          <w:szCs w:val="23"/>
-        </w:rPr>
-        <w:t xml:space="preserve">Extra notes for the task (Delay on finishing a task and the </w:t>
-      </w:r>
-      <w:proofErr w:type="spellStart"/>
-      <w:r>
-        <w:rPr>
-          <w:rFonts w:ascii="Arial" w:eastAsia="PMingLiU" w:hAnsi="Arial" w:cs="Arial"/>
-          <w:color w:val="000000"/>
-          <w:sz w:val="23"/>
-          <w:szCs w:val="23"/>
-        </w:rPr>
-        <w:t>affect</w:t>
-      </w:r>
-      <w:proofErr w:type="spellEnd"/>
-      <w:r>
-        <w:rPr>
-          <w:rFonts w:ascii="Arial" w:eastAsia="PMingLiU" w:hAnsi="Arial" w:cs="Arial"/>
-          <w:color w:val="000000"/>
-          <w:sz w:val="23"/>
-          <w:szCs w:val="23"/>
-        </w:rPr>
-        <w:t xml:space="preserve"> on the whole project)</w:t>
-      </w:r>
-    </w:p>
-    <w:p>
-      <w:pPr>
-        <w:pStyle w:val="ListParagraph"/>
-        <w:numPr>
-          <w:ilvl w:val="0"/>
-          <w:numId w:val="15"/>
-        </w:numPr>
-        <w:spacing w:after="0" w:line="240" w:lineRule="auto"/>
-        <w:contextualSpacing w:val="0"/>
-        <w:textAlignment w:val="baseline"/>
-        <w:rPr>
-          <w:rFonts w:ascii="Arial" w:eastAsia="PMingLiU" w:hAnsi="Arial" w:cs="Arial"/>
-          <w:color w:val="000000"/>
-          <w:sz w:val="23"/>
-          <w:szCs w:val="23"/>
-        </w:rPr>
-      </w:pPr>
-      <w:r>
-        <w:rPr>
-          <w:rFonts w:ascii="Arial" w:eastAsia="PMingLiU" w:hAnsi="Arial" w:cs="Arial"/>
-          <w:color w:val="000000"/>
-          <w:sz w:val="23"/>
-          <w:szCs w:val="23"/>
+        <w:rPr>
+          <w:rFonts w:eastAsia="PMingLiU"/>
+        </w:rPr>
+      </w:pPr>
+      <w:r>
+        <w:rPr>
+          <w:rFonts w:eastAsia="PMingLiU"/>
         </w:rPr>
         <w:t>Supervisor will be signing for the record in the log book and time manager will record and accumulate all the data reported by a team member.</w:t>
       </w:r>
@@ -7054,7 +7078,7 @@
       <w:pPr>
         <w:pStyle w:val="Heading1"/>
       </w:pPr>
-      <w:bookmarkStart w:id="13" w:name="_Toc316402166"/>
+      <w:bookmarkStart w:id="13" w:name="_Toc316464901"/>
       <w:r>
         <w:lastRenderedPageBreak/>
         <w:t>4</w:t>
@@ -7204,7 +7228,7 @@
       <w:pPr>
         <w:pStyle w:val="Heading2"/>
       </w:pPr>
-      <w:bookmarkStart w:id="14" w:name="_Toc316402167"/>
+      <w:bookmarkStart w:id="14" w:name="_Toc316464902"/>
       <w:r>
         <w:t xml:space="preserve">4.1 </w:t>
       </w:r>
@@ -7280,7 +7304,7 @@
       <w:pPr>
         <w:pStyle w:val="Heading2"/>
       </w:pPr>
-      <w:bookmarkStart w:id="15" w:name="_Toc316402168"/>
+      <w:bookmarkStart w:id="15" w:name="_Toc316464903"/>
       <w:r>
         <w:t>4.2 Documents</w:t>
       </w:r>
@@ -7307,7 +7331,7 @@
       <w:pPr>
         <w:pStyle w:val="Heading3"/>
       </w:pPr>
-      <w:bookmarkStart w:id="16" w:name="_Toc316402169"/>
+      <w:bookmarkStart w:id="16" w:name="_Toc316464904"/>
       <w:r>
         <w:t>4.2.1 Document producer</w:t>
       </w:r>
@@ -7321,17 +7345,26 @@
         <w:spacing w:line="100" w:lineRule="atLeast"/>
       </w:pPr>
       <w:r>
-        <w:t>Seabrook, Edward J F</w:t>
-      </w:r>
-      <w:r>
-        <w:t xml:space="preserve"> is going to monitor the folder of the submission for work added by team members; he will incorporate each member’s work into the main document (the one to be submitted) and credit the member’s work in the document control page of the main document.</w:t>
+        <w:t>Edward</w:t>
+      </w:r>
+      <w:r>
+        <w:t xml:space="preserve"> is assigned the responsibility of</w:t>
+      </w:r>
+      <w:r>
+        <w:t xml:space="preserve"> monitor</w:t>
+      </w:r>
+      <w:r>
+        <w:t>ing the folder of each</w:t>
+      </w:r>
+      <w:r>
+        <w:t xml:space="preserve"> submission for work added by team members; he will incorporate each member’s work into the main document (the one to be submitted) and credit the member’s work in the document control page of the main document.</w:t>
       </w:r>
     </w:p>
     <w:p>
       <w:pPr>
         <w:pStyle w:val="Heading2"/>
       </w:pPr>
-      <w:bookmarkStart w:id="17" w:name="_Toc316402170"/>
+      <w:bookmarkStart w:id="17" w:name="_Toc316464905"/>
       <w:r>
         <w:t>4.3 Summary</w:t>
       </w:r>
@@ -7496,7 +7529,7 @@
       <w:rPr>
         <w:noProof/>
       </w:rPr>
-      <w:t>3</w:t>
+      <w:t>2</w:t>
     </w:r>
     <w:r>
       <w:fldChar w:fldCharType="end"/>
@@ -7554,7 +7587,7 @@
       <w:pStyle w:val="Header"/>
     </w:pPr>
     <w:r>
-      <w:t xml:space="preserve">Group 09 - Project Plan rev. 7 </w:t>
+      <w:t>Group 09 - Project Plan rev. 11</w:t>
     </w:r>
     <w:r>
       <w:tab/>
@@ -7997,6 +8030,178 @@
     </w:lvl>
   </w:abstractNum>
   <w:abstractNum w:abstractNumId="4">
+    <w:nsid w:val="267E795C"/>
+    <w:multiLevelType w:val="hybridMultilevel"/>
+    <w:tmpl w:val="3E98B830"/>
+    <w:lvl w:ilvl="0" w:tplc="0809000F">
+      <w:start w:val="1"/>
+      <w:numFmt w:val="decimal"/>
+      <w:lvlText w:val="%1."/>
+      <w:lvlJc w:val="left"/>
+      <w:pPr>
+        <w:ind w:left="720" w:hanging="360"/>
+      </w:pPr>
+    </w:lvl>
+    <w:lvl w:ilvl="1" w:tplc="08090019" w:tentative="1">
+      <w:start w:val="1"/>
+      <w:numFmt w:val="lowerLetter"/>
+      <w:lvlText w:val="%2."/>
+      <w:lvlJc w:val="left"/>
+      <w:pPr>
+        <w:ind w:left="1440" w:hanging="360"/>
+      </w:pPr>
+    </w:lvl>
+    <w:lvl w:ilvl="2" w:tplc="0809001B" w:tentative="1">
+      <w:start w:val="1"/>
+      <w:numFmt w:val="lowerRoman"/>
+      <w:lvlText w:val="%3."/>
+      <w:lvlJc w:val="right"/>
+      <w:pPr>
+        <w:ind w:left="2160" w:hanging="180"/>
+      </w:pPr>
+    </w:lvl>
+    <w:lvl w:ilvl="3" w:tplc="0809000F" w:tentative="1">
+      <w:start w:val="1"/>
+      <w:numFmt w:val="decimal"/>
+      <w:lvlText w:val="%4."/>
+      <w:lvlJc w:val="left"/>
+      <w:pPr>
+        <w:ind w:left="2880" w:hanging="360"/>
+      </w:pPr>
+    </w:lvl>
+    <w:lvl w:ilvl="4" w:tplc="08090019" w:tentative="1">
+      <w:start w:val="1"/>
+      <w:numFmt w:val="lowerLetter"/>
+      <w:lvlText w:val="%5."/>
+      <w:lvlJc w:val="left"/>
+      <w:pPr>
+        <w:ind w:left="3600" w:hanging="360"/>
+      </w:pPr>
+    </w:lvl>
+    <w:lvl w:ilvl="5" w:tplc="0809001B" w:tentative="1">
+      <w:start w:val="1"/>
+      <w:numFmt w:val="lowerRoman"/>
+      <w:lvlText w:val="%6."/>
+      <w:lvlJc w:val="right"/>
+      <w:pPr>
+        <w:ind w:left="4320" w:hanging="180"/>
+      </w:pPr>
+    </w:lvl>
+    <w:lvl w:ilvl="6" w:tplc="0809000F" w:tentative="1">
+      <w:start w:val="1"/>
+      <w:numFmt w:val="decimal"/>
+      <w:lvlText w:val="%7."/>
+      <w:lvlJc w:val="left"/>
+      <w:pPr>
+        <w:ind w:left="5040" w:hanging="360"/>
+      </w:pPr>
+    </w:lvl>
+    <w:lvl w:ilvl="7" w:tplc="08090019" w:tentative="1">
+      <w:start w:val="1"/>
+      <w:numFmt w:val="lowerLetter"/>
+      <w:lvlText w:val="%8."/>
+      <w:lvlJc w:val="left"/>
+      <w:pPr>
+        <w:ind w:left="5760" w:hanging="360"/>
+      </w:pPr>
+    </w:lvl>
+    <w:lvl w:ilvl="8" w:tplc="0809001B" w:tentative="1">
+      <w:start w:val="1"/>
+      <w:numFmt w:val="lowerRoman"/>
+      <w:lvlText w:val="%9."/>
+      <w:lvlJc w:val="right"/>
+      <w:pPr>
+        <w:ind w:left="6480" w:hanging="180"/>
+      </w:pPr>
+    </w:lvl>
+  </w:abstractNum>
+  <w:abstractNum w:abstractNumId="5">
+    <w:nsid w:val="2B4A666F"/>
+    <w:multiLevelType w:val="hybridMultilevel"/>
+    <w:tmpl w:val="F066F968"/>
+    <w:lvl w:ilvl="0" w:tplc="0809000F">
+      <w:start w:val="1"/>
+      <w:numFmt w:val="decimal"/>
+      <w:lvlText w:val="%1."/>
+      <w:lvlJc w:val="left"/>
+      <w:pPr>
+        <w:ind w:left="720" w:hanging="360"/>
+      </w:pPr>
+    </w:lvl>
+    <w:lvl w:ilvl="1" w:tplc="08090019" w:tentative="1">
+      <w:start w:val="1"/>
+      <w:numFmt w:val="lowerLetter"/>
+      <w:lvlText w:val="%2."/>
+      <w:lvlJc w:val="left"/>
+      <w:pPr>
+        <w:ind w:left="1440" w:hanging="360"/>
+      </w:pPr>
+    </w:lvl>
+    <w:lvl w:ilvl="2" w:tplc="0809001B" w:tentative="1">
+      <w:start w:val="1"/>
+      <w:numFmt w:val="lowerRoman"/>
+      <w:lvlText w:val="%3."/>
+      <w:lvlJc w:val="right"/>
+      <w:pPr>
+        <w:ind w:left="2160" w:hanging="180"/>
+      </w:pPr>
+    </w:lvl>
+    <w:lvl w:ilvl="3" w:tplc="0809000F" w:tentative="1">
+      <w:start w:val="1"/>
+      <w:numFmt w:val="decimal"/>
+      <w:lvlText w:val="%4."/>
+      <w:lvlJc w:val="left"/>
+      <w:pPr>
+        <w:ind w:left="2880" w:hanging="360"/>
+      </w:pPr>
+    </w:lvl>
+    <w:lvl w:ilvl="4" w:tplc="08090019" w:tentative="1">
+      <w:start w:val="1"/>
+      <w:numFmt w:val="lowerLetter"/>
+      <w:lvlText w:val="%5."/>
+      <w:lvlJc w:val="left"/>
+      <w:pPr>
+        <w:ind w:left="3600" w:hanging="360"/>
+      </w:pPr>
+    </w:lvl>
+    <w:lvl w:ilvl="5" w:tplc="0809001B" w:tentative="1">
+      <w:start w:val="1"/>
+      <w:numFmt w:val="lowerRoman"/>
+      <w:lvlText w:val="%6."/>
+      <w:lvlJc w:val="right"/>
+      <w:pPr>
+        <w:ind w:left="4320" w:hanging="180"/>
+      </w:pPr>
+    </w:lvl>
+    <w:lvl w:ilvl="6" w:tplc="0809000F" w:tentative="1">
+      <w:start w:val="1"/>
+      <w:numFmt w:val="decimal"/>
+      <w:lvlText w:val="%7."/>
+      <w:lvlJc w:val="left"/>
+      <w:pPr>
+        <w:ind w:left="5040" w:hanging="360"/>
+      </w:pPr>
+    </w:lvl>
+    <w:lvl w:ilvl="7" w:tplc="08090019" w:tentative="1">
+      <w:start w:val="1"/>
+      <w:numFmt w:val="lowerLetter"/>
+      <w:lvlText w:val="%8."/>
+      <w:lvlJc w:val="left"/>
+      <w:pPr>
+        <w:ind w:left="5760" w:hanging="360"/>
+      </w:pPr>
+    </w:lvl>
+    <w:lvl w:ilvl="8" w:tplc="0809001B" w:tentative="1">
+      <w:start w:val="1"/>
+      <w:numFmt w:val="lowerRoman"/>
+      <w:lvlText w:val="%9."/>
+      <w:lvlJc w:val="right"/>
+      <w:pPr>
+        <w:ind w:left="6480" w:hanging="180"/>
+      </w:pPr>
+    </w:lvl>
+  </w:abstractNum>
+  <w:abstractNum w:abstractNumId="6">
     <w:nsid w:val="2CC65346"/>
     <w:multiLevelType w:val="hybridMultilevel"/>
     <w:tmpl w:val="F8520B72"/>
@@ -8109,7 +8314,7 @@
       </w:rPr>
     </w:lvl>
   </w:abstractNum>
-  <w:abstractNum w:abstractNumId="5">
+  <w:abstractNum w:abstractNumId="7">
     <w:nsid w:val="2DAA056E"/>
     <w:multiLevelType w:val="multilevel"/>
     <w:tmpl w:val="1A4A09AA"/>
@@ -8231,7 +8436,7 @@
       </w:pPr>
     </w:lvl>
   </w:abstractNum>
-  <w:abstractNum w:abstractNumId="6">
+  <w:abstractNum w:abstractNumId="8">
     <w:nsid w:val="3CEA1DFF"/>
     <w:multiLevelType w:val="multilevel"/>
     <w:tmpl w:val="E7F093B6"/>
@@ -8344,7 +8549,7 @@
       </w:rPr>
     </w:lvl>
   </w:abstractNum>
-  <w:abstractNum w:abstractNumId="7">
+  <w:abstractNum w:abstractNumId="9">
     <w:nsid w:val="428E7D85"/>
     <w:multiLevelType w:val="hybridMultilevel"/>
     <w:tmpl w:val="595EE904"/>
@@ -8430,7 +8635,7 @@
       </w:pPr>
     </w:lvl>
   </w:abstractNum>
-  <w:abstractNum w:abstractNumId="8">
+  <w:abstractNum w:abstractNumId="10">
     <w:nsid w:val="4623668E"/>
     <w:multiLevelType w:val="hybridMultilevel"/>
     <w:tmpl w:val="B6FA259E"/>
@@ -8542,7 +8747,7 @@
       </w:rPr>
     </w:lvl>
   </w:abstractNum>
-  <w:abstractNum w:abstractNumId="9">
+  <w:abstractNum w:abstractNumId="11">
     <w:nsid w:val="531C261A"/>
     <w:multiLevelType w:val="hybridMultilevel"/>
     <w:tmpl w:val="285CCA00"/>
@@ -8628,7 +8833,7 @@
       </w:pPr>
     </w:lvl>
   </w:abstractNum>
-  <w:abstractNum w:abstractNumId="10">
+  <w:abstractNum w:abstractNumId="12">
     <w:nsid w:val="5A32026B"/>
     <w:multiLevelType w:val="hybridMultilevel"/>
     <w:tmpl w:val="FEFEF2E6"/>
@@ -8741,7 +8946,7 @@
       </w:rPr>
     </w:lvl>
   </w:abstractNum>
-  <w:abstractNum w:abstractNumId="11">
+  <w:abstractNum w:abstractNumId="13">
     <w:nsid w:val="64560833"/>
     <w:multiLevelType w:val="hybridMultilevel"/>
     <w:tmpl w:val="94CE3D7C"/>
@@ -8854,7 +9059,120 @@
       </w:rPr>
     </w:lvl>
   </w:abstractNum>
-  <w:abstractNum w:abstractNumId="12">
+  <w:abstractNum w:abstractNumId="14">
+    <w:nsid w:val="681F4473"/>
+    <w:multiLevelType w:val="hybridMultilevel"/>
+    <w:tmpl w:val="4CE0C708"/>
+    <w:lvl w:ilvl="0" w:tplc="08090001">
+      <w:start w:val="1"/>
+      <w:numFmt w:val="bullet"/>
+      <w:lvlText w:val=""/>
+      <w:lvlJc w:val="left"/>
+      <w:pPr>
+        <w:ind w:left="720" w:hanging="360"/>
+      </w:pPr>
+      <w:rPr>
+        <w:rFonts w:ascii="Symbol" w:hAnsi="Symbol" w:hint="default"/>
+      </w:rPr>
+    </w:lvl>
+    <w:lvl w:ilvl="1" w:tplc="08090003" w:tentative="1">
+      <w:start w:val="1"/>
+      <w:numFmt w:val="bullet"/>
+      <w:lvlText w:val="o"/>
+      <w:lvlJc w:val="left"/>
+      <w:pPr>
+        <w:ind w:left="1440" w:hanging="360"/>
+      </w:pPr>
+      <w:rPr>
+        <w:rFonts w:ascii="Courier New" w:hAnsi="Courier New" w:cs="Courier New" w:hint="default"/>
+      </w:rPr>
+    </w:lvl>
+    <w:lvl w:ilvl="2" w:tplc="08090005" w:tentative="1">
+      <w:start w:val="1"/>
+      <w:numFmt w:val="bullet"/>
+      <w:lvlText w:val=""/>
+      <w:lvlJc w:val="left"/>
+      <w:pPr>
+        <w:ind w:left="2160" w:hanging="360"/>
+      </w:pPr>
+      <w:rPr>
+        <w:rFonts w:ascii="Wingdings" w:hAnsi="Wingdings" w:hint="default"/>
+      </w:rPr>
+    </w:lvl>
+    <w:lvl w:ilvl="3" w:tplc="08090001" w:tentative="1">
+      <w:start w:val="1"/>
+      <w:numFmt w:val="bullet"/>
+      <w:lvlText w:val=""/>
+      <w:lvlJc w:val="left"/>
+      <w:pPr>
+        <w:ind w:left="2880" w:hanging="360"/>
+      </w:pPr>
+      <w:rPr>
+        <w:rFonts w:ascii="Symbol" w:hAnsi="Symbol" w:hint="default"/>
+      </w:rPr>
+    </w:lvl>
+    <w:lvl w:ilvl="4" w:tplc="08090003" w:tentative="1">
+      <w:start w:val="1"/>
+      <w:numFmt w:val="bullet"/>
+      <w:lvlText w:val="o"/>
+      <w:lvlJc w:val="left"/>
+      <w:pPr>
+        <w:ind w:left="3600" w:hanging="360"/>
+      </w:pPr>
+      <w:rPr>
+        <w:rFonts w:ascii="Courier New" w:hAnsi="Courier New" w:cs="Courier New" w:hint="default"/>
+      </w:rPr>
+    </w:lvl>
+    <w:lvl w:ilvl="5" w:tplc="08090005" w:tentative="1">
+      <w:start w:val="1"/>
+      <w:numFmt w:val="bullet"/>
+      <w:lvlText w:val=""/>
+      <w:lvlJc w:val="left"/>
+      <w:pPr>
+        <w:ind w:left="4320" w:hanging="360"/>
+      </w:pPr>
+      <w:rPr>
+        <w:rFonts w:ascii="Wingdings" w:hAnsi="Wingdings" w:hint="default"/>
+      </w:rPr>
+    </w:lvl>
+    <w:lvl w:ilvl="6" w:tplc="08090001" w:tentative="1">
+      <w:start w:val="1"/>
+      <w:numFmt w:val="bullet"/>
+      <w:lvlText w:val=""/>
+      <w:lvlJc w:val="left"/>
+      <w:pPr>
+        <w:ind w:left="5040" w:hanging="360"/>
+      </w:pPr>
+      <w:rPr>
+        <w:rFonts w:ascii="Symbol" w:hAnsi="Symbol" w:hint="default"/>
+      </w:rPr>
+    </w:lvl>
+    <w:lvl w:ilvl="7" w:tplc="08090003" w:tentative="1">
+      <w:start w:val="1"/>
+      <w:numFmt w:val="bullet"/>
+      <w:lvlText w:val="o"/>
+      <w:lvlJc w:val="left"/>
+      <w:pPr>
+        <w:ind w:left="5760" w:hanging="360"/>
+      </w:pPr>
+      <w:rPr>
+        <w:rFonts w:ascii="Courier New" w:hAnsi="Courier New" w:cs="Courier New" w:hint="default"/>
+      </w:rPr>
+    </w:lvl>
+    <w:lvl w:ilvl="8" w:tplc="08090005" w:tentative="1">
+      <w:start w:val="1"/>
+      <w:numFmt w:val="bullet"/>
+      <w:lvlText w:val=""/>
+      <w:lvlJc w:val="left"/>
+      <w:pPr>
+        <w:ind w:left="6480" w:hanging="360"/>
+      </w:pPr>
+      <w:rPr>
+        <w:rFonts w:ascii="Wingdings" w:hAnsi="Wingdings" w:hint="default"/>
+      </w:rPr>
+    </w:lvl>
+  </w:abstractNum>
+  <w:abstractNum w:abstractNumId="15">
     <w:nsid w:val="7B135E89"/>
     <w:multiLevelType w:val="multilevel"/>
     <w:tmpl w:val="E22683F8"/>
@@ -8976,7 +9294,7 @@
       </w:pPr>
     </w:lvl>
   </w:abstractNum>
-  <w:abstractNum w:abstractNumId="13">
+  <w:abstractNum w:abstractNumId="16">
     <w:nsid w:val="7F496CF6"/>
     <w:multiLevelType w:val="hybridMultilevel"/>
     <w:tmpl w:val="D8FA711E"/>
@@ -9090,10 +9408,10 @@
     </w:lvl>
   </w:abstractNum>
   <w:num w:numId="1">
-    <w:abstractNumId w:val="12"/>
+    <w:abstractNumId w:val="15"/>
   </w:num>
   <w:num w:numId="2">
-    <w:abstractNumId w:val="5"/>
+    <w:abstractNumId w:val="7"/>
   </w:num>
   <w:num w:numId="3">
     <w:abstractNumId w:val="1"/>
@@ -9129,37 +9447,40 @@
     </w:lvlOverride>
   </w:num>
   <w:num w:numId="5">
-    <w:abstractNumId w:val="8"/>
+    <w:abstractNumId w:val="10"/>
   </w:num>
   <w:num w:numId="6">
-    <w:abstractNumId w:val="4"/>
+    <w:abstractNumId w:val="6"/>
   </w:num>
   <w:num w:numId="7">
+    <w:abstractNumId w:val="16"/>
+  </w:num>
+  <w:num w:numId="8">
     <w:abstractNumId w:val="13"/>
   </w:num>
-  <w:num w:numId="8">
-    <w:abstractNumId w:val="11"/>
-  </w:num>
   <w:num w:numId="9">
-    <w:abstractNumId w:val="10"/>
+    <w:abstractNumId w:val="12"/>
   </w:num>
   <w:num w:numId="10">
-    <w:abstractNumId w:val="7"/>
+    <w:abstractNumId w:val="9"/>
   </w:num>
   <w:num w:numId="11">
     <w:abstractNumId w:val="0"/>
   </w:num>
   <w:num w:numId="12">
-    <w:abstractNumId w:val="6"/>
+    <w:abstractNumId w:val="8"/>
   </w:num>
   <w:num w:numId="13">
     <w:abstractNumId w:val="2"/>
   </w:num>
   <w:num w:numId="14">
-    <w:abstractNumId w:val="8"/>
+    <w:abstractNumId w:val="5"/>
   </w:num>
   <w:num w:numId="15">
-    <w:abstractNumId w:val="9"/>
+    <w:abstractNumId w:val="10"/>
+  </w:num>
+  <w:num w:numId="16">
+    <w:abstractNumId w:val="11"/>
     <w:lvlOverride w:ilvl="0">
       <w:startOverride w:val="1"/>
     </w:lvlOverride>
@@ -9187,6 +9508,12 @@
     <w:lvlOverride w:ilvl="8">
       <w:startOverride w:val="1"/>
     </w:lvlOverride>
+  </w:num>
+  <w:num w:numId="17">
+    <w:abstractNumId w:val="4"/>
+  </w:num>
+  <w:num w:numId="18">
+    <w:abstractNumId w:val="14"/>
   </w:num>
 </w:numbering>
 </file>
@@ -9550,6 +9877,7 @@
   <w:style w:type="character" w:default="1" w:styleId="DefaultParagraphFont">
     <w:name w:val="Default Paragraph Font"/>
     <w:uiPriority w:val="1"/>
+    <w:semiHidden/>
     <w:unhideWhenUsed/>
   </w:style>
   <w:style w:type="table" w:default="1" w:styleId="TableNormal">
@@ -10714,7 +11042,7 @@
 </file>
 
 <file path=customXml/itemProps1.xml><?xml version="1.0" encoding="utf-8"?>
-<ds:datastoreItem xmlns:ds="http://schemas.openxmlformats.org/officeDocument/2006/customXml" ds:itemID="{76854EAC-14F1-4DA4-B378-DF8AA1BF59D1}">
+<ds:datastoreItem xmlns:ds="http://schemas.openxmlformats.org/officeDocument/2006/customXml" ds:itemID="{972E19C6-8350-499C-9714-BFE736DF0404}">
   <ds:schemaRefs>
     <ds:schemaRef ds:uri="http://schemas.openxmlformats.org/officeDocument/2006/bibliography"/>
   </ds:schemaRefs>

</xml_diff>

<commit_message>
* Updated Gantt chart * Added IDs to time breakdown chart
</commit_message>
<xml_diff>
--- a/doc/Project Plan/ProjPlan.docx
+++ b/doc/Project Plan/ProjPlan.docx
@@ -604,7 +604,7 @@
       <w:pPr>
         <w:pStyle w:val="Heading1"/>
       </w:pPr>
-      <w:bookmarkStart w:id="0" w:name="_Toc316464890"/>
+      <w:bookmarkStart w:id="0" w:name="_Toc316465816"/>
       <w:r>
         <w:lastRenderedPageBreak/>
         <w:t>0 Meta Pages</w:t>
@@ -615,7 +615,7 @@
       <w:pPr>
         <w:pStyle w:val="Heading2"/>
       </w:pPr>
-      <w:bookmarkStart w:id="1" w:name="_Toc316464891"/>
+      <w:bookmarkStart w:id="1" w:name="_Toc316465817"/>
       <w:r>
         <w:t xml:space="preserve">0.1 </w:t>
       </w:r>
@@ -665,7 +665,6 @@
             <w:pPr>
               <w:pStyle w:val="TableContents"/>
             </w:pPr>
-            <w:bookmarkStart w:id="2" w:name="_GoBack" w:colFirst="3" w:colLast="3"/>
             <w:r>
               <w:rPr>
                 <w:b/>
@@ -1622,7 +1621,6 @@
           </w:p>
         </w:tc>
       </w:tr>
-      <w:bookmarkEnd w:id="2"/>
     </w:tbl>
     <w:p/>
     <w:p>
@@ -1657,7 +1655,7 @@
       <w:pPr>
         <w:pStyle w:val="Heading2"/>
       </w:pPr>
-      <w:bookmarkStart w:id="3" w:name="_Toc316464892"/>
+      <w:bookmarkStart w:id="2" w:name="_Toc316465818"/>
       <w:r>
         <w:lastRenderedPageBreak/>
         <w:t xml:space="preserve">0.2 </w:t>
@@ -1665,7 +1663,7 @@
       <w:r>
         <w:t>Table of Contents</w:t>
       </w:r>
-      <w:bookmarkEnd w:id="3"/>
+      <w:bookmarkEnd w:id="2"/>
     </w:p>
     <w:p/>
     <w:p>
@@ -1724,7 +1722,7 @@
         <w:rPr>
           <w:noProof/>
         </w:rPr>
-        <w:instrText xml:space="preserve"> PAGEREF _Toc316464890 \h </w:instrText>
+        <w:instrText xml:space="preserve"> PAGEREF _Toc316465816 \h </w:instrText>
       </w:r>
       <w:r>
         <w:rPr>
@@ -1784,7 +1782,7 @@
         <w:rPr>
           <w:noProof/>
         </w:rPr>
-        <w:instrText xml:space="preserve"> PAGEREF _Toc316464891 \h </w:instrText>
+        <w:instrText xml:space="preserve"> PAGEREF _Toc316465817 \h </w:instrText>
       </w:r>
       <w:r>
         <w:rPr>
@@ -1844,7 +1842,7 @@
         <w:rPr>
           <w:noProof/>
         </w:rPr>
-        <w:instrText xml:space="preserve"> PAGEREF _Toc316464892 \h </w:instrText>
+        <w:instrText xml:space="preserve"> PAGEREF _Toc316465818 \h </w:instrText>
       </w:r>
       <w:r>
         <w:rPr>
@@ -1904,7 +1902,7 @@
         <w:rPr>
           <w:noProof/>
         </w:rPr>
-        <w:instrText xml:space="preserve"> PAGEREF _Toc316464893 \h </w:instrText>
+        <w:instrText xml:space="preserve"> PAGEREF _Toc316465819 \h </w:instrText>
       </w:r>
       <w:r>
         <w:rPr>
@@ -1964,7 +1962,7 @@
         <w:rPr>
           <w:noProof/>
         </w:rPr>
-        <w:instrText xml:space="preserve"> PAGEREF _Toc316464894 \h </w:instrText>
+        <w:instrText xml:space="preserve"> PAGEREF _Toc316465820 \h </w:instrText>
       </w:r>
       <w:r>
         <w:rPr>
@@ -2024,7 +2022,7 @@
         <w:rPr>
           <w:noProof/>
         </w:rPr>
-        <w:instrText xml:space="preserve"> PAGEREF _Toc316464895 \h </w:instrText>
+        <w:instrText xml:space="preserve"> PAGEREF _Toc316465821 \h </w:instrText>
       </w:r>
       <w:r>
         <w:rPr>
@@ -2084,7 +2082,7 @@
         <w:rPr>
           <w:noProof/>
         </w:rPr>
-        <w:instrText xml:space="preserve"> PAGEREF _Toc316464896 \h </w:instrText>
+        <w:instrText xml:space="preserve"> PAGEREF _Toc316465822 \h </w:instrText>
       </w:r>
       <w:r>
         <w:rPr>
@@ -2145,7 +2143,7 @@
         <w:rPr>
           <w:noProof/>
         </w:rPr>
-        <w:instrText xml:space="preserve"> PAGEREF _Toc316464897 \h </w:instrText>
+        <w:instrText xml:space="preserve"> PAGEREF _Toc316465823 \h </w:instrText>
       </w:r>
       <w:r>
         <w:rPr>
@@ -2206,7 +2204,7 @@
         <w:rPr>
           <w:noProof/>
         </w:rPr>
-        <w:instrText xml:space="preserve"> PAGEREF _Toc316464898 \h </w:instrText>
+        <w:instrText xml:space="preserve"> PAGEREF _Toc316465824 \h </w:instrText>
       </w:r>
       <w:r>
         <w:rPr>
@@ -2267,7 +2265,7 @@
         <w:rPr>
           <w:noProof/>
         </w:rPr>
-        <w:instrText xml:space="preserve"> PAGEREF _Toc316464899 \h </w:instrText>
+        <w:instrText xml:space="preserve"> PAGEREF _Toc316465825 \h </w:instrText>
       </w:r>
       <w:r>
         <w:rPr>
@@ -2328,7 +2326,7 @@
         <w:rPr>
           <w:noProof/>
         </w:rPr>
-        <w:instrText xml:space="preserve"> PAGEREF _Toc316464900 \h </w:instrText>
+        <w:instrText xml:space="preserve"> PAGEREF _Toc316465826 \h </w:instrText>
       </w:r>
       <w:r>
         <w:rPr>
@@ -2388,7 +2386,7 @@
         <w:rPr>
           <w:noProof/>
         </w:rPr>
-        <w:instrText xml:space="preserve"> PAGEREF _Toc316464901 \h </w:instrText>
+        <w:instrText xml:space="preserve"> PAGEREF _Toc316465827 \h </w:instrText>
       </w:r>
       <w:r>
         <w:rPr>
@@ -2448,7 +2446,7 @@
         <w:rPr>
           <w:noProof/>
         </w:rPr>
-        <w:instrText xml:space="preserve"> PAGEREF _Toc316464902 \h </w:instrText>
+        <w:instrText xml:space="preserve"> PAGEREF _Toc316465828 \h </w:instrText>
       </w:r>
       <w:r>
         <w:rPr>
@@ -2508,7 +2506,7 @@
         <w:rPr>
           <w:noProof/>
         </w:rPr>
-        <w:instrText xml:space="preserve"> PAGEREF _Toc316464903 \h </w:instrText>
+        <w:instrText xml:space="preserve"> PAGEREF _Toc316465829 \h </w:instrText>
       </w:r>
       <w:r>
         <w:rPr>
@@ -2568,7 +2566,7 @@
         <w:rPr>
           <w:noProof/>
         </w:rPr>
-        <w:instrText xml:space="preserve"> PAGEREF _Toc316464904 \h </w:instrText>
+        <w:instrText xml:space="preserve"> PAGEREF _Toc316465830 \h </w:instrText>
       </w:r>
       <w:r>
         <w:rPr>
@@ -2628,7 +2626,7 @@
         <w:rPr>
           <w:noProof/>
         </w:rPr>
-        <w:instrText xml:space="preserve"> PAGEREF _Toc316464905 \h </w:instrText>
+        <w:instrText xml:space="preserve"> PAGEREF _Toc316465831 \h </w:instrText>
       </w:r>
       <w:r>
         <w:rPr>
@@ -2711,25 +2709,25 @@
       <w:pPr>
         <w:pStyle w:val="Heading1"/>
       </w:pPr>
-      <w:bookmarkStart w:id="4" w:name="_Toc316464893"/>
+      <w:bookmarkStart w:id="3" w:name="_Toc316465819"/>
       <w:r>
         <w:lastRenderedPageBreak/>
         <w:t>1 Work Breakdown &amp; Allocation</w:t>
       </w:r>
-      <w:bookmarkEnd w:id="4"/>
+      <w:bookmarkEnd w:id="3"/>
     </w:p>
     <w:p>
       <w:pPr>
         <w:pStyle w:val="Heading2"/>
       </w:pPr>
-      <w:bookmarkStart w:id="5" w:name="_Toc316464894"/>
+      <w:bookmarkStart w:id="4" w:name="_Toc316465820"/>
       <w:r>
         <w:t xml:space="preserve">1.1 </w:t>
       </w:r>
       <w:r>
         <w:t>Gantt Chart</w:t>
       </w:r>
-      <w:bookmarkEnd w:id="5"/>
+      <w:bookmarkEnd w:id="4"/>
       <w:r>
         <w:t xml:space="preserve"> </w:t>
       </w:r>
@@ -2756,7 +2754,7 @@
         </w:rPr>
         <w:drawing>
           <wp:inline distT="0" distB="0" distL="0" distR="0" wp14:anchorId="6E2545B2" wp14:editId="26EFBC5F">
-            <wp:extent cx="9118032" cy="4924425"/>
+            <wp:extent cx="9115526" cy="4922817"/>
             <wp:effectExtent l="0" t="0" r="0" b="0"/>
             <wp:docPr id="2" name="Picture 2"/>
             <wp:cNvGraphicFramePr>
@@ -2784,7 +2782,7 @@
                   <pic:spPr>
                     <a:xfrm>
                       <a:off x="0" y="0"/>
-                      <a:ext cx="9115526" cy="4923072"/>
+                      <a:ext cx="9115526" cy="4922817"/>
                     </a:xfrm>
                     <a:prstGeom prst="rect">
                       <a:avLst/>
@@ -2801,7 +2799,7 @@
       <w:pPr>
         <w:pStyle w:val="Heading2"/>
       </w:pPr>
-      <w:bookmarkStart w:id="6" w:name="_Toc316464895"/>
+      <w:bookmarkStart w:id="5" w:name="_Toc316465821"/>
       <w:r>
         <w:lastRenderedPageBreak/>
         <w:t xml:space="preserve">1.2 </w:t>
@@ -2809,7 +2807,7 @@
       <w:r>
         <w:t>Description</w:t>
       </w:r>
-      <w:bookmarkEnd w:id="6"/>
+      <w:bookmarkEnd w:id="5"/>
     </w:p>
     <w:tbl>
       <w:tblPr>
@@ -2819,14 +2817,44 @@
         <w:tblLook w:val="04A0" w:firstRow="1" w:lastRow="0" w:firstColumn="1" w:lastColumn="0" w:noHBand="0" w:noVBand="1"/>
       </w:tblPr>
       <w:tblGrid>
-        <w:gridCol w:w="4033"/>
-        <w:gridCol w:w="1751"/>
-        <w:gridCol w:w="3458"/>
+        <w:gridCol w:w="959"/>
+        <w:gridCol w:w="3260"/>
+        <w:gridCol w:w="2126"/>
+        <w:gridCol w:w="1985"/>
       </w:tblGrid>
       <w:tr>
         <w:tc>
           <w:tcPr>
-            <w:tcW w:w="4033" w:type="dxa"/>
+            <w:tcW w:w="959" w:type="dxa"/>
+            <w:tcBorders>
+              <w:top w:val="single" w:sz="4" w:space="0" w:color="auto"/>
+              <w:left w:val="single" w:sz="4" w:space="0" w:color="auto"/>
+              <w:bottom w:val="single" w:sz="4" w:space="0" w:color="auto"/>
+              <w:right w:val="single" w:sz="4" w:space="0" w:color="auto"/>
+            </w:tcBorders>
+            <w:shd w:val="clear" w:color="auto" w:fill="EEECE1" w:themeFill="background2"/>
+          </w:tcPr>
+          <w:p>
+            <w:pPr>
+              <w:rPr>
+                <w:rFonts w:eastAsia="Times New Roman" w:cs="Times New Roman"/>
+                <w:b/>
+                <w:szCs w:val="24"/>
+              </w:rPr>
+            </w:pPr>
+            <w:r>
+              <w:rPr>
+                <w:rFonts w:eastAsia="Times New Roman" w:cs="Times New Roman"/>
+                <w:b/>
+                <w:szCs w:val="24"/>
+              </w:rPr>
+              <w:t>ID</w:t>
+            </w:r>
+          </w:p>
+        </w:tc>
+        <w:tc>
+          <w:tcPr>
+            <w:tcW w:w="3260" w:type="dxa"/>
             <w:tcBorders>
               <w:top w:val="single" w:sz="4" w:space="0" w:color="auto"/>
               <w:left w:val="single" w:sz="4" w:space="0" w:color="auto"/>
@@ -2858,7 +2886,7 @@
         </w:tc>
         <w:tc>
           <w:tcPr>
-            <w:tcW w:w="1751" w:type="dxa"/>
+            <w:tcW w:w="2126" w:type="dxa"/>
             <w:tcBorders>
               <w:top w:val="single" w:sz="4" w:space="0" w:color="auto"/>
               <w:left w:val="single" w:sz="4" w:space="0" w:color="auto"/>
@@ -2890,7 +2918,7 @@
         </w:tc>
         <w:tc>
           <w:tcPr>
-            <w:tcW w:w="3458" w:type="dxa"/>
+            <w:tcW w:w="1985" w:type="dxa"/>
             <w:tcBorders>
               <w:top w:val="single" w:sz="4" w:space="0" w:color="auto"/>
               <w:left w:val="single" w:sz="4" w:space="0" w:color="auto"/>
@@ -2924,7 +2952,36 @@
       <w:tr>
         <w:tc>
           <w:tcPr>
-            <w:tcW w:w="9242" w:type="dxa"/>
+            <w:tcW w:w="959" w:type="dxa"/>
+            <w:tcBorders>
+              <w:top w:val="single" w:sz="4" w:space="0" w:color="auto"/>
+              <w:left w:val="single" w:sz="4" w:space="0" w:color="auto"/>
+              <w:bottom w:val="single" w:sz="4" w:space="0" w:color="auto"/>
+              <w:right w:val="single" w:sz="4" w:space="0" w:color="auto"/>
+            </w:tcBorders>
+          </w:tcPr>
+          <w:p>
+            <w:pPr>
+              <w:jc w:val="right"/>
+              <w:rPr>
+                <w:rFonts w:eastAsia="Times New Roman" w:cs="Times New Roman"/>
+                <w:b/>
+                <w:szCs w:val="24"/>
+              </w:rPr>
+            </w:pPr>
+            <w:r>
+              <w:rPr>
+                <w:rFonts w:eastAsia="Times New Roman" w:cs="Times New Roman"/>
+                <w:b/>
+                <w:szCs w:val="24"/>
+              </w:rPr>
+              <w:t>1</w:t>
+            </w:r>
+          </w:p>
+        </w:tc>
+        <w:tc>
+          <w:tcPr>
+            <w:tcW w:w="7371" w:type="dxa"/>
             <w:gridSpan w:val="3"/>
             <w:tcBorders>
               <w:top w:val="single" w:sz="4" w:space="0" w:color="auto"/>
@@ -2958,7 +3015,34 @@
       <w:tr>
         <w:tc>
           <w:tcPr>
-            <w:tcW w:w="4033" w:type="dxa"/>
+            <w:tcW w:w="959" w:type="dxa"/>
+            <w:tcBorders>
+              <w:top w:val="single" w:sz="4" w:space="0" w:color="auto"/>
+              <w:left w:val="single" w:sz="4" w:space="0" w:color="auto"/>
+              <w:bottom w:val="single" w:sz="4" w:space="0" w:color="auto"/>
+              <w:right w:val="single" w:sz="4" w:space="0" w:color="auto"/>
+            </w:tcBorders>
+          </w:tcPr>
+          <w:p>
+            <w:pPr>
+              <w:jc w:val="right"/>
+              <w:rPr>
+                <w:rFonts w:eastAsia="Times New Roman" w:cs="Times New Roman"/>
+                <w:szCs w:val="24"/>
+              </w:rPr>
+            </w:pPr>
+            <w:r>
+              <w:rPr>
+                <w:rFonts w:eastAsia="Times New Roman" w:cs="Times New Roman"/>
+                <w:szCs w:val="24"/>
+              </w:rPr>
+              <w:t>2</w:t>
+            </w:r>
+          </w:p>
+        </w:tc>
+        <w:tc>
+          <w:tcPr>
+            <w:tcW w:w="3260" w:type="dxa"/>
             <w:tcBorders>
               <w:top w:val="single" w:sz="4" w:space="0" w:color="auto"/>
               <w:left w:val="single" w:sz="4" w:space="0" w:color="auto"/>
@@ -2987,7 +3071,7 @@
         </w:tc>
         <w:tc>
           <w:tcPr>
-            <w:tcW w:w="1751" w:type="dxa"/>
+            <w:tcW w:w="2126" w:type="dxa"/>
             <w:tcBorders>
               <w:top w:val="single" w:sz="4" w:space="0" w:color="auto"/>
               <w:left w:val="single" w:sz="4" w:space="0" w:color="auto"/>
@@ -3016,7 +3100,7 @@
         </w:tc>
         <w:tc>
           <w:tcPr>
-            <w:tcW w:w="3458" w:type="dxa"/>
+            <w:tcW w:w="1985" w:type="dxa"/>
             <w:tcBorders>
               <w:top w:val="single" w:sz="4" w:space="0" w:color="auto"/>
               <w:left w:val="single" w:sz="4" w:space="0" w:color="auto"/>
@@ -3057,7 +3141,34 @@
       <w:tr>
         <w:tc>
           <w:tcPr>
-            <w:tcW w:w="4033" w:type="dxa"/>
+            <w:tcW w:w="959" w:type="dxa"/>
+            <w:tcBorders>
+              <w:top w:val="single" w:sz="4" w:space="0" w:color="auto"/>
+              <w:left w:val="single" w:sz="4" w:space="0" w:color="auto"/>
+              <w:bottom w:val="single" w:sz="4" w:space="0" w:color="auto"/>
+              <w:right w:val="single" w:sz="4" w:space="0" w:color="auto"/>
+            </w:tcBorders>
+          </w:tcPr>
+          <w:p>
+            <w:pPr>
+              <w:jc w:val="right"/>
+              <w:rPr>
+                <w:rFonts w:eastAsia="Times New Roman" w:cs="Times New Roman"/>
+                <w:szCs w:val="24"/>
+              </w:rPr>
+            </w:pPr>
+            <w:r>
+              <w:rPr>
+                <w:rFonts w:eastAsia="Times New Roman" w:cs="Times New Roman"/>
+                <w:szCs w:val="24"/>
+              </w:rPr>
+              <w:t>3</w:t>
+            </w:r>
+          </w:p>
+        </w:tc>
+        <w:tc>
+          <w:tcPr>
+            <w:tcW w:w="3260" w:type="dxa"/>
             <w:tcBorders>
               <w:top w:val="single" w:sz="4" w:space="0" w:color="auto"/>
               <w:left w:val="single" w:sz="4" w:space="0" w:color="auto"/>
@@ -3086,7 +3197,7 @@
         </w:tc>
         <w:tc>
           <w:tcPr>
-            <w:tcW w:w="1751" w:type="dxa"/>
+            <w:tcW w:w="2126" w:type="dxa"/>
             <w:tcBorders>
               <w:top w:val="single" w:sz="4" w:space="0" w:color="auto"/>
               <w:left w:val="single" w:sz="4" w:space="0" w:color="auto"/>
@@ -3115,7 +3226,7 @@
         </w:tc>
         <w:tc>
           <w:tcPr>
-            <w:tcW w:w="3458" w:type="dxa"/>
+            <w:tcW w:w="1985" w:type="dxa"/>
             <w:tcBorders>
               <w:top w:val="single" w:sz="4" w:space="0" w:color="auto"/>
               <w:left w:val="single" w:sz="4" w:space="0" w:color="auto"/>
@@ -3146,7 +3257,34 @@
       <w:tr>
         <w:tc>
           <w:tcPr>
-            <w:tcW w:w="4033" w:type="dxa"/>
+            <w:tcW w:w="959" w:type="dxa"/>
+            <w:tcBorders>
+              <w:top w:val="single" w:sz="4" w:space="0" w:color="auto"/>
+              <w:left w:val="single" w:sz="4" w:space="0" w:color="auto"/>
+              <w:bottom w:val="single" w:sz="4" w:space="0" w:color="auto"/>
+              <w:right w:val="single" w:sz="4" w:space="0" w:color="auto"/>
+            </w:tcBorders>
+          </w:tcPr>
+          <w:p>
+            <w:pPr>
+              <w:jc w:val="right"/>
+              <w:rPr>
+                <w:rFonts w:eastAsia="Times New Roman" w:cs="Times New Roman"/>
+                <w:szCs w:val="24"/>
+              </w:rPr>
+            </w:pPr>
+            <w:r>
+              <w:rPr>
+                <w:rFonts w:eastAsia="Times New Roman" w:cs="Times New Roman"/>
+                <w:szCs w:val="24"/>
+              </w:rPr>
+              <w:t>4</w:t>
+            </w:r>
+          </w:p>
+        </w:tc>
+        <w:tc>
+          <w:tcPr>
+            <w:tcW w:w="3260" w:type="dxa"/>
             <w:tcBorders>
               <w:top w:val="single" w:sz="4" w:space="0" w:color="auto"/>
               <w:left w:val="single" w:sz="4" w:space="0" w:color="auto"/>
@@ -3175,7 +3313,7 @@
         </w:tc>
         <w:tc>
           <w:tcPr>
-            <w:tcW w:w="1751" w:type="dxa"/>
+            <w:tcW w:w="2126" w:type="dxa"/>
             <w:tcBorders>
               <w:top w:val="single" w:sz="4" w:space="0" w:color="auto"/>
               <w:left w:val="single" w:sz="4" w:space="0" w:color="auto"/>
@@ -3204,7 +3342,7 @@
         </w:tc>
         <w:tc>
           <w:tcPr>
-            <w:tcW w:w="3458" w:type="dxa"/>
+            <w:tcW w:w="1985" w:type="dxa"/>
             <w:tcBorders>
               <w:top w:val="single" w:sz="4" w:space="0" w:color="auto"/>
               <w:left w:val="single" w:sz="4" w:space="0" w:color="auto"/>
@@ -3235,7 +3373,34 @@
       <w:tr>
         <w:tc>
           <w:tcPr>
-            <w:tcW w:w="4033" w:type="dxa"/>
+            <w:tcW w:w="959" w:type="dxa"/>
+            <w:tcBorders>
+              <w:top w:val="single" w:sz="4" w:space="0" w:color="auto"/>
+              <w:left w:val="single" w:sz="4" w:space="0" w:color="auto"/>
+              <w:bottom w:val="single" w:sz="4" w:space="0" w:color="auto"/>
+              <w:right w:val="single" w:sz="4" w:space="0" w:color="auto"/>
+            </w:tcBorders>
+          </w:tcPr>
+          <w:p>
+            <w:pPr>
+              <w:jc w:val="right"/>
+              <w:rPr>
+                <w:rFonts w:eastAsia="Times New Roman" w:cs="Times New Roman"/>
+                <w:szCs w:val="24"/>
+              </w:rPr>
+            </w:pPr>
+            <w:r>
+              <w:rPr>
+                <w:rFonts w:eastAsia="Times New Roman" w:cs="Times New Roman"/>
+                <w:szCs w:val="24"/>
+              </w:rPr>
+              <w:t>5</w:t>
+            </w:r>
+          </w:p>
+        </w:tc>
+        <w:tc>
+          <w:tcPr>
+            <w:tcW w:w="3260" w:type="dxa"/>
             <w:tcBorders>
               <w:top w:val="single" w:sz="4" w:space="0" w:color="auto"/>
               <w:left w:val="single" w:sz="4" w:space="0" w:color="auto"/>
@@ -3264,7 +3429,7 @@
         </w:tc>
         <w:tc>
           <w:tcPr>
-            <w:tcW w:w="1751" w:type="dxa"/>
+            <w:tcW w:w="2126" w:type="dxa"/>
             <w:tcBorders>
               <w:top w:val="single" w:sz="4" w:space="0" w:color="auto"/>
               <w:left w:val="single" w:sz="4" w:space="0" w:color="auto"/>
@@ -3293,7 +3458,7 @@
         </w:tc>
         <w:tc>
           <w:tcPr>
-            <w:tcW w:w="3458" w:type="dxa"/>
+            <w:tcW w:w="1985" w:type="dxa"/>
             <w:tcBorders>
               <w:top w:val="single" w:sz="4" w:space="0" w:color="auto"/>
               <w:left w:val="single" w:sz="4" w:space="0" w:color="auto"/>
@@ -3324,7 +3489,34 @@
       <w:tr>
         <w:tc>
           <w:tcPr>
-            <w:tcW w:w="4033" w:type="dxa"/>
+            <w:tcW w:w="959" w:type="dxa"/>
+            <w:tcBorders>
+              <w:top w:val="single" w:sz="4" w:space="0" w:color="auto"/>
+              <w:left w:val="single" w:sz="4" w:space="0" w:color="auto"/>
+              <w:bottom w:val="single" w:sz="4" w:space="0" w:color="auto"/>
+              <w:right w:val="single" w:sz="4" w:space="0" w:color="auto"/>
+            </w:tcBorders>
+          </w:tcPr>
+          <w:p>
+            <w:pPr>
+              <w:jc w:val="right"/>
+              <w:rPr>
+                <w:rFonts w:eastAsia="Times New Roman" w:cs="Times New Roman"/>
+                <w:szCs w:val="24"/>
+              </w:rPr>
+            </w:pPr>
+            <w:r>
+              <w:rPr>
+                <w:rFonts w:eastAsia="Times New Roman" w:cs="Times New Roman"/>
+                <w:szCs w:val="24"/>
+              </w:rPr>
+              <w:t>6</w:t>
+            </w:r>
+          </w:p>
+        </w:tc>
+        <w:tc>
+          <w:tcPr>
+            <w:tcW w:w="3260" w:type="dxa"/>
             <w:tcBorders>
               <w:top w:val="single" w:sz="4" w:space="0" w:color="auto"/>
               <w:left w:val="single" w:sz="4" w:space="0" w:color="auto"/>
@@ -3353,7 +3545,7 @@
         </w:tc>
         <w:tc>
           <w:tcPr>
-            <w:tcW w:w="1751" w:type="dxa"/>
+            <w:tcW w:w="2126" w:type="dxa"/>
             <w:tcBorders>
               <w:top w:val="single" w:sz="4" w:space="0" w:color="auto"/>
               <w:left w:val="single" w:sz="4" w:space="0" w:color="auto"/>
@@ -3382,7 +3574,7 @@
         </w:tc>
         <w:tc>
           <w:tcPr>
-            <w:tcW w:w="3458" w:type="dxa"/>
+            <w:tcW w:w="1985" w:type="dxa"/>
             <w:tcBorders>
               <w:top w:val="single" w:sz="4" w:space="0" w:color="auto"/>
               <w:left w:val="single" w:sz="4" w:space="0" w:color="auto"/>
@@ -3413,7 +3605,36 @@
       <w:tr>
         <w:tc>
           <w:tcPr>
-            <w:tcW w:w="9242" w:type="dxa"/>
+            <w:tcW w:w="959" w:type="dxa"/>
+            <w:tcBorders>
+              <w:top w:val="single" w:sz="4" w:space="0" w:color="auto"/>
+              <w:left w:val="single" w:sz="4" w:space="0" w:color="auto"/>
+              <w:bottom w:val="single" w:sz="4" w:space="0" w:color="auto"/>
+              <w:right w:val="single" w:sz="4" w:space="0" w:color="auto"/>
+            </w:tcBorders>
+          </w:tcPr>
+          <w:p>
+            <w:pPr>
+              <w:jc w:val="right"/>
+              <w:rPr>
+                <w:rFonts w:eastAsia="Times New Roman" w:cs="Times New Roman"/>
+                <w:b/>
+                <w:szCs w:val="24"/>
+              </w:rPr>
+            </w:pPr>
+            <w:r>
+              <w:rPr>
+                <w:rFonts w:eastAsia="Times New Roman" w:cs="Times New Roman"/>
+                <w:b/>
+                <w:szCs w:val="24"/>
+              </w:rPr>
+              <w:t>7</w:t>
+            </w:r>
+          </w:p>
+        </w:tc>
+        <w:tc>
+          <w:tcPr>
+            <w:tcW w:w="7371" w:type="dxa"/>
             <w:gridSpan w:val="3"/>
             <w:tcBorders>
               <w:top w:val="single" w:sz="4" w:space="0" w:color="auto"/>
@@ -3447,87 +3668,112 @@
       <w:tr>
         <w:tc>
           <w:tcPr>
-            <w:tcW w:w="4033" w:type="dxa"/>
-            <w:tcBorders>
-              <w:top w:val="single" w:sz="4" w:space="0" w:color="auto"/>
-              <w:left w:val="single" w:sz="4" w:space="0" w:color="auto"/>
-              <w:bottom w:val="single" w:sz="4" w:space="0" w:color="auto"/>
-              <w:right w:val="single" w:sz="4" w:space="0" w:color="auto"/>
-            </w:tcBorders>
-            <w:hideMark/>
-          </w:tcPr>
-          <w:p>
-            <w:pPr>
-              <w:rPr>
-                <w:rFonts w:eastAsia="Times New Roman" w:cs="Times New Roman"/>
-                <w:sz w:val="24"/>
-                <w:szCs w:val="24"/>
-              </w:rPr>
-            </w:pPr>
-            <w:r>
-              <w:rPr>
-                <w:rFonts w:eastAsia="Times New Roman" w:cs="Times New Roman"/>
-                <w:sz w:val="24"/>
-                <w:szCs w:val="24"/>
-              </w:rPr>
-              <w:t>UML, Use Case diagrams</w:t>
-            </w:r>
-          </w:p>
-        </w:tc>
-        <w:tc>
-          <w:tcPr>
-            <w:tcW w:w="1751" w:type="dxa"/>
-            <w:tcBorders>
-              <w:top w:val="single" w:sz="4" w:space="0" w:color="auto"/>
-              <w:left w:val="single" w:sz="4" w:space="0" w:color="auto"/>
-              <w:bottom w:val="single" w:sz="4" w:space="0" w:color="auto"/>
-              <w:right w:val="single" w:sz="4" w:space="0" w:color="auto"/>
-            </w:tcBorders>
-            <w:hideMark/>
-          </w:tcPr>
-          <w:p>
-            <w:pPr>
-              <w:rPr>
-                <w:rFonts w:eastAsia="Times New Roman" w:cs="Times New Roman"/>
-                <w:sz w:val="24"/>
-                <w:szCs w:val="24"/>
-              </w:rPr>
-            </w:pPr>
-            <w:r>
-              <w:rPr>
-                <w:rFonts w:eastAsia="Times New Roman" w:cs="Times New Roman"/>
-                <w:sz w:val="24"/>
-                <w:szCs w:val="24"/>
-              </w:rPr>
-              <w:t>2 hours</w:t>
-            </w:r>
-          </w:p>
-        </w:tc>
-        <w:tc>
-          <w:tcPr>
-            <w:tcW w:w="3458" w:type="dxa"/>
-            <w:tcBorders>
-              <w:top w:val="single" w:sz="4" w:space="0" w:color="auto"/>
-              <w:left w:val="single" w:sz="4" w:space="0" w:color="auto"/>
-              <w:bottom w:val="single" w:sz="4" w:space="0" w:color="auto"/>
-              <w:right w:val="single" w:sz="4" w:space="0" w:color="auto"/>
-            </w:tcBorders>
-          </w:tcPr>
-          <w:p>
-            <w:pPr>
-              <w:rPr>
-                <w:rFonts w:eastAsia="Times New Roman" w:cs="Times New Roman"/>
-                <w:sz w:val="24"/>
-                <w:szCs w:val="24"/>
-              </w:rPr>
-            </w:pPr>
-            <w:r>
-              <w:rPr>
-                <w:rFonts w:eastAsia="Times New Roman" w:cs="Times New Roman"/>
-                <w:sz w:val="24"/>
-                <w:szCs w:val="24"/>
-              </w:rPr>
-              <w:t>Brian</w:t>
+            <w:tcW w:w="959" w:type="dxa"/>
+            <w:tcBorders>
+              <w:top w:val="single" w:sz="4" w:space="0" w:color="auto"/>
+              <w:left w:val="single" w:sz="4" w:space="0" w:color="auto"/>
+              <w:bottom w:val="single" w:sz="4" w:space="0" w:color="auto"/>
+              <w:right w:val="single" w:sz="4" w:space="0" w:color="auto"/>
+            </w:tcBorders>
+          </w:tcPr>
+          <w:p>
+            <w:pPr>
+              <w:jc w:val="right"/>
+              <w:rPr>
+                <w:rFonts w:eastAsia="Times New Roman" w:cs="Times New Roman"/>
+                <w:szCs w:val="24"/>
+              </w:rPr>
+            </w:pPr>
+            <w:r>
+              <w:rPr>
+                <w:rFonts w:eastAsia="Times New Roman" w:cs="Times New Roman"/>
+                <w:szCs w:val="24"/>
+              </w:rPr>
+              <w:t>8</w:t>
+            </w:r>
+          </w:p>
+        </w:tc>
+        <w:tc>
+          <w:tcPr>
+            <w:tcW w:w="3260" w:type="dxa"/>
+            <w:tcBorders>
+              <w:top w:val="single" w:sz="4" w:space="0" w:color="auto"/>
+              <w:left w:val="single" w:sz="4" w:space="0" w:color="auto"/>
+              <w:bottom w:val="single" w:sz="4" w:space="0" w:color="auto"/>
+              <w:right w:val="single" w:sz="4" w:space="0" w:color="auto"/>
+            </w:tcBorders>
+          </w:tcPr>
+          <w:p>
+            <w:pPr>
+              <w:rPr>
+                <w:rFonts w:eastAsia="Times New Roman" w:cs="Times New Roman"/>
+                <w:sz w:val="24"/>
+                <w:szCs w:val="24"/>
+              </w:rPr>
+            </w:pPr>
+            <w:r>
+              <w:rPr>
+                <w:rFonts w:eastAsia="Times New Roman" w:cs="Times New Roman"/>
+                <w:sz w:val="24"/>
+                <w:szCs w:val="24"/>
+              </w:rPr>
+              <w:t>Title, Introduction and Revision History</w:t>
+            </w:r>
+          </w:p>
+        </w:tc>
+        <w:tc>
+          <w:tcPr>
+            <w:tcW w:w="2126" w:type="dxa"/>
+            <w:tcBorders>
+              <w:top w:val="single" w:sz="4" w:space="0" w:color="auto"/>
+              <w:left w:val="single" w:sz="4" w:space="0" w:color="auto"/>
+              <w:bottom w:val="single" w:sz="4" w:space="0" w:color="auto"/>
+              <w:right w:val="single" w:sz="4" w:space="0" w:color="auto"/>
+            </w:tcBorders>
+          </w:tcPr>
+          <w:p>
+            <w:pPr>
+              <w:rPr>
+                <w:rFonts w:eastAsia="Times New Roman" w:cs="Times New Roman"/>
+                <w:sz w:val="24"/>
+                <w:szCs w:val="24"/>
+              </w:rPr>
+            </w:pPr>
+            <w:r>
+              <w:rPr>
+                <w:rFonts w:eastAsia="Times New Roman" w:cs="Times New Roman"/>
+                <w:sz w:val="24"/>
+                <w:szCs w:val="24"/>
+              </w:rPr>
+              <w:t>3 hours</w:t>
+            </w:r>
+          </w:p>
+        </w:tc>
+        <w:tc>
+          <w:tcPr>
+            <w:tcW w:w="1985" w:type="dxa"/>
+            <w:tcBorders>
+              <w:top w:val="single" w:sz="4" w:space="0" w:color="auto"/>
+              <w:left w:val="single" w:sz="4" w:space="0" w:color="auto"/>
+              <w:bottom w:val="single" w:sz="4" w:space="0" w:color="auto"/>
+              <w:right w:val="single" w:sz="4" w:space="0" w:color="auto"/>
+            </w:tcBorders>
+          </w:tcPr>
+          <w:p>
+            <w:pPr>
+              <w:rPr>
+                <w:rFonts w:eastAsia="Times New Roman" w:cs="Times New Roman"/>
+                <w:sz w:val="24"/>
+                <w:szCs w:val="24"/>
+              </w:rPr>
+            </w:pPr>
+            <w:r>
+              <w:rPr>
+                <w:rFonts w:eastAsia="Times New Roman" w:cs="Times New Roman"/>
+                <w:sz w:val="24"/>
+                <w:szCs w:val="24"/>
+              </w:rPr>
+              <w:t>Kelvin</w:t>
             </w:r>
           </w:p>
         </w:tc>
@@ -3535,14 +3781,40 @@
       <w:tr>
         <w:tc>
           <w:tcPr>
-            <w:tcW w:w="4033" w:type="dxa"/>
-            <w:tcBorders>
-              <w:top w:val="single" w:sz="4" w:space="0" w:color="auto"/>
-              <w:left w:val="single" w:sz="4" w:space="0" w:color="auto"/>
-              <w:bottom w:val="single" w:sz="4" w:space="0" w:color="auto"/>
-              <w:right w:val="single" w:sz="4" w:space="0" w:color="auto"/>
-            </w:tcBorders>
-            <w:hideMark/>
+            <w:tcW w:w="959" w:type="dxa"/>
+            <w:tcBorders>
+              <w:top w:val="single" w:sz="4" w:space="0" w:color="auto"/>
+              <w:left w:val="single" w:sz="4" w:space="0" w:color="auto"/>
+              <w:bottom w:val="single" w:sz="4" w:space="0" w:color="auto"/>
+              <w:right w:val="single" w:sz="4" w:space="0" w:color="auto"/>
+            </w:tcBorders>
+          </w:tcPr>
+          <w:p>
+            <w:pPr>
+              <w:jc w:val="right"/>
+              <w:rPr>
+                <w:rFonts w:eastAsia="Times New Roman" w:cs="Times New Roman"/>
+                <w:szCs w:val="24"/>
+              </w:rPr>
+            </w:pPr>
+            <w:r>
+              <w:rPr>
+                <w:rFonts w:eastAsia="Times New Roman" w:cs="Times New Roman"/>
+                <w:szCs w:val="24"/>
+              </w:rPr>
+              <w:t>9</w:t>
+            </w:r>
+          </w:p>
+        </w:tc>
+        <w:tc>
+          <w:tcPr>
+            <w:tcW w:w="3260" w:type="dxa"/>
+            <w:tcBorders>
+              <w:top w:val="single" w:sz="4" w:space="0" w:color="auto"/>
+              <w:left w:val="single" w:sz="4" w:space="0" w:color="auto"/>
+              <w:bottom w:val="single" w:sz="4" w:space="0" w:color="auto"/>
+              <w:right w:val="single" w:sz="4" w:space="0" w:color="auto"/>
+            </w:tcBorders>
           </w:tcPr>
           <w:p>
             <w:pPr>
@@ -3564,14 +3836,13 @@
         </w:tc>
         <w:tc>
           <w:tcPr>
-            <w:tcW w:w="1751" w:type="dxa"/>
-            <w:tcBorders>
-              <w:top w:val="single" w:sz="4" w:space="0" w:color="auto"/>
-              <w:left w:val="single" w:sz="4" w:space="0" w:color="auto"/>
-              <w:bottom w:val="single" w:sz="4" w:space="0" w:color="auto"/>
-              <w:right w:val="single" w:sz="4" w:space="0" w:color="auto"/>
-            </w:tcBorders>
-            <w:hideMark/>
+            <w:tcW w:w="2126" w:type="dxa"/>
+            <w:tcBorders>
+              <w:top w:val="single" w:sz="4" w:space="0" w:color="auto"/>
+              <w:left w:val="single" w:sz="4" w:space="0" w:color="auto"/>
+              <w:bottom w:val="single" w:sz="4" w:space="0" w:color="auto"/>
+              <w:right w:val="single" w:sz="4" w:space="0" w:color="auto"/>
+            </w:tcBorders>
           </w:tcPr>
           <w:p>
             <w:pPr>
@@ -3593,7 +3864,7 @@
         </w:tc>
         <w:tc>
           <w:tcPr>
-            <w:tcW w:w="3458" w:type="dxa"/>
+            <w:tcW w:w="1985" w:type="dxa"/>
             <w:tcBorders>
               <w:top w:val="single" w:sz="4" w:space="0" w:color="auto"/>
               <w:left w:val="single" w:sz="4" w:space="0" w:color="auto"/>
@@ -3625,7 +3896,34 @@
       <w:tr>
         <w:tc>
           <w:tcPr>
-            <w:tcW w:w="4033" w:type="dxa"/>
+            <w:tcW w:w="959" w:type="dxa"/>
+            <w:tcBorders>
+              <w:top w:val="single" w:sz="4" w:space="0" w:color="auto"/>
+              <w:left w:val="single" w:sz="4" w:space="0" w:color="auto"/>
+              <w:bottom w:val="single" w:sz="4" w:space="0" w:color="auto"/>
+              <w:right w:val="single" w:sz="4" w:space="0" w:color="auto"/>
+            </w:tcBorders>
+          </w:tcPr>
+          <w:p>
+            <w:pPr>
+              <w:jc w:val="right"/>
+              <w:rPr>
+                <w:rFonts w:eastAsia="Times New Roman" w:cs="Times New Roman"/>
+                <w:szCs w:val="24"/>
+              </w:rPr>
+            </w:pPr>
+            <w:r>
+              <w:rPr>
+                <w:rFonts w:eastAsia="Times New Roman" w:cs="Times New Roman"/>
+                <w:szCs w:val="24"/>
+              </w:rPr>
+              <w:t>10</w:t>
+            </w:r>
+          </w:p>
+        </w:tc>
+        <w:tc>
+          <w:tcPr>
+            <w:tcW w:w="3260" w:type="dxa"/>
             <w:tcBorders>
               <w:top w:val="single" w:sz="4" w:space="0" w:color="auto"/>
               <w:left w:val="single" w:sz="4" w:space="0" w:color="auto"/>
@@ -3648,13 +3946,21 @@
                 <w:sz w:val="24"/>
                 <w:szCs w:val="24"/>
               </w:rPr>
-              <w:t>UML, Class and Sequence</w:t>
-            </w:r>
-          </w:p>
-        </w:tc>
-        <w:tc>
-          <w:tcPr>
-            <w:tcW w:w="1751" w:type="dxa"/>
+              <w:t>UML</w:t>
+            </w:r>
+            <w:r>
+              <w:rPr>
+                <w:rFonts w:eastAsia="Times New Roman" w:cs="Times New Roman"/>
+                <w:sz w:val="24"/>
+                <w:szCs w:val="24"/>
+              </w:rPr>
+              <w:t xml:space="preserve"> for Requirements</w:t>
+            </w:r>
+          </w:p>
+        </w:tc>
+        <w:tc>
+          <w:tcPr>
+            <w:tcW w:w="2126" w:type="dxa"/>
             <w:tcBorders>
               <w:top w:val="single" w:sz="4" w:space="0" w:color="auto"/>
               <w:left w:val="single" w:sz="4" w:space="0" w:color="auto"/>
@@ -3677,35 +3983,35 @@
                 <w:sz w:val="24"/>
                 <w:szCs w:val="24"/>
               </w:rPr>
-              <w:t>5 hours</w:t>
-            </w:r>
-          </w:p>
-        </w:tc>
-        <w:tc>
-          <w:tcPr>
-            <w:tcW w:w="3458" w:type="dxa"/>
-            <w:tcBorders>
-              <w:top w:val="single" w:sz="4" w:space="0" w:color="auto"/>
-              <w:left w:val="single" w:sz="4" w:space="0" w:color="auto"/>
-              <w:bottom w:val="single" w:sz="4" w:space="0" w:color="auto"/>
-              <w:right w:val="single" w:sz="4" w:space="0" w:color="auto"/>
-            </w:tcBorders>
-          </w:tcPr>
-          <w:p>
-            <w:pPr>
-              <w:rPr>
-                <w:rFonts w:eastAsia="Times New Roman" w:cs="Times New Roman"/>
-                <w:sz w:val="24"/>
-                <w:szCs w:val="24"/>
-              </w:rPr>
-            </w:pPr>
-            <w:r>
-              <w:rPr>
-                <w:rFonts w:eastAsia="Times New Roman" w:cs="Times New Roman"/>
-                <w:sz w:val="24"/>
-                <w:szCs w:val="24"/>
-              </w:rPr>
-              <w:t>Edward</w:t>
+              <w:t>2 hours</w:t>
+            </w:r>
+          </w:p>
+        </w:tc>
+        <w:tc>
+          <w:tcPr>
+            <w:tcW w:w="1985" w:type="dxa"/>
+            <w:tcBorders>
+              <w:top w:val="single" w:sz="4" w:space="0" w:color="auto"/>
+              <w:left w:val="single" w:sz="4" w:space="0" w:color="auto"/>
+              <w:bottom w:val="single" w:sz="4" w:space="0" w:color="auto"/>
+              <w:right w:val="single" w:sz="4" w:space="0" w:color="auto"/>
+            </w:tcBorders>
+          </w:tcPr>
+          <w:p>
+            <w:pPr>
+              <w:rPr>
+                <w:rFonts w:eastAsia="Times New Roman" w:cs="Times New Roman"/>
+                <w:sz w:val="24"/>
+                <w:szCs w:val="24"/>
+              </w:rPr>
+            </w:pPr>
+            <w:r>
+              <w:rPr>
+                <w:rFonts w:eastAsia="Times New Roman" w:cs="Times New Roman"/>
+                <w:sz w:val="24"/>
+                <w:szCs w:val="24"/>
+              </w:rPr>
+              <w:t>Brian</w:t>
             </w:r>
           </w:p>
         </w:tc>
@@ -3713,7 +4019,34 @@
       <w:tr>
         <w:tc>
           <w:tcPr>
-            <w:tcW w:w="4033" w:type="dxa"/>
+            <w:tcW w:w="959" w:type="dxa"/>
+            <w:tcBorders>
+              <w:top w:val="single" w:sz="4" w:space="0" w:color="auto"/>
+              <w:left w:val="single" w:sz="4" w:space="0" w:color="auto"/>
+              <w:bottom w:val="single" w:sz="4" w:space="0" w:color="auto"/>
+              <w:right w:val="single" w:sz="4" w:space="0" w:color="auto"/>
+            </w:tcBorders>
+          </w:tcPr>
+          <w:p>
+            <w:pPr>
+              <w:jc w:val="right"/>
+              <w:rPr>
+                <w:rFonts w:eastAsia="Times New Roman" w:cs="Times New Roman"/>
+                <w:szCs w:val="24"/>
+              </w:rPr>
+            </w:pPr>
+            <w:r>
+              <w:rPr>
+                <w:rFonts w:eastAsia="Times New Roman" w:cs="Times New Roman"/>
+                <w:szCs w:val="24"/>
+              </w:rPr>
+              <w:t>11</w:t>
+            </w:r>
+          </w:p>
+        </w:tc>
+        <w:tc>
+          <w:tcPr>
+            <w:tcW w:w="3260" w:type="dxa"/>
             <w:tcBorders>
               <w:top w:val="single" w:sz="4" w:space="0" w:color="auto"/>
               <w:left w:val="single" w:sz="4" w:space="0" w:color="auto"/>
@@ -3736,13 +4069,21 @@
                 <w:sz w:val="24"/>
                 <w:szCs w:val="24"/>
               </w:rPr>
-              <w:t>Wireframes and UI flow diagrams</w:t>
-            </w:r>
-          </w:p>
-        </w:tc>
-        <w:tc>
-          <w:tcPr>
-            <w:tcW w:w="1751" w:type="dxa"/>
+              <w:t>UML</w:t>
+            </w:r>
+            <w:r>
+              <w:rPr>
+                <w:rFonts w:eastAsia="Times New Roman" w:cs="Times New Roman"/>
+                <w:sz w:val="24"/>
+                <w:szCs w:val="24"/>
+              </w:rPr>
+              <w:t xml:space="preserve"> for Design</w:t>
+            </w:r>
+          </w:p>
+        </w:tc>
+        <w:tc>
+          <w:tcPr>
+            <w:tcW w:w="2126" w:type="dxa"/>
             <w:tcBorders>
               <w:top w:val="single" w:sz="4" w:space="0" w:color="auto"/>
               <w:left w:val="single" w:sz="4" w:space="0" w:color="auto"/>
@@ -3771,29 +4112,29 @@
         </w:tc>
         <w:tc>
           <w:tcPr>
-            <w:tcW w:w="3458" w:type="dxa"/>
-            <w:tcBorders>
-              <w:top w:val="single" w:sz="4" w:space="0" w:color="auto"/>
-              <w:left w:val="single" w:sz="4" w:space="0" w:color="auto"/>
-              <w:bottom w:val="single" w:sz="4" w:space="0" w:color="auto"/>
-              <w:right w:val="single" w:sz="4" w:space="0" w:color="auto"/>
-            </w:tcBorders>
-          </w:tcPr>
-          <w:p>
-            <w:pPr>
-              <w:rPr>
-                <w:rFonts w:eastAsia="Times New Roman" w:cs="Times New Roman"/>
-                <w:sz w:val="24"/>
-                <w:szCs w:val="24"/>
-              </w:rPr>
-            </w:pPr>
-            <w:r>
-              <w:rPr>
-                <w:rFonts w:eastAsia="Times New Roman" w:cs="Times New Roman"/>
-                <w:sz w:val="24"/>
-                <w:szCs w:val="24"/>
-              </w:rPr>
-              <w:t>Oscar</w:t>
+            <w:tcW w:w="1985" w:type="dxa"/>
+            <w:tcBorders>
+              <w:top w:val="single" w:sz="4" w:space="0" w:color="auto"/>
+              <w:left w:val="single" w:sz="4" w:space="0" w:color="auto"/>
+              <w:bottom w:val="single" w:sz="4" w:space="0" w:color="auto"/>
+              <w:right w:val="single" w:sz="4" w:space="0" w:color="auto"/>
+            </w:tcBorders>
+          </w:tcPr>
+          <w:p>
+            <w:pPr>
+              <w:rPr>
+                <w:rFonts w:eastAsia="Times New Roman" w:cs="Times New Roman"/>
+                <w:sz w:val="24"/>
+                <w:szCs w:val="24"/>
+              </w:rPr>
+            </w:pPr>
+            <w:r>
+              <w:rPr>
+                <w:rFonts w:eastAsia="Times New Roman" w:cs="Times New Roman"/>
+                <w:sz w:val="24"/>
+                <w:szCs w:val="24"/>
+              </w:rPr>
+              <w:t>Edward</w:t>
             </w:r>
           </w:p>
         </w:tc>
@@ -3801,7 +4142,34 @@
       <w:tr>
         <w:tc>
           <w:tcPr>
-            <w:tcW w:w="4033" w:type="dxa"/>
+            <w:tcW w:w="959" w:type="dxa"/>
+            <w:tcBorders>
+              <w:top w:val="single" w:sz="4" w:space="0" w:color="auto"/>
+              <w:left w:val="single" w:sz="4" w:space="0" w:color="auto"/>
+              <w:bottom w:val="single" w:sz="4" w:space="0" w:color="auto"/>
+              <w:right w:val="single" w:sz="4" w:space="0" w:color="auto"/>
+            </w:tcBorders>
+          </w:tcPr>
+          <w:p>
+            <w:pPr>
+              <w:jc w:val="right"/>
+              <w:rPr>
+                <w:rFonts w:eastAsia="Times New Roman" w:cs="Times New Roman"/>
+                <w:szCs w:val="24"/>
+              </w:rPr>
+            </w:pPr>
+            <w:r>
+              <w:rPr>
+                <w:rFonts w:eastAsia="Times New Roman" w:cs="Times New Roman"/>
+                <w:szCs w:val="24"/>
+              </w:rPr>
+              <w:t>12</w:t>
+            </w:r>
+          </w:p>
+        </w:tc>
+        <w:tc>
+          <w:tcPr>
+            <w:tcW w:w="3260" w:type="dxa"/>
             <w:tcBorders>
               <w:top w:val="single" w:sz="4" w:space="0" w:color="auto"/>
               <w:left w:val="single" w:sz="4" w:space="0" w:color="auto"/>
@@ -3824,13 +4192,13 @@
                 <w:sz w:val="24"/>
                 <w:szCs w:val="24"/>
               </w:rPr>
-              <w:t>Title, Introduction and Revision History</w:t>
-            </w:r>
-          </w:p>
-        </w:tc>
-        <w:tc>
-          <w:tcPr>
-            <w:tcW w:w="1751" w:type="dxa"/>
+              <w:t>Human Computer Interaction</w:t>
+            </w:r>
+          </w:p>
+        </w:tc>
+        <w:tc>
+          <w:tcPr>
+            <w:tcW w:w="2126" w:type="dxa"/>
             <w:tcBorders>
               <w:top w:val="single" w:sz="4" w:space="0" w:color="auto"/>
               <w:left w:val="single" w:sz="4" w:space="0" w:color="auto"/>
@@ -3853,35 +4221,35 @@
                 <w:sz w:val="24"/>
                 <w:szCs w:val="24"/>
               </w:rPr>
-              <w:t>3 hours</w:t>
-            </w:r>
-          </w:p>
-        </w:tc>
-        <w:tc>
-          <w:tcPr>
-            <w:tcW w:w="3458" w:type="dxa"/>
-            <w:tcBorders>
-              <w:top w:val="single" w:sz="4" w:space="0" w:color="auto"/>
-              <w:left w:val="single" w:sz="4" w:space="0" w:color="auto"/>
-              <w:bottom w:val="single" w:sz="4" w:space="0" w:color="auto"/>
-              <w:right w:val="single" w:sz="4" w:space="0" w:color="auto"/>
-            </w:tcBorders>
-          </w:tcPr>
-          <w:p>
-            <w:pPr>
-              <w:rPr>
-                <w:rFonts w:eastAsia="Times New Roman" w:cs="Times New Roman"/>
-                <w:sz w:val="24"/>
-                <w:szCs w:val="24"/>
-              </w:rPr>
-            </w:pPr>
-            <w:r>
-              <w:rPr>
-                <w:rFonts w:eastAsia="Times New Roman" w:cs="Times New Roman"/>
-                <w:sz w:val="24"/>
-                <w:szCs w:val="24"/>
-              </w:rPr>
-              <w:t>Kelvin</w:t>
+              <w:t>5 hours</w:t>
+            </w:r>
+          </w:p>
+        </w:tc>
+        <w:tc>
+          <w:tcPr>
+            <w:tcW w:w="1985" w:type="dxa"/>
+            <w:tcBorders>
+              <w:top w:val="single" w:sz="4" w:space="0" w:color="auto"/>
+              <w:left w:val="single" w:sz="4" w:space="0" w:color="auto"/>
+              <w:bottom w:val="single" w:sz="4" w:space="0" w:color="auto"/>
+              <w:right w:val="single" w:sz="4" w:space="0" w:color="auto"/>
+            </w:tcBorders>
+          </w:tcPr>
+          <w:p>
+            <w:pPr>
+              <w:rPr>
+                <w:rFonts w:eastAsia="Times New Roman" w:cs="Times New Roman"/>
+                <w:sz w:val="24"/>
+                <w:szCs w:val="24"/>
+              </w:rPr>
+            </w:pPr>
+            <w:r>
+              <w:rPr>
+                <w:rFonts w:eastAsia="Times New Roman" w:cs="Times New Roman"/>
+                <w:sz w:val="24"/>
+                <w:szCs w:val="24"/>
+              </w:rPr>
+              <w:t>Oscar</w:t>
             </w:r>
           </w:p>
         </w:tc>
@@ -3889,7 +4257,34 @@
       <w:tr>
         <w:tc>
           <w:tcPr>
-            <w:tcW w:w="4033" w:type="dxa"/>
+            <w:tcW w:w="959" w:type="dxa"/>
+            <w:tcBorders>
+              <w:top w:val="single" w:sz="4" w:space="0" w:color="auto"/>
+              <w:left w:val="single" w:sz="4" w:space="0" w:color="auto"/>
+              <w:bottom w:val="single" w:sz="4" w:space="0" w:color="auto"/>
+              <w:right w:val="single" w:sz="4" w:space="0" w:color="auto"/>
+            </w:tcBorders>
+          </w:tcPr>
+          <w:p>
+            <w:pPr>
+              <w:jc w:val="right"/>
+              <w:rPr>
+                <w:rFonts w:eastAsia="Times New Roman" w:cs="Times New Roman"/>
+                <w:szCs w:val="24"/>
+              </w:rPr>
+            </w:pPr>
+            <w:r>
+              <w:rPr>
+                <w:rFonts w:eastAsia="Times New Roman" w:cs="Times New Roman"/>
+                <w:szCs w:val="24"/>
+              </w:rPr>
+              <w:t>13</w:t>
+            </w:r>
+          </w:p>
+        </w:tc>
+        <w:tc>
+          <w:tcPr>
+            <w:tcW w:w="3260" w:type="dxa"/>
             <w:tcBorders>
               <w:top w:val="single" w:sz="4" w:space="0" w:color="auto"/>
               <w:left w:val="single" w:sz="4" w:space="0" w:color="auto"/>
@@ -3918,7 +4313,7 @@
         </w:tc>
         <w:tc>
           <w:tcPr>
-            <w:tcW w:w="1751" w:type="dxa"/>
+            <w:tcW w:w="2126" w:type="dxa"/>
             <w:tcBorders>
               <w:top w:val="single" w:sz="4" w:space="0" w:color="auto"/>
               <w:left w:val="single" w:sz="4" w:space="0" w:color="auto"/>
@@ -3947,7 +4342,7 @@
         </w:tc>
         <w:tc>
           <w:tcPr>
-            <w:tcW w:w="3458" w:type="dxa"/>
+            <w:tcW w:w="1985" w:type="dxa"/>
             <w:tcBorders>
               <w:top w:val="single" w:sz="4" w:space="0" w:color="auto"/>
               <w:left w:val="single" w:sz="4" w:space="0" w:color="auto"/>
@@ -3977,7 +4372,34 @@
       <w:tr>
         <w:tc>
           <w:tcPr>
-            <w:tcW w:w="4033" w:type="dxa"/>
+            <w:tcW w:w="959" w:type="dxa"/>
+            <w:tcBorders>
+              <w:top w:val="single" w:sz="4" w:space="0" w:color="auto"/>
+              <w:left w:val="single" w:sz="4" w:space="0" w:color="auto"/>
+              <w:bottom w:val="single" w:sz="4" w:space="0" w:color="auto"/>
+              <w:right w:val="single" w:sz="4" w:space="0" w:color="auto"/>
+            </w:tcBorders>
+          </w:tcPr>
+          <w:p>
+            <w:pPr>
+              <w:jc w:val="right"/>
+              <w:rPr>
+                <w:rFonts w:eastAsia="Times New Roman" w:cs="Times New Roman"/>
+                <w:szCs w:val="24"/>
+              </w:rPr>
+            </w:pPr>
+            <w:r>
+              <w:rPr>
+                <w:rFonts w:eastAsia="Times New Roman" w:cs="Times New Roman"/>
+                <w:szCs w:val="24"/>
+              </w:rPr>
+              <w:t>14</w:t>
+            </w:r>
+          </w:p>
+        </w:tc>
+        <w:tc>
+          <w:tcPr>
+            <w:tcW w:w="3260" w:type="dxa"/>
             <w:tcBorders>
               <w:top w:val="single" w:sz="4" w:space="0" w:color="auto"/>
               <w:left w:val="single" w:sz="4" w:space="0" w:color="auto"/>
@@ -4006,7 +4428,7 @@
         </w:tc>
         <w:tc>
           <w:tcPr>
-            <w:tcW w:w="1751" w:type="dxa"/>
+            <w:tcW w:w="2126" w:type="dxa"/>
             <w:tcBorders>
               <w:top w:val="single" w:sz="4" w:space="0" w:color="auto"/>
               <w:left w:val="single" w:sz="4" w:space="0" w:color="auto"/>
@@ -4035,7 +4457,7 @@
         </w:tc>
         <w:tc>
           <w:tcPr>
-            <w:tcW w:w="3458" w:type="dxa"/>
+            <w:tcW w:w="1985" w:type="dxa"/>
             <w:tcBorders>
               <w:top w:val="single" w:sz="4" w:space="0" w:color="auto"/>
               <w:left w:val="single" w:sz="4" w:space="0" w:color="auto"/>
@@ -4075,7 +4497,34 @@
       <w:tr>
         <w:tc>
           <w:tcPr>
-            <w:tcW w:w="4033" w:type="dxa"/>
+            <w:tcW w:w="959" w:type="dxa"/>
+            <w:tcBorders>
+              <w:top w:val="single" w:sz="4" w:space="0" w:color="auto"/>
+              <w:left w:val="single" w:sz="4" w:space="0" w:color="auto"/>
+              <w:bottom w:val="single" w:sz="4" w:space="0" w:color="auto"/>
+              <w:right w:val="single" w:sz="4" w:space="0" w:color="auto"/>
+            </w:tcBorders>
+          </w:tcPr>
+          <w:p>
+            <w:pPr>
+              <w:jc w:val="right"/>
+              <w:rPr>
+                <w:rFonts w:eastAsia="Times New Roman" w:cs="Times New Roman"/>
+                <w:szCs w:val="24"/>
+              </w:rPr>
+            </w:pPr>
+            <w:r>
+              <w:rPr>
+                <w:rFonts w:eastAsia="Times New Roman" w:cs="Times New Roman"/>
+                <w:szCs w:val="24"/>
+              </w:rPr>
+              <w:t>15</w:t>
+            </w:r>
+          </w:p>
+        </w:tc>
+        <w:tc>
+          <w:tcPr>
+            <w:tcW w:w="3260" w:type="dxa"/>
             <w:tcBorders>
               <w:top w:val="single" w:sz="4" w:space="0" w:color="auto"/>
               <w:left w:val="single" w:sz="4" w:space="0" w:color="auto"/>
@@ -4104,7 +4553,7 @@
         </w:tc>
         <w:tc>
           <w:tcPr>
-            <w:tcW w:w="1751" w:type="dxa"/>
+            <w:tcW w:w="2126" w:type="dxa"/>
             <w:tcBorders>
               <w:top w:val="single" w:sz="4" w:space="0" w:color="auto"/>
               <w:left w:val="single" w:sz="4" w:space="0" w:color="auto"/>
@@ -4133,7 +4582,7 @@
         </w:tc>
         <w:tc>
           <w:tcPr>
-            <w:tcW w:w="3458" w:type="dxa"/>
+            <w:tcW w:w="1985" w:type="dxa"/>
             <w:tcBorders>
               <w:top w:val="single" w:sz="4" w:space="0" w:color="auto"/>
               <w:left w:val="single" w:sz="4" w:space="0" w:color="auto"/>
@@ -4164,7 +4613,36 @@
       <w:tr>
         <w:tc>
           <w:tcPr>
-            <w:tcW w:w="9242" w:type="dxa"/>
+            <w:tcW w:w="959" w:type="dxa"/>
+            <w:tcBorders>
+              <w:top w:val="single" w:sz="4" w:space="0" w:color="auto"/>
+              <w:left w:val="single" w:sz="4" w:space="0" w:color="auto"/>
+              <w:bottom w:val="single" w:sz="4" w:space="0" w:color="auto"/>
+              <w:right w:val="single" w:sz="4" w:space="0" w:color="auto"/>
+            </w:tcBorders>
+          </w:tcPr>
+          <w:p>
+            <w:pPr>
+              <w:jc w:val="right"/>
+              <w:rPr>
+                <w:rFonts w:eastAsia="Times New Roman" w:cs="Times New Roman"/>
+                <w:b/>
+                <w:szCs w:val="24"/>
+              </w:rPr>
+            </w:pPr>
+            <w:r>
+              <w:rPr>
+                <w:rFonts w:eastAsia="Times New Roman" w:cs="Times New Roman"/>
+                <w:b/>
+                <w:szCs w:val="24"/>
+              </w:rPr>
+              <w:t>16</w:t>
+            </w:r>
+          </w:p>
+        </w:tc>
+        <w:tc>
+          <w:tcPr>
+            <w:tcW w:w="7371" w:type="dxa"/>
             <w:gridSpan w:val="3"/>
             <w:tcBorders>
               <w:top w:val="single" w:sz="4" w:space="0" w:color="auto"/>
@@ -4198,7 +4676,34 @@
       <w:tr>
         <w:tc>
           <w:tcPr>
-            <w:tcW w:w="4033" w:type="dxa"/>
+            <w:tcW w:w="959" w:type="dxa"/>
+            <w:tcBorders>
+              <w:top w:val="single" w:sz="4" w:space="0" w:color="auto"/>
+              <w:left w:val="single" w:sz="4" w:space="0" w:color="auto"/>
+              <w:bottom w:val="single" w:sz="4" w:space="0" w:color="auto"/>
+              <w:right w:val="single" w:sz="4" w:space="0" w:color="auto"/>
+            </w:tcBorders>
+          </w:tcPr>
+          <w:p>
+            <w:pPr>
+              <w:jc w:val="right"/>
+              <w:rPr>
+                <w:rFonts w:eastAsia="Times New Roman" w:cs="Times New Roman"/>
+                <w:szCs w:val="24"/>
+              </w:rPr>
+            </w:pPr>
+            <w:r>
+              <w:rPr>
+                <w:rFonts w:eastAsia="Times New Roman" w:cs="Times New Roman"/>
+                <w:szCs w:val="24"/>
+              </w:rPr>
+              <w:t>17</w:t>
+            </w:r>
+          </w:p>
+        </w:tc>
+        <w:tc>
+          <w:tcPr>
+            <w:tcW w:w="3260" w:type="dxa"/>
             <w:tcBorders>
               <w:top w:val="single" w:sz="4" w:space="0" w:color="auto"/>
               <w:left w:val="single" w:sz="4" w:space="0" w:color="auto"/>
@@ -4227,7 +4732,7 @@
         </w:tc>
         <w:tc>
           <w:tcPr>
-            <w:tcW w:w="1751" w:type="dxa"/>
+            <w:tcW w:w="2126" w:type="dxa"/>
             <w:tcBorders>
               <w:top w:val="single" w:sz="4" w:space="0" w:color="auto"/>
               <w:left w:val="single" w:sz="4" w:space="0" w:color="auto"/>
@@ -4256,7 +4761,7 @@
         </w:tc>
         <w:tc>
           <w:tcPr>
-            <w:tcW w:w="3458" w:type="dxa"/>
+            <w:tcW w:w="1985" w:type="dxa"/>
             <w:tcBorders>
               <w:top w:val="single" w:sz="4" w:space="0" w:color="auto"/>
               <w:left w:val="single" w:sz="4" w:space="0" w:color="auto"/>
@@ -4286,7 +4791,34 @@
       <w:tr>
         <w:tc>
           <w:tcPr>
-            <w:tcW w:w="4033" w:type="dxa"/>
+            <w:tcW w:w="959" w:type="dxa"/>
+            <w:tcBorders>
+              <w:top w:val="single" w:sz="4" w:space="0" w:color="auto"/>
+              <w:left w:val="single" w:sz="4" w:space="0" w:color="auto"/>
+              <w:bottom w:val="single" w:sz="4" w:space="0" w:color="auto"/>
+              <w:right w:val="single" w:sz="4" w:space="0" w:color="auto"/>
+            </w:tcBorders>
+          </w:tcPr>
+          <w:p>
+            <w:pPr>
+              <w:jc w:val="right"/>
+              <w:rPr>
+                <w:rFonts w:eastAsia="Times New Roman" w:cs="Times New Roman"/>
+                <w:szCs w:val="24"/>
+              </w:rPr>
+            </w:pPr>
+            <w:r>
+              <w:rPr>
+                <w:rFonts w:eastAsia="Times New Roman" w:cs="Times New Roman"/>
+                <w:szCs w:val="24"/>
+              </w:rPr>
+              <w:t>18</w:t>
+            </w:r>
+          </w:p>
+        </w:tc>
+        <w:tc>
+          <w:tcPr>
+            <w:tcW w:w="3260" w:type="dxa"/>
             <w:tcBorders>
               <w:top w:val="single" w:sz="4" w:space="0" w:color="auto"/>
               <w:left w:val="single" w:sz="4" w:space="0" w:color="auto"/>
@@ -4315,7 +4847,7 @@
         </w:tc>
         <w:tc>
           <w:tcPr>
-            <w:tcW w:w="1751" w:type="dxa"/>
+            <w:tcW w:w="2126" w:type="dxa"/>
             <w:tcBorders>
               <w:top w:val="single" w:sz="4" w:space="0" w:color="auto"/>
               <w:left w:val="single" w:sz="4" w:space="0" w:color="auto"/>
@@ -4344,7 +4876,7 @@
         </w:tc>
         <w:tc>
           <w:tcPr>
-            <w:tcW w:w="3458" w:type="dxa"/>
+            <w:tcW w:w="1985" w:type="dxa"/>
             <w:tcBorders>
               <w:top w:val="single" w:sz="4" w:space="0" w:color="auto"/>
               <w:left w:val="single" w:sz="4" w:space="0" w:color="auto"/>
@@ -4384,7 +4916,34 @@
       <w:tr>
         <w:tc>
           <w:tcPr>
-            <w:tcW w:w="4033" w:type="dxa"/>
+            <w:tcW w:w="959" w:type="dxa"/>
+            <w:tcBorders>
+              <w:top w:val="single" w:sz="4" w:space="0" w:color="auto"/>
+              <w:left w:val="single" w:sz="4" w:space="0" w:color="auto"/>
+              <w:bottom w:val="single" w:sz="4" w:space="0" w:color="auto"/>
+              <w:right w:val="single" w:sz="4" w:space="0" w:color="auto"/>
+            </w:tcBorders>
+          </w:tcPr>
+          <w:p>
+            <w:pPr>
+              <w:jc w:val="right"/>
+              <w:rPr>
+                <w:rFonts w:eastAsia="Times New Roman" w:cs="Times New Roman"/>
+                <w:szCs w:val="24"/>
+              </w:rPr>
+            </w:pPr>
+            <w:r>
+              <w:rPr>
+                <w:rFonts w:eastAsia="Times New Roman" w:cs="Times New Roman"/>
+                <w:szCs w:val="24"/>
+              </w:rPr>
+              <w:t>19</w:t>
+            </w:r>
+          </w:p>
+        </w:tc>
+        <w:tc>
+          <w:tcPr>
+            <w:tcW w:w="3260" w:type="dxa"/>
             <w:tcBorders>
               <w:top w:val="single" w:sz="4" w:space="0" w:color="auto"/>
               <w:left w:val="single" w:sz="4" w:space="0" w:color="auto"/>
@@ -4413,7 +4972,7 @@
         </w:tc>
         <w:tc>
           <w:tcPr>
-            <w:tcW w:w="1751" w:type="dxa"/>
+            <w:tcW w:w="2126" w:type="dxa"/>
             <w:tcBorders>
               <w:top w:val="single" w:sz="4" w:space="0" w:color="auto"/>
               <w:left w:val="single" w:sz="4" w:space="0" w:color="auto"/>
@@ -4442,7 +5001,7 @@
         </w:tc>
         <w:tc>
           <w:tcPr>
-            <w:tcW w:w="3458" w:type="dxa"/>
+            <w:tcW w:w="1985" w:type="dxa"/>
             <w:tcBorders>
               <w:top w:val="single" w:sz="4" w:space="0" w:color="auto"/>
               <w:left w:val="single" w:sz="4" w:space="0" w:color="auto"/>
@@ -4472,7 +5031,34 @@
       <w:tr>
         <w:tc>
           <w:tcPr>
-            <w:tcW w:w="4033" w:type="dxa"/>
+            <w:tcW w:w="959" w:type="dxa"/>
+            <w:tcBorders>
+              <w:top w:val="single" w:sz="4" w:space="0" w:color="auto"/>
+              <w:left w:val="single" w:sz="4" w:space="0" w:color="auto"/>
+              <w:bottom w:val="single" w:sz="4" w:space="0" w:color="auto"/>
+              <w:right w:val="single" w:sz="4" w:space="0" w:color="auto"/>
+            </w:tcBorders>
+          </w:tcPr>
+          <w:p>
+            <w:pPr>
+              <w:jc w:val="right"/>
+              <w:rPr>
+                <w:rFonts w:eastAsia="Times New Roman" w:cs="Times New Roman"/>
+                <w:szCs w:val="24"/>
+              </w:rPr>
+            </w:pPr>
+            <w:r>
+              <w:rPr>
+                <w:rFonts w:eastAsia="Times New Roman" w:cs="Times New Roman"/>
+                <w:szCs w:val="24"/>
+              </w:rPr>
+              <w:t>20</w:t>
+            </w:r>
+          </w:p>
+        </w:tc>
+        <w:tc>
+          <w:tcPr>
+            <w:tcW w:w="3260" w:type="dxa"/>
             <w:tcBorders>
               <w:top w:val="single" w:sz="4" w:space="0" w:color="auto"/>
               <w:left w:val="single" w:sz="4" w:space="0" w:color="auto"/>
@@ -4501,7 +5087,7 @@
         </w:tc>
         <w:tc>
           <w:tcPr>
-            <w:tcW w:w="1751" w:type="dxa"/>
+            <w:tcW w:w="2126" w:type="dxa"/>
             <w:tcBorders>
               <w:top w:val="single" w:sz="4" w:space="0" w:color="auto"/>
               <w:left w:val="single" w:sz="4" w:space="0" w:color="auto"/>
@@ -4530,7 +5116,7 @@
         </w:tc>
         <w:tc>
           <w:tcPr>
-            <w:tcW w:w="3458" w:type="dxa"/>
+            <w:tcW w:w="1985" w:type="dxa"/>
             <w:tcBorders>
               <w:top w:val="single" w:sz="4" w:space="0" w:color="auto"/>
               <w:left w:val="single" w:sz="4" w:space="0" w:color="auto"/>
@@ -4561,7 +5147,36 @@
       <w:tr>
         <w:tc>
           <w:tcPr>
-            <w:tcW w:w="9242" w:type="dxa"/>
+            <w:tcW w:w="959" w:type="dxa"/>
+            <w:tcBorders>
+              <w:top w:val="single" w:sz="4" w:space="0" w:color="auto"/>
+              <w:left w:val="single" w:sz="4" w:space="0" w:color="auto"/>
+              <w:bottom w:val="single" w:sz="4" w:space="0" w:color="auto"/>
+              <w:right w:val="single" w:sz="4" w:space="0" w:color="auto"/>
+            </w:tcBorders>
+          </w:tcPr>
+          <w:p>
+            <w:pPr>
+              <w:jc w:val="right"/>
+              <w:rPr>
+                <w:rFonts w:eastAsia="Times New Roman" w:cs="Times New Roman"/>
+                <w:b/>
+                <w:szCs w:val="24"/>
+              </w:rPr>
+            </w:pPr>
+            <w:r>
+              <w:rPr>
+                <w:rFonts w:eastAsia="Times New Roman" w:cs="Times New Roman"/>
+                <w:b/>
+                <w:szCs w:val="24"/>
+              </w:rPr>
+              <w:t>21</w:t>
+            </w:r>
+          </w:p>
+        </w:tc>
+        <w:tc>
+          <w:tcPr>
+            <w:tcW w:w="7371" w:type="dxa"/>
             <w:gridSpan w:val="3"/>
             <w:tcBorders>
               <w:top w:val="single" w:sz="4" w:space="0" w:color="auto"/>
@@ -4595,7 +5210,34 @@
       <w:tr>
         <w:tc>
           <w:tcPr>
-            <w:tcW w:w="4033" w:type="dxa"/>
+            <w:tcW w:w="959" w:type="dxa"/>
+            <w:tcBorders>
+              <w:top w:val="single" w:sz="4" w:space="0" w:color="auto"/>
+              <w:left w:val="single" w:sz="4" w:space="0" w:color="auto"/>
+              <w:bottom w:val="single" w:sz="4" w:space="0" w:color="auto"/>
+              <w:right w:val="single" w:sz="4" w:space="0" w:color="auto"/>
+            </w:tcBorders>
+          </w:tcPr>
+          <w:p>
+            <w:pPr>
+              <w:jc w:val="right"/>
+              <w:rPr>
+                <w:rFonts w:eastAsia="Times New Roman" w:cs="Times New Roman"/>
+                <w:szCs w:val="24"/>
+              </w:rPr>
+            </w:pPr>
+            <w:r>
+              <w:rPr>
+                <w:rFonts w:eastAsia="Times New Roman" w:cs="Times New Roman"/>
+                <w:szCs w:val="24"/>
+              </w:rPr>
+              <w:t>22</w:t>
+            </w:r>
+          </w:p>
+        </w:tc>
+        <w:tc>
+          <w:tcPr>
+            <w:tcW w:w="3260" w:type="dxa"/>
             <w:tcBorders>
               <w:top w:val="single" w:sz="4" w:space="0" w:color="auto"/>
               <w:left w:val="single" w:sz="4" w:space="0" w:color="auto"/>
@@ -4624,7 +5266,7 @@
         </w:tc>
         <w:tc>
           <w:tcPr>
-            <w:tcW w:w="1751" w:type="dxa"/>
+            <w:tcW w:w="2126" w:type="dxa"/>
             <w:tcBorders>
               <w:top w:val="single" w:sz="4" w:space="0" w:color="auto"/>
               <w:left w:val="single" w:sz="4" w:space="0" w:color="auto"/>
@@ -4652,7 +5294,7 @@
         </w:tc>
         <w:tc>
           <w:tcPr>
-            <w:tcW w:w="3458" w:type="dxa"/>
+            <w:tcW w:w="1985" w:type="dxa"/>
             <w:tcBorders>
               <w:top w:val="single" w:sz="4" w:space="0" w:color="auto"/>
               <w:left w:val="single" w:sz="4" w:space="0" w:color="auto"/>
@@ -4682,7 +5324,34 @@
       <w:tr>
         <w:tc>
           <w:tcPr>
-            <w:tcW w:w="4033" w:type="dxa"/>
+            <w:tcW w:w="959" w:type="dxa"/>
+            <w:tcBorders>
+              <w:top w:val="single" w:sz="4" w:space="0" w:color="auto"/>
+              <w:left w:val="single" w:sz="4" w:space="0" w:color="auto"/>
+              <w:bottom w:val="single" w:sz="4" w:space="0" w:color="auto"/>
+              <w:right w:val="single" w:sz="4" w:space="0" w:color="auto"/>
+            </w:tcBorders>
+          </w:tcPr>
+          <w:p>
+            <w:pPr>
+              <w:jc w:val="right"/>
+              <w:rPr>
+                <w:rFonts w:eastAsia="Times New Roman" w:cs="Times New Roman"/>
+                <w:szCs w:val="24"/>
+              </w:rPr>
+            </w:pPr>
+            <w:r>
+              <w:rPr>
+                <w:rFonts w:eastAsia="Times New Roman" w:cs="Times New Roman"/>
+                <w:szCs w:val="24"/>
+              </w:rPr>
+              <w:t>23</w:t>
+            </w:r>
+          </w:p>
+        </w:tc>
+        <w:tc>
+          <w:tcPr>
+            <w:tcW w:w="3260" w:type="dxa"/>
             <w:tcBorders>
               <w:top w:val="single" w:sz="4" w:space="0" w:color="auto"/>
               <w:left w:val="single" w:sz="4" w:space="0" w:color="auto"/>
@@ -4711,7 +5380,7 @@
         </w:tc>
         <w:tc>
           <w:tcPr>
-            <w:tcW w:w="1751" w:type="dxa"/>
+            <w:tcW w:w="2126" w:type="dxa"/>
             <w:tcBorders>
               <w:top w:val="single" w:sz="4" w:space="0" w:color="auto"/>
               <w:left w:val="single" w:sz="4" w:space="0" w:color="auto"/>
@@ -4739,7 +5408,7 @@
         </w:tc>
         <w:tc>
           <w:tcPr>
-            <w:tcW w:w="3458" w:type="dxa"/>
+            <w:tcW w:w="1985" w:type="dxa"/>
             <w:tcBorders>
               <w:top w:val="single" w:sz="4" w:space="0" w:color="auto"/>
               <w:left w:val="single" w:sz="4" w:space="0" w:color="auto"/>
@@ -4769,7 +5438,36 @@
       <w:tr>
         <w:tc>
           <w:tcPr>
-            <w:tcW w:w="9242" w:type="dxa"/>
+            <w:tcW w:w="959" w:type="dxa"/>
+            <w:tcBorders>
+              <w:top w:val="single" w:sz="4" w:space="0" w:color="auto"/>
+              <w:left w:val="single" w:sz="4" w:space="0" w:color="auto"/>
+              <w:bottom w:val="single" w:sz="4" w:space="0" w:color="auto"/>
+              <w:right w:val="single" w:sz="4" w:space="0" w:color="auto"/>
+            </w:tcBorders>
+          </w:tcPr>
+          <w:p>
+            <w:pPr>
+              <w:jc w:val="right"/>
+              <w:rPr>
+                <w:rFonts w:eastAsia="Times New Roman" w:cs="Times New Roman"/>
+                <w:b/>
+                <w:szCs w:val="24"/>
+              </w:rPr>
+            </w:pPr>
+            <w:r>
+              <w:rPr>
+                <w:rFonts w:eastAsia="Times New Roman" w:cs="Times New Roman"/>
+                <w:b/>
+                <w:szCs w:val="24"/>
+              </w:rPr>
+              <w:t>24 &amp; 28</w:t>
+            </w:r>
+          </w:p>
+        </w:tc>
+        <w:tc>
+          <w:tcPr>
+            <w:tcW w:w="7371" w:type="dxa"/>
             <w:gridSpan w:val="3"/>
             <w:tcBorders>
               <w:top w:val="single" w:sz="4" w:space="0" w:color="auto"/>
@@ -4830,7 +5528,34 @@
       <w:tr>
         <w:tc>
           <w:tcPr>
-            <w:tcW w:w="4033" w:type="dxa"/>
+            <w:tcW w:w="959" w:type="dxa"/>
+            <w:tcBorders>
+              <w:top w:val="single" w:sz="4" w:space="0" w:color="auto"/>
+              <w:left w:val="single" w:sz="4" w:space="0" w:color="auto"/>
+              <w:bottom w:val="single" w:sz="4" w:space="0" w:color="auto"/>
+              <w:right w:val="single" w:sz="4" w:space="0" w:color="auto"/>
+            </w:tcBorders>
+          </w:tcPr>
+          <w:p>
+            <w:pPr>
+              <w:jc w:val="right"/>
+              <w:rPr>
+                <w:rFonts w:eastAsia="Times New Roman" w:cs="Times New Roman"/>
+                <w:szCs w:val="24"/>
+              </w:rPr>
+            </w:pPr>
+            <w:r>
+              <w:rPr>
+                <w:rFonts w:eastAsia="Times New Roman" w:cs="Times New Roman"/>
+                <w:szCs w:val="24"/>
+              </w:rPr>
+              <w:t>25 &amp; 29</w:t>
+            </w:r>
+          </w:p>
+        </w:tc>
+        <w:tc>
+          <w:tcPr>
+            <w:tcW w:w="3260" w:type="dxa"/>
             <w:tcBorders>
               <w:top w:val="single" w:sz="4" w:space="0" w:color="auto"/>
               <w:left w:val="single" w:sz="4" w:space="0" w:color="auto"/>
@@ -4859,7 +5584,7 @@
         </w:tc>
         <w:tc>
           <w:tcPr>
-            <w:tcW w:w="1751" w:type="dxa"/>
+            <w:tcW w:w="2126" w:type="dxa"/>
             <w:tcBorders>
               <w:top w:val="single" w:sz="4" w:space="0" w:color="auto"/>
               <w:left w:val="single" w:sz="4" w:space="0" w:color="auto"/>
@@ -4888,7 +5613,7 @@
         </w:tc>
         <w:tc>
           <w:tcPr>
-            <w:tcW w:w="3458" w:type="dxa"/>
+            <w:tcW w:w="1985" w:type="dxa"/>
             <w:tcBorders>
               <w:top w:val="single" w:sz="4" w:space="0" w:color="auto"/>
               <w:left w:val="single" w:sz="4" w:space="0" w:color="auto"/>
@@ -4919,7 +5644,34 @@
       <w:tr>
         <w:tc>
           <w:tcPr>
-            <w:tcW w:w="4033" w:type="dxa"/>
+            <w:tcW w:w="959" w:type="dxa"/>
+            <w:tcBorders>
+              <w:top w:val="single" w:sz="4" w:space="0" w:color="auto"/>
+              <w:left w:val="single" w:sz="4" w:space="0" w:color="auto"/>
+              <w:bottom w:val="single" w:sz="4" w:space="0" w:color="auto"/>
+              <w:right w:val="single" w:sz="4" w:space="0" w:color="auto"/>
+            </w:tcBorders>
+          </w:tcPr>
+          <w:p>
+            <w:pPr>
+              <w:jc w:val="right"/>
+              <w:rPr>
+                <w:rFonts w:eastAsia="Times New Roman" w:cs="Times New Roman"/>
+                <w:szCs w:val="24"/>
+              </w:rPr>
+            </w:pPr>
+            <w:r>
+              <w:rPr>
+                <w:rFonts w:eastAsia="Times New Roman" w:cs="Times New Roman"/>
+                <w:szCs w:val="24"/>
+              </w:rPr>
+              <w:t>26 &amp; 30</w:t>
+            </w:r>
+          </w:p>
+        </w:tc>
+        <w:tc>
+          <w:tcPr>
+            <w:tcW w:w="3260" w:type="dxa"/>
             <w:tcBorders>
               <w:top w:val="single" w:sz="4" w:space="0" w:color="auto"/>
               <w:left w:val="single" w:sz="4" w:space="0" w:color="auto"/>
@@ -4948,7 +5700,7 @@
         </w:tc>
         <w:tc>
           <w:tcPr>
-            <w:tcW w:w="1751" w:type="dxa"/>
+            <w:tcW w:w="2126" w:type="dxa"/>
             <w:tcBorders>
               <w:top w:val="single" w:sz="4" w:space="0" w:color="auto"/>
               <w:left w:val="single" w:sz="4" w:space="0" w:color="auto"/>
@@ -4977,7 +5729,7 @@
         </w:tc>
         <w:tc>
           <w:tcPr>
-            <w:tcW w:w="3458" w:type="dxa"/>
+            <w:tcW w:w="1985" w:type="dxa"/>
             <w:tcBorders>
               <w:top w:val="single" w:sz="4" w:space="0" w:color="auto"/>
               <w:left w:val="single" w:sz="4" w:space="0" w:color="auto"/>
@@ -5008,7 +5760,34 @@
       <w:tr>
         <w:tc>
           <w:tcPr>
-            <w:tcW w:w="4033" w:type="dxa"/>
+            <w:tcW w:w="959" w:type="dxa"/>
+            <w:tcBorders>
+              <w:top w:val="single" w:sz="4" w:space="0" w:color="auto"/>
+              <w:left w:val="single" w:sz="4" w:space="0" w:color="auto"/>
+              <w:bottom w:val="single" w:sz="4" w:space="0" w:color="auto"/>
+              <w:right w:val="single" w:sz="4" w:space="0" w:color="auto"/>
+            </w:tcBorders>
+          </w:tcPr>
+          <w:p>
+            <w:pPr>
+              <w:jc w:val="right"/>
+              <w:rPr>
+                <w:rFonts w:eastAsia="Times New Roman" w:cs="Times New Roman"/>
+                <w:szCs w:val="24"/>
+              </w:rPr>
+            </w:pPr>
+            <w:r>
+              <w:rPr>
+                <w:rFonts w:eastAsia="Times New Roman" w:cs="Times New Roman"/>
+                <w:szCs w:val="24"/>
+              </w:rPr>
+              <w:t>27 &amp; 31</w:t>
+            </w:r>
+          </w:p>
+        </w:tc>
+        <w:tc>
+          <w:tcPr>
+            <w:tcW w:w="3260" w:type="dxa"/>
             <w:tcBorders>
               <w:top w:val="single" w:sz="4" w:space="0" w:color="auto"/>
               <w:left w:val="single" w:sz="4" w:space="0" w:color="auto"/>
@@ -5037,7 +5816,7 @@
         </w:tc>
         <w:tc>
           <w:tcPr>
-            <w:tcW w:w="1751" w:type="dxa"/>
+            <w:tcW w:w="2126" w:type="dxa"/>
             <w:tcBorders>
               <w:top w:val="single" w:sz="4" w:space="0" w:color="auto"/>
               <w:left w:val="single" w:sz="4" w:space="0" w:color="auto"/>
@@ -5066,7 +5845,7 @@
         </w:tc>
         <w:tc>
           <w:tcPr>
-            <w:tcW w:w="3458" w:type="dxa"/>
+            <w:tcW w:w="1985" w:type="dxa"/>
             <w:tcBorders>
               <w:top w:val="single" w:sz="4" w:space="0" w:color="auto"/>
               <w:left w:val="single" w:sz="4" w:space="0" w:color="auto"/>
@@ -5097,7 +5876,36 @@
       <w:tr>
         <w:tc>
           <w:tcPr>
-            <w:tcW w:w="9242" w:type="dxa"/>
+            <w:tcW w:w="959" w:type="dxa"/>
+            <w:tcBorders>
+              <w:top w:val="single" w:sz="4" w:space="0" w:color="auto"/>
+              <w:left w:val="single" w:sz="4" w:space="0" w:color="auto"/>
+              <w:bottom w:val="single" w:sz="4" w:space="0" w:color="auto"/>
+              <w:right w:val="single" w:sz="4" w:space="0" w:color="auto"/>
+            </w:tcBorders>
+          </w:tcPr>
+          <w:p>
+            <w:pPr>
+              <w:jc w:val="right"/>
+              <w:rPr>
+                <w:rFonts w:eastAsia="Times New Roman" w:cs="Times New Roman"/>
+                <w:b/>
+                <w:szCs w:val="24"/>
+              </w:rPr>
+            </w:pPr>
+            <w:r>
+              <w:rPr>
+                <w:rFonts w:eastAsia="Times New Roman" w:cs="Times New Roman"/>
+                <w:b/>
+                <w:szCs w:val="24"/>
+              </w:rPr>
+              <w:t>32</w:t>
+            </w:r>
+          </w:p>
+        </w:tc>
+        <w:tc>
+          <w:tcPr>
+            <w:tcW w:w="7371" w:type="dxa"/>
             <w:gridSpan w:val="3"/>
             <w:tcBorders>
               <w:top w:val="single" w:sz="4" w:space="0" w:color="auto"/>
@@ -5131,7 +5939,27 @@
       <w:tr>
         <w:tc>
           <w:tcPr>
-            <w:tcW w:w="4033" w:type="dxa"/>
+            <w:tcW w:w="959" w:type="dxa"/>
+            <w:tcBorders>
+              <w:top w:val="single" w:sz="4" w:space="0" w:color="auto"/>
+              <w:left w:val="single" w:sz="4" w:space="0" w:color="auto"/>
+              <w:bottom w:val="single" w:sz="4" w:space="0" w:color="auto"/>
+              <w:right w:val="single" w:sz="4" w:space="0" w:color="auto"/>
+            </w:tcBorders>
+          </w:tcPr>
+          <w:p>
+            <w:pPr>
+              <w:jc w:val="right"/>
+              <w:rPr>
+                <w:rFonts w:eastAsia="Times New Roman" w:cs="Times New Roman"/>
+                <w:szCs w:val="24"/>
+              </w:rPr>
+            </w:pPr>
+          </w:p>
+        </w:tc>
+        <w:tc>
+          <w:tcPr>
+            <w:tcW w:w="3260" w:type="dxa"/>
             <w:tcBorders>
               <w:top w:val="single" w:sz="4" w:space="0" w:color="auto"/>
               <w:left w:val="single" w:sz="4" w:space="0" w:color="auto"/>
@@ -5154,13 +5982,13 @@
                 <w:sz w:val="24"/>
                 <w:szCs w:val="24"/>
               </w:rPr>
-              <w:t>Tasks will be assigned at a later date as progress is reviewed throughout the project.</w:t>
-            </w:r>
-          </w:p>
-        </w:tc>
-        <w:tc>
-          <w:tcPr>
-            <w:tcW w:w="1751" w:type="dxa"/>
+              <w:t>Tasks to be assigned</w:t>
+            </w:r>
+          </w:p>
+        </w:tc>
+        <w:tc>
+          <w:tcPr>
+            <w:tcW w:w="2126" w:type="dxa"/>
             <w:tcBorders>
               <w:top w:val="single" w:sz="4" w:space="0" w:color="auto"/>
               <w:left w:val="single" w:sz="4" w:space="0" w:color="auto"/>
@@ -5189,7 +6017,7 @@
         </w:tc>
         <w:tc>
           <w:tcPr>
-            <w:tcW w:w="3458" w:type="dxa"/>
+            <w:tcW w:w="1985" w:type="dxa"/>
             <w:tcBorders>
               <w:top w:val="single" w:sz="4" w:space="0" w:color="auto"/>
               <w:left w:val="single" w:sz="4" w:space="0" w:color="auto"/>
@@ -5342,7 +6170,7 @@
       <w:pPr>
         <w:pStyle w:val="Heading1"/>
       </w:pPr>
-      <w:bookmarkStart w:id="7" w:name="_Toc316464896"/>
+      <w:bookmarkStart w:id="6" w:name="_Toc316465822"/>
       <w:r>
         <w:lastRenderedPageBreak/>
         <w:t>2</w:t>
@@ -5353,7 +6181,7 @@
       <w:r>
         <w:t>Risk Analysis</w:t>
       </w:r>
-      <w:bookmarkEnd w:id="7"/>
+      <w:bookmarkEnd w:id="6"/>
     </w:p>
     <w:tbl>
       <w:tblPr>
@@ -5398,8 +6226,8 @@
                 <w:rStyle w:val="Strong"/>
               </w:rPr>
             </w:pPr>
-            <w:bookmarkStart w:id="8" w:name="__DdeLink__461_1807746357"/>
-            <w:bookmarkEnd w:id="8"/>
+            <w:bookmarkStart w:id="7" w:name="__DdeLink__461_1807746357"/>
+            <w:bookmarkEnd w:id="7"/>
             <w:r>
               <w:rPr>
                 <w:rStyle w:val="Strong"/>
@@ -6026,7 +6854,7 @@
           <w:szCs w:val="23"/>
         </w:rPr>
       </w:pPr>
-      <w:bookmarkStart w:id="9" w:name="_Toc316464897"/>
+      <w:bookmarkStart w:id="8" w:name="_Toc316465823"/>
       <w:r>
         <w:rPr>
           <w:rFonts w:eastAsia="PMingLiU"/>
@@ -6034,7 +6862,7 @@
         <w:lastRenderedPageBreak/>
         <w:t>3 Time Budgeting &amp; Recording</w:t>
       </w:r>
-      <w:bookmarkEnd w:id="9"/>
+      <w:bookmarkEnd w:id="8"/>
     </w:p>
     <w:p>
       <w:pPr>
@@ -6045,7 +6873,7 @@
           <w:szCs w:val="23"/>
         </w:rPr>
       </w:pPr>
-      <w:bookmarkStart w:id="10" w:name="_Toc316464898"/>
+      <w:bookmarkStart w:id="9" w:name="_Toc316465824"/>
       <w:r>
         <w:rPr>
           <w:rFonts w:eastAsia="PMingLiU"/>
@@ -6054,7 +6882,7 @@
         </w:rPr>
         <w:t>3.1 Budgeting</w:t>
       </w:r>
-      <w:bookmarkEnd w:id="10"/>
+      <w:bookmarkEnd w:id="9"/>
     </w:p>
     <w:p>
       <w:pPr>
@@ -6279,7 +7107,7 @@
           <w:rFonts w:eastAsia="PMingLiU"/>
         </w:rPr>
       </w:pPr>
-      <w:bookmarkStart w:id="11" w:name="_Toc316464899"/>
+      <w:bookmarkStart w:id="10" w:name="_Toc316465825"/>
       <w:r>
         <w:rPr>
           <w:rFonts w:eastAsia="PMingLiU"/>
@@ -6287,7 +7115,7 @@
         <w:lastRenderedPageBreak/>
         <w:t>3.2 Time recording and management system</w:t>
       </w:r>
-      <w:bookmarkEnd w:id="11"/>
+      <w:bookmarkEnd w:id="10"/>
     </w:p>
     <w:p>
       <w:pPr>
@@ -6867,14 +7695,14 @@
           <w:rFonts w:eastAsia="PMingLiU"/>
         </w:rPr>
       </w:pPr>
-      <w:bookmarkStart w:id="12" w:name="_Toc316464900"/>
+      <w:bookmarkStart w:id="11" w:name="_Toc316465826"/>
       <w:r>
         <w:rPr>
           <w:rFonts w:eastAsia="PMingLiU"/>
         </w:rPr>
         <w:t>3.3 Time Expenditure Reporting</w:t>
       </w:r>
-      <w:bookmarkEnd w:id="12"/>
+      <w:bookmarkEnd w:id="11"/>
     </w:p>
     <w:p>
       <w:pPr>
@@ -7078,7 +7906,7 @@
       <w:pPr>
         <w:pStyle w:val="Heading1"/>
       </w:pPr>
-      <w:bookmarkStart w:id="13" w:name="_Toc316464901"/>
+      <w:bookmarkStart w:id="12" w:name="_Toc316465827"/>
       <w:r>
         <w:lastRenderedPageBreak/>
         <w:t>4</w:t>
@@ -7092,7 +7920,7 @@
       <w:r>
         <w:t xml:space="preserve"> management</w:t>
       </w:r>
-      <w:bookmarkEnd w:id="13"/>
+      <w:bookmarkEnd w:id="12"/>
     </w:p>
     <w:p>
       <w:pPr>
@@ -7228,14 +8056,14 @@
       <w:pPr>
         <w:pStyle w:val="Heading2"/>
       </w:pPr>
-      <w:bookmarkStart w:id="14" w:name="_Toc316464902"/>
+      <w:bookmarkStart w:id="13" w:name="_Toc316465828"/>
       <w:r>
         <w:t xml:space="preserve">4.1 </w:t>
       </w:r>
       <w:r>
         <w:t>File and directory naming scheme</w:t>
       </w:r>
-      <w:bookmarkEnd w:id="14"/>
+      <w:bookmarkEnd w:id="13"/>
     </w:p>
     <w:p>
       <w:pPr>
@@ -7304,11 +8132,11 @@
       <w:pPr>
         <w:pStyle w:val="Heading2"/>
       </w:pPr>
-      <w:bookmarkStart w:id="15" w:name="_Toc316464903"/>
+      <w:bookmarkStart w:id="14" w:name="_Toc316465829"/>
       <w:r>
         <w:t>4.2 Documents</w:t>
       </w:r>
-      <w:bookmarkEnd w:id="15"/>
+      <w:bookmarkEnd w:id="14"/>
     </w:p>
     <w:p>
       <w:pPr>
@@ -7331,11 +8159,11 @@
       <w:pPr>
         <w:pStyle w:val="Heading3"/>
       </w:pPr>
-      <w:bookmarkStart w:id="16" w:name="_Toc316464904"/>
+      <w:bookmarkStart w:id="15" w:name="_Toc316465830"/>
       <w:r>
         <w:t>4.2.1 Document producer</w:t>
       </w:r>
-      <w:bookmarkEnd w:id="16"/>
+      <w:bookmarkEnd w:id="15"/>
     </w:p>
     <w:p>
       <w:pPr>
@@ -7364,11 +8192,11 @@
       <w:pPr>
         <w:pStyle w:val="Heading2"/>
       </w:pPr>
-      <w:bookmarkStart w:id="17" w:name="_Toc316464905"/>
+      <w:bookmarkStart w:id="16" w:name="_Toc316465831"/>
       <w:r>
         <w:t>4.3 Summary</w:t>
       </w:r>
-      <w:bookmarkEnd w:id="17"/>
+      <w:bookmarkEnd w:id="16"/>
     </w:p>
     <w:p>
       <w:pPr>
@@ -7378,7 +8206,13 @@
         <w:spacing w:line="100" w:lineRule="atLeast"/>
       </w:pPr>
       <w:r>
-        <w:t xml:space="preserve">Version management using SVN will enable unique, traceable versions of all project elements to be stored and retrieved because all versions of the repository is saved as a ‘diff’ of the last version and so </w:t>
+        <w:t xml:space="preserve">Version management using SVN will enable unique, traceable versions of all project elements to be stored and retrieved because all versions of the repository is saved as a ‘diff’ </w:t>
+      </w:r>
+      <w:r>
+        <w:t xml:space="preserve">(the differences between to files) </w:t>
+      </w:r>
+      <w:r>
+        <w:t xml:space="preserve">of the last version and so </w:t>
       </w:r>
       <w:r>
         <w:t xml:space="preserve">retrieving the previous versions is just a matter of locating the revision to be retrieved and calling revert function in </w:t>
@@ -7465,7 +8299,12 @@
         <w:t xml:space="preserve"> cost</w:t>
       </w:r>
       <w:r>
-        <w:t xml:space="preserve"> are for each task in terms of who spent how much time on it.</w:t>
+        <w:t xml:space="preserve"> are for </w:t>
+      </w:r>
+      <w:bookmarkStart w:id="17" w:name="_GoBack"/>
+      <w:bookmarkEnd w:id="17"/>
+      <w:r>
+        <w:t>each task in terms of who spent how much time on it.</w:t>
       </w:r>
     </w:p>
     <w:sectPr>
@@ -7529,7 +8368,7 @@
       <w:rPr>
         <w:noProof/>
       </w:rPr>
-      <w:t>2</w:t>
+      <w:t>9</w:t>
     </w:r>
     <w:r>
       <w:fldChar w:fldCharType="end"/>
@@ -11042,7 +11881,7 @@
 </file>
 
 <file path=customXml/itemProps1.xml><?xml version="1.0" encoding="utf-8"?>
-<ds:datastoreItem xmlns:ds="http://schemas.openxmlformats.org/officeDocument/2006/customXml" ds:itemID="{972E19C6-8350-499C-9714-BFE736DF0404}">
+<ds:datastoreItem xmlns:ds="http://schemas.openxmlformats.org/officeDocument/2006/customXml" ds:itemID="{6ADD502E-0371-4582-9AC5-DB328AEE0478}">
   <ds:schemaRefs>
     <ds:schemaRef ds:uri="http://schemas.openxmlformats.org/officeDocument/2006/bibliography"/>
   </ds:schemaRefs>

</xml_diff>

<commit_message>
* Final touches to Project Plan * Added an index
</commit_message>
<xml_diff>
--- a/doc/Project Plan/ProjPlan.docx
+++ b/doc/Project Plan/ProjPlan.docx
@@ -85,10 +85,7 @@
         <w:jc w:val="right"/>
       </w:pPr>
     </w:p>
-    <w:p>
-      <w:bookmarkStart w:id="0" w:name="_GoBack"/>
-      <w:bookmarkEnd w:id="0"/>
-    </w:p>
+    <w:p/>
     <w:p/>
     <w:p/>
     <w:p/>
@@ -308,37 +305,12 @@
                 <w:szCs w:val="36"/>
               </w:rPr>
             </w:pPr>
-            <w:proofErr w:type="spellStart"/>
             <w:r>
               <w:rPr>
                 <w:sz w:val="36"/>
                 <w:szCs w:val="36"/>
               </w:rPr>
-              <w:t>Mariani</w:t>
-            </w:r>
-            <w:proofErr w:type="spellEnd"/>
-            <w:r>
-              <w:rPr>
-                <w:sz w:val="36"/>
-                <w:szCs w:val="36"/>
-              </w:rPr>
-              <w:t xml:space="preserve"> </w:t>
-            </w:r>
-            <w:proofErr w:type="spellStart"/>
-            <w:r>
-              <w:rPr>
-                <w:sz w:val="36"/>
-                <w:szCs w:val="36"/>
-              </w:rPr>
-              <w:t>Elola</w:t>
-            </w:r>
-            <w:proofErr w:type="spellEnd"/>
-            <w:r>
-              <w:rPr>
-                <w:sz w:val="36"/>
-                <w:szCs w:val="36"/>
-              </w:rPr>
-              <w:t>, Oscar N</w:t>
+              <w:t>Mariani Elola, Oscar N</w:t>
             </w:r>
           </w:p>
         </w:tc>
@@ -462,131 +434,6 @@
         </w:tc>
       </w:tr>
     </w:tbl>
-    <w:p>
-      <w:r>
-        <w:rPr>
-          <w:sz w:val="36"/>
-          <w:szCs w:val="36"/>
-        </w:rPr>
-        <w:tab/>
-      </w:r>
-      <w:r>
-        <w:rPr>
-          <w:sz w:val="36"/>
-          <w:szCs w:val="36"/>
-        </w:rPr>
-        <w:tab/>
-      </w:r>
-      <w:r>
-        <w:rPr>
-          <w:sz w:val="36"/>
-          <w:szCs w:val="36"/>
-        </w:rPr>
-        <w:tab/>
-      </w:r>
-      <w:r>
-        <w:rPr>
-          <w:sz w:val="36"/>
-          <w:szCs w:val="36"/>
-        </w:rPr>
-        <w:tab/>
-      </w:r>
-      <w:r>
-        <w:rPr>
-          <w:sz w:val="36"/>
-          <w:szCs w:val="36"/>
-        </w:rPr>
-        <w:tab/>
-      </w:r>
-      <w:r>
-        <w:rPr>
-          <w:sz w:val="36"/>
-          <w:szCs w:val="36"/>
-        </w:rPr>
-        <w:tab/>
-      </w:r>
-      <w:r>
-        <w:rPr>
-          <w:sz w:val="36"/>
-          <w:szCs w:val="36"/>
-        </w:rPr>
-        <w:tab/>
-      </w:r>
-      <w:r>
-        <w:rPr>
-          <w:sz w:val="36"/>
-          <w:szCs w:val="36"/>
-        </w:rPr>
-        <w:tab/>
-      </w:r>
-      <w:r>
-        <w:rPr>
-          <w:sz w:val="36"/>
-          <w:szCs w:val="36"/>
-        </w:rPr>
-        <w:tab/>
-      </w:r>
-      <w:r>
-        <w:rPr>
-          <w:sz w:val="36"/>
-          <w:szCs w:val="36"/>
-        </w:rPr>
-        <w:tab/>
-      </w:r>
-      <w:r>
-        <w:rPr>
-          <w:sz w:val="36"/>
-          <w:szCs w:val="36"/>
-        </w:rPr>
-        <w:tab/>
-      </w:r>
-    </w:p>
-    <w:p>
-      <w:r>
-        <w:rPr>
-          <w:sz w:val="36"/>
-          <w:szCs w:val="36"/>
-        </w:rPr>
-        <w:tab/>
-      </w:r>
-      <w:r>
-        <w:rPr>
-          <w:sz w:val="36"/>
-          <w:szCs w:val="36"/>
-        </w:rPr>
-        <w:tab/>
-      </w:r>
-    </w:p>
-    <w:p>
-      <w:r>
-        <w:rPr>
-          <w:sz w:val="36"/>
-          <w:szCs w:val="36"/>
-        </w:rPr>
-        <w:tab/>
-      </w:r>
-      <w:r>
-        <w:rPr>
-          <w:sz w:val="36"/>
-          <w:szCs w:val="36"/>
-        </w:rPr>
-        <w:tab/>
-      </w:r>
-      <w:r>
-        <w:rPr>
-          <w:sz w:val="36"/>
-          <w:szCs w:val="36"/>
-        </w:rPr>
-        <w:tab/>
-      </w:r>
-      <w:r>
-        <w:rPr>
-          <w:sz w:val="36"/>
-          <w:szCs w:val="36"/>
-        </w:rPr>
-        <w:tab/>
-      </w:r>
-    </w:p>
     <w:p/>
     <w:p/>
     <w:p>
@@ -607,27 +454,26 @@
       <w:pPr>
         <w:pStyle w:val="Heading1"/>
       </w:pPr>
-      <w:bookmarkStart w:id="1" w:name="_Toc316465816"/>
+      <w:bookmarkStart w:id="0" w:name="_Toc316512040"/>
       <w:r>
         <w:lastRenderedPageBreak/>
         <w:t>0 Meta Pages</w:t>
       </w:r>
+      <w:bookmarkEnd w:id="0"/>
+    </w:p>
+    <w:p>
+      <w:pPr>
+        <w:pStyle w:val="Heading2"/>
+      </w:pPr>
+      <w:bookmarkStart w:id="1" w:name="_Toc316512041"/>
+      <w:r>
+        <w:t xml:space="preserve">0.1 </w:t>
+      </w:r>
+      <w:r>
+        <w:t>Document Control</w:t>
+      </w:r>
       <w:bookmarkEnd w:id="1"/>
     </w:p>
-    <w:p>
-      <w:pPr>
-        <w:pStyle w:val="Heading2"/>
-      </w:pPr>
-      <w:bookmarkStart w:id="2" w:name="_Toc316465817"/>
-      <w:r>
-        <w:t xml:space="preserve">0.1 </w:t>
-      </w:r>
-      <w:r>
-        <w:t>Document Control</w:t>
-      </w:r>
-      <w:bookmarkEnd w:id="2"/>
-    </w:p>
-    <w:p/>
     <w:tbl>
       <w:tblPr>
         <w:tblW w:w="0" w:type="auto"/>
@@ -816,7 +662,12 @@
               <w:t>Initial document</w:t>
             </w:r>
             <w:r>
-              <w:t>: title page, table of contents page, document control page and section headings.</w:t>
+              <w:t>: tit</w:t>
+            </w:r>
+            <w:bookmarkStart w:id="2" w:name="_GoBack"/>
+            <w:bookmarkEnd w:id="2"/>
+            <w:r>
+              <w:t>le page, table of contents page, document control page and section headings.</w:t>
             </w:r>
           </w:p>
         </w:tc>
@@ -1625,24 +1476,6 @@
         </w:tc>
       </w:tr>
     </w:tbl>
-    <w:p/>
-    <w:p>
-      <w:pPr>
-        <w:pageBreakBefore/>
-      </w:pPr>
-    </w:p>
-    <w:p>
-      <w:pPr>
-        <w:pStyle w:val="Footer"/>
-        <w:jc w:val="right"/>
-      </w:pPr>
-    </w:p>
-    <w:p>
-      <w:pPr>
-        <w:pStyle w:val="Footer"/>
-        <w:jc w:val="right"/>
-      </w:pPr>
-    </w:p>
     <w:p>
       <w:pPr>
         <w:sectPr>
@@ -1656,9 +1489,20 @@
     </w:p>
     <w:p>
       <w:pPr>
+        <w:sectPr>
+          <w:pgSz w:w="12240" w:h="15840"/>
+          <w:pgMar w:top="1134" w:right="1134" w:bottom="1693" w:left="1134" w:header="0" w:footer="1134" w:gutter="0"/>
+          <w:cols w:space="720"/>
+          <w:formProt w:val="0"/>
+          <w:docGrid w:linePitch="312" w:charSpace="-2049"/>
+        </w:sectPr>
+      </w:pPr>
+    </w:p>
+    <w:p>
+      <w:pPr>
         <w:pStyle w:val="Heading2"/>
       </w:pPr>
-      <w:bookmarkStart w:id="3" w:name="_Toc316465818"/>
+      <w:bookmarkStart w:id="3" w:name="_Toc316512042"/>
       <w:r>
         <w:lastRenderedPageBreak/>
         <w:t xml:space="preserve">0.2 </w:t>
@@ -1725,7 +1569,7 @@
         <w:rPr>
           <w:noProof/>
         </w:rPr>
-        <w:instrText xml:space="preserve"> PAGEREF _Toc316465816 \h </w:instrText>
+        <w:instrText xml:space="preserve"> PAGEREF _Toc316512040 \h </w:instrText>
       </w:r>
       <w:r>
         <w:rPr>
@@ -1785,7 +1629,7 @@
         <w:rPr>
           <w:noProof/>
         </w:rPr>
-        <w:instrText xml:space="preserve"> PAGEREF _Toc316465817 \h </w:instrText>
+        <w:instrText xml:space="preserve"> PAGEREF _Toc316512041 \h </w:instrText>
       </w:r>
       <w:r>
         <w:rPr>
@@ -1845,7 +1689,7 @@
         <w:rPr>
           <w:noProof/>
         </w:rPr>
-        <w:instrText xml:space="preserve"> PAGEREF _Toc316465818 \h </w:instrText>
+        <w:instrText xml:space="preserve"> PAGEREF _Toc316512042 \h </w:instrText>
       </w:r>
       <w:r>
         <w:rPr>
@@ -1905,7 +1749,7 @@
         <w:rPr>
           <w:noProof/>
         </w:rPr>
-        <w:instrText xml:space="preserve"> PAGEREF _Toc316465819 \h </w:instrText>
+        <w:instrText xml:space="preserve"> PAGEREF _Toc316512043 \h </w:instrText>
       </w:r>
       <w:r>
         <w:rPr>
@@ -1965,7 +1809,7 @@
         <w:rPr>
           <w:noProof/>
         </w:rPr>
-        <w:instrText xml:space="preserve"> PAGEREF _Toc316465820 \h </w:instrText>
+        <w:instrText xml:space="preserve"> PAGEREF _Toc316512044 \h </w:instrText>
       </w:r>
       <w:r>
         <w:rPr>
@@ -2025,7 +1869,7 @@
         <w:rPr>
           <w:noProof/>
         </w:rPr>
-        <w:instrText xml:space="preserve"> PAGEREF _Toc316465821 \h </w:instrText>
+        <w:instrText xml:space="preserve"> PAGEREF _Toc316512045 \h </w:instrText>
       </w:r>
       <w:r>
         <w:rPr>
@@ -2085,7 +1929,7 @@
         <w:rPr>
           <w:noProof/>
         </w:rPr>
-        <w:instrText xml:space="preserve"> PAGEREF _Toc316465822 \h </w:instrText>
+        <w:instrText xml:space="preserve"> PAGEREF _Toc316512046 \h </w:instrText>
       </w:r>
       <w:r>
         <w:rPr>
@@ -2146,7 +1990,7 @@
         <w:rPr>
           <w:noProof/>
         </w:rPr>
-        <w:instrText xml:space="preserve"> PAGEREF _Toc316465823 \h </w:instrText>
+        <w:instrText xml:space="preserve"> PAGEREF _Toc316512047 \h </w:instrText>
       </w:r>
       <w:r>
         <w:rPr>
@@ -2207,7 +2051,7 @@
         <w:rPr>
           <w:noProof/>
         </w:rPr>
-        <w:instrText xml:space="preserve"> PAGEREF _Toc316465824 \h </w:instrText>
+        <w:instrText xml:space="preserve"> PAGEREF _Toc316512048 \h </w:instrText>
       </w:r>
       <w:r>
         <w:rPr>
@@ -2268,7 +2112,7 @@
         <w:rPr>
           <w:noProof/>
         </w:rPr>
-        <w:instrText xml:space="preserve"> PAGEREF _Toc316465825 \h </w:instrText>
+        <w:instrText xml:space="preserve"> PAGEREF _Toc316512049 \h </w:instrText>
       </w:r>
       <w:r>
         <w:rPr>
@@ -2329,7 +2173,7 @@
         <w:rPr>
           <w:noProof/>
         </w:rPr>
-        <w:instrText xml:space="preserve"> PAGEREF _Toc316465826 \h </w:instrText>
+        <w:instrText xml:space="preserve"> PAGEREF _Toc316512050 \h </w:instrText>
       </w:r>
       <w:r>
         <w:rPr>
@@ -2389,7 +2233,7 @@
         <w:rPr>
           <w:noProof/>
         </w:rPr>
-        <w:instrText xml:space="preserve"> PAGEREF _Toc316465827 \h </w:instrText>
+        <w:instrText xml:space="preserve"> PAGEREF _Toc316512051 \h </w:instrText>
       </w:r>
       <w:r>
         <w:rPr>
@@ -2449,7 +2293,7 @@
         <w:rPr>
           <w:noProof/>
         </w:rPr>
-        <w:instrText xml:space="preserve"> PAGEREF _Toc316465828 \h </w:instrText>
+        <w:instrText xml:space="preserve"> PAGEREF _Toc316512052 \h </w:instrText>
       </w:r>
       <w:r>
         <w:rPr>
@@ -2509,7 +2353,7 @@
         <w:rPr>
           <w:noProof/>
         </w:rPr>
-        <w:instrText xml:space="preserve"> PAGEREF _Toc316465829 \h </w:instrText>
+        <w:instrText xml:space="preserve"> PAGEREF _Toc316512053 \h </w:instrText>
       </w:r>
       <w:r>
         <w:rPr>
@@ -2569,7 +2413,7 @@
         <w:rPr>
           <w:noProof/>
         </w:rPr>
-        <w:instrText xml:space="preserve"> PAGEREF _Toc316465830 \h </w:instrText>
+        <w:instrText xml:space="preserve"> PAGEREF _Toc316512054 \h </w:instrText>
       </w:r>
       <w:r>
         <w:rPr>
@@ -2629,7 +2473,7 @@
         <w:rPr>
           <w:noProof/>
         </w:rPr>
-        <w:instrText xml:space="preserve"> PAGEREF _Toc316465831 \h </w:instrText>
+        <w:instrText xml:space="preserve"> PAGEREF _Toc316512055 \h </w:instrText>
       </w:r>
       <w:r>
         <w:rPr>
@@ -2657,30 +2501,67 @@
     </w:p>
     <w:p>
       <w:pPr>
-        <w:pStyle w:val="Contents1"/>
-      </w:pPr>
-      <w:r>
+        <w:pStyle w:val="TOC1"/>
+        <w:tabs>
+          <w:tab w:val="right" w:leader="dot" w:pos="9962"/>
+        </w:tabs>
+        <w:rPr>
+          <w:rFonts w:asciiTheme="minorHAnsi" w:hAnsiTheme="minorHAnsi"/>
+          <w:noProof/>
+          <w:sz w:val="22"/>
+        </w:rPr>
+      </w:pPr>
+      <w:r>
+        <w:rPr>
+          <w:noProof/>
+        </w:rPr>
+        <w:t>0.2 Index</w:t>
+      </w:r>
+      <w:r>
+        <w:rPr>
+          <w:noProof/>
+        </w:rPr>
+        <w:tab/>
+      </w:r>
+      <w:r>
+        <w:rPr>
+          <w:noProof/>
+        </w:rPr>
+        <w:fldChar w:fldCharType="begin"/>
+      </w:r>
+      <w:r>
+        <w:rPr>
+          <w:noProof/>
+        </w:rPr>
+        <w:instrText xml:space="preserve"> PAGEREF _Toc316512056 \h </w:instrText>
+      </w:r>
+      <w:r>
+        <w:rPr>
+          <w:noProof/>
+        </w:rPr>
+      </w:r>
+      <w:r>
+        <w:rPr>
+          <w:noProof/>
+        </w:rPr>
+        <w:fldChar w:fldCharType="separate"/>
+      </w:r>
+      <w:r>
+        <w:rPr>
+          <w:noProof/>
+        </w:rPr>
+        <w:t>10</w:t>
+      </w:r>
+      <w:r>
+        <w:rPr>
+          <w:noProof/>
+        </w:rPr>
         <w:fldChar w:fldCharType="end"/>
       </w:r>
     </w:p>
     <w:p>
       <w:pPr>
-        <w:sectPr>
-          <w:type w:val="continuous"/>
-          <w:pgSz w:w="12240" w:h="15840"/>
-          <w:pgMar w:top="1134" w:right="1134" w:bottom="1693" w:left="1134" w:header="0" w:footer="1134" w:gutter="0"/>
-          <w:cols w:space="720"/>
-          <w:docGrid w:linePitch="312" w:charSpace="-2049"/>
-        </w:sectPr>
-      </w:pPr>
-    </w:p>
-    <w:p>
-      <w:pPr>
         <w:pStyle w:val="Contents1"/>
-      </w:pPr>
-    </w:p>
-    <w:p>
-      <w:pPr>
         <w:sectPr>
           <w:type w:val="continuous"/>
           <w:pgSz w:w="12240" w:h="15840"/>
@@ -2690,6 +2571,9 @@
           <w:docGrid w:linePitch="312" w:charSpace="-2049"/>
         </w:sectPr>
       </w:pPr>
+      <w:r>
+        <w:fldChar w:fldCharType="end"/>
+      </w:r>
     </w:p>
     <w:p>
       <w:pPr>
@@ -2712,7 +2596,7 @@
       <w:pPr>
         <w:pStyle w:val="Heading1"/>
       </w:pPr>
-      <w:bookmarkStart w:id="4" w:name="_Toc316465819"/>
+      <w:bookmarkStart w:id="4" w:name="_Toc316512043"/>
       <w:r>
         <w:lastRenderedPageBreak/>
         <w:t>1 Work Breakdown &amp; Allocation</w:t>
@@ -2723,7 +2607,7 @@
       <w:pPr>
         <w:pStyle w:val="Heading2"/>
       </w:pPr>
-      <w:bookmarkStart w:id="5" w:name="_Toc316465820"/>
+      <w:bookmarkStart w:id="5" w:name="_Toc316512044"/>
       <w:r>
         <w:t xml:space="preserve">1.1 </w:t>
       </w:r>
@@ -2731,32 +2615,41 @@
         <w:t>Gantt Chart</w:t>
       </w:r>
       <w:bookmarkEnd w:id="5"/>
+      <w:r>
+        <w:fldChar w:fldCharType="begin"/>
+      </w:r>
+      <w:r>
+        <w:instrText xml:space="preserve"> XE "</w:instrText>
+      </w:r>
+      <w:r>
+        <w:instrText>Gantt Chart</w:instrText>
+      </w:r>
+      <w:r>
+        <w:instrText xml:space="preserve">" </w:instrText>
+      </w:r>
+      <w:r>
+        <w:fldChar w:fldCharType="end"/>
+      </w:r>
       <w:r>
         <w:t xml:space="preserve"> </w:t>
       </w:r>
     </w:p>
     <w:p>
       <w:pPr>
+        <w:keepNext/>
         <w:tabs>
           <w:tab w:val="left" w:pos="0"/>
           <w:tab w:val="left" w:pos="720"/>
         </w:tabs>
         <w:spacing w:line="100" w:lineRule="atLeast"/>
         <w:ind w:left="-567"/>
-        <w:sectPr>
-          <w:pgSz w:w="15840" w:h="12240" w:orient="landscape"/>
-          <w:pgMar w:top="1134" w:right="1134" w:bottom="1134" w:left="1418" w:header="0" w:footer="1134" w:gutter="0"/>
-          <w:cols w:space="720"/>
-          <w:formProt w:val="0"/>
-          <w:docGrid w:linePitch="326" w:charSpace="-2049"/>
-        </w:sectPr>
       </w:pPr>
       <w:r>
         <w:rPr>
           <w:noProof/>
         </w:rPr>
         <w:drawing>
-          <wp:inline distT="0" distB="0" distL="0" distR="0" wp14:anchorId="6E2545B2" wp14:editId="26EFBC5F">
+          <wp:inline distT="0" distB="0" distL="0" distR="0" wp14:anchorId="42263241" wp14:editId="4E62B1DE">
             <wp:extent cx="9115526" cy="4922817"/>
             <wp:effectExtent l="0" t="0" r="0" b="0"/>
             <wp:docPr id="2" name="Picture 2"/>
@@ -2800,9 +2693,28 @@
     </w:p>
     <w:p>
       <w:pPr>
+        <w:pStyle w:val="Caption"/>
+        <w:jc w:val="right"/>
+        <w:sectPr>
+          <w:pgSz w:w="15840" w:h="12240" w:orient="landscape"/>
+          <w:pgMar w:top="1134" w:right="1134" w:bottom="1134" w:left="1418" w:header="0" w:footer="1134" w:gutter="0"/>
+          <w:cols w:space="720"/>
+          <w:formProt w:val="0"/>
+          <w:docGrid w:linePitch="326" w:charSpace="-2049"/>
+        </w:sectPr>
+      </w:pPr>
+      <w:r>
+        <w:t>Figure 1 – Gantt chart</w:t>
+      </w:r>
+      <w:r>
+        <w:t xml:space="preserve"> (Generated using smartsheet.com)</w:t>
+      </w:r>
+    </w:p>
+    <w:p>
+      <w:pPr>
         <w:pStyle w:val="Heading2"/>
       </w:pPr>
-      <w:bookmarkStart w:id="6" w:name="_Toc316465821"/>
+      <w:bookmarkStart w:id="6" w:name="_Toc316512045"/>
       <w:r>
         <w:lastRenderedPageBreak/>
         <w:t xml:space="preserve">1.2 </w:t>
@@ -2815,7 +2727,7 @@
     <w:tbl>
       <w:tblPr>
         <w:tblStyle w:val="TableGrid"/>
-        <w:tblpPr w:leftFromText="180" w:rightFromText="180" w:vertAnchor="page" w:horzAnchor="margin" w:tblpXSpec="center" w:tblpY="4212"/>
+        <w:tblpPr w:leftFromText="180" w:rightFromText="180" w:vertAnchor="page" w:horzAnchor="margin" w:tblpXSpec="center" w:tblpY="4441"/>
         <w:tblW w:w="0" w:type="auto"/>
         <w:tblLook w:val="04A0" w:firstRow="1" w:lastRow="0" w:firstColumn="1" w:lastColumn="0" w:noHBand="0" w:noVBand="1"/>
       </w:tblPr>
@@ -3012,6 +2924,39 @@
               </w:rPr>
               <w:t>Project Plan</w:t>
             </w:r>
+            <w:r>
+              <w:rPr>
+                <w:rFonts w:eastAsia="Times New Roman" w:cs="Times New Roman"/>
+                <w:b/>
+                <w:sz w:val="24"/>
+                <w:szCs w:val="24"/>
+              </w:rPr>
+              <w:fldChar w:fldCharType="begin"/>
+            </w:r>
+            <w:r>
+              <w:instrText xml:space="preserve"> XE "</w:instrText>
+            </w:r>
+            <w:r>
+              <w:rPr>
+                <w:rFonts w:eastAsia="Times New Roman" w:cs="Times New Roman"/>
+                <w:b/>
+                <w:sz w:val="24"/>
+                <w:szCs w:val="24"/>
+              </w:rPr>
+              <w:instrText>Project Plan</w:instrText>
+            </w:r>
+            <w:r>
+              <w:instrText xml:space="preserve">" </w:instrText>
+            </w:r>
+            <w:r>
+              <w:rPr>
+                <w:rFonts w:eastAsia="Times New Roman" w:cs="Times New Roman"/>
+                <w:b/>
+                <w:sz w:val="24"/>
+                <w:szCs w:val="24"/>
+              </w:rPr>
+              <w:fldChar w:fldCharType="end"/>
+            </w:r>
           </w:p>
         </w:tc>
       </w:tr>
@@ -3665,6 +3610,39 @@
               </w:rPr>
               <w:t>Analysis, Design and Testing</w:t>
             </w:r>
+            <w:r>
+              <w:rPr>
+                <w:rFonts w:eastAsia="Times New Roman" w:cs="Times New Roman"/>
+                <w:b/>
+                <w:sz w:val="24"/>
+                <w:szCs w:val="24"/>
+              </w:rPr>
+              <w:fldChar w:fldCharType="begin"/>
+            </w:r>
+            <w:r>
+              <w:instrText xml:space="preserve"> XE "</w:instrText>
+            </w:r>
+            <w:r>
+              <w:rPr>
+                <w:rFonts w:eastAsia="Times New Roman" w:cs="Times New Roman"/>
+                <w:b/>
+                <w:sz w:val="24"/>
+                <w:szCs w:val="24"/>
+              </w:rPr>
+              <w:instrText>Analysis, Design and Testing</w:instrText>
+            </w:r>
+            <w:r>
+              <w:instrText xml:space="preserve">" </w:instrText>
+            </w:r>
+            <w:r>
+              <w:rPr>
+                <w:rFonts w:eastAsia="Times New Roman" w:cs="Times New Roman"/>
+                <w:b/>
+                <w:sz w:val="24"/>
+                <w:szCs w:val="24"/>
+              </w:rPr>
+              <w:fldChar w:fldCharType="end"/>
+            </w:r>
           </w:p>
         </w:tc>
       </w:tr>
@@ -4673,6 +4651,39 @@
               </w:rPr>
               <w:t>Programming</w:t>
             </w:r>
+            <w:r>
+              <w:rPr>
+                <w:rFonts w:eastAsia="Times New Roman" w:cs="Times New Roman"/>
+                <w:b/>
+                <w:sz w:val="24"/>
+                <w:szCs w:val="24"/>
+              </w:rPr>
+              <w:fldChar w:fldCharType="begin"/>
+            </w:r>
+            <w:r>
+              <w:instrText xml:space="preserve"> XE "</w:instrText>
+            </w:r>
+            <w:r>
+              <w:rPr>
+                <w:rFonts w:eastAsia="Times New Roman" w:cs="Times New Roman"/>
+                <w:b/>
+                <w:sz w:val="24"/>
+                <w:szCs w:val="24"/>
+              </w:rPr>
+              <w:instrText>Programming</w:instrText>
+            </w:r>
+            <w:r>
+              <w:instrText xml:space="preserve">" </w:instrText>
+            </w:r>
+            <w:r>
+              <w:rPr>
+                <w:rFonts w:eastAsia="Times New Roman" w:cs="Times New Roman"/>
+                <w:b/>
+                <w:sz w:val="24"/>
+                <w:szCs w:val="24"/>
+              </w:rPr>
+              <w:fldChar w:fldCharType="end"/>
+            </w:r>
           </w:p>
         </w:tc>
       </w:tr>
@@ -5207,6 +5218,39 @@
               </w:rPr>
               <w:t>Testing</w:t>
             </w:r>
+            <w:r>
+              <w:rPr>
+                <w:rFonts w:eastAsia="Times New Roman" w:cs="Times New Roman"/>
+                <w:b/>
+                <w:sz w:val="24"/>
+                <w:szCs w:val="24"/>
+              </w:rPr>
+              <w:fldChar w:fldCharType="begin"/>
+            </w:r>
+            <w:r>
+              <w:instrText xml:space="preserve"> XE "</w:instrText>
+            </w:r>
+            <w:r>
+              <w:rPr>
+                <w:rFonts w:eastAsia="Times New Roman" w:cs="Times New Roman"/>
+                <w:b/>
+                <w:sz w:val="24"/>
+                <w:szCs w:val="24"/>
+              </w:rPr>
+              <w:instrText>Testing</w:instrText>
+            </w:r>
+            <w:r>
+              <w:instrText xml:space="preserve">" </w:instrText>
+            </w:r>
+            <w:r>
+              <w:rPr>
+                <w:rFonts w:eastAsia="Times New Roman" w:cs="Times New Roman"/>
+                <w:b/>
+                <w:sz w:val="24"/>
+                <w:szCs w:val="24"/>
+              </w:rPr>
+              <w:fldChar w:fldCharType="end"/>
+            </w:r>
           </w:p>
         </w:tc>
       </w:tr>
@@ -5496,7 +5540,49 @@
                 <w:sz w:val="24"/>
                 <w:szCs w:val="24"/>
               </w:rPr>
-              <w:t xml:space="preserve">Presentation </w:t>
+              <w:t>Presentation</w:t>
+            </w:r>
+            <w:r>
+              <w:rPr>
+                <w:rFonts w:eastAsia="Times New Roman" w:cs="Times New Roman"/>
+                <w:b/>
+                <w:sz w:val="24"/>
+                <w:szCs w:val="24"/>
+              </w:rPr>
+              <w:fldChar w:fldCharType="begin"/>
+            </w:r>
+            <w:r>
+              <w:instrText xml:space="preserve"> XE "</w:instrText>
+            </w:r>
+            <w:r>
+              <w:rPr>
+                <w:rFonts w:eastAsia="Times New Roman" w:cs="Times New Roman"/>
+                <w:b/>
+                <w:sz w:val="24"/>
+                <w:szCs w:val="24"/>
+              </w:rPr>
+              <w:instrText>Presentation</w:instrText>
+            </w:r>
+            <w:r>
+              <w:instrText xml:space="preserve">" </w:instrText>
+            </w:r>
+            <w:r>
+              <w:rPr>
+                <w:rFonts w:eastAsia="Times New Roman" w:cs="Times New Roman"/>
+                <w:b/>
+                <w:sz w:val="24"/>
+                <w:szCs w:val="24"/>
+              </w:rPr>
+              <w:fldChar w:fldCharType="end"/>
+            </w:r>
+            <w:r>
+              <w:rPr>
+                <w:rFonts w:eastAsia="Times New Roman" w:cs="Times New Roman"/>
+                <w:b/>
+                <w:sz w:val="24"/>
+                <w:szCs w:val="24"/>
+              </w:rPr>
+              <w:t xml:space="preserve"> </w:t>
             </w:r>
             <w:r>
               <w:rPr>
@@ -5936,6 +6022,39 @@
               </w:rPr>
               <w:t>Final Report</w:t>
             </w:r>
+            <w:r>
+              <w:rPr>
+                <w:rFonts w:eastAsia="Times New Roman" w:cs="Times New Roman"/>
+                <w:b/>
+                <w:sz w:val="24"/>
+                <w:szCs w:val="24"/>
+              </w:rPr>
+              <w:fldChar w:fldCharType="begin"/>
+            </w:r>
+            <w:r>
+              <w:instrText xml:space="preserve"> XE "</w:instrText>
+            </w:r>
+            <w:r>
+              <w:rPr>
+                <w:rFonts w:eastAsia="Times New Roman" w:cs="Times New Roman"/>
+                <w:b/>
+                <w:sz w:val="24"/>
+                <w:szCs w:val="24"/>
+              </w:rPr>
+              <w:instrText>Final Report</w:instrText>
+            </w:r>
+            <w:r>
+              <w:instrText xml:space="preserve">" </w:instrText>
+            </w:r>
+            <w:r>
+              <w:rPr>
+                <w:rFonts w:eastAsia="Times New Roman" w:cs="Times New Roman"/>
+                <w:b/>
+                <w:sz w:val="24"/>
+                <w:szCs w:val="24"/>
+              </w:rPr>
+              <w:fldChar w:fldCharType="end"/>
+            </w:r>
           </w:p>
         </w:tc>
       </w:tr>
@@ -6030,6 +6149,7 @@
           </w:tcPr>
           <w:p>
             <w:pPr>
+              <w:keepNext/>
               <w:rPr>
                 <w:rFonts w:eastAsia="Times New Roman" w:cs="Times New Roman"/>
                 <w:sz w:val="24"/>
@@ -6050,6 +6170,243 @@
     </w:tbl>
     <w:p>
       <w:pPr>
+        <w:jc w:val="both"/>
+        <w:rPr>
+          <w:rFonts w:eastAsia="Times New Roman"/>
+        </w:rPr>
+      </w:pPr>
+      <w:r>
+        <w:rPr>
+          <w:rFonts w:eastAsia="Times New Roman"/>
+        </w:rPr>
+        <w:t>We have based the main milestones</w:t>
+      </w:r>
+      <w:r>
+        <w:rPr>
+          <w:rFonts w:eastAsia="Times New Roman"/>
+        </w:rPr>
+        <w:fldChar w:fldCharType="begin"/>
+      </w:r>
+      <w:r>
+        <w:instrText xml:space="preserve"> XE "</w:instrText>
+      </w:r>
+      <w:r>
+        <w:rPr>
+          <w:rFonts w:eastAsia="Times New Roman"/>
+        </w:rPr>
+        <w:instrText>milestones</w:instrText>
+      </w:r>
+      <w:r>
+        <w:instrText xml:space="preserve">" </w:instrText>
+      </w:r>
+      <w:r>
+        <w:rPr>
+          <w:rFonts w:eastAsia="Times New Roman"/>
+        </w:rPr>
+        <w:fldChar w:fldCharType="end"/>
+      </w:r>
+      <w:r>
+        <w:rPr>
+          <w:rFonts w:eastAsia="Times New Roman"/>
+        </w:rPr>
+        <w:t xml:space="preserve"> of our project on</w:t>
+      </w:r>
+      <w:r>
+        <w:rPr>
+          <w:rFonts w:eastAsia="Times New Roman"/>
+        </w:rPr>
+        <w:t xml:space="preserve"> the dates of the deliverables, planning </w:t>
+      </w:r>
+      <w:r>
+        <w:rPr>
+          <w:rFonts w:eastAsia="Times New Roman"/>
+        </w:rPr>
+        <w:t>to ensure that</w:t>
+      </w:r>
+      <w:r>
+        <w:rPr>
+          <w:rFonts w:eastAsia="Times New Roman"/>
+        </w:rPr>
+        <w:t xml:space="preserve"> all the tasks are completed by the hand in </w:t>
+      </w:r>
+      <w:r>
+        <w:rPr>
+          <w:rFonts w:eastAsia="Times New Roman"/>
+        </w:rPr>
+        <w:t>dates. For many of the tasks we ha</w:t>
+      </w:r>
+      <w:r>
+        <w:rPr>
+          <w:rFonts w:eastAsia="Times New Roman"/>
+        </w:rPr>
+        <w:t>ve set ourselves earlier deadlines to ensure that dependent tasks are able to go ahead as scheduled. In many cases the dependent tasks do not require the full completion of its dependencies</w:t>
+      </w:r>
+      <w:r>
+        <w:rPr>
+          <w:rFonts w:eastAsia="Times New Roman"/>
+        </w:rPr>
+        <w:fldChar w:fldCharType="begin"/>
+      </w:r>
+      <w:r>
+        <w:instrText xml:space="preserve"> XE "</w:instrText>
+      </w:r>
+      <w:r>
+        <w:rPr>
+          <w:rFonts w:eastAsia="Times New Roman"/>
+        </w:rPr>
+        <w:instrText>dependencies</w:instrText>
+      </w:r>
+      <w:proofErr w:type="gramStart"/>
+      <w:r>
+        <w:instrText xml:space="preserve">" </w:instrText>
+      </w:r>
+      <w:proofErr w:type="gramEnd"/>
+      <w:r>
+        <w:rPr>
+          <w:rFonts w:eastAsia="Times New Roman"/>
+        </w:rPr>
+        <w:fldChar w:fldCharType="end"/>
+      </w:r>
+      <w:r>
+        <w:rPr>
+          <w:rFonts w:eastAsia="Times New Roman"/>
+        </w:rPr>
+        <w:t xml:space="preserve">; </w:t>
+      </w:r>
+      <w:r>
+        <w:rPr>
+          <w:rFonts w:eastAsia="Times New Roman"/>
+        </w:rPr>
+        <w:t>in these cases the tasks have been allowed to continue after their dependencies start.</w:t>
+      </w:r>
+    </w:p>
+    <w:p>
+      <w:pPr>
+        <w:pStyle w:val="Caption"/>
+        <w:framePr w:hSpace="180" w:wrap="around" w:vAnchor="page" w:hAnchor="page" w:x="7201" w:y="13831"/>
+      </w:pPr>
+      <w:r>
+        <w:t xml:space="preserve">Table </w:t>
+      </w:r>
+      <w:r>
+        <w:fldChar w:fldCharType="begin"/>
+      </w:r>
+      <w:r>
+        <w:instrText xml:space="preserve"> SEQ Table \* ARABIC </w:instrText>
+      </w:r>
+      <w:r>
+        <w:fldChar w:fldCharType="separate"/>
+      </w:r>
+      <w:r>
+        <w:rPr>
+          <w:noProof/>
+        </w:rPr>
+        <w:t>1</w:t>
+      </w:r>
+      <w:r>
+        <w:fldChar w:fldCharType="end"/>
+      </w:r>
+      <w:r>
+        <w:t xml:space="preserve"> – Task allocation table</w:t>
+      </w:r>
+    </w:p>
+    <w:p>
+      <w:pPr>
+        <w:jc w:val="both"/>
+        <w:rPr>
+          <w:rFonts w:eastAsia="Times New Roman"/>
+        </w:rPr>
+      </w:pPr>
+      <w:r>
+        <w:rPr>
+          <w:rFonts w:eastAsia="Times New Roman"/>
+        </w:rPr>
+        <w:t>We have allocated team members to the individual tasks</w:t>
+      </w:r>
+      <w:r>
+        <w:rPr>
+          <w:rFonts w:eastAsia="Times New Roman"/>
+        </w:rPr>
+        <w:t xml:space="preserve"> and</w:t>
+      </w:r>
+      <w:r>
+        <w:rPr>
+          <w:rFonts w:eastAsia="Times New Roman"/>
+        </w:rPr>
+        <w:t xml:space="preserve"> </w:t>
+      </w:r>
+      <w:r>
+        <w:rPr>
+          <w:rFonts w:eastAsia="Times New Roman"/>
+        </w:rPr>
+        <w:t xml:space="preserve">have made predictions of the time the tasks will </w:t>
+      </w:r>
+      <w:r>
+        <w:rPr>
+          <w:rFonts w:eastAsia="Times New Roman"/>
+        </w:rPr>
+        <w:t>take;</w:t>
+      </w:r>
+      <w:r>
+        <w:rPr>
+          <w:rFonts w:eastAsia="Times New Roman"/>
+        </w:rPr>
+        <w:t xml:space="preserve"> we aimed to stay within the budget of 400 hours with our predictions</w:t>
+      </w:r>
+      <w:r>
+        <w:rPr>
+          <w:rFonts w:eastAsia="Times New Roman"/>
+        </w:rPr>
+        <w:t xml:space="preserve">. </w:t>
+      </w:r>
+      <w:r>
+        <w:rPr>
+          <w:rFonts w:eastAsia="Times New Roman"/>
+        </w:rPr>
+        <w:t>We have allocated</w:t>
+      </w:r>
+      <w:r>
+        <w:rPr>
+          <w:rFonts w:eastAsia="Times New Roman"/>
+        </w:rPr>
+        <w:t xml:space="preserve"> a total of 356 hours</w:t>
+      </w:r>
+      <w:r>
+        <w:rPr>
+          <w:rFonts w:eastAsia="Times New Roman"/>
+        </w:rPr>
+        <w:t xml:space="preserve"> in Table </w:t>
+      </w:r>
+      <w:proofErr w:type="gramStart"/>
+      <w:r>
+        <w:rPr>
+          <w:rFonts w:eastAsia="Times New Roman"/>
+        </w:rPr>
+        <w:t>1</w:t>
+      </w:r>
+      <w:r>
+        <w:rPr>
+          <w:rFonts w:eastAsia="Times New Roman"/>
+        </w:rPr>
+        <w:t>,</w:t>
+      </w:r>
+      <w:proofErr w:type="gramEnd"/>
+      <w:r>
+        <w:rPr>
+          <w:rFonts w:eastAsia="Times New Roman"/>
+        </w:rPr>
+        <w:t xml:space="preserve"> this gives us plenty of leeway if we overspend.</w:t>
+      </w:r>
+      <w:r>
+        <w:rPr>
+          <w:rFonts w:eastAsia="Times New Roman"/>
+        </w:rPr>
+        <w:t xml:space="preserve"> </w:t>
+      </w:r>
+    </w:p>
+    <w:p>
+      <w:pPr>
+        <w:jc w:val="both"/>
         <w:rPr>
           <w:rFonts w:eastAsia="Times New Roman" w:cs="Times New Roman"/>
           <w:szCs w:val="24"/>
@@ -6062,118 +6419,12 @@
           <w:docGrid w:linePitch="326" w:charSpace="-2049"/>
         </w:sectPr>
       </w:pPr>
-      <w:r>
-        <w:rPr>
-          <w:rFonts w:eastAsia="Times New Roman"/>
-        </w:rPr>
-        <w:t>We have based the main milestones of our project on</w:t>
-      </w:r>
-      <w:r>
-        <w:rPr>
-          <w:rFonts w:eastAsia="Times New Roman"/>
-        </w:rPr>
-        <w:t xml:space="preserve"> the dates of the deliverables, planning </w:t>
-      </w:r>
-      <w:r>
-        <w:rPr>
-          <w:rFonts w:eastAsia="Times New Roman"/>
-        </w:rPr>
-        <w:t>to ensure that</w:t>
-      </w:r>
-      <w:r>
-        <w:rPr>
-          <w:rFonts w:eastAsia="Times New Roman"/>
-        </w:rPr>
-        <w:t xml:space="preserve"> all the tasks are completed by the hand in </w:t>
-      </w:r>
-      <w:r>
-        <w:rPr>
-          <w:rFonts w:eastAsia="Times New Roman"/>
-        </w:rPr>
-        <w:t>dates. For many of the tasks we ha</w:t>
-      </w:r>
-      <w:r>
-        <w:rPr>
-          <w:rFonts w:eastAsia="Times New Roman"/>
-        </w:rPr>
-        <w:t xml:space="preserve">ve set ourselves earlier deadlines to ensure that dependent tasks are able to go ahead as scheduled. In many cases the dependent tasks do not require the full completion of its dependencies; </w:t>
-      </w:r>
-      <w:r>
-        <w:rPr>
-          <w:rFonts w:eastAsia="Times New Roman"/>
-        </w:rPr>
-        <w:t>in these cases the tasks have been allowed to continue after their dependencies start.</w:t>
-      </w:r>
-      <w:r>
-        <w:rPr>
-          <w:rFonts w:eastAsia="Times New Roman" w:cs="Times New Roman"/>
-          <w:szCs w:val="24"/>
-        </w:rPr>
-        <w:br/>
-      </w:r>
-      <w:r>
-        <w:rPr>
-          <w:rFonts w:eastAsia="Times New Roman"/>
-        </w:rPr>
-        <w:t>We have allocated team members to the individual tasks</w:t>
-      </w:r>
-      <w:r>
-        <w:rPr>
-          <w:rFonts w:eastAsia="Times New Roman"/>
-        </w:rPr>
-        <w:t xml:space="preserve"> and</w:t>
-      </w:r>
-      <w:r>
-        <w:rPr>
-          <w:rFonts w:eastAsia="Times New Roman"/>
-        </w:rPr>
-        <w:t xml:space="preserve"> </w:t>
-      </w:r>
-      <w:r>
-        <w:rPr>
-          <w:rFonts w:eastAsia="Times New Roman"/>
-        </w:rPr>
-        <w:t xml:space="preserve">have made predictions of the time the tasks will </w:t>
-      </w:r>
-      <w:proofErr w:type="gramStart"/>
-      <w:r>
-        <w:rPr>
-          <w:rFonts w:eastAsia="Times New Roman"/>
-        </w:rPr>
-        <w:t>take,</w:t>
-      </w:r>
-      <w:proofErr w:type="gramEnd"/>
-      <w:r>
-        <w:rPr>
-          <w:rFonts w:eastAsia="Times New Roman"/>
-        </w:rPr>
-        <w:t xml:space="preserve"> we aimed to stay within the budget of 400 hours with our predictions</w:t>
-      </w:r>
-      <w:r>
-        <w:rPr>
-          <w:rFonts w:eastAsia="Times New Roman"/>
-        </w:rPr>
-        <w:t>. In our prediction we have assigned a total of 356 hours</w:t>
-      </w:r>
-      <w:r>
-        <w:rPr>
-          <w:rFonts w:eastAsia="Times New Roman"/>
-        </w:rPr>
-        <w:t xml:space="preserve">: </w:t>
-      </w:r>
-      <w:r>
-        <w:rPr>
-          <w:rFonts w:eastAsia="Times New Roman" w:cs="Times New Roman"/>
-          <w:szCs w:val="24"/>
-        </w:rPr>
-        <w:br/>
-      </w:r>
     </w:p>
     <w:p>
       <w:pPr>
         <w:pStyle w:val="Heading1"/>
       </w:pPr>
-      <w:bookmarkStart w:id="7" w:name="_Toc316465822"/>
+      <w:bookmarkStart w:id="7" w:name="_Toc316512046"/>
       <w:r>
         <w:lastRenderedPageBreak/>
         <w:t>2</w:t>
@@ -6182,23 +6433,41 @@
         <w:t xml:space="preserve"> </w:t>
       </w:r>
       <w:r>
-        <w:t>Risk Analysis</w:t>
+        <w:t>Risk</w:t>
+      </w:r>
+      <w:r>
+        <w:fldChar w:fldCharType="begin"/>
+      </w:r>
+      <w:r>
+        <w:instrText xml:space="preserve"> XE "</w:instrText>
+      </w:r>
+      <w:r>
+        <w:instrText>Risk</w:instrText>
+      </w:r>
+      <w:r>
+        <w:instrText xml:space="preserve">" </w:instrText>
+      </w:r>
+      <w:r>
+        <w:fldChar w:fldCharType="end"/>
+      </w:r>
+      <w:r>
+        <w:t xml:space="preserve"> Analysis</w:t>
       </w:r>
       <w:bookmarkEnd w:id="7"/>
     </w:p>
     <w:tbl>
       <w:tblPr>
-        <w:tblW w:w="10632" w:type="dxa"/>
-        <w:tblInd w:w="-184" w:type="dxa"/>
+        <w:tblW w:w="10916" w:type="dxa"/>
+        <w:tblInd w:w="-326" w:type="dxa"/>
         <w:shd w:val="clear" w:color="auto" w:fill="FFFFFF"/>
         <w:tblLayout w:type="fixed"/>
         <w:tblLook w:val="0000" w:firstRow="0" w:lastRow="0" w:firstColumn="0" w:lastColumn="0" w:noHBand="0" w:noVBand="0"/>
       </w:tblPr>
       <w:tblGrid>
-        <w:gridCol w:w="1985"/>
-        <w:gridCol w:w="1418"/>
-        <w:gridCol w:w="2835"/>
-        <w:gridCol w:w="4394"/>
+        <w:gridCol w:w="1986"/>
+        <w:gridCol w:w="1417"/>
+        <w:gridCol w:w="2977"/>
+        <w:gridCol w:w="4536"/>
       </w:tblGrid>
       <w:tr>
         <w:trPr>
@@ -6208,7 +6477,7 @@
         </w:trPr>
         <w:tc>
           <w:tcPr>
-            <w:tcW w:w="1985" w:type="dxa"/>
+            <w:tcW w:w="1986" w:type="dxa"/>
             <w:tcBorders>
               <w:top w:val="single" w:sz="8" w:space="0" w:color="000000"/>
               <w:left w:val="single" w:sz="8" w:space="0" w:color="000000"/>
@@ -6241,7 +6510,7 @@
         </w:tc>
         <w:tc>
           <w:tcPr>
-            <w:tcW w:w="1418" w:type="dxa"/>
+            <w:tcW w:w="1417" w:type="dxa"/>
             <w:tcBorders>
               <w:top w:val="single" w:sz="8" w:space="0" w:color="000000"/>
               <w:left w:val="single" w:sz="8" w:space="0" w:color="000000"/>
@@ -6272,7 +6541,7 @@
         </w:tc>
         <w:tc>
           <w:tcPr>
-            <w:tcW w:w="2835" w:type="dxa"/>
+            <w:tcW w:w="2977" w:type="dxa"/>
             <w:tcBorders>
               <w:top w:val="single" w:sz="8" w:space="0" w:color="000000"/>
               <w:left w:val="single" w:sz="8" w:space="0" w:color="000000"/>
@@ -6303,7 +6572,7 @@
         </w:tc>
         <w:tc>
           <w:tcPr>
-            <w:tcW w:w="4394" w:type="dxa"/>
+            <w:tcW w:w="4536" w:type="dxa"/>
             <w:tcBorders>
               <w:top w:val="single" w:sz="8" w:space="0" w:color="000000"/>
               <w:left w:val="single" w:sz="8" w:space="0" w:color="000000"/>
@@ -6340,7 +6609,7 @@
         </w:trPr>
         <w:tc>
           <w:tcPr>
-            <w:tcW w:w="1985" w:type="dxa"/>
+            <w:tcW w:w="1986" w:type="dxa"/>
             <w:tcBorders>
               <w:top w:val="single" w:sz="8" w:space="0" w:color="000000"/>
               <w:left w:val="single" w:sz="8" w:space="0" w:color="000000"/>
@@ -6363,7 +6632,7 @@
         </w:tc>
         <w:tc>
           <w:tcPr>
-            <w:tcW w:w="1418" w:type="dxa"/>
+            <w:tcW w:w="1417" w:type="dxa"/>
             <w:tcBorders>
               <w:top w:val="single" w:sz="8" w:space="0" w:color="000000"/>
               <w:left w:val="single" w:sz="8" w:space="0" w:color="000000"/>
@@ -6386,7 +6655,7 @@
         </w:tc>
         <w:tc>
           <w:tcPr>
-            <w:tcW w:w="2835" w:type="dxa"/>
+            <w:tcW w:w="2977" w:type="dxa"/>
             <w:tcBorders>
               <w:top w:val="single" w:sz="8" w:space="0" w:color="000000"/>
               <w:left w:val="single" w:sz="8" w:space="0" w:color="000000"/>
@@ -6409,7 +6678,7 @@
         </w:tc>
         <w:tc>
           <w:tcPr>
-            <w:tcW w:w="4394" w:type="dxa"/>
+            <w:tcW w:w="4536" w:type="dxa"/>
             <w:tcBorders>
               <w:top w:val="single" w:sz="8" w:space="0" w:color="000000"/>
               <w:left w:val="single" w:sz="8" w:space="0" w:color="000000"/>
@@ -6438,7 +6707,7 @@
         </w:trPr>
         <w:tc>
           <w:tcPr>
-            <w:tcW w:w="1985" w:type="dxa"/>
+            <w:tcW w:w="1986" w:type="dxa"/>
             <w:tcBorders>
               <w:top w:val="single" w:sz="8" w:space="0" w:color="000000"/>
               <w:left w:val="single" w:sz="8" w:space="0" w:color="000000"/>
@@ -6455,13 +6724,31 @@
           </w:tcPr>
           <w:p>
             <w:r>
-              <w:t>Failure to identify complex functionalities of the system and time required to develop them</w:t>
-            </w:r>
-          </w:p>
-        </w:tc>
-        <w:tc>
-          <w:tcPr>
-            <w:tcW w:w="1418" w:type="dxa"/>
+              <w:t>Failure</w:t>
+            </w:r>
+            <w:r>
+              <w:fldChar w:fldCharType="begin"/>
+            </w:r>
+            <w:r>
+              <w:instrText xml:space="preserve"> XE "</w:instrText>
+            </w:r>
+            <w:r>
+              <w:instrText>Failure</w:instrText>
+            </w:r>
+            <w:r>
+              <w:instrText xml:space="preserve">" </w:instrText>
+            </w:r>
+            <w:r>
+              <w:fldChar w:fldCharType="end"/>
+            </w:r>
+            <w:r>
+              <w:t xml:space="preserve"> to identify complex functionalities of the system and time required to develop them</w:t>
+            </w:r>
+          </w:p>
+        </w:tc>
+        <w:tc>
+          <w:tcPr>
+            <w:tcW w:w="1417" w:type="dxa"/>
             <w:tcBorders>
               <w:top w:val="single" w:sz="8" w:space="0" w:color="000000"/>
               <w:left w:val="single" w:sz="8" w:space="0" w:color="000000"/>
@@ -6484,7 +6771,7 @@
         </w:tc>
         <w:tc>
           <w:tcPr>
-            <w:tcW w:w="2835" w:type="dxa"/>
+            <w:tcW w:w="2977" w:type="dxa"/>
             <w:tcBorders>
               <w:top w:val="single" w:sz="8" w:space="0" w:color="000000"/>
               <w:left w:val="single" w:sz="8" w:space="0" w:color="000000"/>
@@ -6501,13 +6788,33 @@
           </w:tcPr>
           <w:p>
             <w:r>
-              <w:t>Delays, inaccurate budget calculations, project failure (worst case).</w:t>
-            </w:r>
-          </w:p>
-        </w:tc>
-        <w:tc>
-          <w:tcPr>
-            <w:tcW w:w="4394" w:type="dxa"/>
+              <w:t>Delays</w:t>
+            </w:r>
+            <w:r>
+              <w:fldChar w:fldCharType="begin"/>
+            </w:r>
+            <w:r>
+              <w:instrText xml:space="preserve"> XE "</w:instrText>
+            </w:r>
+            <w:r>
+              <w:instrText>Delays</w:instrText>
+            </w:r>
+            <w:proofErr w:type="gramStart"/>
+            <w:r>
+              <w:instrText xml:space="preserve">" </w:instrText>
+            </w:r>
+            <w:proofErr w:type="gramEnd"/>
+            <w:r>
+              <w:fldChar w:fldCharType="end"/>
+            </w:r>
+            <w:r>
+              <w:t>, inaccurate budget calculations, project failure (worst case).</w:t>
+            </w:r>
+          </w:p>
+        </w:tc>
+        <w:tc>
+          <w:tcPr>
+            <w:tcW w:w="4536" w:type="dxa"/>
             <w:tcBorders>
               <w:top w:val="single" w:sz="8" w:space="0" w:color="000000"/>
               <w:left w:val="single" w:sz="8" w:space="0" w:color="000000"/>
@@ -6536,7 +6843,7 @@
         </w:trPr>
         <w:tc>
           <w:tcPr>
-            <w:tcW w:w="1985" w:type="dxa"/>
+            <w:tcW w:w="1986" w:type="dxa"/>
             <w:tcBorders>
               <w:top w:val="single" w:sz="8" w:space="0" w:color="000000"/>
               <w:left w:val="single" w:sz="8" w:space="0" w:color="000000"/>
@@ -6559,7 +6866,7 @@
         </w:tc>
         <w:tc>
           <w:tcPr>
-            <w:tcW w:w="1418" w:type="dxa"/>
+            <w:tcW w:w="1417" w:type="dxa"/>
             <w:tcBorders>
               <w:top w:val="single" w:sz="8" w:space="0" w:color="000000"/>
               <w:left w:val="single" w:sz="8" w:space="0" w:color="000000"/>
@@ -6588,7 +6895,7 @@
         </w:tc>
         <w:tc>
           <w:tcPr>
-            <w:tcW w:w="2835" w:type="dxa"/>
+            <w:tcW w:w="2977" w:type="dxa"/>
             <w:tcBorders>
               <w:top w:val="single" w:sz="8" w:space="0" w:color="000000"/>
               <w:left w:val="single" w:sz="8" w:space="0" w:color="000000"/>
@@ -6614,7 +6921,7 @@
         </w:tc>
         <w:tc>
           <w:tcPr>
-            <w:tcW w:w="4394" w:type="dxa"/>
+            <w:tcW w:w="4536" w:type="dxa"/>
             <w:tcBorders>
               <w:top w:val="single" w:sz="8" w:space="0" w:color="000000"/>
               <w:left w:val="single" w:sz="8" w:space="0" w:color="000000"/>
@@ -6643,7 +6950,7 @@
         </w:trPr>
         <w:tc>
           <w:tcPr>
-            <w:tcW w:w="1985" w:type="dxa"/>
+            <w:tcW w:w="1986" w:type="dxa"/>
             <w:tcBorders>
               <w:top w:val="single" w:sz="8" w:space="0" w:color="000000"/>
               <w:left w:val="single" w:sz="8" w:space="0" w:color="000000"/>
@@ -6666,7 +6973,7 @@
         </w:tc>
         <w:tc>
           <w:tcPr>
-            <w:tcW w:w="1418" w:type="dxa"/>
+            <w:tcW w:w="1417" w:type="dxa"/>
             <w:tcBorders>
               <w:top w:val="single" w:sz="8" w:space="0" w:color="000000"/>
               <w:left w:val="single" w:sz="8" w:space="0" w:color="000000"/>
@@ -6689,7 +6996,7 @@
         </w:tc>
         <w:tc>
           <w:tcPr>
-            <w:tcW w:w="2835" w:type="dxa"/>
+            <w:tcW w:w="2977" w:type="dxa"/>
             <w:tcBorders>
               <w:top w:val="single" w:sz="8" w:space="0" w:color="000000"/>
               <w:left w:val="single" w:sz="8" w:space="0" w:color="000000"/>
@@ -6712,7 +7019,7 @@
         </w:tc>
         <w:tc>
           <w:tcPr>
-            <w:tcW w:w="4394" w:type="dxa"/>
+            <w:tcW w:w="4536" w:type="dxa"/>
             <w:tcBorders>
               <w:top w:val="single" w:sz="8" w:space="0" w:color="000000"/>
               <w:left w:val="single" w:sz="8" w:space="0" w:color="000000"/>
@@ -6734,6 +7041,51 @@
           </w:p>
         </w:tc>
       </w:tr>
+    </w:tbl>
+    <w:p>
+      <w:pPr>
+        <w:pStyle w:val="Caption"/>
+        <w:framePr w:hSpace="180" w:wrap="around" w:vAnchor="page" w:hAnchor="page" w:x="8521" w:y="13891"/>
+      </w:pPr>
+      <w:r>
+        <w:t xml:space="preserve">Table </w:t>
+      </w:r>
+      <w:r>
+        <w:fldChar w:fldCharType="begin"/>
+      </w:r>
+      <w:r>
+        <w:instrText xml:space="preserve"> SEQ Table \* ARABIC </w:instrText>
+      </w:r>
+      <w:r>
+        <w:fldChar w:fldCharType="separate"/>
+      </w:r>
+      <w:r>
+        <w:rPr>
+          <w:noProof/>
+        </w:rPr>
+        <w:t>2</w:t>
+      </w:r>
+      <w:r>
+        <w:fldChar w:fldCharType="end"/>
+      </w:r>
+      <w:r>
+        <w:t xml:space="preserve"> – Risk Analysis Table</w:t>
+      </w:r>
+    </w:p>
+    <w:tbl>
+      <w:tblPr>
+        <w:tblW w:w="10916" w:type="dxa"/>
+        <w:tblInd w:w="-326" w:type="dxa"/>
+        <w:shd w:val="clear" w:color="auto" w:fill="FFFFFF"/>
+        <w:tblLayout w:type="fixed"/>
+        <w:tblLook w:val="0000" w:firstRow="0" w:lastRow="0" w:firstColumn="0" w:lastColumn="0" w:noHBand="0" w:noVBand="0"/>
+      </w:tblPr>
+      <w:tblGrid>
+        <w:gridCol w:w="1986"/>
+        <w:gridCol w:w="1417"/>
+        <w:gridCol w:w="2977"/>
+        <w:gridCol w:w="4536"/>
+      </w:tblGrid>
       <w:tr>
         <w:trPr>
           <w:cantSplit/>
@@ -6741,7 +7093,7 @@
         </w:trPr>
         <w:tc>
           <w:tcPr>
-            <w:tcW w:w="1985" w:type="dxa"/>
+            <w:tcW w:w="1986" w:type="dxa"/>
             <w:tcBorders>
               <w:top w:val="single" w:sz="8" w:space="0" w:color="000000"/>
               <w:left w:val="single" w:sz="8" w:space="0" w:color="000000"/>
@@ -6758,13 +7110,31 @@
           </w:tcPr>
           <w:p>
             <w:r>
-              <w:t>Team member absent for a period of time because of illness or dropping out</w:t>
-            </w:r>
-          </w:p>
-        </w:tc>
-        <w:tc>
-          <w:tcPr>
-            <w:tcW w:w="1418" w:type="dxa"/>
+              <w:t>Team member absent for a period of time because of illness</w:t>
+            </w:r>
+            <w:r>
+              <w:fldChar w:fldCharType="begin"/>
+            </w:r>
+            <w:r>
+              <w:instrText xml:space="preserve"> XE "</w:instrText>
+            </w:r>
+            <w:r>
+              <w:instrText>illness</w:instrText>
+            </w:r>
+            <w:r>
+              <w:instrText xml:space="preserve">" </w:instrText>
+            </w:r>
+            <w:r>
+              <w:fldChar w:fldCharType="end"/>
+            </w:r>
+            <w:r>
+              <w:t xml:space="preserve"> or dropping out</w:t>
+            </w:r>
+          </w:p>
+        </w:tc>
+        <w:tc>
+          <w:tcPr>
+            <w:tcW w:w="1417" w:type="dxa"/>
             <w:tcBorders>
               <w:top w:val="single" w:sz="8" w:space="0" w:color="000000"/>
               <w:left w:val="single" w:sz="8" w:space="0" w:color="000000"/>
@@ -6787,14 +7157,14 @@
         </w:tc>
         <w:tc>
           <w:tcPr>
-            <w:tcW w:w="2835" w:type="dxa"/>
+            <w:tcW w:w="2977" w:type="dxa"/>
             <w:tcBorders>
               <w:top w:val="single" w:sz="8" w:space="0" w:color="000000"/>
               <w:left w:val="single" w:sz="8" w:space="0" w:color="000000"/>
               <w:bottom w:val="single" w:sz="8" w:space="0" w:color="000000"/>
               <w:right w:val="single" w:sz="8" w:space="0" w:color="000000"/>
             </w:tcBorders>
-            <w:shd w:val="clear" w:color="auto" w:fill="FFFFFF"/>
+            <w:shd w:val="clear" w:color="auto" w:fill="auto"/>
             <w:tcMar>
               <w:top w:w="100" w:type="dxa"/>
               <w:left w:w="100" w:type="dxa"/>
@@ -6804,13 +7174,31 @@
           </w:tcPr>
           <w:p>
             <w:r>
-              <w:t>Delays, inconsistency of tasks completion date and expected task completion date as planned. Missing deliverables, bigger workload on other team members.</w:t>
-            </w:r>
-          </w:p>
-        </w:tc>
-        <w:tc>
-          <w:tcPr>
-            <w:tcW w:w="4394" w:type="dxa"/>
+              <w:t>Delays</w:t>
+            </w:r>
+            <w:r>
+              <w:fldChar w:fldCharType="begin"/>
+            </w:r>
+            <w:r>
+              <w:instrText xml:space="preserve"> XE "</w:instrText>
+            </w:r>
+            <w:r>
+              <w:instrText>Delays</w:instrText>
+            </w:r>
+            <w:r>
+              <w:instrText xml:space="preserve">" </w:instrText>
+            </w:r>
+            <w:r>
+              <w:fldChar w:fldCharType="end"/>
+            </w:r>
+            <w:r>
+              <w:t>, inconsistency of tasks completion date and expected task completion date as planned. Missing deliverables, bigger workload on other team members.</w:t>
+            </w:r>
+          </w:p>
+        </w:tc>
+        <w:tc>
+          <w:tcPr>
+            <w:tcW w:w="4536" w:type="dxa"/>
             <w:tcBorders>
               <w:top w:val="single" w:sz="8" w:space="0" w:color="000000"/>
               <w:left w:val="single" w:sz="8" w:space="0" w:color="000000"/>
@@ -6857,13 +7245,19 @@
           <w:szCs w:val="23"/>
         </w:rPr>
       </w:pPr>
-      <w:bookmarkStart w:id="9" w:name="_Toc316465823"/>
+      <w:bookmarkStart w:id="9" w:name="_Toc316512047"/>
       <w:r>
         <w:rPr>
           <w:rFonts w:eastAsia="PMingLiU"/>
         </w:rPr>
         <w:lastRenderedPageBreak/>
-        <w:t>3 Time Budgeting &amp; Recording</w:t>
+        <w:t>3 T</w:t>
+      </w:r>
+      <w:r>
+        <w:rPr>
+          <w:rFonts w:eastAsia="PMingLiU"/>
+        </w:rPr>
+        <w:t>ime Budgeting &amp; Recording</w:t>
       </w:r>
       <w:bookmarkEnd w:id="9"/>
     </w:p>
@@ -6876,24 +7270,71 @@
           <w:szCs w:val="23"/>
         </w:rPr>
       </w:pPr>
-      <w:bookmarkStart w:id="10" w:name="_Toc316465824"/>
+      <w:bookmarkStart w:id="10" w:name="_Toc316512048"/>
       <w:r>
         <w:rPr>
           <w:rFonts w:eastAsia="PMingLiU"/>
           <w:sz w:val="23"/>
           <w:szCs w:val="23"/>
         </w:rPr>
-        <w:t>3.1 Budgeting</w:t>
+        <w:t xml:space="preserve">3.1 </w:t>
+      </w:r>
+      <w:r>
+        <w:rPr>
+          <w:rFonts w:eastAsia="PMingLiU"/>
+          <w:sz w:val="23"/>
+          <w:szCs w:val="23"/>
+        </w:rPr>
+        <w:t>Budgeting</w:t>
       </w:r>
       <w:bookmarkEnd w:id="10"/>
     </w:p>
     <w:p>
       <w:pPr>
+        <w:rPr>
+          <w:rFonts w:eastAsia="PMingLiU"/>
+        </w:rPr>
+      </w:pPr>
+      <w:r>
+        <w:rPr>
+          <w:rFonts w:eastAsia="PMingLiU"/>
+        </w:rPr>
+        <w:t>When deciding the hours to allocate, we used the following techniques:</w:t>
+      </w:r>
+      <w:r>
+        <w:rPr>
+          <w:rFonts w:eastAsia="PMingLiU"/>
+        </w:rPr>
+        <w:fldChar w:fldCharType="begin"/>
+      </w:r>
+      <w:r>
+        <w:instrText xml:space="preserve"> XE "</w:instrText>
+      </w:r>
+      <w:r>
+        <w:rPr>
+          <w:rFonts w:eastAsia="PMingLiU"/>
+        </w:rPr>
+        <w:instrText>Budgeting</w:instrText>
+      </w:r>
+      <w:r>
+        <w:instrText xml:space="preserve">" </w:instrText>
+      </w:r>
+      <w:r>
+        <w:rPr>
+          <w:rFonts w:eastAsia="PMingLiU"/>
+        </w:rPr>
+        <w:fldChar w:fldCharType="end"/>
+      </w:r>
+    </w:p>
+    <w:p>
+      <w:pPr>
         <w:pStyle w:val="ListParagraph"/>
         <w:numPr>
-          <w:ilvl w:val="0"/>
-          <w:numId w:val="18"/>
+          <w:ilvl w:val="2"/>
+          <w:numId w:val="20"/>
         </w:numPr>
+        <w:ind w:left="1077"/>
+        <w:jc w:val="both"/>
         <w:rPr>
           <w:rFonts w:eastAsia="PMingLiU"/>
         </w:rPr>
@@ -6938,133 +7379,238 @@
     <w:p>
       <w:pPr>
         <w:pStyle w:val="ListParagraph"/>
-        <w:numPr>
-          <w:ilvl w:val="0"/>
-          <w:numId w:val="18"/>
-        </w:numPr>
-        <w:rPr>
-          <w:rFonts w:eastAsia="PMingLiU"/>
-        </w:rPr>
-      </w:pPr>
-      <w:r>
-        <w:rPr>
-          <w:rFonts w:eastAsia="PMingLiU"/>
-        </w:rPr>
-        <w:t xml:space="preserve">We plan to have a formal meeting every week for at least an hour up to two hours with our supervisor. Also we may conduct some informal meetings which should last for an hour to review what we have done after last formal meeting and before next formal meeting in order to have a better tracking on our progress. </w:t>
+        <w:tabs>
+          <w:tab w:val="left" w:pos="2160"/>
+        </w:tabs>
+        <w:ind w:left="1077" w:hanging="720"/>
+        <w:jc w:val="both"/>
+        <w:rPr>
+          <w:rFonts w:eastAsia="PMingLiU"/>
+        </w:rPr>
+      </w:pPr>
+      <w:r>
+        <w:rPr>
+          <w:rFonts w:eastAsia="PMingLiU"/>
+        </w:rPr>
+        <w:tab/>
       </w:r>
     </w:p>
     <w:p>
       <w:pPr>
         <w:pStyle w:val="ListParagraph"/>
         <w:numPr>
-          <w:ilvl w:val="0"/>
-          <w:numId w:val="18"/>
+          <w:ilvl w:val="2"/>
+          <w:numId w:val="20"/>
         </w:numPr>
-        <w:rPr>
-          <w:rFonts w:eastAsia="PMingLiU"/>
-        </w:rPr>
-      </w:pPr>
-      <w:r>
-        <w:rPr>
-          <w:rFonts w:eastAsia="PMingLiU"/>
-        </w:rPr>
-        <w:t>For most of the tasks we planned to assign two hours per person to finish each of them. Time allowance will be increased if the tasks are relatively complicated or have the need of integration with others’ work.</w:t>
+        <w:ind w:left="1077"/>
+        <w:jc w:val="both"/>
+        <w:rPr>
+          <w:rFonts w:eastAsia="PMingLiU"/>
+        </w:rPr>
+      </w:pPr>
+      <w:r>
+        <w:rPr>
+          <w:rFonts w:eastAsia="PMingLiU"/>
+        </w:rPr>
+        <w:t>We plan to have a formal meeting</w:t>
+      </w:r>
+      <w:r>
+        <w:rPr>
+          <w:rFonts w:eastAsia="PMingLiU"/>
+        </w:rPr>
+        <w:fldChar w:fldCharType="begin"/>
+      </w:r>
+      <w:r>
+        <w:instrText xml:space="preserve"> XE "</w:instrText>
+      </w:r>
+      <w:r>
+        <w:rPr>
+          <w:rFonts w:eastAsia="PMingLiU"/>
+        </w:rPr>
+        <w:instrText>meeting</w:instrText>
+      </w:r>
+      <w:r>
+        <w:instrText xml:space="preserve">" </w:instrText>
+      </w:r>
+      <w:r>
+        <w:rPr>
+          <w:rFonts w:eastAsia="PMingLiU"/>
+        </w:rPr>
+        <w:fldChar w:fldCharType="end"/>
+      </w:r>
+      <w:r>
+        <w:rPr>
+          <w:rFonts w:eastAsia="PMingLiU"/>
+        </w:rPr>
+        <w:t xml:space="preserve"> every week for at least an hour with our supervisor. </w:t>
+      </w:r>
+      <w:r>
+        <w:rPr>
+          <w:rFonts w:eastAsia="PMingLiU"/>
+        </w:rPr>
+        <w:t>W</w:t>
+      </w:r>
+      <w:r>
+        <w:rPr>
+          <w:rFonts w:eastAsia="PMingLiU"/>
+        </w:rPr>
+        <w:t>e may</w:t>
+      </w:r>
+      <w:r>
+        <w:rPr>
+          <w:rFonts w:eastAsia="PMingLiU"/>
+        </w:rPr>
+        <w:t xml:space="preserve"> also</w:t>
+      </w:r>
+      <w:r>
+        <w:rPr>
+          <w:rFonts w:eastAsia="PMingLiU"/>
+        </w:rPr>
+        <w:t xml:space="preserve"> conduct s</w:t>
+      </w:r>
+      <w:r>
+        <w:rPr>
+          <w:rFonts w:eastAsia="PMingLiU"/>
+        </w:rPr>
+        <w:t xml:space="preserve">ome informal meetings in which we shall </w:t>
+      </w:r>
+      <w:r>
+        <w:rPr>
+          <w:rFonts w:eastAsia="PMingLiU"/>
+        </w:rPr>
+        <w:t xml:space="preserve">review what we have done </w:t>
+      </w:r>
+      <w:r>
+        <w:rPr>
+          <w:rFonts w:eastAsia="PMingLiU"/>
+        </w:rPr>
+        <w:t>since last formal meeting and resolve any problems that needs solving</w:t>
+      </w:r>
+      <w:r>
+        <w:rPr>
+          <w:rFonts w:eastAsia="PMingLiU"/>
+        </w:rPr>
+        <w:t xml:space="preserve"> before</w:t>
+      </w:r>
+      <w:r>
+        <w:rPr>
+          <w:rFonts w:eastAsia="PMingLiU"/>
+        </w:rPr>
+        <w:t xml:space="preserve"> the</w:t>
+      </w:r>
+      <w:r>
+        <w:rPr>
+          <w:rFonts w:eastAsia="PMingLiU"/>
+        </w:rPr>
+        <w:t xml:space="preserve"> next formal meeting</w:t>
+      </w:r>
+      <w:r>
+        <w:rPr>
+          <w:rFonts w:eastAsia="PMingLiU"/>
+        </w:rPr>
+        <w:t>. This should allow us to have a better understanding of our progress</w:t>
+      </w:r>
+      <w:r>
+        <w:rPr>
+          <w:rFonts w:eastAsia="PMingLiU"/>
+        </w:rPr>
+        <w:t>.</w:t>
       </w:r>
     </w:p>
     <w:p>
       <w:pPr>
         <w:pStyle w:val="ListParagraph"/>
-        <w:numPr>
-          <w:ilvl w:val="0"/>
-          <w:numId w:val="18"/>
-        </w:numPr>
-        <w:rPr>
-          <w:rFonts w:eastAsia="PMingLiU"/>
-        </w:rPr>
-      </w:pPr>
-      <w:r>
-        <w:rPr>
-          <w:rFonts w:eastAsia="PMingLiU"/>
-        </w:rPr>
-        <w:t>We decided to spend most of our time in programming</w:t>
-      </w:r>
-      <w:r>
-        <w:rPr>
-          <w:rFonts w:eastAsia="PMingLiU"/>
-        </w:rPr>
-        <w:t xml:space="preserve"> and testing</w:t>
-      </w:r>
-      <w:r>
-        <w:rPr>
-          <w:rFonts w:eastAsia="PMingLiU"/>
-        </w:rPr>
-        <w:t xml:space="preserve"> as presented in our Gantt chart which included </w:t>
-      </w:r>
-      <w:r>
-        <w:rPr>
-          <w:rFonts w:eastAsia="PMingLiU"/>
-        </w:rPr>
-        <w:t>separate</w:t>
-      </w:r>
-      <w:r>
-        <w:rPr>
-          <w:rFonts w:eastAsia="PMingLiU"/>
-        </w:rPr>
-        <w:t xml:space="preserve"> time</w:t>
-      </w:r>
-      <w:r>
-        <w:rPr>
-          <w:rFonts w:eastAsia="PMingLiU"/>
-        </w:rPr>
-        <w:t>s</w:t>
-      </w:r>
-      <w:r>
-        <w:rPr>
-          <w:rFonts w:eastAsia="PMingLiU"/>
-        </w:rPr>
-        <w:t xml:space="preserve"> for testing</w:t>
-      </w:r>
-      <w:r>
-        <w:rPr>
-          <w:rFonts w:eastAsia="PMingLiU"/>
-        </w:rPr>
-        <w:t xml:space="preserve"> and coding</w:t>
-      </w:r>
-      <w:r>
-        <w:rPr>
-          <w:rFonts w:eastAsia="PMingLiU"/>
-        </w:rPr>
-        <w:t xml:space="preserve"> each of the component</w:t>
-      </w:r>
-      <w:r>
-        <w:rPr>
-          <w:rFonts w:eastAsia="PMingLiU"/>
-        </w:rPr>
-        <w:t>s</w:t>
-      </w:r>
-      <w:r>
-        <w:rPr>
-          <w:rFonts w:eastAsia="PMingLiU"/>
-        </w:rPr>
-        <w:t>.</w:t>
-      </w:r>
+        <w:ind w:left="1077" w:hanging="720"/>
+        <w:jc w:val="both"/>
+        <w:rPr>
+          <w:rFonts w:eastAsia="PMingLiU"/>
+        </w:rPr>
+      </w:pPr>
     </w:p>
     <w:p>
       <w:pPr>
         <w:pStyle w:val="ListParagraph"/>
         <w:numPr>
-          <w:ilvl w:val="0"/>
-          <w:numId w:val="18"/>
+          <w:ilvl w:val="2"/>
+          <w:numId w:val="20"/>
         </w:numPr>
-        <w:rPr>
-          <w:rFonts w:eastAsia="PMingLiU"/>
-        </w:rPr>
-      </w:pPr>
-      <w:r>
-        <w:rPr>
-          <w:rFonts w:eastAsia="PMingLiU"/>
-        </w:rPr>
-        <w:t>Before each presentation and demonstration we will spend four hours in discussing what content should be included in the presentation, an hour for preparing on slides and another hour for conducting a rehearsal which could help us to have a better performance for both presentations.</w:t>
+        <w:ind w:left="1077"/>
+        <w:jc w:val="both"/>
+        <w:rPr>
+          <w:rFonts w:eastAsia="PMingLiU"/>
+        </w:rPr>
+      </w:pPr>
+      <w:r>
+        <w:rPr>
+          <w:rFonts w:eastAsia="PMingLiU"/>
+        </w:rPr>
+        <w:t>For many of the tasks we found that assigning around two hours, and then increasing and decreasing the amount of time required based on the nature of the task worked very well for acquiring an estimate.</w:t>
+      </w:r>
+    </w:p>
+    <w:p>
+      <w:pPr>
+        <w:pStyle w:val="ListParagraph"/>
+        <w:ind w:left="1077" w:hanging="720"/>
+        <w:jc w:val="both"/>
+        <w:rPr>
+          <w:rFonts w:eastAsia="PMingLiU"/>
+        </w:rPr>
+      </w:pPr>
+    </w:p>
+    <w:p>
+      <w:pPr>
+        <w:pStyle w:val="ListParagraph"/>
+        <w:numPr>
+          <w:ilvl w:val="2"/>
+          <w:numId w:val="20"/>
+        </w:numPr>
+        <w:ind w:left="1077"/>
+        <w:jc w:val="both"/>
+        <w:rPr>
+          <w:rFonts w:eastAsia="PMingLiU"/>
+        </w:rPr>
+      </w:pPr>
+      <w:r>
+        <w:rPr>
+          <w:rFonts w:eastAsia="PMingLiU"/>
+        </w:rPr>
+        <w:t>We allocated the largest proportion of time to the programming and testing sections of the project as these are the fundamental areas of the project</w:t>
+      </w:r>
+      <w:r>
+        <w:rPr>
+          <w:rFonts w:eastAsia="PMingLiU"/>
+        </w:rPr>
+        <w:t>.</w:t>
+      </w:r>
+    </w:p>
+    <w:p>
+      <w:pPr>
+        <w:pStyle w:val="ListParagraph"/>
+        <w:ind w:left="1077" w:hanging="720"/>
+        <w:jc w:val="both"/>
+        <w:rPr>
+          <w:rFonts w:eastAsia="PMingLiU"/>
+        </w:rPr>
+      </w:pPr>
+    </w:p>
+    <w:p>
+      <w:pPr>
+        <w:pStyle w:val="ListParagraph"/>
+        <w:numPr>
+          <w:ilvl w:val="2"/>
+          <w:numId w:val="20"/>
+        </w:numPr>
+        <w:ind w:left="1077"/>
+        <w:jc w:val="both"/>
+        <w:rPr>
+          <w:rFonts w:eastAsia="PMingLiU"/>
+        </w:rPr>
+      </w:pPr>
+      <w:r>
+        <w:rPr>
+          <w:rFonts w:eastAsia="PMingLiU"/>
+        </w:rPr>
+        <w:t>Before each presentation we shall discuss as a group what we feel need to be in the presentation, we shall then produce some slides for the presentation, and finally we will spend some time rehearsing the presentation.</w:t>
       </w:r>
     </w:p>
     <w:p>
@@ -7110,13 +7656,43 @@
           <w:rFonts w:eastAsia="PMingLiU"/>
         </w:rPr>
       </w:pPr>
-      <w:bookmarkStart w:id="11" w:name="_Toc316465825"/>
+      <w:bookmarkStart w:id="11" w:name="_Toc316512049"/>
       <w:r>
         <w:rPr>
           <w:rFonts w:eastAsia="PMingLiU"/>
         </w:rPr>
         <w:lastRenderedPageBreak/>
-        <w:t>3.2 Time recording and management system</w:t>
+        <w:t>3.2 Time recording</w:t>
+      </w:r>
+      <w:r>
+        <w:rPr>
+          <w:rFonts w:eastAsia="PMingLiU"/>
+        </w:rPr>
+        <w:fldChar w:fldCharType="begin"/>
+      </w:r>
+      <w:r>
+        <w:instrText xml:space="preserve"> XE "</w:instrText>
+      </w:r>
+      <w:r>
+        <w:rPr>
+          <w:rFonts w:eastAsia="PMingLiU"/>
+        </w:rPr>
+        <w:instrText>Time recording</w:instrText>
+      </w:r>
+      <w:r>
+        <w:instrText xml:space="preserve">" </w:instrText>
+      </w:r>
+      <w:r>
+        <w:rPr>
+          <w:rFonts w:eastAsia="PMingLiU"/>
+        </w:rPr>
+        <w:fldChar w:fldCharType="end"/>
+      </w:r>
+      <w:r>
+        <w:rPr>
+          <w:rFonts w:eastAsia="PMingLiU"/>
+        </w:rPr>
+        <w:t xml:space="preserve"> and management system</w:t>
       </w:r>
       <w:bookmarkEnd w:id="11"/>
     </w:p>
@@ -7130,7 +7706,49 @@
         <w:rPr>
           <w:rFonts w:eastAsia="PMingLiU"/>
         </w:rPr>
-        <w:t>Each of us will make use of our own log book as our timesheet. When we start working on a task we will record the task code or number, title of the task, starting time, ending time, actual duration, subtotal duration, progress of the task, expected duration and the notes for the task in a form of table to make the record clear and to check whether we have overspend the time on a task.</w:t>
+        <w:t>We shall each be responsible for recording the hours we worked in a time sheet in our log books.</w:t>
+      </w:r>
+      <w:r>
+        <w:rPr>
+          <w:rFonts w:eastAsia="PMingLiU"/>
+        </w:rPr>
+        <w:t xml:space="preserve"> When we start working on a task we will record </w:t>
+      </w:r>
+      <w:r>
+        <w:rPr>
+          <w:rFonts w:eastAsia="PMingLiU"/>
+        </w:rPr>
+        <w:t xml:space="preserve">it in a </w:t>
+      </w:r>
+      <w:r>
+        <w:rPr>
+          <w:rFonts w:eastAsia="PMingLiU"/>
+        </w:rPr>
+        <w:t>table</w:t>
+      </w:r>
+      <w:r>
+        <w:rPr>
+          <w:rFonts w:eastAsia="PMingLiU"/>
+        </w:rPr>
+        <w:t xml:space="preserve"> (like Table 3)</w:t>
+      </w:r>
+      <w:r>
+        <w:rPr>
+          <w:rFonts w:eastAsia="PMingLiU"/>
+        </w:rPr>
+        <w:t xml:space="preserve"> to make the record clear and to check whether we h</w:t>
+      </w:r>
+      <w:r>
+        <w:rPr>
+          <w:rFonts w:eastAsia="PMingLiU"/>
+        </w:rPr>
+        <w:t>ave overspent</w:t>
+      </w:r>
+      <w:r>
+        <w:rPr>
+          <w:rFonts w:eastAsia="PMingLiU"/>
+        </w:rPr>
+        <w:t xml:space="preserve"> the time on a task.</w:t>
       </w:r>
     </w:p>
     <w:p>
@@ -7611,71 +8229,76 @@
     </w:tbl>
     <w:p>
       <w:pPr>
-        <w:rPr>
-          <w:rFonts w:eastAsia="PMingLiU"/>
-          <w:lang w:val="en-US" w:eastAsia="zh-TW"/>
-        </w:rPr>
-      </w:pPr>
-      <w:r>
-        <w:rPr>
-          <w:rFonts w:eastAsia="PMingLiU"/>
-        </w:rPr>
-        <w:t>Key: h =</w:t>
-      </w:r>
-      <w:r>
-        <w:rPr>
-          <w:rFonts w:eastAsia="PMingLiU"/>
-        </w:rPr>
-        <w:t xml:space="preserve"> hours, IP </w:t>
-      </w:r>
-      <w:r>
-        <w:rPr>
-          <w:rFonts w:eastAsia="PMingLiU"/>
-        </w:rPr>
-        <w:t>=</w:t>
-      </w:r>
-      <w:r>
-        <w:rPr>
-          <w:rFonts w:eastAsia="PMingLiU"/>
-        </w:rPr>
-        <w:t xml:space="preserve"> In Progress, F </w:t>
-      </w:r>
-      <w:r>
-        <w:rPr>
-          <w:rFonts w:eastAsia="PMingLiU"/>
-        </w:rPr>
-        <w:t>= Finished, NA =</w:t>
-      </w:r>
-      <w:r>
-        <w:rPr>
-          <w:rFonts w:eastAsia="PMingLiU"/>
-        </w:rPr>
-        <w:t xml:space="preserve"> Not Available</w:t>
+        <w:pStyle w:val="Caption"/>
+        <w:framePr w:hSpace="180" w:wrap="around" w:vAnchor="page" w:hAnchor="page" w:x="8311" w:y="4336"/>
+      </w:pPr>
+      <w:r>
+        <w:t xml:space="preserve">Table </w:t>
+      </w:r>
+      <w:r>
+        <w:fldChar w:fldCharType="begin"/>
+      </w:r>
+      <w:r>
+        <w:instrText xml:space="preserve"> SEQ Table \* ARABIC </w:instrText>
+      </w:r>
+      <w:r>
+        <w:fldChar w:fldCharType="separate"/>
+      </w:r>
+      <w:r>
+        <w:rPr>
+          <w:noProof/>
+        </w:rPr>
+        <w:t>3</w:t>
+      </w:r>
+      <w:r>
+        <w:fldChar w:fldCharType="end"/>
+      </w:r>
+      <w:r>
+        <w:t xml:space="preserve"> – Time Sheet</w:t>
       </w:r>
     </w:p>
     <w:p>
       <w:pPr>
         <w:rPr>
           <w:rFonts w:eastAsia="PMingLiU"/>
-        </w:rPr>
-      </w:pPr>
-      <w:r>
-        <w:rPr>
-          <w:rFonts w:eastAsia="PMingLiU"/>
-        </w:rPr>
-        <w:t xml:space="preserve">We have assigned Kelvin to be the time </w:t>
-      </w:r>
-      <w:r>
-        <w:rPr>
-          <w:rFonts w:eastAsia="PMingLiU"/>
-        </w:rPr>
-        <w:t xml:space="preserve">manager. He </w:t>
-      </w:r>
-      <w:r>
-        <w:rPr>
-          <w:rFonts w:eastAsia="PMingLiU"/>
-        </w:rPr>
-        <w:t>will be assigned with the responsibilities of monitoring the time spent, operate and maintain the data and summarize the data into the end-of-project report in order to provide a clear image of the information related to the time spent, for example average time spent on task or overall time spent for each team member. While each of the team member have the responsibility to report their time expenditure and effort of the week and the time manager will record those data or collect the report from the team members and generate a weekly time spent report, while the form of team member reporting will be defined in the latter part.</w:t>
+          <w:lang w:val="en-US" w:eastAsia="zh-TW"/>
+        </w:rPr>
+      </w:pPr>
+      <w:r>
+        <w:rPr>
+          <w:rFonts w:eastAsia="PMingLiU"/>
+        </w:rPr>
+        <w:t>Key: h =</w:t>
+      </w:r>
+      <w:r>
+        <w:rPr>
+          <w:rFonts w:eastAsia="PMingLiU"/>
+        </w:rPr>
+        <w:t xml:space="preserve"> hours, IP </w:t>
+      </w:r>
+      <w:r>
+        <w:rPr>
+          <w:rFonts w:eastAsia="PMingLiU"/>
+        </w:rPr>
+        <w:t>=</w:t>
+      </w:r>
+      <w:r>
+        <w:rPr>
+          <w:rFonts w:eastAsia="PMingLiU"/>
+        </w:rPr>
+        <w:t xml:space="preserve"> In Progress, F </w:t>
+      </w:r>
+      <w:r>
+        <w:rPr>
+          <w:rFonts w:eastAsia="PMingLiU"/>
+        </w:rPr>
+        <w:t>= Finished, NA =</w:t>
+      </w:r>
+      <w:r>
+        <w:rPr>
+          <w:rFonts w:eastAsia="PMingLiU"/>
+        </w:rPr>
+        <w:t xml:space="preserve"> Not Available</w:t>
       </w:r>
     </w:p>
     <w:p>
@@ -7684,21 +8307,229 @@
           <w:rFonts w:eastAsia="PMingLiU"/>
         </w:rPr>
       </w:pPr>
-      <w:r>
-        <w:rPr>
-          <w:rFonts w:eastAsia="PMingLiU"/>
-        </w:rPr>
-        <w:t>During half-way and end-of-project the time manager will try to compare the initial time allocation with the actually time spent by summarizing and data mining on the previous weekly time spent report.</w:t>
-      </w:r>
     </w:p>
     <w:p>
       <w:pPr>
+        <w:rPr>
+          <w:rFonts w:eastAsia="PMingLiU"/>
+        </w:rPr>
+      </w:pPr>
+      <w:r>
+        <w:rPr>
+          <w:rFonts w:eastAsia="PMingLiU"/>
+        </w:rPr>
+        <w:t xml:space="preserve">We have assigned Kelvin to be the time </w:t>
+      </w:r>
+      <w:r>
+        <w:rPr>
+          <w:rFonts w:eastAsia="PMingLiU"/>
+        </w:rPr>
+        <w:t>manager</w:t>
+      </w:r>
+      <w:r>
+        <w:rPr>
+          <w:rFonts w:eastAsia="PMingLiU"/>
+        </w:rPr>
+        <w:fldChar w:fldCharType="begin"/>
+      </w:r>
+      <w:r>
+        <w:instrText xml:space="preserve"> XE "</w:instrText>
+      </w:r>
+      <w:r>
+        <w:rPr>
+          <w:rFonts w:eastAsia="PMingLiU"/>
+        </w:rPr>
+        <w:instrText>time manager</w:instrText>
+      </w:r>
+      <w:proofErr w:type="gramStart"/>
+      <w:r>
+        <w:instrText xml:space="preserve">" </w:instrText>
+      </w:r>
+      <w:proofErr w:type="gramEnd"/>
+      <w:r>
+        <w:rPr>
+          <w:rFonts w:eastAsia="PMingLiU"/>
+        </w:rPr>
+        <w:fldChar w:fldCharType="end"/>
+      </w:r>
+      <w:r>
+        <w:rPr>
+          <w:rFonts w:eastAsia="PMingLiU"/>
+        </w:rPr>
+        <w:t xml:space="preserve">. He </w:t>
+      </w:r>
+      <w:r>
+        <w:rPr>
+          <w:rFonts w:eastAsia="PMingLiU"/>
+        </w:rPr>
+        <w:t>will be assigned the responsibilities of mo</w:t>
+      </w:r>
+      <w:r>
+        <w:rPr>
+          <w:rFonts w:eastAsia="PMingLiU"/>
+        </w:rPr>
+        <w:t xml:space="preserve">nitoring the time spent, </w:t>
+      </w:r>
+      <w:r>
+        <w:rPr>
+          <w:rFonts w:eastAsia="PMingLiU"/>
+        </w:rPr>
+        <w:t xml:space="preserve">collecting, </w:t>
+      </w:r>
+      <w:r>
+        <w:rPr>
+          <w:rFonts w:eastAsia="PMingLiU"/>
+        </w:rPr>
+        <w:t>manipulating and</w:t>
+      </w:r>
+      <w:r>
+        <w:rPr>
+          <w:rFonts w:eastAsia="PMingLiU"/>
+        </w:rPr>
+        <w:t xml:space="preserve"> maintain</w:t>
+      </w:r>
+      <w:r>
+        <w:rPr>
+          <w:rFonts w:eastAsia="PMingLiU"/>
+        </w:rPr>
+        <w:t>ing the data, and summarizing the data for</w:t>
+      </w:r>
+      <w:r>
+        <w:rPr>
+          <w:rFonts w:eastAsia="PMingLiU"/>
+        </w:rPr>
+        <w:t xml:space="preserve"> the end-of-project report in order to provide a clear image </w:t>
+      </w:r>
+      <w:r>
+        <w:rPr>
+          <w:rFonts w:eastAsia="PMingLiU"/>
+        </w:rPr>
+        <w:t>of this information</w:t>
+      </w:r>
+      <w:r>
+        <w:rPr>
+          <w:rFonts w:eastAsia="PMingLiU"/>
+        </w:rPr>
+        <w:t xml:space="preserve">. </w:t>
+      </w:r>
+      <w:r>
+        <w:rPr>
+          <w:rFonts w:eastAsia="PMingLiU"/>
+        </w:rPr>
+        <w:t>Statistics such as mean (average) and total time shall be used along with a variety of graphs shall be used to convey the information</w:t>
+      </w:r>
+      <w:r>
+        <w:rPr>
+          <w:rFonts w:eastAsia="PMingLiU"/>
+        </w:rPr>
+        <w:t xml:space="preserve">. </w:t>
+      </w:r>
+      <w:r>
+        <w:rPr>
+          <w:rFonts w:eastAsia="PMingLiU"/>
+        </w:rPr>
+        <w:t xml:space="preserve">During the weekly meetings the time manager shall compile all of the time spent that week by each of the members into a single table that shall be entered into a </w:t>
+      </w:r>
+      <w:r>
+        <w:rPr>
+          <w:rFonts w:eastAsia="PMingLiU"/>
+        </w:rPr>
+        <w:t>spread sheet and held in the version control system. Progress of each task will also be updated on the Gantt chart to help visualise the current project progress.</w:t>
+      </w:r>
+    </w:p>
+    <w:p>
+      <w:pPr>
+        <w:rPr>
+          <w:rFonts w:eastAsia="PMingLiU"/>
+        </w:rPr>
+      </w:pPr>
+      <w:r>
+        <w:rPr>
+          <w:rFonts w:eastAsia="PMingLiU"/>
+        </w:rPr>
+        <w:t>H</w:t>
+      </w:r>
+      <w:r>
+        <w:rPr>
+          <w:rFonts w:eastAsia="PMingLiU"/>
+        </w:rPr>
+        <w:t>alf-way</w:t>
+      </w:r>
+      <w:r>
+        <w:rPr>
+          <w:rFonts w:eastAsia="PMingLiU"/>
+        </w:rPr>
+        <w:t xml:space="preserve"> through</w:t>
+      </w:r>
+      <w:r>
+        <w:rPr>
+          <w:rFonts w:eastAsia="PMingLiU"/>
+        </w:rPr>
+        <w:t xml:space="preserve"> and </w:t>
+      </w:r>
+      <w:r>
+        <w:rPr>
+          <w:rFonts w:eastAsia="PMingLiU"/>
+        </w:rPr>
+        <w:t xml:space="preserve"> at the end of the </w:t>
+      </w:r>
+      <w:r>
+        <w:rPr>
+          <w:rFonts w:eastAsia="PMingLiU"/>
+        </w:rPr>
+        <w:t>project</w:t>
+      </w:r>
+      <w:r>
+        <w:rPr>
+          <w:rFonts w:eastAsia="PMingLiU"/>
+        </w:rPr>
+        <w:t>,</w:t>
+      </w:r>
+      <w:r>
+        <w:rPr>
+          <w:rFonts w:eastAsia="PMingLiU"/>
+        </w:rPr>
+        <w:t xml:space="preserve"> the time manager will compare the initial t</w:t>
+      </w:r>
+      <w:r>
+        <w:rPr>
+          <w:rFonts w:eastAsia="PMingLiU"/>
+        </w:rPr>
+        <w:t>ime allocation with the actual</w:t>
+      </w:r>
+      <w:r>
+        <w:rPr>
+          <w:rFonts w:eastAsia="PMingLiU"/>
+        </w:rPr>
+        <w:t xml:space="preserve"> time</w:t>
+      </w:r>
+      <w:r>
+        <w:rPr>
+          <w:rFonts w:eastAsia="PMingLiU"/>
+        </w:rPr>
+        <w:t xml:space="preserve"> spent</w:t>
+      </w:r>
+      <w:r>
+        <w:rPr>
+          <w:rFonts w:eastAsia="PMingLiU"/>
+        </w:rPr>
+        <w:t xml:space="preserve"> </w:t>
+      </w:r>
+      <w:r>
+        <w:rPr>
+          <w:rFonts w:eastAsia="PMingLiU"/>
+        </w:rPr>
+        <w:t>to ensure we are on track and make any adjustments to the schedule if necessary.</w:t>
+      </w:r>
+    </w:p>
+    <w:p>
+      <w:pPr>
         <w:pStyle w:val="Heading2"/>
         <w:rPr>
           <w:rFonts w:eastAsia="PMingLiU"/>
         </w:rPr>
       </w:pPr>
-      <w:bookmarkStart w:id="12" w:name="_Toc316465826"/>
+      <w:bookmarkStart w:id="12" w:name="_Toc316512050"/>
       <w:r>
         <w:rPr>
           <w:rFonts w:eastAsia="PMingLiU"/>
@@ -7717,15 +8548,33 @@
         <w:rPr>
           <w:rFonts w:eastAsia="PMingLiU"/>
         </w:rPr>
-        <w:t>Each team member will have to report their time spent and the tasks they are still in progress or even finished to the time manager.</w:t>
+        <w:t xml:space="preserve">Each team member will have to report their time spent and the tasks they are </w:t>
+      </w:r>
+      <w:r>
+        <w:rPr>
+          <w:rFonts w:eastAsia="PMingLiU"/>
+        </w:rPr>
+        <w:t>working on and have</w:t>
+      </w:r>
+      <w:r>
+        <w:rPr>
+          <w:rFonts w:eastAsia="PMingLiU"/>
+        </w:rPr>
+        <w:t xml:space="preserve"> </w:t>
+      </w:r>
+      <w:r>
+        <w:rPr>
+          <w:rFonts w:eastAsia="PMingLiU"/>
+        </w:rPr>
+        <w:t>finished to the time manager:</w:t>
       </w:r>
     </w:p>
     <w:p>
       <w:pPr>
         <w:pStyle w:val="ListParagraph"/>
         <w:numPr>
-          <w:ilvl w:val="0"/>
-          <w:numId w:val="17"/>
+          <w:ilvl w:val="2"/>
+          <w:numId w:val="19"/>
         </w:numPr>
         <w:rPr>
           <w:rFonts w:eastAsia="PMingLiU"/>
@@ -7736,14 +8585,20 @@
           <w:rFonts w:eastAsia="PMingLiU"/>
         </w:rPr>
         <w:t>Show the time spent record in the log book and the effort of the week.</w:t>
+      </w:r>
+      <w:r>
+        <w:rPr>
+          <w:rFonts w:eastAsia="PMingLiU"/>
+        </w:rPr>
+        <w:t xml:space="preserve"> </w:t>
       </w:r>
     </w:p>
     <w:p>
       <w:pPr>
         <w:pStyle w:val="ListParagraph"/>
         <w:numPr>
-          <w:ilvl w:val="0"/>
-          <w:numId w:val="17"/>
+          <w:ilvl w:val="2"/>
+          <w:numId w:val="19"/>
         </w:numPr>
         <w:rPr>
           <w:rFonts w:eastAsia="PMingLiU"/>
@@ -7760,8 +8615,8 @@
       <w:pPr>
         <w:pStyle w:val="ListParagraph"/>
         <w:numPr>
-          <w:ilvl w:val="0"/>
-          <w:numId w:val="17"/>
+          <w:ilvl w:val="2"/>
+          <w:numId w:val="19"/>
         </w:numPr>
         <w:rPr>
           <w:rFonts w:eastAsia="PMingLiU"/>
@@ -7772,14 +8627,20 @@
           <w:rFonts w:eastAsia="PMingLiU"/>
         </w:rPr>
         <w:t>Provide some basic information of the task</w:t>
+      </w:r>
+      <w:r>
+        <w:rPr>
+          <w:rFonts w:eastAsia="PMingLiU"/>
+        </w:rPr>
+        <w:t>.</w:t>
       </w:r>
     </w:p>
     <w:p>
       <w:pPr>
         <w:pStyle w:val="ListParagraph"/>
         <w:numPr>
-          <w:ilvl w:val="0"/>
-          <w:numId w:val="17"/>
+          <w:ilvl w:val="2"/>
+          <w:numId w:val="19"/>
         </w:numPr>
         <w:rPr>
           <w:rFonts w:eastAsia="PMingLiU"/>
@@ -7790,14 +8651,20 @@
           <w:rFonts w:eastAsia="PMingLiU"/>
         </w:rPr>
         <w:t>Report the member involved and the time spent for each of them</w:t>
+      </w:r>
+      <w:r>
+        <w:rPr>
+          <w:rFonts w:eastAsia="PMingLiU"/>
+        </w:rPr>
+        <w:t>.</w:t>
       </w:r>
     </w:p>
     <w:p>
       <w:pPr>
         <w:pStyle w:val="ListParagraph"/>
         <w:numPr>
-          <w:ilvl w:val="0"/>
-          <w:numId w:val="17"/>
+          <w:ilvl w:val="2"/>
+          <w:numId w:val="19"/>
         </w:numPr>
         <w:rPr>
           <w:rFonts w:eastAsia="PMingLiU"/>
@@ -7826,8 +8693,8 @@
       <w:pPr>
         <w:pStyle w:val="ListParagraph"/>
         <w:numPr>
-          <w:ilvl w:val="0"/>
-          <w:numId w:val="17"/>
+          <w:ilvl w:val="2"/>
+          <w:numId w:val="19"/>
         </w:numPr>
         <w:rPr>
           <w:rFonts w:eastAsia="PMingLiU"/>
@@ -7844,8 +8711,8 @@
       <w:pPr>
         <w:pStyle w:val="ListParagraph"/>
         <w:numPr>
-          <w:ilvl w:val="0"/>
-          <w:numId w:val="17"/>
+          <w:ilvl w:val="2"/>
+          <w:numId w:val="19"/>
         </w:numPr>
         <w:rPr>
           <w:rFonts w:eastAsia="PMingLiU"/>
@@ -7855,16 +8722,26 @@
         <w:rPr>
           <w:rFonts w:eastAsia="PMingLiU"/>
         </w:rPr>
-        <w:t xml:space="preserve">Extra notes for the task (Delay on finishing a task and the </w:t>
-      </w:r>
-      <w:proofErr w:type="spellStart"/>
-      <w:r>
-        <w:rPr>
-          <w:rFonts w:eastAsia="PMingLiU"/>
-        </w:rPr>
-        <w:t>affect</w:t>
-      </w:r>
-      <w:proofErr w:type="spellEnd"/>
+        <w:t>Extra notes for the task</w:t>
+      </w:r>
+      <w:r>
+        <w:rPr>
+          <w:rFonts w:eastAsia="PMingLiU"/>
+        </w:rPr>
+        <w:t>.</w:t>
+      </w:r>
+      <w:r>
+        <w:rPr>
+          <w:rFonts w:eastAsia="PMingLiU"/>
+        </w:rPr>
+        <w:t xml:space="preserve"> (Delay on finishing a task and the </w:t>
+      </w:r>
+      <w:r>
+        <w:rPr>
+          <w:rFonts w:eastAsia="PMingLiU"/>
+        </w:rPr>
+        <w:t>effect</w:t>
+      </w:r>
       <w:r>
         <w:rPr>
           <w:rFonts w:eastAsia="PMingLiU"/>
@@ -7876,8 +8753,8 @@
       <w:pPr>
         <w:pStyle w:val="ListParagraph"/>
         <w:numPr>
-          <w:ilvl w:val="0"/>
-          <w:numId w:val="17"/>
+          <w:ilvl w:val="2"/>
+          <w:numId w:val="19"/>
         </w:numPr>
         <w:rPr>
           <w:rFonts w:eastAsia="PMingLiU"/>
@@ -7887,7 +8764,19 @@
         <w:rPr>
           <w:rFonts w:eastAsia="PMingLiU"/>
         </w:rPr>
-        <w:t>Supervisor will be signing for the record in the log book and time manager will record and accumulate all the data reported by a team member.</w:t>
+        <w:t>Supervisor will be signing for the record in the log book a</w:t>
+      </w:r>
+      <w:r>
+        <w:rPr>
+          <w:rFonts w:eastAsia="PMingLiU"/>
+        </w:rPr>
+        <w:t xml:space="preserve">nd time manager will record and </w:t>
+      </w:r>
+      <w:r>
+        <w:rPr>
+          <w:rFonts w:eastAsia="PMingLiU"/>
+        </w:rPr>
+        <w:t>accumulate all the data reported by a team member.</w:t>
       </w:r>
     </w:p>
     <w:p>
@@ -7909,7 +8798,7 @@
       <w:pPr>
         <w:pStyle w:val="Heading1"/>
       </w:pPr>
-      <w:bookmarkStart w:id="13" w:name="_Toc316465827"/>
+      <w:bookmarkStart w:id="13" w:name="_Toc316512051"/>
       <w:r>
         <w:lastRenderedPageBreak/>
         <w:t>4</w:t>
@@ -7931,17 +8820,47 @@
           <w:tab w:val="left" w:pos="720"/>
         </w:tabs>
         <w:spacing w:line="100" w:lineRule="atLeast"/>
-      </w:pPr>
-      <w:r>
-        <w:t xml:space="preserve">Version management will be done using </w:t>
+        <w:jc w:val="both"/>
+      </w:pPr>
+      <w:r>
+        <w:t>Version management</w:t>
+      </w:r>
+      <w:r>
+        <w:fldChar w:fldCharType="begin"/>
+      </w:r>
+      <w:r>
+        <w:instrText xml:space="preserve"> XE "</w:instrText>
+      </w:r>
+      <w:r>
+        <w:instrText>Version management</w:instrText>
+      </w:r>
+      <w:r>
+        <w:instrText xml:space="preserve">" </w:instrText>
+      </w:r>
+      <w:r>
+        <w:fldChar w:fldCharType="end"/>
+      </w:r>
+      <w:r>
+        <w:t xml:space="preserve"> will be done using an SVN repository provided by the </w:t>
       </w:r>
       <w:proofErr w:type="spellStart"/>
       <w:r>
+        <w:t>ugForge</w:t>
+      </w:r>
+      <w:proofErr w:type="spellEnd"/>
+      <w:r>
+        <w:t xml:space="preserve"> suite. We will mainly be accessing this using </w:t>
+      </w:r>
+      <w:proofErr w:type="spellStart"/>
+      <w:r>
         <w:t>TortoiseSVN</w:t>
       </w:r>
       <w:proofErr w:type="spellEnd"/>
       <w:r>
-        <w:t>. A message will be included with each Commit which will describe the difference between the new version and the previous one</w:t>
+        <w:t xml:space="preserve">. </w:t>
+      </w:r>
+      <w:r>
+        <w:t>A message will be included with each Commit which will describe the difference between the new version and the previous one</w:t>
       </w:r>
       <w:r>
         <w:t xml:space="preserve"> and the reason for this change</w:t>
@@ -8059,7 +8978,7 @@
       <w:pPr>
         <w:pStyle w:val="Heading2"/>
       </w:pPr>
-      <w:bookmarkStart w:id="14" w:name="_Toc316465828"/>
+      <w:bookmarkStart w:id="14" w:name="_Toc316512052"/>
       <w:r>
         <w:t xml:space="preserve">4.1 </w:t>
       </w:r>
@@ -8074,9 +8993,28 @@
           <w:tab w:val="left" w:pos="720"/>
         </w:tabs>
         <w:spacing w:line="100" w:lineRule="atLeast"/>
-      </w:pPr>
-      <w:r>
-        <w:t xml:space="preserve">In the root directory of the SVN will be two directories </w:t>
+        <w:jc w:val="both"/>
+      </w:pPr>
+      <w:r>
+        <w:t>In the root directory of the SVN</w:t>
+      </w:r>
+      <w:r>
+        <w:fldChar w:fldCharType="begin"/>
+      </w:r>
+      <w:r>
+        <w:instrText xml:space="preserve"> XE "</w:instrText>
+      </w:r>
+      <w:r>
+        <w:instrText>SVN</w:instrText>
+      </w:r>
+      <w:r>
+        <w:instrText xml:space="preserve">" </w:instrText>
+      </w:r>
+      <w:r>
+        <w:fldChar w:fldCharType="end"/>
+      </w:r>
+      <w:r>
+        <w:t xml:space="preserve"> will be two directories </w:t>
       </w:r>
       <w:r>
         <w:t>named /</w:t>
@@ -8087,7 +9025,22 @@
       </w:r>
       <w:proofErr w:type="spellEnd"/>
       <w:r>
-        <w:t xml:space="preserve"> and /doc. </w:t>
+        <w:rPr>
+          <w:rStyle w:val="FootnoteReference"/>
+        </w:rPr>
+        <w:footnoteReference w:id="1"/>
+      </w:r>
+      <w:r>
+        <w:t xml:space="preserve"> and /doc</w:t>
+      </w:r>
+      <w:r>
+        <w:rPr>
+          <w:rStyle w:val="FootnoteReference"/>
+        </w:rPr>
+        <w:footnoteReference w:id="2"/>
+      </w:r>
+      <w:r>
+        <w:t xml:space="preserve">. </w:t>
       </w:r>
       <w:r>
         <w:t xml:space="preserve">The </w:t>
@@ -8135,7 +9088,7 @@
       <w:pPr>
         <w:pStyle w:val="Heading2"/>
       </w:pPr>
-      <w:bookmarkStart w:id="15" w:name="_Toc316465829"/>
+      <w:bookmarkStart w:id="15" w:name="_Toc316512053"/>
       <w:r>
         <w:t>4.2 Documents</w:t>
       </w:r>
@@ -8147,6 +9100,7 @@
           <w:tab w:val="left" w:pos="720"/>
         </w:tabs>
         <w:spacing w:line="100" w:lineRule="atLeast"/>
+        <w:jc w:val="both"/>
       </w:pPr>
       <w:r>
         <w:t>Every document for submission will include a document control page which outlines the revision history of the document including three pieces of information: version number, the author of this revision and a description of the changes the author(s) have made. This will be presented in a table</w:t>
@@ -8162,11 +9116,26 @@
       <w:pPr>
         <w:pStyle w:val="Heading3"/>
       </w:pPr>
-      <w:bookmarkStart w:id="16" w:name="_Toc316465830"/>
+      <w:bookmarkStart w:id="16" w:name="_Toc316512054"/>
       <w:r>
         <w:t>4.2.1 Document producer</w:t>
       </w:r>
       <w:bookmarkEnd w:id="16"/>
+      <w:r>
+        <w:fldChar w:fldCharType="begin"/>
+      </w:r>
+      <w:r>
+        <w:instrText xml:space="preserve"> XE "</w:instrText>
+      </w:r>
+      <w:r>
+        <w:instrText>Document producer</w:instrText>
+      </w:r>
+      <w:r>
+        <w:instrText xml:space="preserve">" </w:instrText>
+      </w:r>
+      <w:r>
+        <w:fldChar w:fldCharType="end"/>
+      </w:r>
     </w:p>
     <w:p>
       <w:pPr>
@@ -8174,6 +9143,7 @@
           <w:tab w:val="left" w:pos="720"/>
         </w:tabs>
         <w:spacing w:line="100" w:lineRule="atLeast"/>
+        <w:jc w:val="both"/>
       </w:pPr>
       <w:r>
         <w:t>Edward</w:t>
@@ -8195,7 +9165,7 @@
       <w:pPr>
         <w:pStyle w:val="Heading2"/>
       </w:pPr>
-      <w:bookmarkStart w:id="17" w:name="_Toc316465831"/>
+      <w:bookmarkStart w:id="17" w:name="_Toc316512055"/>
       <w:r>
         <w:t>4.3 Summary</w:t>
       </w:r>
@@ -8207,9 +9177,28 @@
           <w:tab w:val="left" w:pos="720"/>
         </w:tabs>
         <w:spacing w:line="100" w:lineRule="atLeast"/>
-      </w:pPr>
-      <w:r>
-        <w:t xml:space="preserve">Version management using SVN will enable unique, traceable versions of all project elements to be stored and retrieved because all versions of the repository is saved as a ‘diff’ </w:t>
+        <w:jc w:val="both"/>
+      </w:pPr>
+      <w:r>
+        <w:t>Version management using SVN will enable unique, traceable versions of all project elements to be stored and retrieved because all versions of the repository is saved as a ‘diff</w:t>
+      </w:r>
+      <w:r>
+        <w:fldChar w:fldCharType="begin"/>
+      </w:r>
+      <w:r>
+        <w:instrText xml:space="preserve"> XE "</w:instrText>
+      </w:r>
+      <w:r>
+        <w:instrText>diff</w:instrText>
+      </w:r>
+      <w:r>
+        <w:instrText xml:space="preserve">" </w:instrText>
+      </w:r>
+      <w:r>
+        <w:fldChar w:fldCharType="end"/>
+      </w:r>
+      <w:r>
+        <w:t xml:space="preserve">’ </w:t>
       </w:r>
       <w:r>
         <w:t xml:space="preserve">(the differences between to files) </w:t>
@@ -8241,6 +9230,7 @@
           <w:tab w:val="left" w:pos="720"/>
         </w:tabs>
         <w:spacing w:line="100" w:lineRule="atLeast"/>
+        <w:jc w:val="both"/>
       </w:pPr>
       <w:r>
         <w:t>Version management using SVN will</w:t>
@@ -8281,6 +9271,23 @@
       </w:r>
       <w:proofErr w:type="spellEnd"/>
       <w:r>
+        <w:fldChar w:fldCharType="begin"/>
+      </w:r>
+      <w:r>
+        <w:instrText xml:space="preserve"> XE "</w:instrText>
+      </w:r>
+      <w:proofErr w:type="spellStart"/>
+      <w:r>
+        <w:instrText>UgForge</w:instrText>
+      </w:r>
+      <w:proofErr w:type="spellEnd"/>
+      <w:r>
+        <w:instrText xml:space="preserve">" </w:instrText>
+      </w:r>
+      <w:r>
+        <w:fldChar w:fldCharType="end"/>
+      </w:r>
+      <w:r>
         <w:t xml:space="preserve"> </w:t>
       </w:r>
       <w:r>
@@ -8303,9 +9310,454 @@
       </w:r>
       <w:r>
         <w:t xml:space="preserve"> are for each task in terms of who spent how much time on it.</w:t>
+      </w:r>
+    </w:p>
+    <w:p>
+      <w:pPr>
+        <w:tabs>
+          <w:tab w:val="left" w:pos="720"/>
+        </w:tabs>
+        <w:spacing w:line="100" w:lineRule="atLeast"/>
+        <w:jc w:val="both"/>
+        <w:sectPr>
+          <w:pgSz w:w="12240" w:h="15840"/>
+          <w:pgMar w:top="1134" w:right="1134" w:bottom="1693" w:left="1134" w:header="0" w:footer="1134" w:gutter="0"/>
+          <w:cols w:space="720"/>
+          <w:formProt w:val="0"/>
+          <w:docGrid w:linePitch="312" w:charSpace="-2049"/>
+        </w:sectPr>
+      </w:pPr>
+    </w:p>
+    <w:p>
+      <w:pPr>
+        <w:pStyle w:val="Heading1"/>
+      </w:pPr>
+      <w:bookmarkStart w:id="18" w:name="_Toc316512056"/>
+      <w:r>
+        <w:lastRenderedPageBreak/>
+        <w:t>0.2 Index</w:t>
+      </w:r>
+      <w:bookmarkEnd w:id="18"/>
+    </w:p>
+    <w:p/>
+    <w:p>
+      <w:pPr>
+        <w:rPr>
+          <w:noProof/>
+        </w:rPr>
+        <w:sectPr>
+          <w:pgSz w:w="12240" w:h="15840"/>
+          <w:pgMar w:top="1134" w:right="1134" w:bottom="1693" w:left="1134" w:header="0" w:footer="1134" w:gutter="0"/>
+          <w:cols w:space="720"/>
+          <w:formProt w:val="0"/>
+          <w:docGrid w:linePitch="312" w:charSpace="-2049"/>
+        </w:sectPr>
+      </w:pPr>
+      <w:r>
+        <w:fldChar w:fldCharType="begin"/>
+      </w:r>
+      <w:r>
+        <w:instrText xml:space="preserve"> INDEX \c "2" \z "2057" </w:instrText>
+      </w:r>
+      <w:r>
+        <w:fldChar w:fldCharType="separate"/>
+      </w:r>
+    </w:p>
+    <w:p>
+      <w:pPr>
+        <w:rPr>
+          <w:noProof/>
+        </w:rPr>
+      </w:pPr>
+      <w:r>
+        <w:rPr>
+          <w:rFonts w:eastAsia="Times New Roman" w:cs="Times New Roman"/>
+          <w:noProof/>
+        </w:rPr>
+        <w:lastRenderedPageBreak/>
+        <w:t>Analysis, Design and Testing</w:t>
+      </w:r>
+      <w:r>
+        <w:rPr>
+          <w:noProof/>
+        </w:rPr>
+        <w:t>, 5</w:t>
+      </w:r>
+    </w:p>
+    <w:p>
+      <w:pPr>
+        <w:rPr>
+          <w:noProof/>
+        </w:rPr>
+      </w:pPr>
+      <w:r>
+        <w:rPr>
+          <w:rFonts w:eastAsia="PMingLiU"/>
+          <w:noProof/>
+        </w:rPr>
+        <w:t>Budgeting</w:t>
+      </w:r>
+      <w:r>
+        <w:rPr>
+          <w:noProof/>
+        </w:rPr>
+        <w:t>, 7</w:t>
+      </w:r>
+    </w:p>
+    <w:p>
+      <w:pPr>
+        <w:rPr>
+          <w:noProof/>
+        </w:rPr>
+      </w:pPr>
+      <w:r>
+        <w:rPr>
+          <w:noProof/>
+        </w:rPr>
+        <w:t>Delays, 6</w:t>
+      </w:r>
+    </w:p>
+    <w:p>
+      <w:pPr>
+        <w:rPr>
+          <w:noProof/>
+        </w:rPr>
+      </w:pPr>
+      <w:r>
+        <w:rPr>
+          <w:rFonts w:eastAsia="Times New Roman"/>
+          <w:noProof/>
+        </w:rPr>
+        <w:t>dependencies</w:t>
+      </w:r>
+      <w:r>
+        <w:rPr>
+          <w:noProof/>
+        </w:rPr>
+        <w:t>, 5</w:t>
+      </w:r>
+    </w:p>
+    <w:p>
+      <w:pPr>
+        <w:rPr>
+          <w:noProof/>
+        </w:rPr>
+      </w:pPr>
+      <w:r>
+        <w:rPr>
+          <w:noProof/>
+        </w:rPr>
+        <w:t>diff, 9</w:t>
+      </w:r>
+    </w:p>
+    <w:p>
+      <w:pPr>
+        <w:rPr>
+          <w:noProof/>
+        </w:rPr>
+      </w:pPr>
+      <w:r>
+        <w:rPr>
+          <w:noProof/>
+        </w:rPr>
+        <w:t>Document producer, 9</w:t>
+      </w:r>
+    </w:p>
+    <w:p>
+      <w:pPr>
+        <w:rPr>
+          <w:noProof/>
+        </w:rPr>
+      </w:pPr>
+      <w:r>
+        <w:rPr>
+          <w:noProof/>
+        </w:rPr>
+        <w:t>Failure, 6</w:t>
+      </w:r>
+    </w:p>
+    <w:p>
+      <w:pPr>
+        <w:rPr>
+          <w:noProof/>
+        </w:rPr>
+      </w:pPr>
+      <w:r>
+        <w:rPr>
+          <w:rFonts w:eastAsia="Times New Roman" w:cs="Times New Roman"/>
+          <w:noProof/>
+        </w:rPr>
+        <w:t>Final Report</w:t>
+      </w:r>
+      <w:r>
+        <w:rPr>
+          <w:noProof/>
+        </w:rPr>
+        <w:t>, 5</w:t>
+      </w:r>
+    </w:p>
+    <w:p>
+      <w:pPr>
+        <w:rPr>
+          <w:noProof/>
+        </w:rPr>
+      </w:pPr>
+      <w:r>
+        <w:rPr>
+          <w:noProof/>
+        </w:rPr>
+        <w:t>Gantt Chart, 4</w:t>
+      </w:r>
+    </w:p>
+    <w:p>
+      <w:pPr>
+        <w:rPr>
+          <w:noProof/>
+        </w:rPr>
+      </w:pPr>
+      <w:r>
+        <w:rPr>
+          <w:noProof/>
+        </w:rPr>
+        <w:t>illness, 6</w:t>
+      </w:r>
+    </w:p>
+    <w:p>
+      <w:pPr>
+        <w:rPr>
+          <w:noProof/>
+        </w:rPr>
+      </w:pPr>
+      <w:r>
+        <w:rPr>
+          <w:rFonts w:eastAsia="PMingLiU"/>
+          <w:noProof/>
+        </w:rPr>
+        <w:t>meeting</w:t>
+      </w:r>
+      <w:r>
+        <w:rPr>
+          <w:noProof/>
+        </w:rPr>
+        <w:t>, 7</w:t>
+      </w:r>
+    </w:p>
+    <w:p>
+      <w:pPr>
+        <w:rPr>
+          <w:noProof/>
+        </w:rPr>
+      </w:pPr>
+      <w:r>
+        <w:rPr>
+          <w:rFonts w:eastAsia="Times New Roman"/>
+          <w:noProof/>
+        </w:rPr>
+        <w:lastRenderedPageBreak/>
+        <w:t>milestones</w:t>
+      </w:r>
+      <w:r>
+        <w:rPr>
+          <w:noProof/>
+        </w:rPr>
+        <w:t>, 5</w:t>
+      </w:r>
+    </w:p>
+    <w:p>
+      <w:pPr>
+        <w:rPr>
+          <w:noProof/>
+        </w:rPr>
+      </w:pPr>
+      <w:r>
+        <w:rPr>
+          <w:rFonts w:eastAsia="Times New Roman" w:cs="Times New Roman"/>
+          <w:noProof/>
+        </w:rPr>
+        <w:t>Presentation</w:t>
+      </w:r>
+      <w:r>
+        <w:rPr>
+          <w:noProof/>
+        </w:rPr>
+        <w:t>, 5</w:t>
+      </w:r>
+    </w:p>
+    <w:p>
+      <w:pPr>
+        <w:rPr>
+          <w:noProof/>
+        </w:rPr>
+      </w:pPr>
+      <w:r>
+        <w:rPr>
+          <w:rFonts w:eastAsia="Times New Roman" w:cs="Times New Roman"/>
+          <w:noProof/>
+        </w:rPr>
+        <w:t>Programming</w:t>
+      </w:r>
+      <w:r>
+        <w:rPr>
+          <w:noProof/>
+        </w:rPr>
+        <w:t>, 5</w:t>
+      </w:r>
+    </w:p>
+    <w:p>
+      <w:pPr>
+        <w:rPr>
+          <w:noProof/>
+        </w:rPr>
+      </w:pPr>
+      <w:r>
+        <w:rPr>
+          <w:rFonts w:eastAsia="Times New Roman" w:cs="Times New Roman"/>
+          <w:noProof/>
+        </w:rPr>
+        <w:t>Project Plan</w:t>
+      </w:r>
+      <w:r>
+        <w:rPr>
+          <w:noProof/>
+        </w:rPr>
+        <w:t>, 5</w:t>
+      </w:r>
+    </w:p>
+    <w:p>
+      <w:pPr>
+        <w:rPr>
+          <w:noProof/>
+        </w:rPr>
+      </w:pPr>
+      <w:r>
+        <w:rPr>
+          <w:noProof/>
+        </w:rPr>
+        <w:t>Risk, 6</w:t>
+      </w:r>
+    </w:p>
+    <w:p>
+      <w:pPr>
+        <w:rPr>
+          <w:noProof/>
+        </w:rPr>
+      </w:pPr>
+      <w:r>
+        <w:rPr>
+          <w:noProof/>
+        </w:rPr>
+        <w:t>SVN, 9</w:t>
+      </w:r>
+    </w:p>
+    <w:p>
+      <w:pPr>
+        <w:rPr>
+          <w:noProof/>
+        </w:rPr>
+      </w:pPr>
+      <w:r>
+        <w:rPr>
+          <w:rFonts w:eastAsia="Times New Roman" w:cs="Times New Roman"/>
+          <w:noProof/>
+        </w:rPr>
+        <w:t>Testing</w:t>
+      </w:r>
+      <w:r>
+        <w:rPr>
+          <w:noProof/>
+        </w:rPr>
+        <w:t>, 5</w:t>
+      </w:r>
+    </w:p>
+    <w:p>
+      <w:pPr>
+        <w:rPr>
+          <w:noProof/>
+        </w:rPr>
+      </w:pPr>
+      <w:r>
+        <w:rPr>
+          <w:rFonts w:eastAsia="PMingLiU"/>
+          <w:noProof/>
+        </w:rPr>
+        <w:t>time manager</w:t>
+      </w:r>
+      <w:r>
+        <w:rPr>
+          <w:noProof/>
+        </w:rPr>
+        <w:t>, 8</w:t>
+      </w:r>
+    </w:p>
+    <w:p>
+      <w:pPr>
+        <w:rPr>
+          <w:noProof/>
+        </w:rPr>
+      </w:pPr>
+      <w:r>
+        <w:rPr>
+          <w:rFonts w:eastAsia="PMingLiU"/>
+          <w:noProof/>
+        </w:rPr>
+        <w:t>Time recording</w:t>
+      </w:r>
+      <w:r>
+        <w:rPr>
+          <w:noProof/>
+        </w:rPr>
+        <w:t>, 8</w:t>
+      </w:r>
+    </w:p>
+    <w:p>
+      <w:pPr>
+        <w:rPr>
+          <w:noProof/>
+        </w:rPr>
+      </w:pPr>
+      <w:r>
+        <w:rPr>
+          <w:noProof/>
+        </w:rPr>
+        <w:t>UgForge, 9</w:t>
+      </w:r>
+    </w:p>
+    <w:p>
+      <w:pPr>
+        <w:rPr>
+          <w:noProof/>
+        </w:rPr>
+      </w:pPr>
+      <w:r>
+        <w:rPr>
+          <w:noProof/>
+        </w:rPr>
+        <w:t>Version management, 9</w:t>
+      </w:r>
+    </w:p>
+    <w:p>
+      <w:pPr>
+        <w:rPr>
+          <w:noProof/>
+        </w:rPr>
+        <w:sectPr>
+          <w:type w:val="continuous"/>
+          <w:pgSz w:w="12240" w:h="15840"/>
+          <w:pgMar w:top="1134" w:right="1134" w:bottom="1693" w:left="1134" w:header="0" w:footer="1134" w:gutter="0"/>
+          <w:cols w:num="2" w:space="720"/>
+          <w:formProt w:val="0"/>
+          <w:docGrid w:linePitch="312" w:charSpace="-2049"/>
+        </w:sectPr>
+      </w:pPr>
+    </w:p>
+    <w:p>
+      <w:r>
+        <w:lastRenderedPageBreak/>
+        <w:fldChar w:fldCharType="end"/>
       </w:r>
     </w:p>
     <w:sectPr>
+      <w:type w:val="continuous"/>
       <w:pgSz w:w="12240" w:h="15840"/>
       <w:pgMar w:top="1134" w:right="1134" w:bottom="1693" w:left="1134" w:header="0" w:footer="1134" w:gutter="0"/>
       <w:cols w:space="720"/>
@@ -8366,7 +9818,7 @@
       <w:rPr>
         <w:noProof/>
       </w:rPr>
-      <w:t>2</w:t>
+      <w:t>3</w:t>
     </w:r>
     <w:r>
       <w:fldChar w:fldCharType="end"/>
@@ -8376,7 +9828,7 @@
     </w:r>
     <w:r>
       <w:tab/>
-      <w:t>Revision Date: 08</w:t>
+      <w:t>Revision Date: 09</w:t>
     </w:r>
     <w:r>
       <w:t>/02/2012</w:t>
@@ -8404,6 +9856,38 @@
       </w:pPr>
       <w:r>
         <w:continuationSeparator/>
+      </w:r>
+    </w:p>
+  </w:footnote>
+  <w:footnote w:id="1">
+    <w:p>
+      <w:pPr>
+        <w:pStyle w:val="FootnoteText"/>
+      </w:pPr>
+      <w:r>
+        <w:rPr>
+          <w:rStyle w:val="FootnoteReference"/>
+        </w:rPr>
+        <w:footnoteRef/>
+      </w:r>
+      <w:r>
+        <w:t xml:space="preserve"> Stands for “Source Code”</w:t>
+      </w:r>
+    </w:p>
+  </w:footnote>
+  <w:footnote w:id="2">
+    <w:p>
+      <w:pPr>
+        <w:pStyle w:val="FootnoteText"/>
+      </w:pPr>
+      <w:r>
+        <w:rPr>
+          <w:rStyle w:val="FootnoteReference"/>
+        </w:rPr>
+        <w:footnoteRef/>
+      </w:r>
+      <w:r>
+        <w:t xml:space="preserve"> Stands for “Documents”</w:t>
       </w:r>
     </w:p>
   </w:footnote>
@@ -8434,10 +9918,7 @@
     </w:r>
     <w:r>
       <w:tab/>
-      <w:t>Proj</w:t>
-    </w:r>
-    <w:r>
-      <w:t>Plan.pdf</w:t>
+      <w:t>ProjPlan.pdf</w:t>
     </w:r>
   </w:p>
 </w:hdr>
@@ -8760,6 +10241,119 @@
     </w:lvl>
   </w:abstractNum>
   <w:abstractNum w:abstractNumId="3">
+    <w:nsid w:val="13DB644F"/>
+    <w:multiLevelType w:val="multilevel"/>
+    <w:tmpl w:val="6270BC66"/>
+    <w:lvl w:ilvl="0">
+      <w:start w:val="3"/>
+      <w:numFmt w:val="decimal"/>
+      <w:lvlText w:val="%1"/>
+      <w:lvlJc w:val="left"/>
+      <w:pPr>
+        <w:ind w:left="480" w:hanging="480"/>
+      </w:pPr>
+      <w:rPr>
+        <w:rFonts w:hint="default"/>
+      </w:rPr>
+    </w:lvl>
+    <w:lvl w:ilvl="1">
+      <w:start w:val="3"/>
+      <w:numFmt w:val="decimal"/>
+      <w:lvlText w:val="%1.%2"/>
+      <w:lvlJc w:val="left"/>
+      <w:pPr>
+        <w:ind w:left="480" w:hanging="480"/>
+      </w:pPr>
+      <w:rPr>
+        <w:rFonts w:hint="default"/>
+      </w:rPr>
+    </w:lvl>
+    <w:lvl w:ilvl="2">
+      <w:start w:val="1"/>
+      <w:numFmt w:val="decimal"/>
+      <w:lvlText w:val="%1.%2.%3"/>
+      <w:lvlJc w:val="left"/>
+      <w:pPr>
+        <w:ind w:left="720" w:hanging="720"/>
+      </w:pPr>
+      <w:rPr>
+        <w:rFonts w:hint="default"/>
+      </w:rPr>
+    </w:lvl>
+    <w:lvl w:ilvl="3">
+      <w:start w:val="1"/>
+      <w:numFmt w:val="decimal"/>
+      <w:lvlText w:val="%1.%2.%3.%4"/>
+      <w:lvlJc w:val="left"/>
+      <w:pPr>
+        <w:ind w:left="720" w:hanging="720"/>
+      </w:pPr>
+      <w:rPr>
+        <w:rFonts w:hint="default"/>
+      </w:rPr>
+    </w:lvl>
+    <w:lvl w:ilvl="4">
+      <w:start w:val="1"/>
+      <w:numFmt w:val="decimal"/>
+      <w:lvlText w:val="%1.%2.%3.%4.%5"/>
+      <w:lvlJc w:val="left"/>
+      <w:pPr>
+        <w:ind w:left="1080" w:hanging="1080"/>
+      </w:pPr>
+      <w:rPr>
+        <w:rFonts w:hint="default"/>
+      </w:rPr>
+    </w:lvl>
+    <w:lvl w:ilvl="5">
+      <w:start w:val="1"/>
+      <w:numFmt w:val="decimal"/>
+      <w:lvlText w:val="%1.%2.%3.%4.%5.%6"/>
+      <w:lvlJc w:val="left"/>
+      <w:pPr>
+        <w:ind w:left="1080" w:hanging="1080"/>
+      </w:pPr>
+      <w:rPr>
+        <w:rFonts w:hint="default"/>
+      </w:rPr>
+    </w:lvl>
+    <w:lvl w:ilvl="6">
+      <w:start w:val="1"/>
+      <w:numFmt w:val="decimal"/>
+      <w:lvlText w:val="%1.%2.%3.%4.%5.%6.%7"/>
+      <w:lvlJc w:val="left"/>
+      <w:pPr>
+        <w:ind w:left="1440" w:hanging="1440"/>
+      </w:pPr>
+      <w:rPr>
+        <w:rFonts w:hint="default"/>
+      </w:rPr>
+    </w:lvl>
+    <w:lvl w:ilvl="7">
+      <w:start w:val="1"/>
+      <w:numFmt w:val="decimal"/>
+      <w:lvlText w:val="%1.%2.%3.%4.%5.%6.%7.%8"/>
+      <w:lvlJc w:val="left"/>
+      <w:pPr>
+        <w:ind w:left="1440" w:hanging="1440"/>
+      </w:pPr>
+      <w:rPr>
+        <w:rFonts w:hint="default"/>
+      </w:rPr>
+    </w:lvl>
+    <w:lvl w:ilvl="8">
+      <w:start w:val="1"/>
+      <w:numFmt w:val="decimal"/>
+      <w:lvlText w:val="%1.%2.%3.%4.%5.%6.%7.%8.%9"/>
+      <w:lvlJc w:val="left"/>
+      <w:pPr>
+        <w:ind w:left="1800" w:hanging="1800"/>
+      </w:pPr>
+      <w:rPr>
+        <w:rFonts w:hint="default"/>
+      </w:rPr>
+    </w:lvl>
+  </w:abstractNum>
+  <w:abstractNum w:abstractNumId="4">
     <w:nsid w:val="18D83FF4"/>
     <w:multiLevelType w:val="multilevel"/>
     <w:tmpl w:val="4F6C39AA"/>
@@ -8872,7 +10466,210 @@
       </w:pPr>
     </w:lvl>
   </w:abstractNum>
-  <w:abstractNum w:abstractNumId="4">
+  <w:abstractNum w:abstractNumId="5">
+    <w:nsid w:val="238A0E4B"/>
+    <w:multiLevelType w:val="multilevel"/>
+    <w:tmpl w:val="85A23E78"/>
+    <w:lvl w:ilvl="0">
+      <w:start w:val="3"/>
+      <w:numFmt w:val="decimal"/>
+      <w:lvlText w:val="%1."/>
+      <w:lvlJc w:val="left"/>
+      <w:pPr>
+        <w:ind w:left="540" w:hanging="540"/>
+      </w:pPr>
+      <w:rPr>
+        <w:rFonts w:hint="default"/>
+      </w:rPr>
+    </w:lvl>
+    <w:lvl w:ilvl="1">
+      <w:start w:val="3"/>
+      <w:numFmt w:val="decimal"/>
+      <w:lvlText w:val="%1.%2."/>
+      <w:lvlJc w:val="left"/>
+      <w:pPr>
+        <w:ind w:left="720" w:hanging="540"/>
+      </w:pPr>
+      <w:rPr>
+        <w:rFonts w:hint="default"/>
+      </w:rPr>
+    </w:lvl>
+    <w:lvl w:ilvl="2">
+      <w:start w:val="1"/>
+      <w:numFmt w:val="decimal"/>
+      <w:lvlText w:val="%1.%2.%3."/>
+      <w:lvlJc w:val="left"/>
+      <w:pPr>
+        <w:ind w:left="1080" w:hanging="720"/>
+      </w:pPr>
+      <w:rPr>
+        <w:rFonts w:hint="default"/>
+      </w:rPr>
+    </w:lvl>
+    <w:lvl w:ilvl="3">
+      <w:start w:val="1"/>
+      <w:numFmt w:val="decimal"/>
+      <w:lvlText w:val="%1.%2.%3.%4."/>
+      <w:lvlJc w:val="left"/>
+      <w:pPr>
+        <w:ind w:left="1260" w:hanging="720"/>
+      </w:pPr>
+      <w:rPr>
+        <w:rFonts w:hint="default"/>
+      </w:rPr>
+    </w:lvl>
+    <w:lvl w:ilvl="4">
+      <w:start w:val="1"/>
+      <w:numFmt w:val="decimal"/>
+      <w:lvlText w:val="%1.%2.%3.%4.%5."/>
+      <w:lvlJc w:val="left"/>
+      <w:pPr>
+        <w:ind w:left="1800" w:hanging="1080"/>
+      </w:pPr>
+      <w:rPr>
+        <w:rFonts w:hint="default"/>
+      </w:rPr>
+    </w:lvl>
+    <w:lvl w:ilvl="5">
+      <w:start w:val="1"/>
+      <w:numFmt w:val="decimal"/>
+      <w:lvlText w:val="%1.%2.%3.%4.%5.%6."/>
+      <w:lvlJc w:val="left"/>
+      <w:pPr>
+        <w:ind w:left="1980" w:hanging="1080"/>
+      </w:pPr>
+      <w:rPr>
+        <w:rFonts w:hint="default"/>
+      </w:rPr>
+    </w:lvl>
+    <w:lvl w:ilvl="6">
+      <w:start w:val="1"/>
+      <w:numFmt w:val="decimal"/>
+      <w:lvlText w:val="%1.%2.%3.%4.%5.%6.%7."/>
+      <w:lvlJc w:val="left"/>
+      <w:pPr>
+        <w:ind w:left="2520" w:hanging="1440"/>
+      </w:pPr>
+      <w:rPr>
+        <w:rFonts w:hint="default"/>
+      </w:rPr>
+    </w:lvl>
+    <w:lvl w:ilvl="7">
+      <w:start w:val="1"/>
+      <w:numFmt w:val="decimal"/>
+      <w:lvlText w:val="%1.%2.%3.%4.%5.%6.%7.%8."/>
+      <w:lvlJc w:val="left"/>
+      <w:pPr>
+        <w:ind w:left="2700" w:hanging="1440"/>
+      </w:pPr>
+      <w:rPr>
+        <w:rFonts w:hint="default"/>
+      </w:rPr>
+    </w:lvl>
+    <w:lvl w:ilvl="8">
+      <w:start w:val="1"/>
+      <w:numFmt w:val="decimal"/>
+      <w:lvlText w:val="%1.%2.%3.%4.%5.%6.%7.%8.%9."/>
+      <w:lvlJc w:val="left"/>
+      <w:pPr>
+        <w:ind w:left="3240" w:hanging="1800"/>
+      </w:pPr>
+      <w:rPr>
+        <w:rFonts w:hint="default"/>
+      </w:rPr>
+    </w:lvl>
+  </w:abstractNum>
+  <w:abstractNum w:abstractNumId="6">
+    <w:nsid w:val="251C52EF"/>
+    <w:multiLevelType w:val="hybridMultilevel"/>
+    <w:tmpl w:val="B49AEBB2"/>
+    <w:lvl w:ilvl="0" w:tplc="1B6A36A4">
+      <w:start w:val="3"/>
+      <w:numFmt w:val="decimal"/>
+      <w:lvlText w:val="%1"/>
+      <w:lvlJc w:val="left"/>
+      <w:pPr>
+        <w:ind w:left="720" w:hanging="360"/>
+      </w:pPr>
+      <w:rPr>
+        <w:rFonts w:hint="default"/>
+        <w:sz w:val="32"/>
+      </w:rPr>
+    </w:lvl>
+    <w:lvl w:ilvl="1" w:tplc="08090019" w:tentative="1">
+      <w:start w:val="1"/>
+      <w:numFmt w:val="lowerLetter"/>
+      <w:lvlText w:val="%2."/>
+      <w:lvlJc w:val="left"/>
+      <w:pPr>
+        <w:ind w:left="1440" w:hanging="360"/>
+      </w:pPr>
+    </w:lvl>
+    <w:lvl w:ilvl="2" w:tplc="0809001B" w:tentative="1">
+      <w:start w:val="1"/>
+      <w:numFmt w:val="lowerRoman"/>
+      <w:lvlText w:val="%3."/>
+      <w:lvlJc w:val="right"/>
+      <w:pPr>
+        <w:ind w:left="2160" w:hanging="180"/>
+      </w:pPr>
+    </w:lvl>
+    <w:lvl w:ilvl="3" w:tplc="0809000F" w:tentative="1">
+      <w:start w:val="1"/>
+      <w:numFmt w:val="decimal"/>
+      <w:lvlText w:val="%4."/>
+      <w:lvlJc w:val="left"/>
+      <w:pPr>
+        <w:ind w:left="2880" w:hanging="360"/>
+      </w:pPr>
+    </w:lvl>
+    <w:lvl w:ilvl="4" w:tplc="08090019" w:tentative="1">
+      <w:start w:val="1"/>
+      <w:numFmt w:val="lowerLetter"/>
+      <w:lvlText w:val="%5."/>
+      <w:lvlJc w:val="left"/>
+      <w:pPr>
+        <w:ind w:left="3600" w:hanging="360"/>
+      </w:pPr>
+    </w:lvl>
+    <w:lvl w:ilvl="5" w:tplc="0809001B" w:tentative="1">
+      <w:start w:val="1"/>
+      <w:numFmt w:val="lowerRoman"/>
+      <w:lvlText w:val="%6."/>
+      <w:lvlJc w:val="right"/>
+      <w:pPr>
+        <w:ind w:left="4320" w:hanging="180"/>
+      </w:pPr>
+    </w:lvl>
+    <w:lvl w:ilvl="6" w:tplc="0809000F" w:tentative="1">
+      <w:start w:val="1"/>
+      <w:numFmt w:val="decimal"/>
+      <w:lvlText w:val="%7."/>
+      <w:lvlJc w:val="left"/>
+      <w:pPr>
+        <w:ind w:left="5040" w:hanging="360"/>
+      </w:pPr>
+    </w:lvl>
+    <w:lvl w:ilvl="7" w:tplc="08090019" w:tentative="1">
+      <w:start w:val="1"/>
+      <w:numFmt w:val="lowerLetter"/>
+      <w:lvlText w:val="%8."/>
+      <w:lvlJc w:val="left"/>
+      <w:pPr>
+        <w:ind w:left="5760" w:hanging="360"/>
+      </w:pPr>
+    </w:lvl>
+    <w:lvl w:ilvl="8" w:tplc="0809001B" w:tentative="1">
+      <w:start w:val="1"/>
+      <w:numFmt w:val="lowerRoman"/>
+      <w:lvlText w:val="%9."/>
+      <w:lvlJc w:val="right"/>
+      <w:pPr>
+        <w:ind w:left="6480" w:hanging="180"/>
+      </w:pPr>
+    </w:lvl>
+  </w:abstractNum>
+  <w:abstractNum w:abstractNumId="7">
     <w:nsid w:val="267E795C"/>
     <w:multiLevelType w:val="hybridMultilevel"/>
     <w:tmpl w:val="3E98B830"/>
@@ -8958,7 +10755,7 @@
       </w:pPr>
     </w:lvl>
   </w:abstractNum>
-  <w:abstractNum w:abstractNumId="5">
+  <w:abstractNum w:abstractNumId="8">
     <w:nsid w:val="2B4A666F"/>
     <w:multiLevelType w:val="hybridMultilevel"/>
     <w:tmpl w:val="F066F968"/>
@@ -9044,7 +10841,7 @@
       </w:pPr>
     </w:lvl>
   </w:abstractNum>
-  <w:abstractNum w:abstractNumId="6">
+  <w:abstractNum w:abstractNumId="9">
     <w:nsid w:val="2CC65346"/>
     <w:multiLevelType w:val="hybridMultilevel"/>
     <w:tmpl w:val="F8520B72"/>
@@ -9157,7 +10954,7 @@
       </w:rPr>
     </w:lvl>
   </w:abstractNum>
-  <w:abstractNum w:abstractNumId="7">
+  <w:abstractNum w:abstractNumId="10">
     <w:nsid w:val="2DAA056E"/>
     <w:multiLevelType w:val="multilevel"/>
     <w:tmpl w:val="1A4A09AA"/>
@@ -9279,7 +11076,95 @@
       </w:pPr>
     </w:lvl>
   </w:abstractNum>
-  <w:abstractNum w:abstractNumId="8">
+  <w:abstractNum w:abstractNumId="11">
+    <w:nsid w:val="34B66D02"/>
+    <w:multiLevelType w:val="hybridMultilevel"/>
+    <w:tmpl w:val="03809492"/>
+    <w:lvl w:ilvl="0" w:tplc="0809000F">
+      <w:numFmt w:val="decimal"/>
+      <w:lvlText w:val="%1."/>
+      <w:lvlJc w:val="left"/>
+      <w:pPr>
+        <w:ind w:left="720" w:hanging="360"/>
+      </w:pPr>
+      <w:rPr>
+        <w:rFonts w:hint="default"/>
+      </w:rPr>
+    </w:lvl>
+    <w:lvl w:ilvl="1" w:tplc="08090019" w:tentative="1">
+      <w:start w:val="1"/>
+      <w:numFmt w:val="lowerLetter"/>
+      <w:lvlText w:val="%2."/>
+      <w:lvlJc w:val="left"/>
+      <w:pPr>
+        <w:ind w:left="1440" w:hanging="360"/>
+      </w:pPr>
+    </w:lvl>
+    <w:lvl w:ilvl="2" w:tplc="0809001B" w:tentative="1">
+      <w:start w:val="1"/>
+      <w:numFmt w:val="lowerRoman"/>
+      <w:lvlText w:val="%3."/>
+      <w:lvlJc w:val="right"/>
+      <w:pPr>
+        <w:ind w:left="2160" w:hanging="180"/>
+      </w:pPr>
+    </w:lvl>
+    <w:lvl w:ilvl="3" w:tplc="0809000F" w:tentative="1">
+      <w:start w:val="1"/>
+      <w:numFmt w:val="decimal"/>
+      <w:lvlText w:val="%4."/>
+      <w:lvlJc w:val="left"/>
+      <w:pPr>
+        <w:ind w:left="2880" w:hanging="360"/>
+      </w:pPr>
+    </w:lvl>
+    <w:lvl w:ilvl="4" w:tplc="08090019" w:tentative="1">
+      <w:start w:val="1"/>
+      <w:numFmt w:val="lowerLetter"/>
+      <w:lvlText w:val="%5."/>
+      <w:lvlJc w:val="left"/>
+      <w:pPr>
+        <w:ind w:left="3600" w:hanging="360"/>
+      </w:pPr>
+    </w:lvl>
+    <w:lvl w:ilvl="5" w:tplc="0809001B" w:tentative="1">
+      <w:start w:val="1"/>
+      <w:numFmt w:val="lowerRoman"/>
+      <w:lvlText w:val="%6."/>
+      <w:lvlJc w:val="right"/>
+      <w:pPr>
+        <w:ind w:left="4320" w:hanging="180"/>
+      </w:pPr>
+    </w:lvl>
+    <w:lvl w:ilvl="6" w:tplc="0809000F" w:tentative="1">
+      <w:start w:val="1"/>
+      <w:numFmt w:val="decimal"/>
+      <w:lvlText w:val="%7."/>
+      <w:lvlJc w:val="left"/>
+      <w:pPr>
+        <w:ind w:left="5040" w:hanging="360"/>
+      </w:pPr>
+    </w:lvl>
+    <w:lvl w:ilvl="7" w:tplc="08090019" w:tentative="1">
+      <w:start w:val="1"/>
+      <w:numFmt w:val="lowerLetter"/>
+      <w:lvlText w:val="%8."/>
+      <w:lvlJc w:val="left"/>
+      <w:pPr>
+        <w:ind w:left="5760" w:hanging="360"/>
+      </w:pPr>
+    </w:lvl>
+    <w:lvl w:ilvl="8" w:tplc="0809001B" w:tentative="1">
+      <w:start w:val="1"/>
+      <w:numFmt w:val="lowerRoman"/>
+      <w:lvlText w:val="%9."/>
+      <w:lvlJc w:val="right"/>
+      <w:pPr>
+        <w:ind w:left="6480" w:hanging="180"/>
+      </w:pPr>
+    </w:lvl>
+  </w:abstractNum>
+  <w:abstractNum w:abstractNumId="12">
     <w:nsid w:val="3CEA1DFF"/>
     <w:multiLevelType w:val="multilevel"/>
     <w:tmpl w:val="E7F093B6"/>
@@ -9392,7 +11277,7 @@
       </w:rPr>
     </w:lvl>
   </w:abstractNum>
-  <w:abstractNum w:abstractNumId="9">
+  <w:abstractNum w:abstractNumId="13">
     <w:nsid w:val="428E7D85"/>
     <w:multiLevelType w:val="hybridMultilevel"/>
     <w:tmpl w:val="595EE904"/>
@@ -9478,7 +11363,7 @@
       </w:pPr>
     </w:lvl>
   </w:abstractNum>
-  <w:abstractNum w:abstractNumId="10">
+  <w:abstractNum w:abstractNumId="14">
     <w:nsid w:val="4623668E"/>
     <w:multiLevelType w:val="hybridMultilevel"/>
     <w:tmpl w:val="B6FA259E"/>
@@ -9590,7 +11475,7 @@
       </w:rPr>
     </w:lvl>
   </w:abstractNum>
-  <w:abstractNum w:abstractNumId="11">
+  <w:abstractNum w:abstractNumId="15">
     <w:nsid w:val="531C261A"/>
     <w:multiLevelType w:val="hybridMultilevel"/>
     <w:tmpl w:val="285CCA00"/>
@@ -9676,7 +11561,120 @@
       </w:pPr>
     </w:lvl>
   </w:abstractNum>
-  <w:abstractNum w:abstractNumId="12">
+  <w:abstractNum w:abstractNumId="16">
+    <w:nsid w:val="5460301D"/>
+    <w:multiLevelType w:val="multilevel"/>
+    <w:tmpl w:val="2DB6F2F2"/>
+    <w:lvl w:ilvl="0">
+      <w:start w:val="3"/>
+      <w:numFmt w:val="decimal"/>
+      <w:lvlText w:val="%1"/>
+      <w:lvlJc w:val="left"/>
+      <w:pPr>
+        <w:ind w:left="360" w:hanging="360"/>
+      </w:pPr>
+      <w:rPr>
+        <w:rFonts w:hint="default"/>
+      </w:rPr>
+    </w:lvl>
+    <w:lvl w:ilvl="1">
+      <w:start w:val="1"/>
+      <w:numFmt w:val="decimal"/>
+      <w:lvlText w:val="%1.%2"/>
+      <w:lvlJc w:val="left"/>
+      <w:pPr>
+        <w:ind w:left="360" w:hanging="360"/>
+      </w:pPr>
+      <w:rPr>
+        <w:rFonts w:hint="default"/>
+      </w:rPr>
+    </w:lvl>
+    <w:lvl w:ilvl="2">
+      <w:start w:val="1"/>
+      <w:numFmt w:val="decimal"/>
+      <w:lvlText w:val="%1.%2.%3"/>
+      <w:lvlJc w:val="left"/>
+      <w:pPr>
+        <w:ind w:left="720" w:hanging="720"/>
+      </w:pPr>
+      <w:rPr>
+        <w:rFonts w:hint="default"/>
+      </w:rPr>
+    </w:lvl>
+    <w:lvl w:ilvl="3">
+      <w:start w:val="1"/>
+      <w:numFmt w:val="decimal"/>
+      <w:lvlText w:val="%1.%2.%3.%4"/>
+      <w:lvlJc w:val="left"/>
+      <w:pPr>
+        <w:ind w:left="720" w:hanging="720"/>
+      </w:pPr>
+      <w:rPr>
+        <w:rFonts w:hint="default"/>
+      </w:rPr>
+    </w:lvl>
+    <w:lvl w:ilvl="4">
+      <w:start w:val="1"/>
+      <w:numFmt w:val="decimal"/>
+      <w:lvlText w:val="%1.%2.%3.%4.%5"/>
+      <w:lvlJc w:val="left"/>
+      <w:pPr>
+        <w:ind w:left="1080" w:hanging="1080"/>
+      </w:pPr>
+      <w:rPr>
+        <w:rFonts w:hint="default"/>
+      </w:rPr>
+    </w:lvl>
+    <w:lvl w:ilvl="5">
+      <w:start w:val="1"/>
+      <w:numFmt w:val="decimal"/>
+      <w:lvlText w:val="%1.%2.%3.%4.%5.%6"/>
+      <w:lvlJc w:val="left"/>
+      <w:pPr>
+        <w:ind w:left="1080" w:hanging="1080"/>
+      </w:pPr>
+      <w:rPr>
+        <w:rFonts w:hint="default"/>
+      </w:rPr>
+    </w:lvl>
+    <w:lvl w:ilvl="6">
+      <w:start w:val="1"/>
+      <w:numFmt w:val="decimal"/>
+      <w:lvlText w:val="%1.%2.%3.%4.%5.%6.%7"/>
+      <w:lvlJc w:val="left"/>
+      <w:pPr>
+        <w:ind w:left="1440" w:hanging="1440"/>
+      </w:pPr>
+      <w:rPr>
+        <w:rFonts w:hint="default"/>
+      </w:rPr>
+    </w:lvl>
+    <w:lvl w:ilvl="7">
+      <w:start w:val="1"/>
+      <w:numFmt w:val="decimal"/>
+      <w:lvlText w:val="%1.%2.%3.%4.%5.%6.%7.%8"/>
+      <w:lvlJc w:val="left"/>
+      <w:pPr>
+        <w:ind w:left="1440" w:hanging="1440"/>
+      </w:pPr>
+      <w:rPr>
+        <w:rFonts w:hint="default"/>
+      </w:rPr>
+    </w:lvl>
+    <w:lvl w:ilvl="8">
+      <w:start w:val="1"/>
+      <w:numFmt w:val="decimal"/>
+      <w:lvlText w:val="%1.%2.%3.%4.%5.%6.%7.%8.%9"/>
+      <w:lvlJc w:val="left"/>
+      <w:pPr>
+        <w:ind w:left="1800" w:hanging="1800"/>
+      </w:pPr>
+      <w:rPr>
+        <w:rFonts w:hint="default"/>
+      </w:rPr>
+    </w:lvl>
+  </w:abstractNum>
+  <w:abstractNum w:abstractNumId="17">
     <w:nsid w:val="5A32026B"/>
     <w:multiLevelType w:val="hybridMultilevel"/>
     <w:tmpl w:val="FEFEF2E6"/>
@@ -9789,7 +11787,97 @@
       </w:rPr>
     </w:lvl>
   </w:abstractNum>
-  <w:abstractNum w:abstractNumId="13">
+  <w:abstractNum w:abstractNumId="18">
+    <w:nsid w:val="5AA36EAD"/>
+    <w:multiLevelType w:val="hybridMultilevel"/>
+    <w:tmpl w:val="15FE0662"/>
+    <w:lvl w:ilvl="0" w:tplc="F99201FA">
+      <w:start w:val="3"/>
+      <w:numFmt w:val="decimal"/>
+      <w:lvlText w:val="%1"/>
+      <w:lvlJc w:val="left"/>
+      <w:pPr>
+        <w:ind w:left="720" w:hanging="360"/>
+      </w:pPr>
+      <w:rPr>
+        <w:rFonts w:hint="default"/>
+        <w:sz w:val="32"/>
+      </w:rPr>
+    </w:lvl>
+    <w:lvl w:ilvl="1" w:tplc="08090019" w:tentative="1">
+      <w:start w:val="1"/>
+      <w:numFmt w:val="lowerLetter"/>
+      <w:lvlText w:val="%2."/>
+      <w:lvlJc w:val="left"/>
+      <w:pPr>
+        <w:ind w:left="1440" w:hanging="360"/>
+      </w:pPr>
+    </w:lvl>
+    <w:lvl w:ilvl="2" w:tplc="0809001B" w:tentative="1">
+      <w:start w:val="1"/>
+      <w:numFmt w:val="lowerRoman"/>
+      <w:lvlText w:val="%3."/>
+      <w:lvlJc w:val="right"/>
+      <w:pPr>
+        <w:ind w:left="2160" w:hanging="180"/>
+      </w:pPr>
+    </w:lvl>
+    <w:lvl w:ilvl="3" w:tplc="0809000F" w:tentative="1">
+      <w:start w:val="1"/>
+      <w:numFmt w:val="decimal"/>
+      <w:lvlText w:val="%4."/>
+      <w:lvlJc w:val="left"/>
+      <w:pPr>
+        <w:ind w:left="2880" w:hanging="360"/>
+      </w:pPr>
+    </w:lvl>
+    <w:lvl w:ilvl="4" w:tplc="08090019" w:tentative="1">
+      <w:start w:val="1"/>
+      <w:numFmt w:val="lowerLetter"/>
+      <w:lvlText w:val="%5."/>
+      <w:lvlJc w:val="left"/>
+      <w:pPr>
+        <w:ind w:left="3600" w:hanging="360"/>
+      </w:pPr>
+    </w:lvl>
+    <w:lvl w:ilvl="5" w:tplc="0809001B" w:tentative="1">
+      <w:start w:val="1"/>
+      <w:numFmt w:val="lowerRoman"/>
+      <w:lvlText w:val="%6."/>
+      <w:lvlJc w:val="right"/>
+      <w:pPr>
+        <w:ind w:left="4320" w:hanging="180"/>
+      </w:pPr>
+    </w:lvl>
+    <w:lvl w:ilvl="6" w:tplc="0809000F" w:tentative="1">
+      <w:start w:val="1"/>
+      <w:numFmt w:val="decimal"/>
+      <w:lvlText w:val="%7."/>
+      <w:lvlJc w:val="left"/>
+      <w:pPr>
+        <w:ind w:left="5040" w:hanging="360"/>
+      </w:pPr>
+    </w:lvl>
+    <w:lvl w:ilvl="7" w:tplc="08090019" w:tentative="1">
+      <w:start w:val="1"/>
+      <w:numFmt w:val="lowerLetter"/>
+      <w:lvlText w:val="%8."/>
+      <w:lvlJc w:val="left"/>
+      <w:pPr>
+        <w:ind w:left="5760" w:hanging="360"/>
+      </w:pPr>
+    </w:lvl>
+    <w:lvl w:ilvl="8" w:tplc="0809001B" w:tentative="1">
+      <w:start w:val="1"/>
+      <w:numFmt w:val="lowerRoman"/>
+      <w:lvlText w:val="%9."/>
+      <w:lvlJc w:val="right"/>
+      <w:pPr>
+        <w:ind w:left="6480" w:hanging="180"/>
+      </w:pPr>
+    </w:lvl>
+  </w:abstractNum>
+  <w:abstractNum w:abstractNumId="19">
     <w:nsid w:val="64560833"/>
     <w:multiLevelType w:val="hybridMultilevel"/>
     <w:tmpl w:val="94CE3D7C"/>
@@ -9902,7 +11990,7 @@
       </w:rPr>
     </w:lvl>
   </w:abstractNum>
-  <w:abstractNum w:abstractNumId="14">
+  <w:abstractNum w:abstractNumId="20">
     <w:nsid w:val="681F4473"/>
     <w:multiLevelType w:val="hybridMultilevel"/>
     <w:tmpl w:val="4CE0C708"/>
@@ -10015,7 +12103,7 @@
       </w:rPr>
     </w:lvl>
   </w:abstractNum>
-  <w:abstractNum w:abstractNumId="15">
+  <w:abstractNum w:abstractNumId="21">
     <w:nsid w:val="7B135E89"/>
     <w:multiLevelType w:val="multilevel"/>
     <w:tmpl w:val="E22683F8"/>
@@ -10137,7 +12225,7 @@
       </w:pPr>
     </w:lvl>
   </w:abstractNum>
-  <w:abstractNum w:abstractNumId="16">
+  <w:abstractNum w:abstractNumId="22">
     <w:nsid w:val="7F496CF6"/>
     <w:multiLevelType w:val="hybridMultilevel"/>
     <w:tmpl w:val="D8FA711E"/>
@@ -10251,16 +12339,16 @@
     </w:lvl>
   </w:abstractNum>
   <w:num w:numId="1">
-    <w:abstractNumId w:val="15"/>
+    <w:abstractNumId w:val="21"/>
   </w:num>
   <w:num w:numId="2">
-    <w:abstractNumId w:val="7"/>
+    <w:abstractNumId w:val="10"/>
   </w:num>
   <w:num w:numId="3">
     <w:abstractNumId w:val="1"/>
   </w:num>
   <w:num w:numId="4">
-    <w:abstractNumId w:val="3"/>
+    <w:abstractNumId w:val="4"/>
     <w:lvlOverride w:ilvl="0">
       <w:startOverride w:val="1"/>
     </w:lvlOverride>
@@ -10290,40 +12378,40 @@
     </w:lvlOverride>
   </w:num>
   <w:num w:numId="5">
-    <w:abstractNumId w:val="10"/>
+    <w:abstractNumId w:val="14"/>
   </w:num>
   <w:num w:numId="6">
-    <w:abstractNumId w:val="6"/>
+    <w:abstractNumId w:val="9"/>
   </w:num>
   <w:num w:numId="7">
-    <w:abstractNumId w:val="16"/>
+    <w:abstractNumId w:val="22"/>
   </w:num>
   <w:num w:numId="8">
-    <w:abstractNumId w:val="13"/>
+    <w:abstractNumId w:val="19"/>
   </w:num>
   <w:num w:numId="9">
-    <w:abstractNumId w:val="12"/>
+    <w:abstractNumId w:val="17"/>
   </w:num>
   <w:num w:numId="10">
-    <w:abstractNumId w:val="9"/>
+    <w:abstractNumId w:val="13"/>
   </w:num>
   <w:num w:numId="11">
     <w:abstractNumId w:val="0"/>
   </w:num>
   <w:num w:numId="12">
-    <w:abstractNumId w:val="8"/>
+    <w:abstractNumId w:val="12"/>
   </w:num>
   <w:num w:numId="13">
     <w:abstractNumId w:val="2"/>
   </w:num>
   <w:num w:numId="14">
-    <w:abstractNumId w:val="5"/>
+    <w:abstractNumId w:val="8"/>
   </w:num>
   <w:num w:numId="15">
-    <w:abstractNumId w:val="10"/>
+    <w:abstractNumId w:val="14"/>
   </w:num>
   <w:num w:numId="16">
-    <w:abstractNumId w:val="11"/>
+    <w:abstractNumId w:val="15"/>
     <w:lvlOverride w:ilvl="0">
       <w:startOverride w:val="1"/>
     </w:lvlOverride>
@@ -10353,10 +12441,28 @@
     </w:lvlOverride>
   </w:num>
   <w:num w:numId="17">
-    <w:abstractNumId w:val="4"/>
+    <w:abstractNumId w:val="7"/>
   </w:num>
   <w:num w:numId="18">
-    <w:abstractNumId w:val="14"/>
+    <w:abstractNumId w:val="20"/>
+  </w:num>
+  <w:num w:numId="19">
+    <w:abstractNumId w:val="5"/>
+  </w:num>
+  <w:num w:numId="20">
+    <w:abstractNumId w:val="16"/>
+  </w:num>
+  <w:num w:numId="21">
+    <w:abstractNumId w:val="3"/>
+  </w:num>
+  <w:num w:numId="22">
+    <w:abstractNumId w:val="11"/>
+  </w:num>
+  <w:num w:numId="23">
+    <w:abstractNumId w:val="18"/>
+  </w:num>
+  <w:num w:numId="24">
+    <w:abstractNumId w:val="6"/>
   </w:num>
 </w:numbering>
 </file>
@@ -11402,6 +13508,60 @@
       <w:ind w:left="240"/>
     </w:pPr>
   </w:style>
+  <w:style w:type="paragraph" w:styleId="Index1">
+    <w:name w:val="index 1"/>
+    <w:basedOn w:val="Normal"/>
+    <w:next w:val="Normal"/>
+    <w:autoRedefine/>
+    <w:uiPriority w:val="99"/>
+    <w:semiHidden/>
+    <w:unhideWhenUsed/>
+    <w:rsid w:val="0025744A"/>
+    <w:pPr>
+      <w:spacing w:after="0" w:line="240" w:lineRule="auto"/>
+      <w:ind w:left="240" w:hanging="240"/>
+    </w:pPr>
+  </w:style>
+  <w:style w:type="paragraph" w:styleId="FootnoteText">
+    <w:name w:val="footnote text"/>
+    <w:basedOn w:val="Normal"/>
+    <w:link w:val="FootnoteTextChar"/>
+    <w:uiPriority w:val="99"/>
+    <w:semiHidden/>
+    <w:unhideWhenUsed/>
+    <w:rsid w:val="000D7F54"/>
+    <w:pPr>
+      <w:spacing w:after="0" w:line="240" w:lineRule="auto"/>
+    </w:pPr>
+    <w:rPr>
+      <w:sz w:val="20"/>
+      <w:szCs w:val="20"/>
+    </w:rPr>
+  </w:style>
+  <w:style w:type="character" w:customStyle="1" w:styleId="FootnoteTextChar">
+    <w:name w:val="Footnote Text Char"/>
+    <w:basedOn w:val="DefaultParagraphFont"/>
+    <w:link w:val="FootnoteText"/>
+    <w:uiPriority w:val="99"/>
+    <w:semiHidden/>
+    <w:rsid w:val="000D7F54"/>
+    <w:rPr>
+      <w:rFonts w:ascii="Times New Roman" w:hAnsi="Times New Roman"/>
+      <w:sz w:val="20"/>
+      <w:szCs w:val="20"/>
+    </w:rPr>
+  </w:style>
+  <w:style w:type="character" w:styleId="FootnoteReference">
+    <w:name w:val="footnote reference"/>
+    <w:basedOn w:val="DefaultParagraphFont"/>
+    <w:uiPriority w:val="99"/>
+    <w:semiHidden/>
+    <w:unhideWhenUsed/>
+    <w:rsid w:val="000D7F54"/>
+    <w:rPr>
+      <w:vertAlign w:val="superscript"/>
+    </w:rPr>
+  </w:style>
 </w:styles>
 </file>
 
@@ -11885,7 +14045,7 @@
 </file>
 
 <file path=customXml/itemProps1.xml><?xml version="1.0" encoding="utf-8"?>
-<ds:datastoreItem xmlns:ds="http://schemas.openxmlformats.org/officeDocument/2006/customXml" ds:itemID="{663BC819-61B0-4F28-8570-92296969723A}">
+<ds:datastoreItem xmlns:ds="http://schemas.openxmlformats.org/officeDocument/2006/customXml" ds:itemID="{D9545F12-F4E1-485C-BD7C-793CAAB3327E}">
   <ds:schemaRefs>
     <ds:schemaRef ds:uri="http://schemas.openxmlformats.org/officeDocument/2006/bibliography"/>
   </ds:schemaRefs>

</xml_diff>

<commit_message>
* Changed font colour of gantt chart image (SmartSheetImage.png) * Updated ProjPlan.docx with the new image of the gantt chart
</commit_message>
<xml_diff>
--- a/doc/Project Plan/ProjPlan.docx
+++ b/doc/Project Plan/ProjPlan.docx
@@ -662,12 +662,7 @@
               <w:t>Initial document</w:t>
             </w:r>
             <w:r>
-              <w:t>: tit</w:t>
-            </w:r>
-            <w:bookmarkStart w:id="2" w:name="_GoBack"/>
-            <w:bookmarkEnd w:id="2"/>
-            <w:r>
-              <w:t>le page, table of contents page, document control page and section headings.</w:t>
+              <w:t>: title page, table of contents page, document control page and section headings.</w:t>
             </w:r>
           </w:p>
         </w:tc>
@@ -1502,7 +1497,7 @@
       <w:pPr>
         <w:pStyle w:val="Heading2"/>
       </w:pPr>
-      <w:bookmarkStart w:id="3" w:name="_Toc316512042"/>
+      <w:bookmarkStart w:id="2" w:name="_Toc316512042"/>
       <w:r>
         <w:lastRenderedPageBreak/>
         <w:t xml:space="preserve">0.2 </w:t>
@@ -1510,7 +1505,7 @@
       <w:r>
         <w:t>Table of Contents</w:t>
       </w:r>
-      <w:bookmarkEnd w:id="3"/>
+      <w:bookmarkEnd w:id="2"/>
     </w:p>
     <w:p/>
     <w:p>
@@ -2596,25 +2591,25 @@
       <w:pPr>
         <w:pStyle w:val="Heading1"/>
       </w:pPr>
-      <w:bookmarkStart w:id="4" w:name="_Toc316512043"/>
+      <w:bookmarkStart w:id="3" w:name="_Toc316512043"/>
       <w:r>
         <w:lastRenderedPageBreak/>
         <w:t>1 Work Breakdown &amp; Allocation</w:t>
       </w:r>
-      <w:bookmarkEnd w:id="4"/>
+      <w:bookmarkEnd w:id="3"/>
     </w:p>
     <w:p>
       <w:pPr>
         <w:pStyle w:val="Heading2"/>
       </w:pPr>
-      <w:bookmarkStart w:id="5" w:name="_Toc316512044"/>
+      <w:bookmarkStart w:id="4" w:name="_Toc316512044"/>
       <w:r>
         <w:t xml:space="preserve">1.1 </w:t>
       </w:r>
       <w:r>
         <w:t>Gantt Chart</w:t>
       </w:r>
-      <w:bookmarkEnd w:id="5"/>
+      <w:bookmarkEnd w:id="4"/>
       <w:r>
         <w:fldChar w:fldCharType="begin"/>
       </w:r>
@@ -2650,7 +2645,7 @@
         </w:rPr>
         <w:drawing>
           <wp:inline distT="0" distB="0" distL="0" distR="0" wp14:anchorId="42263241" wp14:editId="4E62B1DE">
-            <wp:extent cx="9115526" cy="4922817"/>
+            <wp:extent cx="9115524" cy="4922817"/>
             <wp:effectExtent l="0" t="0" r="0" b="0"/>
             <wp:docPr id="2" name="Picture 2"/>
             <wp:cNvGraphicFramePr>
@@ -2678,7 +2673,7 @@
                   <pic:spPr>
                     <a:xfrm>
                       <a:off x="0" y="0"/>
-                      <a:ext cx="9115526" cy="4922817"/>
+                      <a:ext cx="9115524" cy="4922817"/>
                     </a:xfrm>
                     <a:prstGeom prst="rect">
                       <a:avLst/>
@@ -2690,6 +2685,8 @@
           </wp:inline>
         </w:drawing>
       </w:r>
+      <w:bookmarkStart w:id="5" w:name="_GoBack"/>
+      <w:bookmarkEnd w:id="5"/>
     </w:p>
     <w:p>
       <w:pPr>
@@ -2928,7 +2925,6 @@
               <w:rPr>
                 <w:rFonts w:eastAsia="Times New Roman" w:cs="Times New Roman"/>
                 <w:b/>
-                <w:sz w:val="24"/>
                 <w:szCs w:val="24"/>
               </w:rPr>
               <w:fldChar w:fldCharType="begin"/>
@@ -2952,7 +2948,6 @@
               <w:rPr>
                 <w:rFonts w:eastAsia="Times New Roman" w:cs="Times New Roman"/>
                 <w:b/>
-                <w:sz w:val="24"/>
                 <w:szCs w:val="24"/>
               </w:rPr>
               <w:fldChar w:fldCharType="end"/>
@@ -3614,7 +3609,6 @@
               <w:rPr>
                 <w:rFonts w:eastAsia="Times New Roman" w:cs="Times New Roman"/>
                 <w:b/>
-                <w:sz w:val="24"/>
                 <w:szCs w:val="24"/>
               </w:rPr>
               <w:fldChar w:fldCharType="begin"/>
@@ -3638,7 +3632,6 @@
               <w:rPr>
                 <w:rFonts w:eastAsia="Times New Roman" w:cs="Times New Roman"/>
                 <w:b/>
-                <w:sz w:val="24"/>
                 <w:szCs w:val="24"/>
               </w:rPr>
               <w:fldChar w:fldCharType="end"/>
@@ -4655,7 +4648,6 @@
               <w:rPr>
                 <w:rFonts w:eastAsia="Times New Roman" w:cs="Times New Roman"/>
                 <w:b/>
-                <w:sz w:val="24"/>
                 <w:szCs w:val="24"/>
               </w:rPr>
               <w:fldChar w:fldCharType="begin"/>
@@ -4679,7 +4671,6 @@
               <w:rPr>
                 <w:rFonts w:eastAsia="Times New Roman" w:cs="Times New Roman"/>
                 <w:b/>
-                <w:sz w:val="24"/>
                 <w:szCs w:val="24"/>
               </w:rPr>
               <w:fldChar w:fldCharType="end"/>
@@ -5222,7 +5213,6 @@
               <w:rPr>
                 <w:rFonts w:eastAsia="Times New Roman" w:cs="Times New Roman"/>
                 <w:b/>
-                <w:sz w:val="24"/>
                 <w:szCs w:val="24"/>
               </w:rPr>
               <w:fldChar w:fldCharType="begin"/>
@@ -5246,7 +5236,6 @@
               <w:rPr>
                 <w:rFonts w:eastAsia="Times New Roman" w:cs="Times New Roman"/>
                 <w:b/>
-                <w:sz w:val="24"/>
                 <w:szCs w:val="24"/>
               </w:rPr>
               <w:fldChar w:fldCharType="end"/>
@@ -5546,7 +5535,6 @@
               <w:rPr>
                 <w:rFonts w:eastAsia="Times New Roman" w:cs="Times New Roman"/>
                 <w:b/>
-                <w:sz w:val="24"/>
                 <w:szCs w:val="24"/>
               </w:rPr>
               <w:fldChar w:fldCharType="begin"/>
@@ -5570,7 +5558,6 @@
               <w:rPr>
                 <w:rFonts w:eastAsia="Times New Roman" w:cs="Times New Roman"/>
                 <w:b/>
-                <w:sz w:val="24"/>
                 <w:szCs w:val="24"/>
               </w:rPr>
               <w:fldChar w:fldCharType="end"/>
@@ -6026,7 +6013,6 @@
               <w:rPr>
                 <w:rFonts w:eastAsia="Times New Roman" w:cs="Times New Roman"/>
                 <w:b/>
-                <w:sz w:val="24"/>
                 <w:szCs w:val="24"/>
               </w:rPr>
               <w:fldChar w:fldCharType="begin"/>
@@ -6050,7 +6036,6 @@
               <w:rPr>
                 <w:rFonts w:eastAsia="Times New Roman" w:cs="Times New Roman"/>
                 <w:b/>
-                <w:sz w:val="24"/>
                 <w:szCs w:val="24"/>
               </w:rPr>
               <w:fldChar w:fldCharType="end"/>
@@ -6256,11 +6241,9 @@
         </w:rPr>
         <w:instrText>dependencies</w:instrText>
       </w:r>
-      <w:proofErr w:type="gramStart"/>
       <w:r>
         <w:instrText xml:space="preserve">" </w:instrText>
       </w:r>
-      <w:proofErr w:type="gramEnd"/>
       <w:r>
         <w:rPr>
           <w:rFonts w:eastAsia="Times New Roman"/>
@@ -6288,24 +6271,14 @@
       <w:r>
         <w:t xml:space="preserve">Table </w:t>
       </w:r>
-      <w:r>
-        <w:fldChar w:fldCharType="begin"/>
-      </w:r>
-      <w:r>
-        <w:instrText xml:space="preserve"> SEQ Table \* ARABIC </w:instrText>
-      </w:r>
-      <w:r>
-        <w:fldChar w:fldCharType="separate"/>
-      </w:r>
-      <w:r>
-        <w:rPr>
-          <w:noProof/>
-        </w:rPr>
-        <w:t>1</w:t>
-      </w:r>
-      <w:r>
-        <w:fldChar w:fldCharType="end"/>
-      </w:r>
+      <w:fldSimple w:instr=" SEQ Table \* ARABIC ">
+        <w:r>
+          <w:rPr>
+            <w:noProof/>
+          </w:rPr>
+          <w:t>1</w:t>
+        </w:r>
+      </w:fldSimple>
       <w:r>
         <w:t xml:space="preserve"> – Task allocation table</w:t>
       </w:r>
@@ -6799,11 +6772,9 @@
             <w:r>
               <w:instrText>Delays</w:instrText>
             </w:r>
-            <w:proofErr w:type="gramStart"/>
             <w:r>
               <w:instrText xml:space="preserve">" </w:instrText>
             </w:r>
-            <w:proofErr w:type="gramEnd"/>
             <w:r>
               <w:fldChar w:fldCharType="end"/>
             </w:r>
@@ -7050,24 +7021,14 @@
       <w:r>
         <w:t xml:space="preserve">Table </w:t>
       </w:r>
-      <w:r>
-        <w:fldChar w:fldCharType="begin"/>
-      </w:r>
-      <w:r>
-        <w:instrText xml:space="preserve"> SEQ Table \* ARABIC </w:instrText>
-      </w:r>
-      <w:r>
-        <w:fldChar w:fldCharType="separate"/>
-      </w:r>
-      <w:r>
-        <w:rPr>
-          <w:noProof/>
-        </w:rPr>
-        <w:t>2</w:t>
-      </w:r>
-      <w:r>
-        <w:fldChar w:fldCharType="end"/>
-      </w:r>
+      <w:fldSimple w:instr=" SEQ Table \* ARABIC ">
+        <w:r>
+          <w:rPr>
+            <w:noProof/>
+          </w:rPr>
+          <w:t>2</w:t>
+        </w:r>
+      </w:fldSimple>
       <w:r>
         <w:t xml:space="preserve"> – Risk Analysis Table</w:t>
       </w:r>
@@ -8235,24 +8196,14 @@
       <w:r>
         <w:t xml:space="preserve">Table </w:t>
       </w:r>
-      <w:r>
-        <w:fldChar w:fldCharType="begin"/>
-      </w:r>
-      <w:r>
-        <w:instrText xml:space="preserve"> SEQ Table \* ARABIC </w:instrText>
-      </w:r>
-      <w:r>
-        <w:fldChar w:fldCharType="separate"/>
-      </w:r>
-      <w:r>
-        <w:rPr>
-          <w:noProof/>
-        </w:rPr>
-        <w:t>3</w:t>
-      </w:r>
-      <w:r>
-        <w:fldChar w:fldCharType="end"/>
-      </w:r>
+      <w:fldSimple w:instr=" SEQ Table \* ARABIC ">
+        <w:r>
+          <w:rPr>
+            <w:noProof/>
+          </w:rPr>
+          <w:t>3</w:t>
+        </w:r>
+      </w:fldSimple>
       <w:r>
         <w:t xml:space="preserve"> – Time Sheet</w:t>
       </w:r>
@@ -8341,11 +8292,9 @@
         </w:rPr>
         <w:instrText>time manager</w:instrText>
       </w:r>
-      <w:proofErr w:type="gramStart"/>
       <w:r>
         <w:instrText xml:space="preserve">" </w:instrText>
       </w:r>
-      <w:proofErr w:type="gramEnd"/>
       <w:r>
         <w:rPr>
           <w:rFonts w:eastAsia="PMingLiU"/>
@@ -9276,11 +9225,9 @@
       <w:r>
         <w:instrText xml:space="preserve"> XE "</w:instrText>
       </w:r>
-      <w:proofErr w:type="spellStart"/>
       <w:r>
         <w:instrText>UgForge</w:instrText>
       </w:r>
-      <w:proofErr w:type="spellEnd"/>
       <w:r>
         <w:instrText xml:space="preserve">" </w:instrText>
       </w:r>
@@ -9828,10 +9775,7 @@
     </w:r>
     <w:r>
       <w:tab/>
-      <w:t>Revision Date: 09</w:t>
-    </w:r>
-    <w:r>
-      <w:t>/02/2012</w:t>
+      <w:t>Revision Date: 09/02/2012</w:t>
     </w:r>
   </w:p>
 </w:ftr>
@@ -14045,7 +13989,7 @@
 </file>
 
 <file path=customXml/itemProps1.xml><?xml version="1.0" encoding="utf-8"?>
-<ds:datastoreItem xmlns:ds="http://schemas.openxmlformats.org/officeDocument/2006/customXml" ds:itemID="{D9545F12-F4E1-485C-BD7C-793CAAB3327E}">
+<ds:datastoreItem xmlns:ds="http://schemas.openxmlformats.org/officeDocument/2006/customXml" ds:itemID="{5EC0C6A3-E754-486B-94C8-4541319FAE6A}">
   <ds:schemaRefs>
     <ds:schemaRef ds:uri="http://schemas.openxmlformats.org/officeDocument/2006/bibliography"/>
   </ds:schemaRefs>

</xml_diff>